<commit_message>
Corrected some things on my resume
</commit_message>
<xml_diff>
--- a/files/JoshEagleResume.docx
+++ b/files/JoshEagleResume.docx
@@ -199,7 +199,27 @@
                 <w:sz w:val="32"/>
                 <w:szCs w:val="32"/>
               </w:rPr>
-              <w:t>3/Responsive Design/jQuery/PHP/MySQL</w:t>
+              <w:t>3/Responsive Design/</w:t>
+            </w:r>
+            <w:proofErr w:type="spellStart"/>
+            <w:r>
+              <w:rPr>
+                <w:rFonts w:asciiTheme="minorHAnsi" w:hAnsiTheme="minorHAnsi"/>
+                <w:b/>
+                <w:sz w:val="32"/>
+                <w:szCs w:val="32"/>
+              </w:rPr>
+              <w:t>jQuery</w:t>
+            </w:r>
+            <w:proofErr w:type="spellEnd"/>
+            <w:r>
+              <w:rPr>
+                <w:rFonts w:asciiTheme="minorHAnsi" w:hAnsiTheme="minorHAnsi"/>
+                <w:b/>
+                <w:sz w:val="32"/>
+                <w:szCs w:val="32"/>
+              </w:rPr>
+              <w:t>/PHP/MySQL</w:t>
             </w:r>
           </w:p>
           <w:p>
@@ -255,8 +275,9 @@
                 <w:sz w:val="26"/>
                 <w:szCs w:val="26"/>
               </w:rPr>
-              <w:t xml:space="preserve">Web Developer (Front-End Developer)                                  </w:t>
-            </w:r>
+              <w:t>Web Developer (Front-End Developer</w:t>
+            </w:r>
+            <w:proofErr w:type="gramStart"/>
             <w:r>
               <w:rPr>
                 <w:rFonts w:asciiTheme="minorHAnsi" w:hAnsiTheme="minorHAnsi"/>
@@ -264,89 +285,65 @@
                 <w:sz w:val="26"/>
                 <w:szCs w:val="26"/>
               </w:rPr>
-              <w:t xml:space="preserve">         </w:t>
-            </w:r>
-            <w:r>
-              <w:rPr>
-                <w:rFonts w:asciiTheme="minorHAnsi" w:hAnsiTheme="minorHAnsi"/>
-              </w:rPr>
-              <w:t>August 5, 2013 – Present</w:t>
-            </w:r>
-          </w:p>
-          <w:p>
-            <w:pPr>
-              <w:spacing w:after="0" w:line="240" w:lineRule="auto"/>
-              <w:rPr>
-                <w:rFonts w:asciiTheme="minorHAnsi" w:hAnsiTheme="minorHAnsi"/>
-              </w:rPr>
-            </w:pPr>
-            <w:r>
-              <w:rPr>
-                <w:rFonts w:asciiTheme="minorHAnsi" w:hAnsiTheme="minorHAnsi"/>
-                <w:b/>
-              </w:rPr>
-              <w:t>Longview International Technology Solutions Inc.</w:t>
-            </w:r>
-            <w:r>
-              <w:rPr>
-                <w:rFonts w:asciiTheme="minorHAnsi" w:hAnsiTheme="minorHAnsi"/>
-              </w:rPr>
-              <w:t>, Fairfax, Virginia</w:t>
-            </w:r>
-          </w:p>
-          <w:p>
-            <w:pPr>
-              <w:spacing w:after="0" w:line="240" w:lineRule="auto"/>
-              <w:rPr>
-                <w:rFonts w:asciiTheme="minorHAnsi" w:hAnsiTheme="minorHAnsi"/>
-              </w:rPr>
-            </w:pPr>
-          </w:p>
-          <w:p>
-            <w:pPr>
-              <w:spacing w:after="0" w:line="240" w:lineRule="auto"/>
-              <w:rPr>
-                <w:rFonts w:asciiTheme="minorHAnsi" w:hAnsiTheme="minorHAnsi" w:cs="Arial"/>
-                <w:color w:val="333333"/>
-                <w:sz w:val="20"/>
-                <w:szCs w:val="20"/>
-                <w:shd w:val="clear" w:color="auto" w:fill="FFFFFF"/>
-              </w:rPr>
-            </w:pPr>
-            <w:r>
-              <w:rPr>
-                <w:rFonts w:asciiTheme="minorHAnsi" w:hAnsiTheme="minorHAnsi" w:cs="Arial"/>
-                <w:color w:val="333333"/>
-                <w:sz w:val="20"/>
-                <w:szCs w:val="20"/>
-                <w:shd w:val="clear" w:color="auto" w:fill="FFFFFF"/>
-              </w:rPr>
-              <w:t>Working with a tremendous team of professionals that really get continuous integration, mobile and constantly strive to be even better. High standards, no limits on the contributions members can make. I am thankful a past colleague who made me aware of this opportunity and highly recommend to anyone who wants to really grow to inquire.</w:t>
-            </w:r>
-          </w:p>
-          <w:p>
-            <w:pPr>
-              <w:spacing w:after="0" w:line="240" w:lineRule="auto"/>
-              <w:rPr>
-                <w:rFonts w:asciiTheme="minorHAnsi" w:hAnsiTheme="minorHAnsi" w:cs="Arial"/>
-                <w:color w:val="333333"/>
-                <w:sz w:val="20"/>
-                <w:szCs w:val="20"/>
-                <w:shd w:val="clear" w:color="auto" w:fill="FFFFFF"/>
-              </w:rPr>
-            </w:pPr>
-          </w:p>
-          <w:p>
-            <w:pPr>
-              <w:spacing w:after="0" w:line="240" w:lineRule="auto"/>
+              <w:t xml:space="preserve">)                                  </w:t>
+            </w:r>
+            <w:r>
               <w:rPr>
                 <w:rFonts w:asciiTheme="minorHAnsi" w:hAnsiTheme="minorHAnsi"/>
                 <w:b/>
                 <w:sz w:val="26"/>
                 <w:szCs w:val="26"/>
               </w:rPr>
-            </w:pPr>
-            <w:r>
+              <w:t xml:space="preserve">         </w:t>
+            </w:r>
+            <w:r>
+              <w:rPr>
+                <w:rFonts w:asciiTheme="minorHAnsi" w:hAnsiTheme="minorHAnsi"/>
+              </w:rPr>
+              <w:t>August</w:t>
+            </w:r>
+            <w:bookmarkStart w:id="0" w:name="_GoBack"/>
+            <w:bookmarkEnd w:id="0"/>
+            <w:proofErr w:type="gramEnd"/>
+            <w:r>
+              <w:rPr>
+                <w:rFonts w:asciiTheme="minorHAnsi" w:hAnsiTheme="minorHAnsi"/>
+              </w:rPr>
+              <w:t xml:space="preserve"> 2013 – Present</w:t>
+            </w:r>
+          </w:p>
+          <w:p>
+            <w:pPr>
+              <w:spacing w:after="0" w:line="240" w:lineRule="auto"/>
+              <w:rPr>
+                <w:rFonts w:asciiTheme="minorHAnsi" w:hAnsiTheme="minorHAnsi"/>
+              </w:rPr>
+            </w:pPr>
+            <w:r>
+              <w:rPr>
+                <w:rFonts w:asciiTheme="minorHAnsi" w:hAnsiTheme="minorHAnsi"/>
+                <w:b/>
+              </w:rPr>
+              <w:t>Longview International Technology Solutions Inc.</w:t>
+            </w:r>
+            <w:r>
+              <w:rPr>
+                <w:rFonts w:asciiTheme="minorHAnsi" w:hAnsiTheme="minorHAnsi"/>
+              </w:rPr>
+              <w:t>, Fairfax, Virginia</w:t>
+            </w:r>
+          </w:p>
+          <w:p>
+            <w:pPr>
+              <w:spacing w:after="0" w:line="240" w:lineRule="auto"/>
+              <w:rPr>
+                <w:rFonts w:asciiTheme="minorHAnsi" w:hAnsiTheme="minorHAnsi"/>
+              </w:rPr>
+            </w:pPr>
+          </w:p>
+          <w:p>
+            <w:pPr>
+              <w:spacing w:after="0" w:line="240" w:lineRule="auto"/>
               <w:rPr>
                 <w:rFonts w:asciiTheme="minorHAnsi" w:hAnsiTheme="minorHAnsi" w:cs="Arial"/>
                 <w:color w:val="333333"/>
@@ -354,6 +351,48 @@
                 <w:szCs w:val="20"/>
                 <w:shd w:val="clear" w:color="auto" w:fill="FFFFFF"/>
               </w:rPr>
+            </w:pPr>
+            <w:r>
+              <w:rPr>
+                <w:rFonts w:asciiTheme="minorHAnsi" w:hAnsiTheme="minorHAnsi" w:cs="Arial"/>
+                <w:color w:val="333333"/>
+                <w:sz w:val="20"/>
+                <w:szCs w:val="20"/>
+                <w:shd w:val="clear" w:color="auto" w:fill="FFFFFF"/>
+              </w:rPr>
+              <w:t>Working with a tremendous team of professionals that really get continuous integration, mobile and constantly strive to be even better. High standards, no limits on the contributions members can make. I am thankful a past colleague who made me aware of this opportunity and highly recommend to anyone who wants to really grow to inquire.</w:t>
+            </w:r>
+          </w:p>
+          <w:p>
+            <w:pPr>
+              <w:spacing w:after="0" w:line="240" w:lineRule="auto"/>
+              <w:rPr>
+                <w:rFonts w:asciiTheme="minorHAnsi" w:hAnsiTheme="minorHAnsi" w:cs="Arial"/>
+                <w:color w:val="333333"/>
+                <w:sz w:val="20"/>
+                <w:szCs w:val="20"/>
+                <w:shd w:val="clear" w:color="auto" w:fill="FFFFFF"/>
+              </w:rPr>
+            </w:pPr>
+          </w:p>
+          <w:p>
+            <w:pPr>
+              <w:spacing w:after="0" w:line="240" w:lineRule="auto"/>
+              <w:rPr>
+                <w:rFonts w:asciiTheme="minorHAnsi" w:hAnsiTheme="minorHAnsi"/>
+                <w:b/>
+                <w:sz w:val="26"/>
+                <w:szCs w:val="26"/>
+              </w:rPr>
+            </w:pPr>
+            <w:r>
+              <w:rPr>
+                <w:rFonts w:asciiTheme="minorHAnsi" w:hAnsiTheme="minorHAnsi" w:cs="Arial"/>
+                <w:color w:val="333333"/>
+                <w:sz w:val="20"/>
+                <w:szCs w:val="20"/>
+                <w:shd w:val="clear" w:color="auto" w:fill="FFFFFF"/>
+              </w:rPr>
               <w:t>Applications Developed: 5</w:t>
             </w:r>
             <w:r>
@@ -448,14 +487,36 @@
                 <w:szCs w:val="20"/>
                 <w:shd w:val="clear" w:color="auto" w:fill="FFFFFF"/>
               </w:rPr>
-              <w:t>Node, Angular, Backbone/Marionette, Handlebars, Underscore, Require, Modernizr, JQM, Twitter Bootstrap, Grunt.</w:t>
-            </w:r>
+              <w:t xml:space="preserve">Node, Angular, Backbone/Marionette, Handlebars, Underscore, Require, </w:t>
+            </w:r>
+            <w:proofErr w:type="spellStart"/>
             <w:r>
               <w:rPr>
                 <w:rFonts w:asciiTheme="minorHAnsi" w:hAnsiTheme="minorHAnsi" w:cs="Arial"/>
                 <w:color w:val="333333"/>
                 <w:sz w:val="20"/>
                 <w:szCs w:val="20"/>
+                <w:shd w:val="clear" w:color="auto" w:fill="FFFFFF"/>
+              </w:rPr>
+              <w:t>Modernizr</w:t>
+            </w:r>
+            <w:proofErr w:type="spellEnd"/>
+            <w:r>
+              <w:rPr>
+                <w:rFonts w:asciiTheme="minorHAnsi" w:hAnsiTheme="minorHAnsi" w:cs="Arial"/>
+                <w:color w:val="333333"/>
+                <w:sz w:val="20"/>
+                <w:szCs w:val="20"/>
+                <w:shd w:val="clear" w:color="auto" w:fill="FFFFFF"/>
+              </w:rPr>
+              <w:t>, JQM, Twitter Bootstrap, Grunt.</w:t>
+            </w:r>
+            <w:r>
+              <w:rPr>
+                <w:rFonts w:asciiTheme="minorHAnsi" w:hAnsiTheme="minorHAnsi" w:cs="Arial"/>
+                <w:color w:val="333333"/>
+                <w:sz w:val="20"/>
+                <w:szCs w:val="20"/>
               </w:rPr>
               <w:br/>
             </w:r>
@@ -476,7 +537,29 @@
                 <w:szCs w:val="20"/>
                 <w:shd w:val="clear" w:color="auto" w:fill="FFFFFF"/>
               </w:rPr>
-              <w:t>CI: Git, Jenkins.</w:t>
+              <w:t xml:space="preserve">CI: </w:t>
+            </w:r>
+            <w:proofErr w:type="spellStart"/>
+            <w:r>
+              <w:rPr>
+                <w:rFonts w:asciiTheme="minorHAnsi" w:hAnsiTheme="minorHAnsi" w:cs="Arial"/>
+                <w:color w:val="333333"/>
+                <w:sz w:val="20"/>
+                <w:szCs w:val="20"/>
+                <w:shd w:val="clear" w:color="auto" w:fill="FFFFFF"/>
+              </w:rPr>
+              <w:t>Git</w:t>
+            </w:r>
+            <w:proofErr w:type="spellEnd"/>
+            <w:r>
+              <w:rPr>
+                <w:rFonts w:asciiTheme="minorHAnsi" w:hAnsiTheme="minorHAnsi" w:cs="Arial"/>
+                <w:color w:val="333333"/>
+                <w:sz w:val="20"/>
+                <w:szCs w:val="20"/>
+                <w:shd w:val="clear" w:color="auto" w:fill="FFFFFF"/>
+              </w:rPr>
+              <w:t>, Jenkins.</w:t>
             </w:r>
             <w:r>
               <w:rPr>
@@ -525,10 +608,9 @@
                 <w:szCs w:val="20"/>
                 <w:shd w:val="clear" w:color="auto" w:fill="FFFFFF"/>
               </w:rPr>
-              <w:t xml:space="preserve"> qunit,</w:t>
-            </w:r>
-            <w:bookmarkStart w:id="0" w:name="_GoBack"/>
-            <w:bookmarkEnd w:id="0"/>
+              <w:t xml:space="preserve"> </w:t>
+            </w:r>
+            <w:proofErr w:type="spellStart"/>
             <w:r>
               <w:rPr>
                 <w:rFonts w:asciiTheme="minorHAnsi" w:hAnsiTheme="minorHAnsi" w:cs="Arial"/>
@@ -537,7 +619,74 @@
                 <w:szCs w:val="20"/>
                 <w:shd w:val="clear" w:color="auto" w:fill="FFFFFF"/>
               </w:rPr>
-              <w:t xml:space="preserve"> ruby rspec, selenium, phantomjs.</w:t>
+              <w:t>qunit</w:t>
+            </w:r>
+            <w:proofErr w:type="spellEnd"/>
+            <w:r>
+              <w:rPr>
+                <w:rFonts w:asciiTheme="minorHAnsi" w:hAnsiTheme="minorHAnsi" w:cs="Arial"/>
+                <w:color w:val="333333"/>
+                <w:sz w:val="20"/>
+                <w:szCs w:val="20"/>
+                <w:shd w:val="clear" w:color="auto" w:fill="FFFFFF"/>
+              </w:rPr>
+              <w:t>,</w:t>
+            </w:r>
+            <w:r>
+              <w:rPr>
+                <w:rFonts w:asciiTheme="minorHAnsi" w:hAnsiTheme="minorHAnsi" w:cs="Arial"/>
+                <w:color w:val="333333"/>
+                <w:sz w:val="20"/>
+                <w:szCs w:val="20"/>
+                <w:shd w:val="clear" w:color="auto" w:fill="FFFFFF"/>
+              </w:rPr>
+              <w:t xml:space="preserve"> ruby </w:t>
+            </w:r>
+            <w:proofErr w:type="spellStart"/>
+            <w:r>
+              <w:rPr>
+                <w:rFonts w:asciiTheme="minorHAnsi" w:hAnsiTheme="minorHAnsi" w:cs="Arial"/>
+                <w:color w:val="333333"/>
+                <w:sz w:val="20"/>
+                <w:szCs w:val="20"/>
+                <w:shd w:val="clear" w:color="auto" w:fill="FFFFFF"/>
+              </w:rPr>
+              <w:t>rspec</w:t>
+            </w:r>
+            <w:proofErr w:type="spellEnd"/>
+            <w:r>
+              <w:rPr>
+                <w:rFonts w:asciiTheme="minorHAnsi" w:hAnsiTheme="minorHAnsi" w:cs="Arial"/>
+                <w:color w:val="333333"/>
+                <w:sz w:val="20"/>
+                <w:szCs w:val="20"/>
+                <w:shd w:val="clear" w:color="auto" w:fill="FFFFFF"/>
+              </w:rPr>
+              <w:t xml:space="preserve">, selenium, </w:t>
+            </w:r>
+            <w:proofErr w:type="spellStart"/>
+            <w:proofErr w:type="gramStart"/>
+            <w:r>
+              <w:rPr>
+                <w:rFonts w:asciiTheme="minorHAnsi" w:hAnsiTheme="minorHAnsi" w:cs="Arial"/>
+                <w:color w:val="333333"/>
+                <w:sz w:val="20"/>
+                <w:szCs w:val="20"/>
+                <w:shd w:val="clear" w:color="auto" w:fill="FFFFFF"/>
+              </w:rPr>
+              <w:t>phantomjs</w:t>
+            </w:r>
+            <w:proofErr w:type="spellEnd"/>
+            <w:proofErr w:type="gramEnd"/>
+            <w:r>
+              <w:rPr>
+                <w:rFonts w:asciiTheme="minorHAnsi" w:hAnsiTheme="minorHAnsi" w:cs="Arial"/>
+                <w:color w:val="333333"/>
+                <w:sz w:val="20"/>
+                <w:szCs w:val="20"/>
+                <w:shd w:val="clear" w:color="auto" w:fill="FFFFFF"/>
+              </w:rPr>
+              <w:t>.</w:t>
             </w:r>
           </w:p>
           <w:p>
@@ -574,8 +723,9 @@
                 <w:sz w:val="26"/>
                 <w:szCs w:val="26"/>
               </w:rPr>
-              <w:t>(Front-End Developer)</w:t>
-            </w:r>
+              <w:t>(Front-End Developer</w:t>
+            </w:r>
+            <w:proofErr w:type="gramStart"/>
             <w:r>
               <w:rPr>
                 <w:rFonts w:asciiTheme="minorHAnsi" w:hAnsiTheme="minorHAnsi"/>
@@ -583,7 +733,7 @@
                 <w:sz w:val="26"/>
                 <w:szCs w:val="26"/>
               </w:rPr>
-              <w:t xml:space="preserve">      </w:t>
+              <w:t>)</w:t>
             </w:r>
             <w:r>
               <w:rPr>
@@ -592,7 +742,7 @@
                 <w:sz w:val="26"/>
                 <w:szCs w:val="26"/>
               </w:rPr>
-              <w:t xml:space="preserve">                            </w:t>
+              <w:t xml:space="preserve">      </w:t>
             </w:r>
             <w:r>
               <w:rPr>
@@ -601,7 +751,7 @@
                 <w:sz w:val="26"/>
                 <w:szCs w:val="26"/>
               </w:rPr>
-              <w:t xml:space="preserve">         </w:t>
+              <w:t xml:space="preserve">                            </w:t>
             </w:r>
             <w:r>
               <w:rPr>
@@ -615,9 +765,19 @@
             <w:r>
               <w:rPr>
                 <w:rFonts w:asciiTheme="minorHAnsi" w:hAnsiTheme="minorHAnsi"/>
+                <w:b/>
+                <w:sz w:val="26"/>
+                <w:szCs w:val="26"/>
+              </w:rPr>
+              <w:t xml:space="preserve">         </w:t>
+            </w:r>
+            <w:r>
+              <w:rPr>
+                <w:rFonts w:asciiTheme="minorHAnsi" w:hAnsiTheme="minorHAnsi"/>
               </w:rPr>
               <w:t>April</w:t>
             </w:r>
+            <w:proofErr w:type="gramEnd"/>
             <w:r>
               <w:rPr>
                 <w:rFonts w:asciiTheme="minorHAnsi" w:hAnsiTheme="minorHAnsi"/>
@@ -791,7 +951,61 @@
                 <w:color w:val="333333"/>
                 <w:shd w:val="clear" w:color="auto" w:fill="FFFFFF"/>
               </w:rPr>
-              <w:t>As a Freelancer, I was competing against 2 other companies, I was awarded the contract to develop a responsive website from Wordpress that the client could ultimately maintain. Responsibilities include designing a new look and feel, implementing Google Analytics for the use of Search Engine Optimization, and creating a responsive framework using HTML5, CSS3 and Javascript/jQuery.</w:t>
+              <w:t xml:space="preserve">As a Freelancer, I was competing against 2 other companies, I was awarded the contract to develop a responsive website from </w:t>
+            </w:r>
+            <w:proofErr w:type="spellStart"/>
+            <w:r>
+              <w:rPr>
+                <w:rFonts w:asciiTheme="minorHAnsi" w:eastAsia="Times New Roman" w:hAnsiTheme="minorHAnsi"/>
+                <w:color w:val="333333"/>
+                <w:shd w:val="clear" w:color="auto" w:fill="FFFFFF"/>
+              </w:rPr>
+              <w:t>Wordpress</w:t>
+            </w:r>
+            <w:proofErr w:type="spellEnd"/>
+            <w:r>
+              <w:rPr>
+                <w:rFonts w:asciiTheme="minorHAnsi" w:eastAsia="Times New Roman" w:hAnsiTheme="minorHAnsi"/>
+                <w:color w:val="333333"/>
+                <w:shd w:val="clear" w:color="auto" w:fill="FFFFFF"/>
+              </w:rPr>
+              <w:t xml:space="preserve"> that the client could ultimately maintain. Responsibilities include designing a new look and feel, implementing Google Analytics for the use of Search Engine Optimization, and creating a responsive framework using HTML5, CSS3 and </w:t>
+            </w:r>
+            <w:proofErr w:type="spellStart"/>
+            <w:r>
+              <w:rPr>
+                <w:rFonts w:asciiTheme="minorHAnsi" w:eastAsia="Times New Roman" w:hAnsiTheme="minorHAnsi"/>
+                <w:color w:val="333333"/>
+                <w:shd w:val="clear" w:color="auto" w:fill="FFFFFF"/>
+              </w:rPr>
+              <w:t>Javascript</w:t>
+            </w:r>
+            <w:proofErr w:type="spellEnd"/>
+            <w:r>
+              <w:rPr>
+                <w:rFonts w:asciiTheme="minorHAnsi" w:eastAsia="Times New Roman" w:hAnsiTheme="minorHAnsi"/>
+                <w:color w:val="333333"/>
+                <w:shd w:val="clear" w:color="auto" w:fill="FFFFFF"/>
+              </w:rPr>
+              <w:t>/</w:t>
+            </w:r>
+            <w:proofErr w:type="spellStart"/>
+            <w:r>
+              <w:rPr>
+                <w:rFonts w:asciiTheme="minorHAnsi" w:eastAsia="Times New Roman" w:hAnsiTheme="minorHAnsi"/>
+                <w:color w:val="333333"/>
+                <w:shd w:val="clear" w:color="auto" w:fill="FFFFFF"/>
+              </w:rPr>
+              <w:t>jQuery</w:t>
+            </w:r>
+            <w:proofErr w:type="spellEnd"/>
+            <w:r>
+              <w:rPr>
+                <w:rFonts w:asciiTheme="minorHAnsi" w:eastAsia="Times New Roman" w:hAnsiTheme="minorHAnsi"/>
+                <w:color w:val="333333"/>
+                <w:shd w:val="clear" w:color="auto" w:fill="FFFFFF"/>
+              </w:rPr>
+              <w:t>.</w:t>
             </w:r>
           </w:p>
           <w:p>
@@ -904,7 +1118,19 @@
               <w:rPr>
                 <w:rFonts w:asciiTheme="minorHAnsi" w:hAnsiTheme="minorHAnsi"/>
               </w:rPr>
-              <w:t>Responsibilities include the development of bash scripting in the Linux environment, managing trouble tickets, and bug reports for the scripts. Trouble-shooting code, implements bug-fixes, and maintaining the overall structure of the Linux environments for Navigant.</w:t>
+              <w:t xml:space="preserve">Responsibilities include the development of bash scripting in the Linux environment, managing trouble tickets, and bug reports for the scripts. Trouble-shooting code, implements </w:t>
+            </w:r>
+            <w:r>
+              <w:rPr>
+                <w:rFonts w:asciiTheme="minorHAnsi" w:hAnsiTheme="minorHAnsi"/>
+              </w:rPr>
+              <w:t>bug fixes</w:t>
+            </w:r>
+            <w:r>
+              <w:rPr>
+                <w:rFonts w:asciiTheme="minorHAnsi" w:hAnsiTheme="minorHAnsi"/>
+              </w:rPr>
+              <w:t>, and maintaining the overall structure of the Linux environments for Navigant.</w:t>
             </w:r>
           </w:p>
           <w:p>
@@ -941,8 +1167,9 @@
                 <w:sz w:val="26"/>
                 <w:szCs w:val="26"/>
               </w:rPr>
-              <w:t xml:space="preserve">(Developer)               </w:t>
-            </w:r>
+              <w:t>(Developer</w:t>
+            </w:r>
+            <w:proofErr w:type="gramStart"/>
             <w:r>
               <w:rPr>
                 <w:rFonts w:asciiTheme="minorHAnsi" w:hAnsiTheme="minorHAnsi"/>
@@ -950,7 +1177,7 @@
                 <w:sz w:val="26"/>
                 <w:szCs w:val="26"/>
               </w:rPr>
-              <w:t xml:space="preserve"> </w:t>
+              <w:t xml:space="preserve">)               </w:t>
             </w:r>
             <w:r>
               <w:rPr>
@@ -959,7 +1186,7 @@
                 <w:sz w:val="26"/>
                 <w:szCs w:val="26"/>
               </w:rPr>
-              <w:t xml:space="preserve">                                   </w:t>
+              <w:t xml:space="preserve"> </w:t>
             </w:r>
             <w:r>
               <w:rPr>
@@ -968,7 +1195,7 @@
                 <w:sz w:val="26"/>
                 <w:szCs w:val="26"/>
               </w:rPr>
-              <w:t xml:space="preserve">    </w:t>
+              <w:t xml:space="preserve">                                   </w:t>
             </w:r>
             <w:r>
               <w:rPr>
@@ -977,13 +1204,29 @@
                 <w:sz w:val="26"/>
                 <w:szCs w:val="26"/>
               </w:rPr>
+              <w:t xml:space="preserve">    </w:t>
+            </w:r>
+            <w:r>
+              <w:rPr>
+                <w:rFonts w:asciiTheme="minorHAnsi" w:hAnsiTheme="minorHAnsi"/>
+                <w:b/>
+                <w:sz w:val="26"/>
+                <w:szCs w:val="26"/>
+              </w:rPr>
               <w:t xml:space="preserve">               </w:t>
             </w:r>
             <w:r>
               <w:rPr>
                 <w:rFonts w:asciiTheme="minorHAnsi" w:hAnsiTheme="minorHAnsi"/>
               </w:rPr>
-              <w:t>June 2010 –</w:t>
+              <w:t>June</w:t>
+            </w:r>
+            <w:proofErr w:type="gramEnd"/>
+            <w:r>
+              <w:rPr>
+                <w:rFonts w:asciiTheme="minorHAnsi" w:hAnsiTheme="minorHAnsi"/>
+              </w:rPr>
+              <w:t xml:space="preserve"> 2010 –</w:t>
             </w:r>
             <w:r>
               <w:rPr>
@@ -1093,7 +1336,21 @@
               <w:rPr>
                 <w:rFonts w:asciiTheme="minorHAnsi" w:hAnsiTheme="minorHAnsi"/>
               </w:rPr>
-              <w:t>, slicing those mockups into html/css themes which are cross-browser compatible, 508 compliant, and w3c validated.</w:t>
+              <w:t>, slicing those mockups into html/</w:t>
+            </w:r>
+            <w:proofErr w:type="spellStart"/>
+            <w:r>
+              <w:rPr>
+                <w:rFonts w:asciiTheme="minorHAnsi" w:hAnsiTheme="minorHAnsi"/>
+              </w:rPr>
+              <w:t>css</w:t>
+            </w:r>
+            <w:proofErr w:type="spellEnd"/>
+            <w:r>
+              <w:rPr>
+                <w:rFonts w:asciiTheme="minorHAnsi" w:hAnsiTheme="minorHAnsi"/>
+              </w:rPr>
+              <w:t xml:space="preserve"> themes which are cross-browser compatible, 508 compliant, and w3c validated.</w:t>
             </w:r>
             <w:r>
               <w:rPr>
@@ -1395,7 +1652,57 @@
               <w:rPr>
                 <w:rFonts w:asciiTheme="minorHAnsi" w:hAnsiTheme="minorHAnsi"/>
               </w:rPr>
-              <w:t>the home foreclosure crisis that occurred from 2008 - 2009. As a subcontractor, I was tasked with the automation process for compiling thousands of loan documents through a complex process of converting .xlsx, .tif, .docx, .jpg, etc., into PDF format and merg</w:t>
+              <w:t xml:space="preserve">the home foreclosure crisis that occurred from 2008 - 2009. As a subcontractor, I was tasked with the automation process for compiling thousands of loan documents through a complex process of </w:t>
+            </w:r>
+            <w:proofErr w:type="gramStart"/>
+            <w:r>
+              <w:rPr>
+                <w:rFonts w:asciiTheme="minorHAnsi" w:hAnsiTheme="minorHAnsi"/>
+              </w:rPr>
+              <w:t>converting .</w:t>
+            </w:r>
+            <w:proofErr w:type="spellStart"/>
+            <w:r>
+              <w:rPr>
+                <w:rFonts w:asciiTheme="minorHAnsi" w:hAnsiTheme="minorHAnsi"/>
+              </w:rPr>
+              <w:t>xlsx</w:t>
+            </w:r>
+            <w:proofErr w:type="spellEnd"/>
+            <w:proofErr w:type="gramEnd"/>
+            <w:r>
+              <w:rPr>
+                <w:rFonts w:asciiTheme="minorHAnsi" w:hAnsiTheme="minorHAnsi"/>
+              </w:rPr>
+              <w:t>, .</w:t>
+            </w:r>
+            <w:proofErr w:type="spellStart"/>
+            <w:r>
+              <w:rPr>
+                <w:rFonts w:asciiTheme="minorHAnsi" w:hAnsiTheme="minorHAnsi"/>
+              </w:rPr>
+              <w:t>tif</w:t>
+            </w:r>
+            <w:proofErr w:type="spellEnd"/>
+            <w:r>
+              <w:rPr>
+                <w:rFonts w:asciiTheme="minorHAnsi" w:hAnsiTheme="minorHAnsi"/>
+              </w:rPr>
+              <w:t>, .</w:t>
+            </w:r>
+            <w:proofErr w:type="spellStart"/>
+            <w:r>
+              <w:rPr>
+                <w:rFonts w:asciiTheme="minorHAnsi" w:hAnsiTheme="minorHAnsi"/>
+              </w:rPr>
+              <w:t>docx</w:t>
+            </w:r>
+            <w:proofErr w:type="spellEnd"/>
+            <w:r>
+              <w:rPr>
+                <w:rFonts w:asciiTheme="minorHAnsi" w:hAnsiTheme="minorHAnsi"/>
+              </w:rPr>
+              <w:t>, .jpg, etc., into PDF format and merg</w:t>
             </w:r>
             <w:r>
               <w:rPr>
@@ -1425,13 +1732,27 @@
               <w:rPr>
                 <w:rFonts w:asciiTheme="minorHAnsi" w:hAnsiTheme="minorHAnsi"/>
               </w:rPr>
-              <w:t>Upon completion of the scripts needed for compilation, I managed the file transfers</w:t>
-            </w:r>
-            <w:r>
-              <w:rPr>
-                <w:rFonts w:asciiTheme="minorHAnsi" w:hAnsiTheme="minorHAnsi"/>
-              </w:rPr>
-              <w:t xml:space="preserve"> which included </w:t>
+              <w:t xml:space="preserve">Upon completion of the scripts needed for compilation, I managed the file </w:t>
+            </w:r>
+            <w:proofErr w:type="gramStart"/>
+            <w:r>
+              <w:rPr>
+                <w:rFonts w:asciiTheme="minorHAnsi" w:hAnsiTheme="minorHAnsi"/>
+              </w:rPr>
+              <w:t>transfers</w:t>
+            </w:r>
+            <w:r>
+              <w:rPr>
+                <w:rFonts w:asciiTheme="minorHAnsi" w:hAnsiTheme="minorHAnsi"/>
+              </w:rPr>
+              <w:t xml:space="preserve"> which</w:t>
+            </w:r>
+            <w:proofErr w:type="gramEnd"/>
+            <w:r>
+              <w:rPr>
+                <w:rFonts w:asciiTheme="minorHAnsi" w:hAnsiTheme="minorHAnsi"/>
+              </w:rPr>
+              <w:t xml:space="preserve"> included </w:t>
             </w:r>
             <w:r>
               <w:rPr>
@@ -1871,7 +2192,35 @@
               <w:rPr>
                 <w:rFonts w:asciiTheme="minorHAnsi" w:hAnsiTheme="minorHAnsi"/>
               </w:rPr>
-              <w:t xml:space="preserve"> creating custom PHP written modules that use hook_form_alter() functions to make use of the Google Custom Search features,</w:t>
+              <w:t xml:space="preserve"> creating custom PHP written modules that use </w:t>
+            </w:r>
+            <w:proofErr w:type="spellStart"/>
+            <w:r>
+              <w:rPr>
+                <w:rFonts w:asciiTheme="minorHAnsi" w:hAnsiTheme="minorHAnsi"/>
+              </w:rPr>
+              <w:t>hook_form_</w:t>
+            </w:r>
+            <w:proofErr w:type="gramStart"/>
+            <w:r>
+              <w:rPr>
+                <w:rFonts w:asciiTheme="minorHAnsi" w:hAnsiTheme="minorHAnsi"/>
+              </w:rPr>
+              <w:t>alter</w:t>
+            </w:r>
+            <w:proofErr w:type="spellEnd"/>
+            <w:r>
+              <w:rPr>
+                <w:rFonts w:asciiTheme="minorHAnsi" w:hAnsiTheme="minorHAnsi"/>
+              </w:rPr>
+              <w:t>(</w:t>
+            </w:r>
+            <w:proofErr w:type="gramEnd"/>
+            <w:r>
+              <w:rPr>
+                <w:rFonts w:asciiTheme="minorHAnsi" w:hAnsiTheme="minorHAnsi"/>
+              </w:rPr>
+              <w:t>) functions to make use of the Google Custom Search features,</w:t>
             </w:r>
             <w:r>
               <w:rPr>
@@ -2346,6 +2695,30 @@
                 <w:szCs w:val="26"/>
               </w:rPr>
               <w:t>B.S., Information Technology George Mason University</w:t>
+            </w:r>
+            <w:r>
+              <w:rPr>
+                <w:rFonts w:asciiTheme="minorHAnsi" w:hAnsiTheme="minorHAnsi"/>
+                <w:b/>
+                <w:sz w:val="26"/>
+                <w:szCs w:val="26"/>
+              </w:rPr>
+              <w:t xml:space="preserve">   </w:t>
+            </w:r>
+            <w:r>
+              <w:rPr>
+                <w:rFonts w:asciiTheme="minorHAnsi" w:hAnsiTheme="minorHAnsi"/>
+                <w:b/>
+                <w:sz w:val="26"/>
+                <w:szCs w:val="26"/>
+              </w:rPr>
+              <w:t xml:space="preserve">         </w:t>
+            </w:r>
+            <w:r>
+              <w:rPr>
+                <w:rFonts w:asciiTheme="minorHAnsi" w:hAnsiTheme="minorHAnsi"/>
+              </w:rPr>
+              <w:t>January 2007 – May 2010</w:t>
             </w:r>
             <w:r>
               <w:rPr>
@@ -2466,6 +2839,7 @@
                 <w:szCs w:val="20"/>
               </w:rPr>
             </w:pPr>
+            <w:proofErr w:type="gramStart"/>
             <w:r>
               <w:rPr>
                 <w:rFonts w:asciiTheme="minorHAnsi" w:hAnsiTheme="minorHAnsi"/>
@@ -2475,6 +2849,7 @@
               </w:rPr>
               <w:t>Web  Experience</w:t>
             </w:r>
+            <w:proofErr w:type="gramEnd"/>
           </w:p>
           <w:p>
             <w:pPr>
@@ -2635,24 +3010,6 @@
                 <w:sz w:val="20"/>
                 <w:szCs w:val="20"/>
               </w:rPr>
-              <w:t>Java</w:t>
-            </w:r>
-          </w:p>
-          <w:p>
-            <w:pPr>
-              <w:spacing w:after="0" w:line="240" w:lineRule="auto"/>
-              <w:rPr>
-                <w:rFonts w:asciiTheme="minorHAnsi" w:hAnsiTheme="minorHAnsi"/>
-                <w:sz w:val="20"/>
-                <w:szCs w:val="20"/>
-              </w:rPr>
-            </w:pPr>
-            <w:r>
-              <w:rPr>
-                <w:rFonts w:asciiTheme="minorHAnsi" w:hAnsiTheme="minorHAnsi"/>
-                <w:sz w:val="20"/>
-                <w:szCs w:val="20"/>
-              </w:rPr>
               <w:t>JavaScript</w:t>
             </w:r>
           </w:p>
@@ -2665,6 +3022,7 @@
                 <w:szCs w:val="20"/>
               </w:rPr>
             </w:pPr>
+            <w:proofErr w:type="spellStart"/>
             <w:r>
               <w:rPr>
                 <w:rFonts w:asciiTheme="minorHAnsi" w:hAnsiTheme="minorHAnsi"/>
@@ -2673,16 +3031,496 @@
               </w:rPr>
               <w:t>JQuery</w:t>
             </w:r>
-          </w:p>
-          <w:p>
-            <w:pPr>
-              <w:spacing w:after="0" w:line="240" w:lineRule="auto"/>
-              <w:rPr>
-                <w:rFonts w:asciiTheme="minorHAnsi" w:hAnsiTheme="minorHAnsi"/>
-                <w:sz w:val="20"/>
-                <w:szCs w:val="20"/>
-              </w:rPr>
-            </w:pPr>
+            <w:proofErr w:type="spellEnd"/>
+          </w:p>
+          <w:p>
+            <w:pPr>
+              <w:spacing w:after="0" w:line="240" w:lineRule="auto"/>
+              <w:rPr>
+                <w:rFonts w:asciiTheme="minorHAnsi" w:hAnsiTheme="minorHAnsi"/>
+                <w:sz w:val="20"/>
+                <w:szCs w:val="20"/>
+              </w:rPr>
+            </w:pPr>
+            <w:r>
+              <w:rPr>
+                <w:rFonts w:asciiTheme="minorHAnsi" w:hAnsiTheme="minorHAnsi"/>
+                <w:sz w:val="20"/>
+                <w:szCs w:val="20"/>
+              </w:rPr>
+              <w:t xml:space="preserve">     Datatables.js</w:t>
+            </w:r>
+          </w:p>
+          <w:p>
+            <w:pPr>
+              <w:spacing w:after="0" w:line="240" w:lineRule="auto"/>
+              <w:rPr>
+                <w:rFonts w:asciiTheme="minorHAnsi" w:hAnsiTheme="minorHAnsi"/>
+                <w:sz w:val="20"/>
+                <w:szCs w:val="20"/>
+              </w:rPr>
+            </w:pPr>
+            <w:r>
+              <w:rPr>
+                <w:rFonts w:asciiTheme="minorHAnsi" w:hAnsiTheme="minorHAnsi"/>
+                <w:sz w:val="20"/>
+                <w:szCs w:val="20"/>
+              </w:rPr>
+              <w:t xml:space="preserve">     Datepicker.js</w:t>
+            </w:r>
+          </w:p>
+          <w:p>
+            <w:pPr>
+              <w:spacing w:after="0" w:line="240" w:lineRule="auto"/>
+              <w:rPr>
+                <w:rFonts w:asciiTheme="minorHAnsi" w:hAnsiTheme="minorHAnsi"/>
+                <w:sz w:val="20"/>
+                <w:szCs w:val="20"/>
+              </w:rPr>
+            </w:pPr>
+            <w:r>
+              <w:rPr>
+                <w:rFonts w:asciiTheme="minorHAnsi" w:hAnsiTheme="minorHAnsi"/>
+                <w:sz w:val="20"/>
+                <w:szCs w:val="20"/>
+              </w:rPr>
+              <w:t xml:space="preserve">     </w:t>
+            </w:r>
+            <w:proofErr w:type="spellStart"/>
+            <w:r>
+              <w:rPr>
+                <w:rFonts w:asciiTheme="minorHAnsi" w:hAnsiTheme="minorHAnsi"/>
+                <w:sz w:val="20"/>
+                <w:szCs w:val="20"/>
+              </w:rPr>
+              <w:t>Jquery</w:t>
+            </w:r>
+            <w:proofErr w:type="spellEnd"/>
+            <w:r>
+              <w:rPr>
+                <w:rFonts w:asciiTheme="minorHAnsi" w:hAnsiTheme="minorHAnsi"/>
+                <w:sz w:val="20"/>
+                <w:szCs w:val="20"/>
+              </w:rPr>
+              <w:t xml:space="preserve"> mobile.js</w:t>
+            </w:r>
+          </w:p>
+          <w:p>
+            <w:pPr>
+              <w:spacing w:after="0" w:line="240" w:lineRule="auto"/>
+              <w:rPr>
+                <w:rFonts w:asciiTheme="minorHAnsi" w:hAnsiTheme="minorHAnsi"/>
+                <w:sz w:val="20"/>
+                <w:szCs w:val="20"/>
+              </w:rPr>
+            </w:pPr>
+            <w:r>
+              <w:rPr>
+                <w:rFonts w:asciiTheme="minorHAnsi" w:hAnsiTheme="minorHAnsi"/>
+                <w:sz w:val="20"/>
+                <w:szCs w:val="20"/>
+              </w:rPr>
+              <w:t xml:space="preserve">     Jquery.ui.js</w:t>
+            </w:r>
+          </w:p>
+          <w:p>
+            <w:pPr>
+              <w:spacing w:after="0" w:line="240" w:lineRule="auto"/>
+              <w:rPr>
+                <w:rFonts w:asciiTheme="minorHAnsi" w:hAnsiTheme="minorHAnsi"/>
+                <w:sz w:val="20"/>
+                <w:szCs w:val="20"/>
+              </w:rPr>
+            </w:pPr>
+            <w:r>
+              <w:rPr>
+                <w:rFonts w:asciiTheme="minorHAnsi" w:hAnsiTheme="minorHAnsi"/>
+                <w:sz w:val="20"/>
+                <w:szCs w:val="20"/>
+              </w:rPr>
+              <w:t xml:space="preserve">     Many more…</w:t>
+            </w:r>
+          </w:p>
+          <w:p>
+            <w:pPr>
+              <w:spacing w:after="0" w:line="240" w:lineRule="auto"/>
+              <w:rPr>
+                <w:rFonts w:asciiTheme="minorHAnsi" w:hAnsiTheme="minorHAnsi"/>
+                <w:sz w:val="20"/>
+                <w:szCs w:val="20"/>
+              </w:rPr>
+            </w:pPr>
+            <w:r>
+              <w:rPr>
+                <w:rFonts w:asciiTheme="minorHAnsi" w:hAnsiTheme="minorHAnsi"/>
+                <w:sz w:val="20"/>
+                <w:szCs w:val="20"/>
+              </w:rPr>
+              <w:t>JSON</w:t>
+            </w:r>
+          </w:p>
+          <w:p>
+            <w:pPr>
+              <w:spacing w:after="0" w:line="240" w:lineRule="auto"/>
+              <w:rPr>
+                <w:rFonts w:asciiTheme="minorHAnsi" w:hAnsiTheme="minorHAnsi"/>
+                <w:sz w:val="20"/>
+                <w:szCs w:val="20"/>
+              </w:rPr>
+            </w:pPr>
+            <w:r>
+              <w:rPr>
+                <w:rFonts w:asciiTheme="minorHAnsi" w:hAnsiTheme="minorHAnsi"/>
+                <w:sz w:val="20"/>
+                <w:szCs w:val="20"/>
+              </w:rPr>
+              <w:t>Marionette.js</w:t>
+            </w:r>
+          </w:p>
+          <w:p>
+            <w:pPr>
+              <w:spacing w:after="0" w:line="240" w:lineRule="auto"/>
+              <w:rPr>
+                <w:rFonts w:asciiTheme="minorHAnsi" w:hAnsiTheme="minorHAnsi"/>
+                <w:sz w:val="20"/>
+                <w:szCs w:val="20"/>
+              </w:rPr>
+            </w:pPr>
+            <w:r>
+              <w:rPr>
+                <w:rFonts w:asciiTheme="minorHAnsi" w:hAnsiTheme="minorHAnsi"/>
+                <w:sz w:val="20"/>
+                <w:szCs w:val="20"/>
+              </w:rPr>
+              <w:t>PHP</w:t>
+            </w:r>
+          </w:p>
+          <w:p>
+            <w:pPr>
+              <w:spacing w:after="0" w:line="240" w:lineRule="auto"/>
+              <w:rPr>
+                <w:rFonts w:asciiTheme="minorHAnsi" w:hAnsiTheme="minorHAnsi"/>
+                <w:sz w:val="20"/>
+                <w:szCs w:val="20"/>
+              </w:rPr>
+            </w:pPr>
+            <w:proofErr w:type="spellStart"/>
+            <w:r>
+              <w:rPr>
+                <w:rFonts w:asciiTheme="minorHAnsi" w:hAnsiTheme="minorHAnsi"/>
+                <w:sz w:val="20"/>
+                <w:szCs w:val="20"/>
+              </w:rPr>
+              <w:t>QUnit</w:t>
+            </w:r>
+            <w:proofErr w:type="spellEnd"/>
+          </w:p>
+          <w:p>
+            <w:pPr>
+              <w:spacing w:after="0" w:line="240" w:lineRule="auto"/>
+              <w:rPr>
+                <w:rFonts w:asciiTheme="minorHAnsi" w:hAnsiTheme="minorHAnsi"/>
+                <w:sz w:val="20"/>
+                <w:szCs w:val="20"/>
+              </w:rPr>
+            </w:pPr>
+            <w:r>
+              <w:rPr>
+                <w:rFonts w:asciiTheme="minorHAnsi" w:hAnsiTheme="minorHAnsi"/>
+                <w:sz w:val="20"/>
+                <w:szCs w:val="20"/>
+              </w:rPr>
+              <w:t>Restful Services</w:t>
+            </w:r>
+          </w:p>
+          <w:p>
+            <w:pPr>
+              <w:spacing w:after="0" w:line="240" w:lineRule="auto"/>
+              <w:rPr>
+                <w:rFonts w:asciiTheme="minorHAnsi" w:hAnsiTheme="minorHAnsi"/>
+                <w:sz w:val="20"/>
+                <w:szCs w:val="20"/>
+              </w:rPr>
+            </w:pPr>
+            <w:r>
+              <w:rPr>
+                <w:rFonts w:asciiTheme="minorHAnsi" w:hAnsiTheme="minorHAnsi"/>
+                <w:sz w:val="20"/>
+                <w:szCs w:val="20"/>
+              </w:rPr>
+              <w:t>Selenium (web driver)</w:t>
+            </w:r>
+          </w:p>
+          <w:p>
+            <w:pPr>
+              <w:spacing w:after="0" w:line="240" w:lineRule="auto"/>
+              <w:rPr>
+                <w:rFonts w:asciiTheme="minorHAnsi" w:hAnsiTheme="minorHAnsi"/>
+                <w:sz w:val="20"/>
+                <w:szCs w:val="20"/>
+              </w:rPr>
+            </w:pPr>
+            <w:r>
+              <w:rPr>
+                <w:rFonts w:asciiTheme="minorHAnsi" w:hAnsiTheme="minorHAnsi"/>
+                <w:sz w:val="20"/>
+                <w:szCs w:val="20"/>
+              </w:rPr>
+              <w:t>Visual Studio.net</w:t>
+            </w:r>
+          </w:p>
+          <w:p>
+            <w:pPr>
+              <w:spacing w:after="0" w:line="240" w:lineRule="auto"/>
+              <w:rPr>
+                <w:rFonts w:asciiTheme="minorHAnsi" w:hAnsiTheme="minorHAnsi"/>
+                <w:sz w:val="20"/>
+                <w:szCs w:val="20"/>
+              </w:rPr>
+            </w:pPr>
+            <w:proofErr w:type="spellStart"/>
+            <w:r>
+              <w:rPr>
+                <w:rFonts w:asciiTheme="minorHAnsi" w:hAnsiTheme="minorHAnsi"/>
+                <w:sz w:val="20"/>
+                <w:szCs w:val="20"/>
+              </w:rPr>
+              <w:t>Wordpress</w:t>
+            </w:r>
+            <w:proofErr w:type="spellEnd"/>
+          </w:p>
+          <w:p>
+            <w:pPr>
+              <w:spacing w:after="0" w:line="240" w:lineRule="auto"/>
+              <w:rPr>
+                <w:rFonts w:asciiTheme="minorHAnsi" w:hAnsiTheme="minorHAnsi"/>
+                <w:sz w:val="20"/>
+                <w:szCs w:val="20"/>
+              </w:rPr>
+            </w:pPr>
+            <w:r>
+              <w:rPr>
+                <w:rFonts w:asciiTheme="minorHAnsi" w:hAnsiTheme="minorHAnsi"/>
+                <w:sz w:val="20"/>
+                <w:szCs w:val="20"/>
+              </w:rPr>
+              <w:t>XML</w:t>
+            </w:r>
+          </w:p>
+          <w:p>
+            <w:pPr>
+              <w:spacing w:after="0" w:line="240" w:lineRule="auto"/>
+              <w:rPr>
+                <w:rFonts w:asciiTheme="minorHAnsi" w:hAnsiTheme="minorHAnsi"/>
+                <w:b/>
+                <w:sz w:val="20"/>
+                <w:szCs w:val="20"/>
+              </w:rPr>
+            </w:pPr>
+          </w:p>
+          <w:p>
+            <w:pPr>
+              <w:spacing w:after="0" w:line="240" w:lineRule="auto"/>
+              <w:rPr>
+                <w:rFonts w:asciiTheme="minorHAnsi" w:hAnsiTheme="minorHAnsi"/>
+                <w:b/>
+                <w:sz w:val="20"/>
+                <w:szCs w:val="20"/>
+              </w:rPr>
+            </w:pPr>
+            <w:r>
+              <w:rPr>
+                <w:rFonts w:asciiTheme="minorHAnsi" w:hAnsiTheme="minorHAnsi"/>
+                <w:b/>
+                <w:sz w:val="20"/>
+                <w:szCs w:val="20"/>
+              </w:rPr>
+              <w:t>Server Experience</w:t>
+            </w:r>
+          </w:p>
+          <w:p>
+            <w:pPr>
+              <w:spacing w:after="0" w:line="240" w:lineRule="auto"/>
+              <w:rPr>
+                <w:rFonts w:asciiTheme="minorHAnsi" w:hAnsiTheme="minorHAnsi"/>
+                <w:sz w:val="20"/>
+                <w:szCs w:val="20"/>
+              </w:rPr>
+            </w:pPr>
+            <w:r>
+              <w:rPr>
+                <w:rFonts w:asciiTheme="minorHAnsi" w:hAnsiTheme="minorHAnsi"/>
+                <w:sz w:val="20"/>
+                <w:szCs w:val="20"/>
+              </w:rPr>
+              <w:t>Apache/Tomcat</w:t>
+            </w:r>
+          </w:p>
+          <w:p>
+            <w:pPr>
+              <w:spacing w:after="0" w:line="240" w:lineRule="auto"/>
+              <w:rPr>
+                <w:rFonts w:asciiTheme="minorHAnsi" w:hAnsiTheme="minorHAnsi"/>
+                <w:sz w:val="20"/>
+                <w:szCs w:val="20"/>
+              </w:rPr>
+            </w:pPr>
+            <w:r>
+              <w:rPr>
+                <w:rFonts w:asciiTheme="minorHAnsi" w:hAnsiTheme="minorHAnsi"/>
+                <w:sz w:val="20"/>
+                <w:szCs w:val="20"/>
+              </w:rPr>
+              <w:t>IIS</w:t>
+            </w:r>
+          </w:p>
+          <w:p>
+            <w:pPr>
+              <w:spacing w:after="0" w:line="240" w:lineRule="auto"/>
+              <w:rPr>
+                <w:rFonts w:asciiTheme="minorHAnsi" w:hAnsiTheme="minorHAnsi"/>
+                <w:sz w:val="20"/>
+                <w:szCs w:val="20"/>
+              </w:rPr>
+            </w:pPr>
+            <w:r>
+              <w:rPr>
+                <w:rFonts w:asciiTheme="minorHAnsi" w:hAnsiTheme="minorHAnsi"/>
+                <w:sz w:val="20"/>
+                <w:szCs w:val="20"/>
+              </w:rPr>
+              <w:t>MySQL</w:t>
+            </w:r>
+          </w:p>
+          <w:p>
+            <w:pPr>
+              <w:spacing w:after="0" w:line="240" w:lineRule="auto"/>
+              <w:rPr>
+                <w:rFonts w:asciiTheme="minorHAnsi" w:hAnsiTheme="minorHAnsi"/>
+                <w:sz w:val="20"/>
+                <w:szCs w:val="20"/>
+              </w:rPr>
+            </w:pPr>
+            <w:r>
+              <w:rPr>
+                <w:rFonts w:asciiTheme="minorHAnsi" w:hAnsiTheme="minorHAnsi"/>
+                <w:sz w:val="20"/>
+                <w:szCs w:val="20"/>
+              </w:rPr>
+              <w:t>Node.js</w:t>
+            </w:r>
+          </w:p>
+          <w:p>
+            <w:pPr>
+              <w:spacing w:after="0" w:line="240" w:lineRule="auto"/>
+              <w:rPr>
+                <w:rFonts w:asciiTheme="minorHAnsi" w:hAnsiTheme="minorHAnsi"/>
+                <w:sz w:val="20"/>
+                <w:szCs w:val="20"/>
+              </w:rPr>
+            </w:pPr>
+            <w:r>
+              <w:rPr>
+                <w:rFonts w:asciiTheme="minorHAnsi" w:hAnsiTheme="minorHAnsi"/>
+                <w:sz w:val="20"/>
+                <w:szCs w:val="20"/>
+              </w:rPr>
+              <w:t>SMTP</w:t>
+            </w:r>
+          </w:p>
+          <w:p>
+            <w:pPr>
+              <w:spacing w:after="0" w:line="240" w:lineRule="auto"/>
+              <w:rPr>
+                <w:rFonts w:asciiTheme="minorHAnsi" w:hAnsiTheme="minorHAnsi"/>
+                <w:sz w:val="20"/>
+                <w:szCs w:val="20"/>
+              </w:rPr>
+            </w:pPr>
+            <w:r>
+              <w:rPr>
+                <w:rFonts w:asciiTheme="minorHAnsi" w:hAnsiTheme="minorHAnsi"/>
+                <w:sz w:val="20"/>
+                <w:szCs w:val="20"/>
+              </w:rPr>
+              <w:t>SSH</w:t>
+            </w:r>
+          </w:p>
+          <w:p>
+            <w:pPr>
+              <w:spacing w:after="0" w:line="240" w:lineRule="auto"/>
+              <w:rPr>
+                <w:rFonts w:asciiTheme="minorHAnsi" w:hAnsiTheme="minorHAnsi"/>
+                <w:sz w:val="20"/>
+                <w:szCs w:val="20"/>
+              </w:rPr>
+            </w:pPr>
+            <w:r>
+              <w:rPr>
+                <w:rFonts w:asciiTheme="minorHAnsi" w:hAnsiTheme="minorHAnsi"/>
+                <w:sz w:val="20"/>
+                <w:szCs w:val="20"/>
+              </w:rPr>
+              <w:t>Ubuntu Server</w:t>
+            </w:r>
+          </w:p>
+          <w:p>
+            <w:pPr>
+              <w:spacing w:after="0" w:line="240" w:lineRule="auto"/>
+              <w:rPr>
+                <w:rFonts w:asciiTheme="minorHAnsi" w:hAnsiTheme="minorHAnsi"/>
+                <w:b/>
+                <w:sz w:val="20"/>
+                <w:szCs w:val="20"/>
+              </w:rPr>
+            </w:pPr>
+          </w:p>
+          <w:p>
+            <w:pPr>
+              <w:spacing w:after="0" w:line="240" w:lineRule="auto"/>
+              <w:rPr>
+                <w:rFonts w:asciiTheme="minorHAnsi" w:hAnsiTheme="minorHAnsi"/>
+                <w:b/>
+                <w:sz w:val="20"/>
+                <w:szCs w:val="20"/>
+              </w:rPr>
+            </w:pPr>
+            <w:r>
+              <w:rPr>
+                <w:rFonts w:asciiTheme="minorHAnsi" w:hAnsiTheme="minorHAnsi"/>
+                <w:b/>
+                <w:sz w:val="20"/>
+                <w:szCs w:val="20"/>
+              </w:rPr>
+              <w:t xml:space="preserve">Design </w:t>
+            </w:r>
+            <w:r>
+              <w:rPr>
+                <w:rFonts w:asciiTheme="minorHAnsi" w:hAnsiTheme="minorHAnsi"/>
+                <w:b/>
+                <w:sz w:val="20"/>
+                <w:szCs w:val="20"/>
+              </w:rPr>
+              <w:t>Experience</w:t>
+            </w:r>
+          </w:p>
+          <w:p>
+            <w:pPr>
+              <w:spacing w:after="0" w:line="240" w:lineRule="auto"/>
+              <w:rPr>
+                <w:rFonts w:asciiTheme="minorHAnsi" w:hAnsiTheme="minorHAnsi"/>
+                <w:sz w:val="20"/>
+                <w:szCs w:val="20"/>
+              </w:rPr>
+            </w:pPr>
+            <w:r>
+              <w:rPr>
+                <w:rFonts w:asciiTheme="minorHAnsi" w:hAnsiTheme="minorHAnsi"/>
+                <w:sz w:val="20"/>
+                <w:szCs w:val="20"/>
+              </w:rPr>
+              <w:t>Adobe</w:t>
+            </w:r>
             <w:r>
               <w:rPr>
                 <w:rFonts w:asciiTheme="minorHAnsi" w:hAnsiTheme="minorHAnsi"/>
@@ -2697,479 +3535,6 @@
                 <w:sz w:val="20"/>
                 <w:szCs w:val="20"/>
               </w:rPr>
-              <w:t xml:space="preserve">   </w:t>
-            </w:r>
-            <w:r>
-              <w:rPr>
-                <w:rFonts w:asciiTheme="minorHAnsi" w:hAnsiTheme="minorHAnsi"/>
-                <w:sz w:val="20"/>
-                <w:szCs w:val="20"/>
-              </w:rPr>
-              <w:t xml:space="preserve"> Bootstrap.js</w:t>
-            </w:r>
-          </w:p>
-          <w:p>
-            <w:pPr>
-              <w:spacing w:after="0" w:line="240" w:lineRule="auto"/>
-              <w:rPr>
-                <w:rFonts w:asciiTheme="minorHAnsi" w:hAnsiTheme="minorHAnsi"/>
-                <w:sz w:val="20"/>
-                <w:szCs w:val="20"/>
-              </w:rPr>
-            </w:pPr>
-            <w:r>
-              <w:rPr>
-                <w:rFonts w:asciiTheme="minorHAnsi" w:hAnsiTheme="minorHAnsi"/>
-                <w:sz w:val="20"/>
-                <w:szCs w:val="20"/>
-              </w:rPr>
-              <w:t xml:space="preserve">     Datatables.js</w:t>
-            </w:r>
-          </w:p>
-          <w:p>
-            <w:pPr>
-              <w:spacing w:after="0" w:line="240" w:lineRule="auto"/>
-              <w:rPr>
-                <w:rFonts w:asciiTheme="minorHAnsi" w:hAnsiTheme="minorHAnsi"/>
-                <w:sz w:val="20"/>
-                <w:szCs w:val="20"/>
-              </w:rPr>
-            </w:pPr>
-            <w:r>
-              <w:rPr>
-                <w:rFonts w:asciiTheme="minorHAnsi" w:hAnsiTheme="minorHAnsi"/>
-                <w:sz w:val="20"/>
-                <w:szCs w:val="20"/>
-              </w:rPr>
-              <w:t xml:space="preserve">     Datepicker.js</w:t>
-            </w:r>
-          </w:p>
-          <w:p>
-            <w:pPr>
-              <w:spacing w:after="0" w:line="240" w:lineRule="auto"/>
-              <w:rPr>
-                <w:rFonts w:asciiTheme="minorHAnsi" w:hAnsiTheme="minorHAnsi"/>
-                <w:sz w:val="20"/>
-                <w:szCs w:val="20"/>
-              </w:rPr>
-            </w:pPr>
-            <w:r>
-              <w:rPr>
-                <w:rFonts w:asciiTheme="minorHAnsi" w:hAnsiTheme="minorHAnsi"/>
-                <w:sz w:val="20"/>
-                <w:szCs w:val="20"/>
-              </w:rPr>
-              <w:t xml:space="preserve">     Jquery mobile.js</w:t>
-            </w:r>
-          </w:p>
-          <w:p>
-            <w:pPr>
-              <w:spacing w:after="0" w:line="240" w:lineRule="auto"/>
-              <w:rPr>
-                <w:rFonts w:asciiTheme="minorHAnsi" w:hAnsiTheme="minorHAnsi"/>
-                <w:sz w:val="20"/>
-                <w:szCs w:val="20"/>
-              </w:rPr>
-            </w:pPr>
-            <w:r>
-              <w:rPr>
-                <w:rFonts w:asciiTheme="minorHAnsi" w:hAnsiTheme="minorHAnsi"/>
-                <w:sz w:val="20"/>
-                <w:szCs w:val="20"/>
-              </w:rPr>
-              <w:t xml:space="preserve">     Jquery.ui.js</w:t>
-            </w:r>
-          </w:p>
-          <w:p>
-            <w:pPr>
-              <w:spacing w:after="0" w:line="240" w:lineRule="auto"/>
-              <w:rPr>
-                <w:rFonts w:asciiTheme="minorHAnsi" w:hAnsiTheme="minorHAnsi"/>
-                <w:sz w:val="20"/>
-                <w:szCs w:val="20"/>
-              </w:rPr>
-            </w:pPr>
-            <w:r>
-              <w:rPr>
-                <w:rFonts w:asciiTheme="minorHAnsi" w:hAnsiTheme="minorHAnsi"/>
-                <w:sz w:val="20"/>
-                <w:szCs w:val="20"/>
-              </w:rPr>
-              <w:t xml:space="preserve">     Many more…</w:t>
-            </w:r>
-          </w:p>
-          <w:p>
-            <w:pPr>
-              <w:spacing w:after="0" w:line="240" w:lineRule="auto"/>
-              <w:rPr>
-                <w:rFonts w:asciiTheme="minorHAnsi" w:hAnsiTheme="minorHAnsi"/>
-                <w:sz w:val="20"/>
-                <w:szCs w:val="20"/>
-              </w:rPr>
-            </w:pPr>
-            <w:r>
-              <w:rPr>
-                <w:rFonts w:asciiTheme="minorHAnsi" w:hAnsiTheme="minorHAnsi"/>
-                <w:sz w:val="20"/>
-                <w:szCs w:val="20"/>
-              </w:rPr>
-              <w:t>JSON</w:t>
-            </w:r>
-          </w:p>
-          <w:p>
-            <w:pPr>
-              <w:spacing w:after="0" w:line="240" w:lineRule="auto"/>
-              <w:rPr>
-                <w:rFonts w:asciiTheme="minorHAnsi" w:hAnsiTheme="minorHAnsi"/>
-                <w:sz w:val="20"/>
-                <w:szCs w:val="20"/>
-              </w:rPr>
-            </w:pPr>
-            <w:r>
-              <w:rPr>
-                <w:rFonts w:asciiTheme="minorHAnsi" w:hAnsiTheme="minorHAnsi"/>
-                <w:sz w:val="20"/>
-                <w:szCs w:val="20"/>
-              </w:rPr>
-              <w:t>Marionette.js</w:t>
-            </w:r>
-          </w:p>
-          <w:p>
-            <w:pPr>
-              <w:spacing w:after="0" w:line="240" w:lineRule="auto"/>
-              <w:rPr>
-                <w:rFonts w:asciiTheme="minorHAnsi" w:hAnsiTheme="minorHAnsi"/>
-                <w:sz w:val="20"/>
-                <w:szCs w:val="20"/>
-              </w:rPr>
-            </w:pPr>
-            <w:r>
-              <w:rPr>
-                <w:rFonts w:asciiTheme="minorHAnsi" w:hAnsiTheme="minorHAnsi"/>
-                <w:sz w:val="20"/>
-                <w:szCs w:val="20"/>
-              </w:rPr>
-              <w:t>PHP</w:t>
-            </w:r>
-          </w:p>
-          <w:p>
-            <w:pPr>
-              <w:spacing w:after="0" w:line="240" w:lineRule="auto"/>
-              <w:rPr>
-                <w:rFonts w:asciiTheme="minorHAnsi" w:hAnsiTheme="minorHAnsi"/>
-                <w:sz w:val="20"/>
-                <w:szCs w:val="20"/>
-              </w:rPr>
-            </w:pPr>
-            <w:r>
-              <w:rPr>
-                <w:rFonts w:asciiTheme="minorHAnsi" w:hAnsiTheme="minorHAnsi"/>
-                <w:sz w:val="20"/>
-                <w:szCs w:val="20"/>
-              </w:rPr>
-              <w:t>QUnit</w:t>
-            </w:r>
-          </w:p>
-          <w:p>
-            <w:pPr>
-              <w:spacing w:after="0" w:line="240" w:lineRule="auto"/>
-              <w:rPr>
-                <w:rFonts w:asciiTheme="minorHAnsi" w:hAnsiTheme="minorHAnsi"/>
-                <w:sz w:val="20"/>
-                <w:szCs w:val="20"/>
-              </w:rPr>
-            </w:pPr>
-            <w:r>
-              <w:rPr>
-                <w:rFonts w:asciiTheme="minorHAnsi" w:hAnsiTheme="minorHAnsi"/>
-                <w:sz w:val="20"/>
-                <w:szCs w:val="20"/>
-              </w:rPr>
-              <w:t>Restful Services</w:t>
-            </w:r>
-          </w:p>
-          <w:p>
-            <w:pPr>
-              <w:spacing w:after="0" w:line="240" w:lineRule="auto"/>
-              <w:rPr>
-                <w:rFonts w:asciiTheme="minorHAnsi" w:hAnsiTheme="minorHAnsi"/>
-                <w:sz w:val="20"/>
-                <w:szCs w:val="20"/>
-              </w:rPr>
-            </w:pPr>
-            <w:r>
-              <w:rPr>
-                <w:rFonts w:asciiTheme="minorHAnsi" w:hAnsiTheme="minorHAnsi"/>
-                <w:sz w:val="20"/>
-                <w:szCs w:val="20"/>
-              </w:rPr>
-              <w:t>Selenium (web driver)</w:t>
-            </w:r>
-          </w:p>
-          <w:p>
-            <w:pPr>
-              <w:spacing w:after="0" w:line="240" w:lineRule="auto"/>
-              <w:rPr>
-                <w:rFonts w:asciiTheme="minorHAnsi" w:hAnsiTheme="minorHAnsi"/>
-                <w:sz w:val="20"/>
-                <w:szCs w:val="20"/>
-              </w:rPr>
-            </w:pPr>
-            <w:r>
-              <w:rPr>
-                <w:rFonts w:asciiTheme="minorHAnsi" w:hAnsiTheme="minorHAnsi"/>
-                <w:sz w:val="20"/>
-                <w:szCs w:val="20"/>
-              </w:rPr>
-              <w:t>Visual Studio.net</w:t>
-            </w:r>
-          </w:p>
-          <w:p>
-            <w:pPr>
-              <w:spacing w:after="0" w:line="240" w:lineRule="auto"/>
-              <w:rPr>
-                <w:rFonts w:asciiTheme="minorHAnsi" w:hAnsiTheme="minorHAnsi"/>
-                <w:sz w:val="20"/>
-                <w:szCs w:val="20"/>
-              </w:rPr>
-            </w:pPr>
-            <w:r>
-              <w:rPr>
-                <w:rFonts w:asciiTheme="minorHAnsi" w:hAnsiTheme="minorHAnsi"/>
-                <w:sz w:val="20"/>
-                <w:szCs w:val="20"/>
-              </w:rPr>
-              <w:t>Wordpress</w:t>
-            </w:r>
-          </w:p>
-          <w:p>
-            <w:pPr>
-              <w:spacing w:after="0" w:line="240" w:lineRule="auto"/>
-              <w:rPr>
-                <w:rFonts w:asciiTheme="minorHAnsi" w:hAnsiTheme="minorHAnsi"/>
-                <w:sz w:val="20"/>
-                <w:szCs w:val="20"/>
-              </w:rPr>
-            </w:pPr>
-            <w:r>
-              <w:rPr>
-                <w:rFonts w:asciiTheme="minorHAnsi" w:hAnsiTheme="minorHAnsi"/>
-                <w:sz w:val="20"/>
-                <w:szCs w:val="20"/>
-              </w:rPr>
-              <w:t>XML</w:t>
-            </w:r>
-          </w:p>
-          <w:p>
-            <w:pPr>
-              <w:spacing w:after="0" w:line="240" w:lineRule="auto"/>
-              <w:rPr>
-                <w:rFonts w:asciiTheme="minorHAnsi" w:hAnsiTheme="minorHAnsi"/>
-                <w:b/>
-                <w:sz w:val="20"/>
-                <w:szCs w:val="20"/>
-              </w:rPr>
-            </w:pPr>
-          </w:p>
-          <w:p>
-            <w:pPr>
-              <w:spacing w:after="0" w:line="240" w:lineRule="auto"/>
-              <w:rPr>
-                <w:rFonts w:asciiTheme="minorHAnsi" w:hAnsiTheme="minorHAnsi"/>
-                <w:b/>
-                <w:sz w:val="20"/>
-                <w:szCs w:val="20"/>
-              </w:rPr>
-            </w:pPr>
-            <w:r>
-              <w:rPr>
-                <w:rFonts w:asciiTheme="minorHAnsi" w:hAnsiTheme="minorHAnsi"/>
-                <w:b/>
-                <w:sz w:val="20"/>
-                <w:szCs w:val="20"/>
-              </w:rPr>
-              <w:t>Server Experience</w:t>
-            </w:r>
-          </w:p>
-          <w:p>
-            <w:pPr>
-              <w:spacing w:after="0" w:line="240" w:lineRule="auto"/>
-              <w:rPr>
-                <w:rFonts w:asciiTheme="minorHAnsi" w:hAnsiTheme="minorHAnsi"/>
-                <w:sz w:val="20"/>
-                <w:szCs w:val="20"/>
-              </w:rPr>
-            </w:pPr>
-            <w:r>
-              <w:rPr>
-                <w:rFonts w:asciiTheme="minorHAnsi" w:hAnsiTheme="minorHAnsi"/>
-                <w:sz w:val="20"/>
-                <w:szCs w:val="20"/>
-              </w:rPr>
-              <w:t>Apache/Tomcat</w:t>
-            </w:r>
-          </w:p>
-          <w:p>
-            <w:pPr>
-              <w:spacing w:after="0" w:line="240" w:lineRule="auto"/>
-              <w:rPr>
-                <w:rFonts w:asciiTheme="minorHAnsi" w:hAnsiTheme="minorHAnsi"/>
-                <w:sz w:val="20"/>
-                <w:szCs w:val="20"/>
-              </w:rPr>
-            </w:pPr>
-            <w:r>
-              <w:rPr>
-                <w:rFonts w:asciiTheme="minorHAnsi" w:hAnsiTheme="minorHAnsi"/>
-                <w:sz w:val="20"/>
-                <w:szCs w:val="20"/>
-              </w:rPr>
-              <w:t>MySQL</w:t>
-            </w:r>
-          </w:p>
-          <w:p>
-            <w:pPr>
-              <w:spacing w:after="0" w:line="240" w:lineRule="auto"/>
-              <w:rPr>
-                <w:rFonts w:asciiTheme="minorHAnsi" w:hAnsiTheme="minorHAnsi"/>
-                <w:sz w:val="20"/>
-                <w:szCs w:val="20"/>
-              </w:rPr>
-            </w:pPr>
-            <w:r>
-              <w:rPr>
-                <w:rFonts w:asciiTheme="minorHAnsi" w:hAnsiTheme="minorHAnsi"/>
-                <w:sz w:val="20"/>
-                <w:szCs w:val="20"/>
-              </w:rPr>
-              <w:t>Node.js</w:t>
-            </w:r>
-          </w:p>
-          <w:p>
-            <w:pPr>
-              <w:spacing w:after="0" w:line="240" w:lineRule="auto"/>
-              <w:rPr>
-                <w:rFonts w:asciiTheme="minorHAnsi" w:hAnsiTheme="minorHAnsi"/>
-                <w:sz w:val="20"/>
-                <w:szCs w:val="20"/>
-              </w:rPr>
-            </w:pPr>
-            <w:r>
-              <w:rPr>
-                <w:rFonts w:asciiTheme="minorHAnsi" w:hAnsiTheme="minorHAnsi"/>
-                <w:sz w:val="20"/>
-                <w:szCs w:val="20"/>
-              </w:rPr>
-              <w:t>SMTP</w:t>
-            </w:r>
-          </w:p>
-          <w:p>
-            <w:pPr>
-              <w:spacing w:after="0" w:line="240" w:lineRule="auto"/>
-              <w:rPr>
-                <w:rFonts w:asciiTheme="minorHAnsi" w:hAnsiTheme="minorHAnsi"/>
-                <w:sz w:val="20"/>
-                <w:szCs w:val="20"/>
-              </w:rPr>
-            </w:pPr>
-            <w:r>
-              <w:rPr>
-                <w:rFonts w:asciiTheme="minorHAnsi" w:hAnsiTheme="minorHAnsi"/>
-                <w:sz w:val="20"/>
-                <w:szCs w:val="20"/>
-              </w:rPr>
-              <w:t>SSH</w:t>
-            </w:r>
-          </w:p>
-          <w:p>
-            <w:pPr>
-              <w:spacing w:after="0" w:line="240" w:lineRule="auto"/>
-              <w:rPr>
-                <w:rFonts w:asciiTheme="minorHAnsi" w:hAnsiTheme="minorHAnsi"/>
-                <w:sz w:val="20"/>
-                <w:szCs w:val="20"/>
-              </w:rPr>
-            </w:pPr>
-            <w:r>
-              <w:rPr>
-                <w:rFonts w:asciiTheme="minorHAnsi" w:hAnsiTheme="minorHAnsi"/>
-                <w:sz w:val="20"/>
-                <w:szCs w:val="20"/>
-              </w:rPr>
-              <w:t>Windows</w:t>
-            </w:r>
-          </w:p>
-          <w:p>
-            <w:pPr>
-              <w:spacing w:after="0" w:line="240" w:lineRule="auto"/>
-              <w:rPr>
-                <w:rFonts w:asciiTheme="minorHAnsi" w:hAnsiTheme="minorHAnsi"/>
-                <w:b/>
-                <w:sz w:val="20"/>
-                <w:szCs w:val="20"/>
-              </w:rPr>
-            </w:pPr>
-          </w:p>
-          <w:p>
-            <w:pPr>
-              <w:spacing w:after="0" w:line="240" w:lineRule="auto"/>
-              <w:rPr>
-                <w:rFonts w:asciiTheme="minorHAnsi" w:hAnsiTheme="minorHAnsi"/>
-                <w:b/>
-                <w:sz w:val="20"/>
-                <w:szCs w:val="20"/>
-              </w:rPr>
-            </w:pPr>
-            <w:r>
-              <w:rPr>
-                <w:rFonts w:asciiTheme="minorHAnsi" w:hAnsiTheme="minorHAnsi"/>
-                <w:b/>
-                <w:sz w:val="20"/>
-                <w:szCs w:val="20"/>
-              </w:rPr>
-              <w:t xml:space="preserve">Design </w:t>
-            </w:r>
-            <w:r>
-              <w:rPr>
-                <w:rFonts w:asciiTheme="minorHAnsi" w:hAnsiTheme="minorHAnsi"/>
-                <w:b/>
-                <w:sz w:val="20"/>
-                <w:szCs w:val="20"/>
-              </w:rPr>
-              <w:t>Experience</w:t>
-            </w:r>
-          </w:p>
-          <w:p>
-            <w:pPr>
-              <w:spacing w:after="0" w:line="240" w:lineRule="auto"/>
-              <w:rPr>
-                <w:rFonts w:asciiTheme="minorHAnsi" w:hAnsiTheme="minorHAnsi"/>
-                <w:sz w:val="20"/>
-                <w:szCs w:val="20"/>
-              </w:rPr>
-            </w:pPr>
-            <w:r>
-              <w:rPr>
-                <w:rFonts w:asciiTheme="minorHAnsi" w:hAnsiTheme="minorHAnsi"/>
-                <w:sz w:val="20"/>
-                <w:szCs w:val="20"/>
-              </w:rPr>
-              <w:t>Adobe</w:t>
-            </w:r>
-            <w:r>
-              <w:rPr>
-                <w:rFonts w:asciiTheme="minorHAnsi" w:hAnsiTheme="minorHAnsi"/>
-                <w:sz w:val="20"/>
-                <w:szCs w:val="20"/>
-              </w:rPr>
-              <w:t xml:space="preserve"> </w:t>
-            </w:r>
-            <w:r>
-              <w:rPr>
-                <w:rFonts w:asciiTheme="minorHAnsi" w:hAnsiTheme="minorHAnsi"/>
-                <w:sz w:val="20"/>
-                <w:szCs w:val="20"/>
-              </w:rPr>
               <w:t>Dreamweaver</w:t>
             </w:r>
           </w:p>
@@ -3214,32 +3579,6 @@
                 <w:sz w:val="20"/>
                 <w:szCs w:val="20"/>
               </w:rPr>
-              <w:t xml:space="preserve">      </w:t>
-            </w:r>
-            <w:r>
-              <w:rPr>
-                <w:rFonts w:asciiTheme="minorHAnsi" w:hAnsiTheme="minorHAnsi"/>
-                <w:sz w:val="20"/>
-                <w:szCs w:val="20"/>
-              </w:rPr>
-              <w:t>Flash</w:t>
-            </w:r>
-          </w:p>
-          <w:p>
-            <w:pPr>
-              <w:spacing w:after="0" w:line="240" w:lineRule="auto"/>
-              <w:rPr>
-                <w:rFonts w:asciiTheme="minorHAnsi" w:hAnsiTheme="minorHAnsi"/>
-                <w:sz w:val="20"/>
-                <w:szCs w:val="20"/>
-              </w:rPr>
-            </w:pPr>
-            <w:r>
-              <w:rPr>
-                <w:rFonts w:asciiTheme="minorHAnsi" w:hAnsiTheme="minorHAnsi"/>
-                <w:sz w:val="20"/>
-                <w:szCs w:val="20"/>
-              </w:rPr>
               <w:t xml:space="preserve">      Illustrator</w:t>
             </w:r>
           </w:p>
@@ -3307,6 +3646,24 @@
                 <w:szCs w:val="20"/>
               </w:rPr>
               <w:t>OS Experience</w:t>
+            </w:r>
+          </w:p>
+          <w:p>
+            <w:pPr>
+              <w:spacing w:after="0" w:line="240" w:lineRule="auto"/>
+              <w:rPr>
+                <w:rFonts w:asciiTheme="minorHAnsi" w:hAnsiTheme="minorHAnsi"/>
+                <w:sz w:val="20"/>
+                <w:szCs w:val="20"/>
+              </w:rPr>
+            </w:pPr>
+            <w:r>
+              <w:rPr>
+                <w:rFonts w:asciiTheme="minorHAnsi" w:hAnsiTheme="minorHAnsi"/>
+                <w:sz w:val="20"/>
+                <w:szCs w:val="20"/>
+              </w:rPr>
+              <w:t>Chrome</w:t>
             </w:r>
           </w:p>
           <w:p>

</xml_diff>

<commit_message>
Created the new nav overlay that prevents clicking of items inside of the site-container until the menu is closed. I also changed up the way portfolio items display on the page, getting rid of the bootstrap dialogs
</commit_message>
<xml_diff>
--- a/files/JoshEagleResume.docx
+++ b/files/JoshEagleResume.docx
@@ -97,6 +97,14 @@
               </w:rPr>
               <w:t>.COM</w:t>
             </w:r>
+            <w:r>
+              <w:rPr>
+                <w:rFonts w:asciiTheme="minorHAnsi" w:hAnsiTheme="minorHAnsi"/>
+                <w:caps/>
+              </w:rPr>
+              <w:br/>
+              <w:t>www.eagle-js.com</w:t>
+            </w:r>
           </w:p>
           <w:p>
             <w:pPr>
@@ -199,27 +207,7 @@
                 <w:sz w:val="32"/>
                 <w:szCs w:val="32"/>
               </w:rPr>
-              <w:t>3/Responsive Design/</w:t>
-            </w:r>
-            <w:proofErr w:type="spellStart"/>
-            <w:r>
-              <w:rPr>
-                <w:rFonts w:asciiTheme="minorHAnsi" w:hAnsiTheme="minorHAnsi"/>
-                <w:b/>
-                <w:sz w:val="32"/>
-                <w:szCs w:val="32"/>
-              </w:rPr>
-              <w:t>jQuery</w:t>
-            </w:r>
-            <w:proofErr w:type="spellEnd"/>
-            <w:r>
-              <w:rPr>
-                <w:rFonts w:asciiTheme="minorHAnsi" w:hAnsiTheme="minorHAnsi"/>
-                <w:b/>
-                <w:sz w:val="32"/>
-                <w:szCs w:val="32"/>
-              </w:rPr>
-              <w:t>/PHP/MySQL</w:t>
+              <w:t>3/Responsive Design/jQuery/PHP/MySQL</w:t>
             </w:r>
           </w:p>
           <w:p>
@@ -275,9 +263,8 @@
                 <w:sz w:val="26"/>
                 <w:szCs w:val="26"/>
               </w:rPr>
-              <w:t>Web Developer (Front-End Developer</w:t>
-            </w:r>
-            <w:proofErr w:type="gramStart"/>
+              <w:t xml:space="preserve">Web Developer (Front-End Developer)                                  </w:t>
+            </w:r>
             <w:r>
               <w:rPr>
                 <w:rFonts w:asciiTheme="minorHAnsi" w:hAnsiTheme="minorHAnsi"/>
@@ -285,87 +272,135 @@
                 <w:sz w:val="26"/>
                 <w:szCs w:val="26"/>
               </w:rPr>
-              <w:t xml:space="preserve">)                                  </w:t>
-            </w:r>
-            <w:r>
+              <w:t xml:space="preserve">         </w:t>
+            </w:r>
+            <w:r>
+              <w:rPr>
+                <w:rFonts w:asciiTheme="minorHAnsi" w:hAnsiTheme="minorHAnsi"/>
+              </w:rPr>
+              <w:t>August</w:t>
+            </w:r>
+            <w:r>
+              <w:rPr>
+                <w:rFonts w:asciiTheme="minorHAnsi" w:hAnsiTheme="minorHAnsi"/>
+              </w:rPr>
+              <w:t xml:space="preserve"> 2013 – Present</w:t>
+            </w:r>
+          </w:p>
+          <w:p>
+            <w:pPr>
+              <w:spacing w:after="0" w:line="240" w:lineRule="auto"/>
+              <w:rPr>
+                <w:rFonts w:asciiTheme="minorHAnsi" w:hAnsiTheme="minorHAnsi"/>
+              </w:rPr>
+            </w:pPr>
+            <w:r>
+              <w:rPr>
+                <w:rFonts w:asciiTheme="minorHAnsi" w:hAnsiTheme="minorHAnsi"/>
+                <w:b/>
+              </w:rPr>
+              <w:t>Longview International Technology Solutions Inc.</w:t>
+            </w:r>
+            <w:r>
+              <w:rPr>
+                <w:rFonts w:asciiTheme="minorHAnsi" w:hAnsiTheme="minorHAnsi"/>
+              </w:rPr>
+              <w:t>, Fairfax, Virginia</w:t>
+            </w:r>
+          </w:p>
+          <w:p>
+            <w:pPr>
+              <w:spacing w:after="0" w:line="240" w:lineRule="auto"/>
+              <w:rPr>
+                <w:rFonts w:asciiTheme="minorHAnsi" w:hAnsiTheme="minorHAnsi"/>
+              </w:rPr>
+            </w:pPr>
+          </w:p>
+          <w:p>
+            <w:pPr>
+              <w:spacing w:after="0" w:line="240" w:lineRule="auto"/>
+              <w:rPr>
+                <w:rFonts w:asciiTheme="minorHAnsi" w:hAnsiTheme="minorHAnsi" w:cs="Arial"/>
+                <w:color w:val="333333"/>
+                <w:sz w:val="20"/>
+                <w:szCs w:val="20"/>
+                <w:shd w:val="clear" w:color="auto" w:fill="FFFFFF"/>
+              </w:rPr>
+            </w:pPr>
+            <w:r>
+              <w:rPr>
+                <w:rFonts w:asciiTheme="minorHAnsi" w:hAnsiTheme="minorHAnsi" w:cs="Arial"/>
+                <w:color w:val="333333"/>
+                <w:sz w:val="20"/>
+                <w:szCs w:val="20"/>
+                <w:shd w:val="clear" w:color="auto" w:fill="FFFFFF"/>
+              </w:rPr>
+              <w:t>Working with a tremendous team of professionals that really get continuous integration, mobile and constantly strive to be even better. High standards, no limits on the contributions members can make. I am thankful a past colleague who made me aware of this opportunity and highly recommend to anyone who wants to really grow to inquire.</w:t>
+            </w:r>
+          </w:p>
+          <w:p>
+            <w:pPr>
+              <w:spacing w:after="0" w:line="240" w:lineRule="auto"/>
+              <w:rPr>
+                <w:rFonts w:asciiTheme="minorHAnsi" w:hAnsiTheme="minorHAnsi" w:cs="Arial"/>
+                <w:color w:val="333333"/>
+                <w:sz w:val="20"/>
+                <w:szCs w:val="20"/>
+                <w:shd w:val="clear" w:color="auto" w:fill="FFFFFF"/>
+              </w:rPr>
+            </w:pPr>
+          </w:p>
+          <w:p>
+            <w:pPr>
+              <w:spacing w:after="0" w:line="240" w:lineRule="auto"/>
               <w:rPr>
                 <w:rFonts w:asciiTheme="minorHAnsi" w:hAnsiTheme="minorHAnsi"/>
                 <w:b/>
                 <w:sz w:val="26"/>
                 <w:szCs w:val="26"/>
               </w:rPr>
-              <w:t xml:space="preserve">         </w:t>
-            </w:r>
-            <w:r>
-              <w:rPr>
-                <w:rFonts w:asciiTheme="minorHAnsi" w:hAnsiTheme="minorHAnsi"/>
-              </w:rPr>
-              <w:t>August</w:t>
+            </w:pPr>
+            <w:r>
+              <w:rPr>
+                <w:rFonts w:asciiTheme="minorHAnsi" w:hAnsiTheme="minorHAnsi" w:cs="Arial"/>
+                <w:color w:val="333333"/>
+                <w:sz w:val="20"/>
+                <w:szCs w:val="20"/>
+                <w:shd w:val="clear" w:color="auto" w:fill="FFFFFF"/>
+              </w:rPr>
+              <w:t xml:space="preserve">Applications Developed: </w:t>
+            </w:r>
+            <w:r>
+              <w:rPr>
+                <w:rFonts w:asciiTheme="minorHAnsi" w:hAnsiTheme="minorHAnsi" w:cs="Arial"/>
+                <w:color w:val="333333"/>
+                <w:sz w:val="20"/>
+                <w:szCs w:val="20"/>
+                <w:shd w:val="clear" w:color="auto" w:fill="FFFFFF"/>
+              </w:rPr>
+              <w:t>7</w:t>
             </w:r>
             <w:bookmarkStart w:id="0" w:name="_GoBack"/>
             <w:bookmarkEnd w:id="0"/>
-            <w:proofErr w:type="gramEnd"/>
-            <w:r>
-              <w:rPr>
-                <w:rFonts w:asciiTheme="minorHAnsi" w:hAnsiTheme="minorHAnsi"/>
-              </w:rPr>
-              <w:t xml:space="preserve"> 2013 – Present</w:t>
-            </w:r>
-          </w:p>
-          <w:p>
-            <w:pPr>
-              <w:spacing w:after="0" w:line="240" w:lineRule="auto"/>
-              <w:rPr>
-                <w:rFonts w:asciiTheme="minorHAnsi" w:hAnsiTheme="minorHAnsi"/>
-              </w:rPr>
-            </w:pPr>
-            <w:r>
-              <w:rPr>
-                <w:rFonts w:asciiTheme="minorHAnsi" w:hAnsiTheme="minorHAnsi"/>
-                <w:b/>
-              </w:rPr>
-              <w:t>Longview International Technology Solutions Inc.</w:t>
-            </w:r>
-            <w:r>
-              <w:rPr>
-                <w:rFonts w:asciiTheme="minorHAnsi" w:hAnsiTheme="minorHAnsi"/>
-              </w:rPr>
-              <w:t>, Fairfax, Virginia</w:t>
-            </w:r>
-          </w:p>
-          <w:p>
-            <w:pPr>
-              <w:spacing w:after="0" w:line="240" w:lineRule="auto"/>
-              <w:rPr>
-                <w:rFonts w:asciiTheme="minorHAnsi" w:hAnsiTheme="minorHAnsi"/>
-              </w:rPr>
-            </w:pPr>
-          </w:p>
-          <w:p>
-            <w:pPr>
-              <w:spacing w:after="0" w:line="240" w:lineRule="auto"/>
+            <w:r>
               <w:rPr>
                 <w:rFonts w:asciiTheme="minorHAnsi" w:hAnsiTheme="minorHAnsi" w:cs="Arial"/>
                 <w:color w:val="333333"/>
                 <w:sz w:val="20"/>
                 <w:szCs w:val="20"/>
-                <w:shd w:val="clear" w:color="auto" w:fill="FFFFFF"/>
-              </w:rPr>
-            </w:pPr>
+              </w:rPr>
+              <w:br/>
+            </w:r>
             <w:r>
               <w:rPr>
                 <w:rFonts w:asciiTheme="minorHAnsi" w:hAnsiTheme="minorHAnsi" w:cs="Arial"/>
                 <w:color w:val="333333"/>
                 <w:sz w:val="20"/>
                 <w:szCs w:val="20"/>
-                <w:shd w:val="clear" w:color="auto" w:fill="FFFFFF"/>
-              </w:rPr>
-              <w:t>Working with a tremendous team of professionals that really get continuous integration, mobile and constantly strive to be even better. High standards, no limits on the contributions members can make. I am thankful a past colleague who made me aware of this opportunity and highly recommend to anyone who wants to really grow to inquire.</w:t>
-            </w:r>
-          </w:p>
-          <w:p>
-            <w:pPr>
-              <w:spacing w:after="0" w:line="240" w:lineRule="auto"/>
+              </w:rPr>
+              <w:br/>
+            </w:r>
+            <w:r>
               <w:rPr>
                 <w:rFonts w:asciiTheme="minorHAnsi" w:hAnsiTheme="minorHAnsi" w:cs="Arial"/>
                 <w:color w:val="333333"/>
@@ -373,27 +408,16 @@
                 <w:szCs w:val="20"/>
                 <w:shd w:val="clear" w:color="auto" w:fill="FFFFFF"/>
               </w:rPr>
-            </w:pPr>
-          </w:p>
-          <w:p>
-            <w:pPr>
-              <w:spacing w:after="0" w:line="240" w:lineRule="auto"/>
-              <w:rPr>
-                <w:rFonts w:asciiTheme="minorHAnsi" w:hAnsiTheme="minorHAnsi"/>
-                <w:b/>
-                <w:sz w:val="26"/>
-                <w:szCs w:val="26"/>
-              </w:rPr>
-            </w:pPr>
+              <w:t>Devices: All smart phones / tablets.</w:t>
+            </w:r>
             <w:r>
               <w:rPr>
                 <w:rFonts w:asciiTheme="minorHAnsi" w:hAnsiTheme="minorHAnsi" w:cs="Arial"/>
                 <w:color w:val="333333"/>
                 <w:sz w:val="20"/>
                 <w:szCs w:val="20"/>
-                <w:shd w:val="clear" w:color="auto" w:fill="FFFFFF"/>
-              </w:rPr>
-              <w:t>Applications Developed: 5</w:t>
+              </w:rPr>
+              <w:br/>
             </w:r>
             <w:r>
               <w:rPr>
@@ -401,8 +425,9 @@
                 <w:color w:val="333333"/>
                 <w:sz w:val="20"/>
                 <w:szCs w:val="20"/>
-              </w:rPr>
-              <w:br/>
+                <w:shd w:val="clear" w:color="auto" w:fill="FFFFFF"/>
+              </w:rPr>
+              <w:t>Desktop Browsers: Chrome, Safari, Firefox latest 4 versions, IE9/10+ (depending on app)</w:t>
             </w:r>
             <w:r>
               <w:rPr>
@@ -419,9 +444,8 @@
                 <w:color w:val="333333"/>
                 <w:sz w:val="20"/>
                 <w:szCs w:val="20"/>
-                <w:shd w:val="clear" w:color="auto" w:fill="FFFFFF"/>
-              </w:rPr>
-              <w:t>Devices: All smart phones / tablets.</w:t>
+              </w:rPr>
+              <w:br/>
             </w:r>
             <w:r>
               <w:rPr>
@@ -429,8 +453,9 @@
                 <w:color w:val="333333"/>
                 <w:sz w:val="20"/>
                 <w:szCs w:val="20"/>
-              </w:rPr>
-              <w:br/>
+                <w:shd w:val="clear" w:color="auto" w:fill="FFFFFF"/>
+              </w:rPr>
+              <w:t>Stack:</w:t>
             </w:r>
             <w:r>
               <w:rPr>
@@ -438,9 +463,8 @@
                 <w:color w:val="333333"/>
                 <w:sz w:val="20"/>
                 <w:szCs w:val="20"/>
-                <w:shd w:val="clear" w:color="auto" w:fill="FFFFFF"/>
-              </w:rPr>
-              <w:t>Desktop Browsers: Chrome, Safari, Firefox latest 4 versions, IE9/10+ (depending on app)</w:t>
+              </w:rPr>
+              <w:br/>
             </w:r>
             <w:r>
               <w:rPr>
@@ -448,8 +472,9 @@
                 <w:color w:val="333333"/>
                 <w:sz w:val="20"/>
                 <w:szCs w:val="20"/>
-              </w:rPr>
-              <w:br/>
+                <w:shd w:val="clear" w:color="auto" w:fill="FFFFFF"/>
+              </w:rPr>
+              <w:t>Node, Angular, Backbone/Marionette, Handlebars, Underscore, Require, Modernizr, JQM, Twitter Bootstrap, Grunt.</w:t>
             </w:r>
             <w:r>
               <w:rPr>
@@ -466,9 +491,8 @@
                 <w:color w:val="333333"/>
                 <w:sz w:val="20"/>
                 <w:szCs w:val="20"/>
-                <w:shd w:val="clear" w:color="auto" w:fill="FFFFFF"/>
-              </w:rPr>
-              <w:t>Stack:</w:t>
+              </w:rPr>
+              <w:br/>
             </w:r>
             <w:r>
               <w:rPr>
@@ -476,90 +500,9 @@
                 <w:color w:val="333333"/>
                 <w:sz w:val="20"/>
                 <w:szCs w:val="20"/>
-              </w:rPr>
-              <w:br/>
-            </w:r>
-            <w:r>
-              <w:rPr>
-                <w:rFonts w:asciiTheme="minorHAnsi" w:hAnsiTheme="minorHAnsi" w:cs="Arial"/>
-                <w:color w:val="333333"/>
-                <w:sz w:val="20"/>
-                <w:szCs w:val="20"/>
                 <w:shd w:val="clear" w:color="auto" w:fill="FFFFFF"/>
               </w:rPr>
-              <w:t xml:space="preserve">Node, Angular, Backbone/Marionette, Handlebars, Underscore, Require, </w:t>
-            </w:r>
-            <w:proofErr w:type="spellStart"/>
-            <w:r>
-              <w:rPr>
-                <w:rFonts w:asciiTheme="minorHAnsi" w:hAnsiTheme="minorHAnsi" w:cs="Arial"/>
-                <w:color w:val="333333"/>
-                <w:sz w:val="20"/>
-                <w:szCs w:val="20"/>
-                <w:shd w:val="clear" w:color="auto" w:fill="FFFFFF"/>
-              </w:rPr>
-              <w:t>Modernizr</w:t>
-            </w:r>
-            <w:proofErr w:type="spellEnd"/>
-            <w:r>
-              <w:rPr>
-                <w:rFonts w:asciiTheme="minorHAnsi" w:hAnsiTheme="minorHAnsi" w:cs="Arial"/>
-                <w:color w:val="333333"/>
-                <w:sz w:val="20"/>
-                <w:szCs w:val="20"/>
-                <w:shd w:val="clear" w:color="auto" w:fill="FFFFFF"/>
-              </w:rPr>
-              <w:t>, JQM, Twitter Bootstrap, Grunt.</w:t>
-            </w:r>
-            <w:r>
-              <w:rPr>
-                <w:rFonts w:asciiTheme="minorHAnsi" w:hAnsiTheme="minorHAnsi" w:cs="Arial"/>
-                <w:color w:val="333333"/>
-                <w:sz w:val="20"/>
-                <w:szCs w:val="20"/>
-              </w:rPr>
-              <w:br/>
-            </w:r>
-            <w:r>
-              <w:rPr>
-                <w:rFonts w:asciiTheme="minorHAnsi" w:hAnsiTheme="minorHAnsi" w:cs="Arial"/>
-                <w:color w:val="333333"/>
-                <w:sz w:val="20"/>
-                <w:szCs w:val="20"/>
-              </w:rPr>
-              <w:br/>
-            </w:r>
-            <w:r>
-              <w:rPr>
-                <w:rFonts w:asciiTheme="minorHAnsi" w:hAnsiTheme="minorHAnsi" w:cs="Arial"/>
-                <w:color w:val="333333"/>
-                <w:sz w:val="20"/>
-                <w:szCs w:val="20"/>
-                <w:shd w:val="clear" w:color="auto" w:fill="FFFFFF"/>
-              </w:rPr>
-              <w:t xml:space="preserve">CI: </w:t>
-            </w:r>
-            <w:proofErr w:type="spellStart"/>
-            <w:r>
-              <w:rPr>
-                <w:rFonts w:asciiTheme="minorHAnsi" w:hAnsiTheme="minorHAnsi" w:cs="Arial"/>
-                <w:color w:val="333333"/>
-                <w:sz w:val="20"/>
-                <w:szCs w:val="20"/>
-                <w:shd w:val="clear" w:color="auto" w:fill="FFFFFF"/>
-              </w:rPr>
-              <w:t>Git</w:t>
-            </w:r>
-            <w:proofErr w:type="spellEnd"/>
-            <w:r>
-              <w:rPr>
-                <w:rFonts w:asciiTheme="minorHAnsi" w:hAnsiTheme="minorHAnsi" w:cs="Arial"/>
-                <w:color w:val="333333"/>
-                <w:sz w:val="20"/>
-                <w:szCs w:val="20"/>
-                <w:shd w:val="clear" w:color="auto" w:fill="FFFFFF"/>
-              </w:rPr>
-              <w:t>, Jenkins.</w:t>
+              <w:t>CI: Git, Jenkins.</w:t>
             </w:r>
             <w:r>
               <w:rPr>
@@ -608,9 +551,8 @@
                 <w:szCs w:val="20"/>
                 <w:shd w:val="clear" w:color="auto" w:fill="FFFFFF"/>
               </w:rPr>
-              <w:t xml:space="preserve"> </w:t>
-            </w:r>
-            <w:proofErr w:type="spellStart"/>
+              <w:t xml:space="preserve"> qunit,</w:t>
+            </w:r>
             <w:r>
               <w:rPr>
                 <w:rFonts w:asciiTheme="minorHAnsi" w:hAnsiTheme="minorHAnsi" w:cs="Arial"/>
@@ -619,74 +561,7 @@
                 <w:szCs w:val="20"/>
                 <w:shd w:val="clear" w:color="auto" w:fill="FFFFFF"/>
               </w:rPr>
-              <w:t>qunit</w:t>
-            </w:r>
-            <w:proofErr w:type="spellEnd"/>
-            <w:r>
-              <w:rPr>
-                <w:rFonts w:asciiTheme="minorHAnsi" w:hAnsiTheme="minorHAnsi" w:cs="Arial"/>
-                <w:color w:val="333333"/>
-                <w:sz w:val="20"/>
-                <w:szCs w:val="20"/>
-                <w:shd w:val="clear" w:color="auto" w:fill="FFFFFF"/>
-              </w:rPr>
-              <w:t>,</w:t>
-            </w:r>
-            <w:r>
-              <w:rPr>
-                <w:rFonts w:asciiTheme="minorHAnsi" w:hAnsiTheme="minorHAnsi" w:cs="Arial"/>
-                <w:color w:val="333333"/>
-                <w:sz w:val="20"/>
-                <w:szCs w:val="20"/>
-                <w:shd w:val="clear" w:color="auto" w:fill="FFFFFF"/>
-              </w:rPr>
-              <w:t xml:space="preserve"> ruby </w:t>
-            </w:r>
-            <w:proofErr w:type="spellStart"/>
-            <w:r>
-              <w:rPr>
-                <w:rFonts w:asciiTheme="minorHAnsi" w:hAnsiTheme="minorHAnsi" w:cs="Arial"/>
-                <w:color w:val="333333"/>
-                <w:sz w:val="20"/>
-                <w:szCs w:val="20"/>
-                <w:shd w:val="clear" w:color="auto" w:fill="FFFFFF"/>
-              </w:rPr>
-              <w:t>rspec</w:t>
-            </w:r>
-            <w:proofErr w:type="spellEnd"/>
-            <w:r>
-              <w:rPr>
-                <w:rFonts w:asciiTheme="minorHAnsi" w:hAnsiTheme="minorHAnsi" w:cs="Arial"/>
-                <w:color w:val="333333"/>
-                <w:sz w:val="20"/>
-                <w:szCs w:val="20"/>
-                <w:shd w:val="clear" w:color="auto" w:fill="FFFFFF"/>
-              </w:rPr>
-              <w:t xml:space="preserve">, selenium, </w:t>
-            </w:r>
-            <w:proofErr w:type="spellStart"/>
-            <w:proofErr w:type="gramStart"/>
-            <w:r>
-              <w:rPr>
-                <w:rFonts w:asciiTheme="minorHAnsi" w:hAnsiTheme="minorHAnsi" w:cs="Arial"/>
-                <w:color w:val="333333"/>
-                <w:sz w:val="20"/>
-                <w:szCs w:val="20"/>
-                <w:shd w:val="clear" w:color="auto" w:fill="FFFFFF"/>
-              </w:rPr>
-              <w:t>phantomjs</w:t>
-            </w:r>
-            <w:proofErr w:type="spellEnd"/>
-            <w:proofErr w:type="gramEnd"/>
-            <w:r>
-              <w:rPr>
-                <w:rFonts w:asciiTheme="minorHAnsi" w:hAnsiTheme="minorHAnsi" w:cs="Arial"/>
-                <w:color w:val="333333"/>
-                <w:sz w:val="20"/>
-                <w:szCs w:val="20"/>
-                <w:shd w:val="clear" w:color="auto" w:fill="FFFFFF"/>
-              </w:rPr>
-              <w:t>.</w:t>
+              <w:t xml:space="preserve"> ruby rspec, selenium, phantomjs.</w:t>
             </w:r>
           </w:p>
           <w:p>
@@ -723,9 +598,8 @@
                 <w:sz w:val="26"/>
                 <w:szCs w:val="26"/>
               </w:rPr>
-              <w:t>(Front-End Developer</w:t>
-            </w:r>
-            <w:proofErr w:type="gramStart"/>
+              <w:t>(Front-End Developer)</w:t>
+            </w:r>
             <w:r>
               <w:rPr>
                 <w:rFonts w:asciiTheme="minorHAnsi" w:hAnsiTheme="minorHAnsi"/>
@@ -733,7 +607,7 @@
                 <w:sz w:val="26"/>
                 <w:szCs w:val="26"/>
               </w:rPr>
-              <w:t>)</w:t>
+              <w:t xml:space="preserve">      </w:t>
             </w:r>
             <w:r>
               <w:rPr>
@@ -742,7 +616,7 @@
                 <w:sz w:val="26"/>
                 <w:szCs w:val="26"/>
               </w:rPr>
-              <w:t xml:space="preserve">      </w:t>
+              <w:t xml:space="preserve">                            </w:t>
             </w:r>
             <w:r>
               <w:rPr>
@@ -751,7 +625,7 @@
                 <w:sz w:val="26"/>
                 <w:szCs w:val="26"/>
               </w:rPr>
-              <w:t xml:space="preserve">                            </w:t>
+              <w:t xml:space="preserve">         </w:t>
             </w:r>
             <w:r>
               <w:rPr>
@@ -765,19 +639,9 @@
             <w:r>
               <w:rPr>
                 <w:rFonts w:asciiTheme="minorHAnsi" w:hAnsiTheme="minorHAnsi"/>
-                <w:b/>
-                <w:sz w:val="26"/>
-                <w:szCs w:val="26"/>
-              </w:rPr>
-              <w:t xml:space="preserve">         </w:t>
-            </w:r>
-            <w:r>
-              <w:rPr>
-                <w:rFonts w:asciiTheme="minorHAnsi" w:hAnsiTheme="minorHAnsi"/>
               </w:rPr>
               <w:t>April</w:t>
             </w:r>
-            <w:proofErr w:type="gramEnd"/>
             <w:r>
               <w:rPr>
                 <w:rFonts w:asciiTheme="minorHAnsi" w:hAnsiTheme="minorHAnsi"/>
@@ -951,61 +815,7 @@
                 <w:color w:val="333333"/>
                 <w:shd w:val="clear" w:color="auto" w:fill="FFFFFF"/>
               </w:rPr>
-              <w:t xml:space="preserve">As a Freelancer, I was competing against 2 other companies, I was awarded the contract to develop a responsive website from </w:t>
-            </w:r>
-            <w:proofErr w:type="spellStart"/>
-            <w:r>
-              <w:rPr>
-                <w:rFonts w:asciiTheme="minorHAnsi" w:eastAsia="Times New Roman" w:hAnsiTheme="minorHAnsi"/>
-                <w:color w:val="333333"/>
-                <w:shd w:val="clear" w:color="auto" w:fill="FFFFFF"/>
-              </w:rPr>
-              <w:t>Wordpress</w:t>
-            </w:r>
-            <w:proofErr w:type="spellEnd"/>
-            <w:r>
-              <w:rPr>
-                <w:rFonts w:asciiTheme="minorHAnsi" w:eastAsia="Times New Roman" w:hAnsiTheme="minorHAnsi"/>
-                <w:color w:val="333333"/>
-                <w:shd w:val="clear" w:color="auto" w:fill="FFFFFF"/>
-              </w:rPr>
-              <w:t xml:space="preserve"> that the client could ultimately maintain. Responsibilities include designing a new look and feel, implementing Google Analytics for the use of Search Engine Optimization, and creating a responsive framework using HTML5, CSS3 and </w:t>
-            </w:r>
-            <w:proofErr w:type="spellStart"/>
-            <w:r>
-              <w:rPr>
-                <w:rFonts w:asciiTheme="minorHAnsi" w:eastAsia="Times New Roman" w:hAnsiTheme="minorHAnsi"/>
-                <w:color w:val="333333"/>
-                <w:shd w:val="clear" w:color="auto" w:fill="FFFFFF"/>
-              </w:rPr>
-              <w:t>Javascript</w:t>
-            </w:r>
-            <w:proofErr w:type="spellEnd"/>
-            <w:r>
-              <w:rPr>
-                <w:rFonts w:asciiTheme="minorHAnsi" w:eastAsia="Times New Roman" w:hAnsiTheme="minorHAnsi"/>
-                <w:color w:val="333333"/>
-                <w:shd w:val="clear" w:color="auto" w:fill="FFFFFF"/>
-              </w:rPr>
-              <w:t>/</w:t>
-            </w:r>
-            <w:proofErr w:type="spellStart"/>
-            <w:r>
-              <w:rPr>
-                <w:rFonts w:asciiTheme="minorHAnsi" w:eastAsia="Times New Roman" w:hAnsiTheme="minorHAnsi"/>
-                <w:color w:val="333333"/>
-                <w:shd w:val="clear" w:color="auto" w:fill="FFFFFF"/>
-              </w:rPr>
-              <w:t>jQuery</w:t>
-            </w:r>
-            <w:proofErr w:type="spellEnd"/>
-            <w:r>
-              <w:rPr>
-                <w:rFonts w:asciiTheme="minorHAnsi" w:eastAsia="Times New Roman" w:hAnsiTheme="minorHAnsi"/>
-                <w:color w:val="333333"/>
-                <w:shd w:val="clear" w:color="auto" w:fill="FFFFFF"/>
-              </w:rPr>
-              <w:t>.</w:t>
+              <w:t>As a Freelancer, I was competing against 2 other companies, I was awarded the contract to develop a responsive website from Wordpress that the client could ultimately maintain. Responsibilities include designing a new look and feel, implementing Google Analytics for the use of Search Engine Optimization, and creating a responsive framework using HTML5, CSS3 and Javascript/jQuery.</w:t>
             </w:r>
           </w:p>
           <w:p>
@@ -1167,9 +977,8 @@
                 <w:sz w:val="26"/>
                 <w:szCs w:val="26"/>
               </w:rPr>
-              <w:t>(Developer</w:t>
-            </w:r>
-            <w:proofErr w:type="gramStart"/>
+              <w:t xml:space="preserve">(Developer)               </w:t>
+            </w:r>
             <w:r>
               <w:rPr>
                 <w:rFonts w:asciiTheme="minorHAnsi" w:hAnsiTheme="minorHAnsi"/>
@@ -1177,7 +986,7 @@
                 <w:sz w:val="26"/>
                 <w:szCs w:val="26"/>
               </w:rPr>
-              <w:t xml:space="preserve">)               </w:t>
+              <w:t xml:space="preserve"> </w:t>
             </w:r>
             <w:r>
               <w:rPr>
@@ -1186,7 +995,7 @@
                 <w:sz w:val="26"/>
                 <w:szCs w:val="26"/>
               </w:rPr>
-              <w:t xml:space="preserve"> </w:t>
+              <w:t xml:space="preserve">                                   </w:t>
             </w:r>
             <w:r>
               <w:rPr>
@@ -1195,7 +1004,7 @@
                 <w:sz w:val="26"/>
                 <w:szCs w:val="26"/>
               </w:rPr>
-              <w:t xml:space="preserve">                                   </w:t>
+              <w:t xml:space="preserve">    </w:t>
             </w:r>
             <w:r>
               <w:rPr>
@@ -1204,29 +1013,13 @@
                 <w:sz w:val="26"/>
                 <w:szCs w:val="26"/>
               </w:rPr>
-              <w:t xml:space="preserve">    </w:t>
-            </w:r>
-            <w:r>
-              <w:rPr>
-                <w:rFonts w:asciiTheme="minorHAnsi" w:hAnsiTheme="minorHAnsi"/>
-                <w:b/>
-                <w:sz w:val="26"/>
-                <w:szCs w:val="26"/>
-              </w:rPr>
               <w:t xml:space="preserve">               </w:t>
             </w:r>
             <w:r>
               <w:rPr>
                 <w:rFonts w:asciiTheme="minorHAnsi" w:hAnsiTheme="minorHAnsi"/>
               </w:rPr>
-              <w:t>June</w:t>
-            </w:r>
-            <w:proofErr w:type="gramEnd"/>
-            <w:r>
-              <w:rPr>
-                <w:rFonts w:asciiTheme="minorHAnsi" w:hAnsiTheme="minorHAnsi"/>
-              </w:rPr>
-              <w:t xml:space="preserve"> 2010 –</w:t>
+              <w:t>June 2010 –</w:t>
             </w:r>
             <w:r>
               <w:rPr>
@@ -1336,21 +1129,7 @@
               <w:rPr>
                 <w:rFonts w:asciiTheme="minorHAnsi" w:hAnsiTheme="minorHAnsi"/>
               </w:rPr>
-              <w:t>, slicing those mockups into html/</w:t>
-            </w:r>
-            <w:proofErr w:type="spellStart"/>
-            <w:r>
-              <w:rPr>
-                <w:rFonts w:asciiTheme="minorHAnsi" w:hAnsiTheme="minorHAnsi"/>
-              </w:rPr>
-              <w:t>css</w:t>
-            </w:r>
-            <w:proofErr w:type="spellEnd"/>
-            <w:r>
-              <w:rPr>
-                <w:rFonts w:asciiTheme="minorHAnsi" w:hAnsiTheme="minorHAnsi"/>
-              </w:rPr>
-              <w:t xml:space="preserve"> themes which are cross-browser compatible, 508 compliant, and w3c validated.</w:t>
+              <w:t>, slicing those mockups into html/css themes which are cross-browser compatible, 508 compliant, and w3c validated.</w:t>
             </w:r>
             <w:r>
               <w:rPr>
@@ -1652,57 +1431,7 @@
               <w:rPr>
                 <w:rFonts w:asciiTheme="minorHAnsi" w:hAnsiTheme="minorHAnsi"/>
               </w:rPr>
-              <w:t xml:space="preserve">the home foreclosure crisis that occurred from 2008 - 2009. As a subcontractor, I was tasked with the automation process for compiling thousands of loan documents through a complex process of </w:t>
-            </w:r>
-            <w:proofErr w:type="gramStart"/>
-            <w:r>
-              <w:rPr>
-                <w:rFonts w:asciiTheme="minorHAnsi" w:hAnsiTheme="minorHAnsi"/>
-              </w:rPr>
-              <w:t>converting .</w:t>
-            </w:r>
-            <w:proofErr w:type="spellStart"/>
-            <w:r>
-              <w:rPr>
-                <w:rFonts w:asciiTheme="minorHAnsi" w:hAnsiTheme="minorHAnsi"/>
-              </w:rPr>
-              <w:t>xlsx</w:t>
-            </w:r>
-            <w:proofErr w:type="spellEnd"/>
-            <w:proofErr w:type="gramEnd"/>
-            <w:r>
-              <w:rPr>
-                <w:rFonts w:asciiTheme="minorHAnsi" w:hAnsiTheme="minorHAnsi"/>
-              </w:rPr>
-              <w:t>, .</w:t>
-            </w:r>
-            <w:proofErr w:type="spellStart"/>
-            <w:r>
-              <w:rPr>
-                <w:rFonts w:asciiTheme="minorHAnsi" w:hAnsiTheme="minorHAnsi"/>
-              </w:rPr>
-              <w:t>tif</w:t>
-            </w:r>
-            <w:proofErr w:type="spellEnd"/>
-            <w:r>
-              <w:rPr>
-                <w:rFonts w:asciiTheme="minorHAnsi" w:hAnsiTheme="minorHAnsi"/>
-              </w:rPr>
-              <w:t>, .</w:t>
-            </w:r>
-            <w:proofErr w:type="spellStart"/>
-            <w:r>
-              <w:rPr>
-                <w:rFonts w:asciiTheme="minorHAnsi" w:hAnsiTheme="minorHAnsi"/>
-              </w:rPr>
-              <w:t>docx</w:t>
-            </w:r>
-            <w:proofErr w:type="spellEnd"/>
-            <w:r>
-              <w:rPr>
-                <w:rFonts w:asciiTheme="minorHAnsi" w:hAnsiTheme="minorHAnsi"/>
-              </w:rPr>
-              <w:t>, .jpg, etc., into PDF format and merg</w:t>
+              <w:t>the home foreclosure crisis that occurred from 2008 - 2009. As a subcontractor, I was tasked with the automation process for compiling thousands of loan documents through a complex process of converting .xlsx, .tif, .docx, .jpg, etc., into PDF format and merg</w:t>
             </w:r>
             <w:r>
               <w:rPr>
@@ -1732,27 +1461,13 @@
               <w:rPr>
                 <w:rFonts w:asciiTheme="minorHAnsi" w:hAnsiTheme="minorHAnsi"/>
               </w:rPr>
-              <w:t xml:space="preserve">Upon completion of the scripts needed for compilation, I managed the file </w:t>
-            </w:r>
-            <w:proofErr w:type="gramStart"/>
-            <w:r>
-              <w:rPr>
-                <w:rFonts w:asciiTheme="minorHAnsi" w:hAnsiTheme="minorHAnsi"/>
-              </w:rPr>
-              <w:t>transfers</w:t>
-            </w:r>
-            <w:r>
-              <w:rPr>
-                <w:rFonts w:asciiTheme="minorHAnsi" w:hAnsiTheme="minorHAnsi"/>
-              </w:rPr>
-              <w:t xml:space="preserve"> which</w:t>
-            </w:r>
-            <w:proofErr w:type="gramEnd"/>
-            <w:r>
-              <w:rPr>
-                <w:rFonts w:asciiTheme="minorHAnsi" w:hAnsiTheme="minorHAnsi"/>
-              </w:rPr>
-              <w:t xml:space="preserve"> included </w:t>
+              <w:t>Upon completion of the scripts needed for compilation, I managed the file transfers</w:t>
+            </w:r>
+            <w:r>
+              <w:rPr>
+                <w:rFonts w:asciiTheme="minorHAnsi" w:hAnsiTheme="minorHAnsi"/>
+              </w:rPr>
+              <w:t xml:space="preserve"> which included </w:t>
             </w:r>
             <w:r>
               <w:rPr>
@@ -2192,35 +1907,7 @@
               <w:rPr>
                 <w:rFonts w:asciiTheme="minorHAnsi" w:hAnsiTheme="minorHAnsi"/>
               </w:rPr>
-              <w:t xml:space="preserve"> creating custom PHP written modules that use </w:t>
-            </w:r>
-            <w:proofErr w:type="spellStart"/>
-            <w:r>
-              <w:rPr>
-                <w:rFonts w:asciiTheme="minorHAnsi" w:hAnsiTheme="minorHAnsi"/>
-              </w:rPr>
-              <w:t>hook_form_</w:t>
-            </w:r>
-            <w:proofErr w:type="gramStart"/>
-            <w:r>
-              <w:rPr>
-                <w:rFonts w:asciiTheme="minorHAnsi" w:hAnsiTheme="minorHAnsi"/>
-              </w:rPr>
-              <w:t>alter</w:t>
-            </w:r>
-            <w:proofErr w:type="spellEnd"/>
-            <w:r>
-              <w:rPr>
-                <w:rFonts w:asciiTheme="minorHAnsi" w:hAnsiTheme="minorHAnsi"/>
-              </w:rPr>
-              <w:t>(</w:t>
-            </w:r>
-            <w:proofErr w:type="gramEnd"/>
-            <w:r>
-              <w:rPr>
-                <w:rFonts w:asciiTheme="minorHAnsi" w:hAnsiTheme="minorHAnsi"/>
-              </w:rPr>
-              <w:t>) functions to make use of the Google Custom Search features,</w:t>
+              <w:t xml:space="preserve"> creating custom PHP written modules that use hook_form_alter() functions to make use of the Google Custom Search features,</w:t>
             </w:r>
             <w:r>
               <w:rPr>
@@ -2839,7 +2526,6 @@
                 <w:szCs w:val="20"/>
               </w:rPr>
             </w:pPr>
-            <w:proofErr w:type="gramStart"/>
             <w:r>
               <w:rPr>
                 <w:rFonts w:asciiTheme="minorHAnsi" w:hAnsiTheme="minorHAnsi"/>
@@ -2849,7 +2535,6 @@
               </w:rPr>
               <w:t>Web  Experience</w:t>
             </w:r>
-            <w:proofErr w:type="gramEnd"/>
           </w:p>
           <w:p>
             <w:pPr>
@@ -3022,7 +2707,6 @@
                 <w:szCs w:val="20"/>
               </w:rPr>
             </w:pPr>
-            <w:proofErr w:type="spellStart"/>
             <w:r>
               <w:rPr>
                 <w:rFonts w:asciiTheme="minorHAnsi" w:hAnsiTheme="minorHAnsi"/>
@@ -3031,7 +2715,6 @@
               </w:rPr>
               <w:t>JQuery</w:t>
             </w:r>
-            <w:proofErr w:type="spellEnd"/>
           </w:p>
           <w:p>
             <w:pPr>
@@ -3084,25 +2767,7 @@
                 <w:sz w:val="20"/>
                 <w:szCs w:val="20"/>
               </w:rPr>
-              <w:t xml:space="preserve">     </w:t>
-            </w:r>
-            <w:proofErr w:type="spellStart"/>
-            <w:r>
-              <w:rPr>
-                <w:rFonts w:asciiTheme="minorHAnsi" w:hAnsiTheme="minorHAnsi"/>
-                <w:sz w:val="20"/>
-                <w:szCs w:val="20"/>
-              </w:rPr>
-              <w:t>Jquery</w:t>
-            </w:r>
-            <w:proofErr w:type="spellEnd"/>
-            <w:r>
-              <w:rPr>
-                <w:rFonts w:asciiTheme="minorHAnsi" w:hAnsiTheme="minorHAnsi"/>
-                <w:sz w:val="20"/>
-                <w:szCs w:val="20"/>
-              </w:rPr>
-              <w:t xml:space="preserve"> mobile.js</w:t>
+              <w:t xml:space="preserve">     Jquery mobile.js</w:t>
             </w:r>
           </w:p>
           <w:p>
@@ -3204,7 +2869,6 @@
                 <w:szCs w:val="20"/>
               </w:rPr>
             </w:pPr>
-            <w:proofErr w:type="spellStart"/>
             <w:r>
               <w:rPr>
                 <w:rFonts w:asciiTheme="minorHAnsi" w:hAnsiTheme="minorHAnsi"/>
@@ -3213,7 +2877,6 @@
               </w:rPr>
               <w:t>QUnit</w:t>
             </w:r>
-            <w:proofErr w:type="spellEnd"/>
           </w:p>
           <w:p>
             <w:pPr>
@@ -3278,7 +2941,6 @@
                 <w:szCs w:val="20"/>
               </w:rPr>
             </w:pPr>
-            <w:proofErr w:type="spellStart"/>
             <w:r>
               <w:rPr>
                 <w:rFonts w:asciiTheme="minorHAnsi" w:hAnsiTheme="minorHAnsi"/>
@@ -3287,7 +2949,6 @@
               </w:rPr>
               <w:t>Wordpress</w:t>
             </w:r>
-            <w:proofErr w:type="spellEnd"/>
           </w:p>
           <w:p>
             <w:pPr>

</xml_diff>

<commit_message>
Updated the border width of my resume to be more balanced
</commit_message>
<xml_diff>
--- a/files/JoshEagleResume.docx
+++ b/files/JoshEagleResume.docx
@@ -12,7 +12,7 @@
       <w:tblGrid>
         <w:gridCol w:w="6564"/>
         <w:gridCol w:w="2601"/>
-        <w:gridCol w:w="2205"/>
+        <w:gridCol w:w="2445"/>
       </w:tblGrid>
       <w:tr>
         <w:trPr>
@@ -48,7 +48,7 @@
         </w:tc>
         <w:tc>
           <w:tcPr>
-            <w:tcW w:w="4805" w:type="dxa"/>
+            <w:tcW w:w="5046" w:type="dxa"/>
             <w:gridSpan w:val="2"/>
             <w:shd w:val="clear" w:color="auto" w:fill="92CDDC"/>
             <w:vAlign w:val="center"/>
@@ -180,8 +180,9 @@
                 <w:sz w:val="32"/>
                 <w:szCs w:val="32"/>
               </w:rPr>
-              <w:t>/Mobile-Fixrst</w:t>
-            </w:r>
+              <w:t>/Mobile-</w:t>
+            </w:r>
+            <w:proofErr w:type="spellStart"/>
             <w:r>
               <w:rPr>
                 <w:rFonts w:asciiTheme="minorHAnsi" w:hAnsiTheme="minorHAnsi"/>
@@ -189,7 +190,37 @@
                 <w:sz w:val="32"/>
                 <w:szCs w:val="32"/>
               </w:rPr>
-              <w:t>/jQuery/</w:t>
+              <w:t>Fixrst</w:t>
+            </w:r>
+            <w:proofErr w:type="spellEnd"/>
+            <w:r>
+              <w:rPr>
+                <w:rFonts w:asciiTheme="minorHAnsi" w:hAnsiTheme="minorHAnsi"/>
+                <w:b/>
+                <w:sz w:val="32"/>
+                <w:szCs w:val="32"/>
+              </w:rPr>
+              <w:t>/</w:t>
+            </w:r>
+            <w:proofErr w:type="spellStart"/>
+            <w:r>
+              <w:rPr>
+                <w:rFonts w:asciiTheme="minorHAnsi" w:hAnsiTheme="minorHAnsi"/>
+                <w:b/>
+                <w:sz w:val="32"/>
+                <w:szCs w:val="32"/>
+              </w:rPr>
+              <w:t>jQuery</w:t>
+            </w:r>
+            <w:proofErr w:type="spellEnd"/>
+            <w:r>
+              <w:rPr>
+                <w:rFonts w:asciiTheme="minorHAnsi" w:hAnsiTheme="minorHAnsi"/>
+                <w:b/>
+                <w:sz w:val="32"/>
+                <w:szCs w:val="32"/>
+              </w:rPr>
+              <w:t>/</w:t>
             </w:r>
             <w:r>
               <w:rPr>
@@ -254,8 +285,9 @@
                 <w:sz w:val="26"/>
                 <w:szCs w:val="26"/>
               </w:rPr>
-              <w:t xml:space="preserve">Web Developer (Front-End Developer)                                  </w:t>
-            </w:r>
+              <w:t>Web Developer (Front-End Developer</w:t>
+            </w:r>
+            <w:proofErr w:type="gramStart"/>
             <w:r>
               <w:rPr>
                 <w:rFonts w:asciiTheme="minorHAnsi" w:hAnsiTheme="minorHAnsi"/>
@@ -263,135 +295,145 @@
                 <w:sz w:val="26"/>
                 <w:szCs w:val="26"/>
               </w:rPr>
-              <w:t xml:space="preserve">         </w:t>
-            </w:r>
-            <w:r>
-              <w:rPr>
-                <w:rFonts w:asciiTheme="minorHAnsi" w:hAnsiTheme="minorHAnsi"/>
-              </w:rPr>
-              <w:t>August</w:t>
-            </w:r>
-            <w:r>
-              <w:rPr>
-                <w:rFonts w:asciiTheme="minorHAnsi" w:hAnsiTheme="minorHAnsi"/>
-              </w:rPr>
-              <w:t xml:space="preserve"> 2013 – Present</w:t>
-            </w:r>
-          </w:p>
-          <w:p>
-            <w:pPr>
-              <w:spacing w:after="0" w:line="240" w:lineRule="auto"/>
-              <w:rPr>
-                <w:rFonts w:asciiTheme="minorHAnsi" w:hAnsiTheme="minorHAnsi"/>
-              </w:rPr>
-            </w:pPr>
-            <w:r>
-              <w:rPr>
-                <w:rFonts w:asciiTheme="minorHAnsi" w:hAnsiTheme="minorHAnsi"/>
-                <w:b/>
-              </w:rPr>
-              <w:t>Longview International Technology Solutions Inc.</w:t>
-            </w:r>
-            <w:r>
-              <w:rPr>
-                <w:rFonts w:asciiTheme="minorHAnsi" w:hAnsiTheme="minorHAnsi"/>
-              </w:rPr>
-              <w:t>, Fairfax, Virginia</w:t>
-            </w:r>
-          </w:p>
-          <w:p>
-            <w:pPr>
-              <w:spacing w:after="0" w:line="240" w:lineRule="auto"/>
-              <w:rPr>
-                <w:rFonts w:asciiTheme="minorHAnsi" w:hAnsiTheme="minorHAnsi"/>
-              </w:rPr>
-            </w:pPr>
-          </w:p>
-          <w:p>
-            <w:pPr>
-              <w:spacing w:after="0" w:line="240" w:lineRule="auto"/>
-              <w:rPr>
-                <w:rFonts w:asciiTheme="minorHAnsi" w:hAnsiTheme="minorHAnsi" w:cs="Arial"/>
-                <w:color w:val="333333"/>
-                <w:sz w:val="20"/>
-                <w:szCs w:val="20"/>
-                <w:shd w:val="clear" w:color="auto" w:fill="FFFFFF"/>
-              </w:rPr>
-            </w:pPr>
-            <w:r>
-              <w:rPr>
-                <w:rFonts w:asciiTheme="minorHAnsi" w:hAnsiTheme="minorHAnsi" w:cs="Arial"/>
-                <w:color w:val="333333"/>
-                <w:sz w:val="20"/>
-                <w:szCs w:val="20"/>
-                <w:shd w:val="clear" w:color="auto" w:fill="FFFFFF"/>
-              </w:rPr>
-              <w:t>Working with a tremendous team of professionals that really get continuous integration, mobile and constantly strive to be even better. High standards, no limits on the contributions members can make.</w:t>
-            </w:r>
-            <w:r>
-              <w:rPr>
-                <w:rFonts w:asciiTheme="minorHAnsi" w:hAnsiTheme="minorHAnsi" w:cs="Arial"/>
-                <w:color w:val="333333"/>
-                <w:sz w:val="20"/>
-                <w:szCs w:val="20"/>
-                <w:shd w:val="clear" w:color="auto" w:fill="FFFFFF"/>
-              </w:rPr>
-              <w:t xml:space="preserve"> Responsibilities include working in an agile environment, creating responsive, mobile-first web applications using Backbone/Marionette and Angular, executing 508-compliance, and phone-gap. </w:t>
-            </w:r>
-          </w:p>
-          <w:p>
-            <w:pPr>
-              <w:spacing w:after="0" w:line="240" w:lineRule="auto"/>
-              <w:rPr>
-                <w:rFonts w:asciiTheme="minorHAnsi" w:hAnsiTheme="minorHAnsi" w:cs="Arial"/>
-                <w:color w:val="333333"/>
-                <w:sz w:val="20"/>
-                <w:szCs w:val="20"/>
-                <w:shd w:val="clear" w:color="auto" w:fill="FFFFFF"/>
-              </w:rPr>
-            </w:pPr>
-          </w:p>
-          <w:p>
-            <w:pPr>
-              <w:spacing w:after="0" w:line="240" w:lineRule="auto"/>
-              <w:rPr>
-                <w:rFonts w:asciiTheme="minorHAnsi" w:hAnsiTheme="minorHAnsi" w:cs="Arial"/>
-                <w:color w:val="333333"/>
-                <w:sz w:val="20"/>
-                <w:szCs w:val="20"/>
-                <w:shd w:val="clear" w:color="auto" w:fill="FFFFFF"/>
-              </w:rPr>
-            </w:pPr>
-            <w:r>
-              <w:rPr>
-                <w:rFonts w:asciiTheme="minorHAnsi" w:hAnsiTheme="minorHAnsi" w:cs="Arial"/>
-                <w:color w:val="333333"/>
-                <w:sz w:val="20"/>
-                <w:szCs w:val="20"/>
-                <w:shd w:val="clear" w:color="auto" w:fill="FFFFFF"/>
-              </w:rPr>
-              <w:t>Applications Developed: 7 (Scheduling Calendar View, Veteran Appointment Request, Warfarin, Secure Messaging, Vitals, Labs, and Radiology)</w:t>
-            </w:r>
-            <w:r>
-              <w:rPr>
-                <w:rFonts w:asciiTheme="minorHAnsi" w:hAnsiTheme="minorHAnsi" w:cs="Arial"/>
-                <w:color w:val="333333"/>
-                <w:sz w:val="20"/>
-                <w:szCs w:val="20"/>
-                <w:shd w:val="clear" w:color="auto" w:fill="FFFFFF"/>
-              </w:rPr>
-              <w:br/>
-            </w:r>
-          </w:p>
-          <w:p>
-            <w:pPr>
-              <w:spacing w:after="0" w:line="240" w:lineRule="auto"/>
+              <w:t xml:space="preserve">)                                  </w:t>
+            </w:r>
+            <w:r>
               <w:rPr>
                 <w:rFonts w:asciiTheme="minorHAnsi" w:hAnsiTheme="minorHAnsi"/>
                 <w:b/>
                 <w:sz w:val="26"/>
                 <w:szCs w:val="26"/>
               </w:rPr>
+              <w:t xml:space="preserve">         </w:t>
+            </w:r>
+            <w:r>
+              <w:rPr>
+                <w:rFonts w:asciiTheme="minorHAnsi" w:hAnsiTheme="minorHAnsi"/>
+              </w:rPr>
+              <w:t>August</w:t>
+            </w:r>
+            <w:proofErr w:type="gramEnd"/>
+            <w:r>
+              <w:rPr>
+                <w:rFonts w:asciiTheme="minorHAnsi" w:hAnsiTheme="minorHAnsi"/>
+              </w:rPr>
+              <w:t xml:space="preserve"> 2013 – Present</w:t>
+            </w:r>
+          </w:p>
+          <w:p>
+            <w:pPr>
+              <w:spacing w:after="0" w:line="240" w:lineRule="auto"/>
+              <w:rPr>
+                <w:rFonts w:asciiTheme="minorHAnsi" w:hAnsiTheme="minorHAnsi"/>
+              </w:rPr>
+            </w:pPr>
+            <w:r>
+              <w:rPr>
+                <w:rFonts w:asciiTheme="minorHAnsi" w:hAnsiTheme="minorHAnsi"/>
+                <w:b/>
+              </w:rPr>
+              <w:t>Longview International Technology Solutions Inc.</w:t>
+            </w:r>
+            <w:r>
+              <w:rPr>
+                <w:rFonts w:asciiTheme="minorHAnsi" w:hAnsiTheme="minorHAnsi"/>
+              </w:rPr>
+              <w:t>, Fairfax, Virginia</w:t>
+            </w:r>
+          </w:p>
+          <w:p>
+            <w:pPr>
+              <w:spacing w:after="0" w:line="240" w:lineRule="auto"/>
+              <w:rPr>
+                <w:rFonts w:asciiTheme="minorHAnsi" w:hAnsiTheme="minorHAnsi"/>
+              </w:rPr>
+            </w:pPr>
+          </w:p>
+          <w:p>
+            <w:pPr>
+              <w:spacing w:after="0" w:line="240" w:lineRule="auto"/>
+              <w:rPr>
+                <w:rFonts w:asciiTheme="minorHAnsi" w:hAnsiTheme="minorHAnsi" w:cs="Arial"/>
+                <w:color w:val="333333"/>
+                <w:sz w:val="20"/>
+                <w:szCs w:val="20"/>
+                <w:shd w:val="clear" w:color="auto" w:fill="FFFFFF"/>
+              </w:rPr>
+            </w:pPr>
+            <w:r>
+              <w:rPr>
+                <w:rFonts w:asciiTheme="minorHAnsi" w:hAnsiTheme="minorHAnsi" w:cs="Arial"/>
+                <w:color w:val="333333"/>
+                <w:sz w:val="20"/>
+                <w:szCs w:val="20"/>
+                <w:shd w:val="clear" w:color="auto" w:fill="FFFFFF"/>
+              </w:rPr>
+              <w:t>Working with a tremendous team of professionals that really get continuous integration, mobile and constantly strive to be even better. High standards, no limits on the contributions members can make.</w:t>
+            </w:r>
+            <w:r>
+              <w:rPr>
+                <w:rFonts w:asciiTheme="minorHAnsi" w:hAnsiTheme="minorHAnsi" w:cs="Arial"/>
+                <w:color w:val="333333"/>
+                <w:sz w:val="20"/>
+                <w:szCs w:val="20"/>
+                <w:shd w:val="clear" w:color="auto" w:fill="FFFFFF"/>
+              </w:rPr>
+              <w:t xml:space="preserve"> Responsibilities include working in an agile environment, creating responsive, mobile-first web applications using Backbone/Marionette and Angular, executing 508-compliance, and phone-gap. </w:t>
+            </w:r>
+          </w:p>
+          <w:p>
+            <w:pPr>
+              <w:spacing w:after="0" w:line="240" w:lineRule="auto"/>
+              <w:rPr>
+                <w:rFonts w:asciiTheme="minorHAnsi" w:hAnsiTheme="minorHAnsi" w:cs="Arial"/>
+                <w:color w:val="333333"/>
+                <w:sz w:val="20"/>
+                <w:szCs w:val="20"/>
+                <w:shd w:val="clear" w:color="auto" w:fill="FFFFFF"/>
+              </w:rPr>
+            </w:pPr>
+          </w:p>
+          <w:p>
+            <w:pPr>
+              <w:spacing w:after="0" w:line="240" w:lineRule="auto"/>
+              <w:rPr>
+                <w:rFonts w:asciiTheme="minorHAnsi" w:hAnsiTheme="minorHAnsi" w:cs="Arial"/>
+                <w:color w:val="333333"/>
+                <w:sz w:val="20"/>
+                <w:szCs w:val="20"/>
+                <w:shd w:val="clear" w:color="auto" w:fill="FFFFFF"/>
+              </w:rPr>
+            </w:pPr>
+            <w:r>
+              <w:rPr>
+                <w:rFonts w:asciiTheme="minorHAnsi" w:hAnsiTheme="minorHAnsi" w:cs="Arial"/>
+                <w:color w:val="333333"/>
+                <w:sz w:val="20"/>
+                <w:szCs w:val="20"/>
+                <w:shd w:val="clear" w:color="auto" w:fill="FFFFFF"/>
+              </w:rPr>
+              <w:t>Applications Developed: 7 (Scheduling Calendar View, Veteran Appointment Request, Warfarin, Secure Messaging, Vitals, Labs, and Radiology)</w:t>
+            </w:r>
+            <w:r>
+              <w:rPr>
+                <w:rFonts w:asciiTheme="minorHAnsi" w:hAnsiTheme="minorHAnsi" w:cs="Arial"/>
+                <w:color w:val="333333"/>
+                <w:sz w:val="20"/>
+                <w:szCs w:val="20"/>
+                <w:shd w:val="clear" w:color="auto" w:fill="FFFFFF"/>
+              </w:rPr>
+              <w:br/>
+            </w:r>
+          </w:p>
+          <w:p>
+            <w:pPr>
+              <w:spacing w:after="0" w:line="240" w:lineRule="auto"/>
+              <w:rPr>
+                <w:rFonts w:asciiTheme="minorHAnsi" w:hAnsiTheme="minorHAnsi"/>
+                <w:b/>
+                <w:sz w:val="26"/>
+                <w:szCs w:val="26"/>
+              </w:rPr>
             </w:pPr>
             <w:r>
               <w:rPr>
@@ -534,14 +576,36 @@
                 <w:szCs w:val="20"/>
                 <w:shd w:val="clear" w:color="auto" w:fill="FFFFFF"/>
               </w:rPr>
-              <w:t>Node, Angular, Backbone/Marionette, Handlebars, Underscore, Require, Modernizr, JQM, Twitter Bootstrap, Grunt.</w:t>
-            </w:r>
+              <w:t xml:space="preserve">Node, Angular, Backbone/Marionette, Handlebars, Underscore, Require, </w:t>
+            </w:r>
+            <w:proofErr w:type="spellStart"/>
             <w:r>
               <w:rPr>
                 <w:rFonts w:asciiTheme="minorHAnsi" w:hAnsiTheme="minorHAnsi" w:cs="Arial"/>
                 <w:color w:val="333333"/>
                 <w:sz w:val="20"/>
                 <w:szCs w:val="20"/>
+                <w:shd w:val="clear" w:color="auto" w:fill="FFFFFF"/>
+              </w:rPr>
+              <w:t>Modernizr</w:t>
+            </w:r>
+            <w:proofErr w:type="spellEnd"/>
+            <w:r>
+              <w:rPr>
+                <w:rFonts w:asciiTheme="minorHAnsi" w:hAnsiTheme="minorHAnsi" w:cs="Arial"/>
+                <w:color w:val="333333"/>
+                <w:sz w:val="20"/>
+                <w:szCs w:val="20"/>
+                <w:shd w:val="clear" w:color="auto" w:fill="FFFFFF"/>
+              </w:rPr>
+              <w:t>, JQM, Twitter Bootstrap, Grunt.</w:t>
+            </w:r>
+            <w:r>
+              <w:rPr>
+                <w:rFonts w:asciiTheme="minorHAnsi" w:hAnsiTheme="minorHAnsi" w:cs="Arial"/>
+                <w:color w:val="333333"/>
+                <w:sz w:val="20"/>
+                <w:szCs w:val="20"/>
               </w:rPr>
               <w:br/>
             </w:r>
@@ -562,7 +626,29 @@
                 <w:szCs w:val="20"/>
                 <w:shd w:val="clear" w:color="auto" w:fill="FFFFFF"/>
               </w:rPr>
-              <w:t>CI: Git, Jenkins.</w:t>
+              <w:t xml:space="preserve">CI: </w:t>
+            </w:r>
+            <w:proofErr w:type="spellStart"/>
+            <w:r>
+              <w:rPr>
+                <w:rFonts w:asciiTheme="minorHAnsi" w:hAnsiTheme="minorHAnsi" w:cs="Arial"/>
+                <w:color w:val="333333"/>
+                <w:sz w:val="20"/>
+                <w:szCs w:val="20"/>
+                <w:shd w:val="clear" w:color="auto" w:fill="FFFFFF"/>
+              </w:rPr>
+              <w:t>Git</w:t>
+            </w:r>
+            <w:proofErr w:type="spellEnd"/>
+            <w:r>
+              <w:rPr>
+                <w:rFonts w:asciiTheme="minorHAnsi" w:hAnsiTheme="minorHAnsi" w:cs="Arial"/>
+                <w:color w:val="333333"/>
+                <w:sz w:val="20"/>
+                <w:szCs w:val="20"/>
+                <w:shd w:val="clear" w:color="auto" w:fill="FFFFFF"/>
+              </w:rPr>
+              <w:t>, Jenkins.</w:t>
             </w:r>
             <w:r>
               <w:rPr>
@@ -611,8 +697,9 @@
                 <w:szCs w:val="20"/>
                 <w:shd w:val="clear" w:color="auto" w:fill="FFFFFF"/>
               </w:rPr>
-              <w:t xml:space="preserve"> qunit,</w:t>
-            </w:r>
+              <w:t xml:space="preserve"> </w:t>
+            </w:r>
+            <w:proofErr w:type="spellStart"/>
             <w:r>
               <w:rPr>
                 <w:rFonts w:asciiTheme="minorHAnsi" w:hAnsiTheme="minorHAnsi" w:cs="Arial"/>
@@ -621,8 +708,77 @@
                 <w:szCs w:val="20"/>
                 <w:shd w:val="clear" w:color="auto" w:fill="FFFFFF"/>
               </w:rPr>
-              <w:t xml:space="preserve"> ruby rspec, selenium, phantomjs.</w:t>
-            </w:r>
+              <w:t>qunit</w:t>
+            </w:r>
+            <w:proofErr w:type="spellEnd"/>
+            <w:r>
+              <w:rPr>
+                <w:rFonts w:asciiTheme="minorHAnsi" w:hAnsiTheme="minorHAnsi" w:cs="Arial"/>
+                <w:color w:val="333333"/>
+                <w:sz w:val="20"/>
+                <w:szCs w:val="20"/>
+                <w:shd w:val="clear" w:color="auto" w:fill="FFFFFF"/>
+              </w:rPr>
+              <w:t>,</w:t>
+            </w:r>
+            <w:r>
+              <w:rPr>
+                <w:rFonts w:asciiTheme="minorHAnsi" w:hAnsiTheme="minorHAnsi" w:cs="Arial"/>
+                <w:color w:val="333333"/>
+                <w:sz w:val="20"/>
+                <w:szCs w:val="20"/>
+                <w:shd w:val="clear" w:color="auto" w:fill="FFFFFF"/>
+              </w:rPr>
+              <w:t xml:space="preserve"> ruby </w:t>
+            </w:r>
+            <w:proofErr w:type="spellStart"/>
+            <w:r>
+              <w:rPr>
+                <w:rFonts w:asciiTheme="minorHAnsi" w:hAnsiTheme="minorHAnsi" w:cs="Arial"/>
+                <w:color w:val="333333"/>
+                <w:sz w:val="20"/>
+                <w:szCs w:val="20"/>
+                <w:shd w:val="clear" w:color="auto" w:fill="FFFFFF"/>
+              </w:rPr>
+              <w:t>rspec</w:t>
+            </w:r>
+            <w:proofErr w:type="spellEnd"/>
+            <w:r>
+              <w:rPr>
+                <w:rFonts w:asciiTheme="minorHAnsi" w:hAnsiTheme="minorHAnsi" w:cs="Arial"/>
+                <w:color w:val="333333"/>
+                <w:sz w:val="20"/>
+                <w:szCs w:val="20"/>
+                <w:shd w:val="clear" w:color="auto" w:fill="FFFFFF"/>
+              </w:rPr>
+              <w:t xml:space="preserve">, selenium, </w:t>
+            </w:r>
+            <w:proofErr w:type="spellStart"/>
+            <w:proofErr w:type="gramStart"/>
+            <w:r>
+              <w:rPr>
+                <w:rFonts w:asciiTheme="minorHAnsi" w:hAnsiTheme="minorHAnsi" w:cs="Arial"/>
+                <w:color w:val="333333"/>
+                <w:sz w:val="20"/>
+                <w:szCs w:val="20"/>
+                <w:shd w:val="clear" w:color="auto" w:fill="FFFFFF"/>
+              </w:rPr>
+              <w:t>phantomjs</w:t>
+            </w:r>
+            <w:proofErr w:type="spellEnd"/>
+            <w:proofErr w:type="gramEnd"/>
+            <w:r>
+              <w:rPr>
+                <w:rFonts w:asciiTheme="minorHAnsi" w:hAnsiTheme="minorHAnsi" w:cs="Arial"/>
+                <w:color w:val="333333"/>
+                <w:sz w:val="20"/>
+                <w:szCs w:val="20"/>
+                <w:shd w:val="clear" w:color="auto" w:fill="FFFFFF"/>
+              </w:rPr>
+              <w:t>.</w:t>
+            </w:r>
+            <w:bookmarkStart w:id="0" w:name="_GoBack"/>
+            <w:bookmarkEnd w:id="0"/>
           </w:p>
           <w:p>
             <w:pPr>
@@ -658,8 +814,9 @@
                 <w:sz w:val="26"/>
                 <w:szCs w:val="26"/>
               </w:rPr>
-              <w:t>(Front-End Developer)</w:t>
-            </w:r>
+              <w:t>(Front-End Developer</w:t>
+            </w:r>
+            <w:proofErr w:type="gramStart"/>
             <w:r>
               <w:rPr>
                 <w:rFonts w:asciiTheme="minorHAnsi" w:hAnsiTheme="minorHAnsi"/>
@@ -667,7 +824,7 @@
                 <w:sz w:val="26"/>
                 <w:szCs w:val="26"/>
               </w:rPr>
-              <w:t xml:space="preserve">      </w:t>
+              <w:t>)</w:t>
             </w:r>
             <w:r>
               <w:rPr>
@@ -676,7 +833,7 @@
                 <w:sz w:val="26"/>
                 <w:szCs w:val="26"/>
               </w:rPr>
-              <w:t xml:space="preserve">                            </w:t>
+              <w:t xml:space="preserve">      </w:t>
             </w:r>
             <w:r>
               <w:rPr>
@@ -685,7 +842,7 @@
                 <w:sz w:val="26"/>
                 <w:szCs w:val="26"/>
               </w:rPr>
-              <w:t xml:space="preserve">         </w:t>
+              <w:t xml:space="preserve">                            </w:t>
             </w:r>
             <w:r>
               <w:rPr>
@@ -699,9 +856,19 @@
             <w:r>
               <w:rPr>
                 <w:rFonts w:asciiTheme="minorHAnsi" w:hAnsiTheme="minorHAnsi"/>
+                <w:b/>
+                <w:sz w:val="26"/>
+                <w:szCs w:val="26"/>
+              </w:rPr>
+              <w:t xml:space="preserve">         </w:t>
+            </w:r>
+            <w:r>
+              <w:rPr>
+                <w:rFonts w:asciiTheme="minorHAnsi" w:hAnsiTheme="minorHAnsi"/>
               </w:rPr>
               <w:t>April</w:t>
             </w:r>
+            <w:proofErr w:type="gramEnd"/>
             <w:r>
               <w:rPr>
                 <w:rFonts w:asciiTheme="minorHAnsi" w:hAnsiTheme="minorHAnsi"/>
@@ -875,7 +1042,61 @@
                 <w:color w:val="333333"/>
                 <w:shd w:val="clear" w:color="auto" w:fill="FFFFFF"/>
               </w:rPr>
-              <w:t>As a Freelancer, I was competing against 2 other companies, I was awarded the contract to develop a responsive website from Wordpress that the client could ultimately maintain. Responsibilities include designing a new look and feel, implementing Google Analytics for the use of Search Engine Optimization, and creating a responsive framework using HTML5, CSS3 and Javascript/jQuery.</w:t>
+              <w:t xml:space="preserve">As a Freelancer, I was competing against 2 other companies, I was awarded the contract to develop a responsive website from </w:t>
+            </w:r>
+            <w:proofErr w:type="spellStart"/>
+            <w:r>
+              <w:rPr>
+                <w:rFonts w:asciiTheme="minorHAnsi" w:eastAsia="Times New Roman" w:hAnsiTheme="minorHAnsi"/>
+                <w:color w:val="333333"/>
+                <w:shd w:val="clear" w:color="auto" w:fill="FFFFFF"/>
+              </w:rPr>
+              <w:t>Wordpress</w:t>
+            </w:r>
+            <w:proofErr w:type="spellEnd"/>
+            <w:r>
+              <w:rPr>
+                <w:rFonts w:asciiTheme="minorHAnsi" w:eastAsia="Times New Roman" w:hAnsiTheme="minorHAnsi"/>
+                <w:color w:val="333333"/>
+                <w:shd w:val="clear" w:color="auto" w:fill="FFFFFF"/>
+              </w:rPr>
+              <w:t xml:space="preserve"> that the client could ultimately maintain. Responsibilities include designing a new look and feel, implementing Google Analytics for the use of Search Engine Optimization, and creating a responsive framework using HTML5, CSS3 and </w:t>
+            </w:r>
+            <w:proofErr w:type="spellStart"/>
+            <w:r>
+              <w:rPr>
+                <w:rFonts w:asciiTheme="minorHAnsi" w:eastAsia="Times New Roman" w:hAnsiTheme="minorHAnsi"/>
+                <w:color w:val="333333"/>
+                <w:shd w:val="clear" w:color="auto" w:fill="FFFFFF"/>
+              </w:rPr>
+              <w:t>Javascript</w:t>
+            </w:r>
+            <w:proofErr w:type="spellEnd"/>
+            <w:r>
+              <w:rPr>
+                <w:rFonts w:asciiTheme="minorHAnsi" w:eastAsia="Times New Roman" w:hAnsiTheme="minorHAnsi"/>
+                <w:color w:val="333333"/>
+                <w:shd w:val="clear" w:color="auto" w:fill="FFFFFF"/>
+              </w:rPr>
+              <w:t>/</w:t>
+            </w:r>
+            <w:proofErr w:type="spellStart"/>
+            <w:r>
+              <w:rPr>
+                <w:rFonts w:asciiTheme="minorHAnsi" w:eastAsia="Times New Roman" w:hAnsiTheme="minorHAnsi"/>
+                <w:color w:val="333333"/>
+                <w:shd w:val="clear" w:color="auto" w:fill="FFFFFF"/>
+              </w:rPr>
+              <w:t>jQuery</w:t>
+            </w:r>
+            <w:proofErr w:type="spellEnd"/>
+            <w:r>
+              <w:rPr>
+                <w:rFonts w:asciiTheme="minorHAnsi" w:eastAsia="Times New Roman" w:hAnsiTheme="minorHAnsi"/>
+                <w:color w:val="333333"/>
+                <w:shd w:val="clear" w:color="auto" w:fill="FFFFFF"/>
+              </w:rPr>
+              <w:t>.</w:t>
             </w:r>
           </w:p>
           <w:p>
@@ -1044,8 +1265,9 @@
                 <w:sz w:val="26"/>
                 <w:szCs w:val="26"/>
               </w:rPr>
-              <w:t xml:space="preserve">(Developer)               </w:t>
-            </w:r>
+              <w:t>(Developer</w:t>
+            </w:r>
+            <w:proofErr w:type="gramStart"/>
             <w:r>
               <w:rPr>
                 <w:rFonts w:asciiTheme="minorHAnsi" w:hAnsiTheme="minorHAnsi"/>
@@ -1053,7 +1275,7 @@
                 <w:sz w:val="26"/>
                 <w:szCs w:val="26"/>
               </w:rPr>
-              <w:t xml:space="preserve"> </w:t>
+              <w:t xml:space="preserve">)               </w:t>
             </w:r>
             <w:r>
               <w:rPr>
@@ -1062,7 +1284,7 @@
                 <w:sz w:val="26"/>
                 <w:szCs w:val="26"/>
               </w:rPr>
-              <w:t xml:space="preserve">                                   </w:t>
+              <w:t xml:space="preserve"> </w:t>
             </w:r>
             <w:r>
               <w:rPr>
@@ -1071,7 +1293,7 @@
                 <w:sz w:val="26"/>
                 <w:szCs w:val="26"/>
               </w:rPr>
-              <w:t xml:space="preserve">    </w:t>
+              <w:t xml:space="preserve">                                   </w:t>
             </w:r>
             <w:r>
               <w:rPr>
@@ -1080,13 +1302,29 @@
                 <w:sz w:val="26"/>
                 <w:szCs w:val="26"/>
               </w:rPr>
+              <w:t xml:space="preserve">    </w:t>
+            </w:r>
+            <w:r>
+              <w:rPr>
+                <w:rFonts w:asciiTheme="minorHAnsi" w:hAnsiTheme="minorHAnsi"/>
+                <w:b/>
+                <w:sz w:val="26"/>
+                <w:szCs w:val="26"/>
+              </w:rPr>
               <w:t xml:space="preserve">               </w:t>
             </w:r>
             <w:r>
               <w:rPr>
                 <w:rFonts w:asciiTheme="minorHAnsi" w:hAnsiTheme="minorHAnsi"/>
               </w:rPr>
-              <w:t>June 2010 –</w:t>
+              <w:t>June</w:t>
+            </w:r>
+            <w:proofErr w:type="gramEnd"/>
+            <w:r>
+              <w:rPr>
+                <w:rFonts w:asciiTheme="minorHAnsi" w:hAnsiTheme="minorHAnsi"/>
+              </w:rPr>
+              <w:t xml:space="preserve"> 2010 –</w:t>
             </w:r>
             <w:r>
               <w:rPr>
@@ -1195,7 +1433,21 @@
               <w:rPr>
                 <w:rFonts w:asciiTheme="minorHAnsi" w:hAnsiTheme="minorHAnsi"/>
               </w:rPr>
-              <w:t>, slicing those mockups into html/css themes which are cross-browser compatible, 508 compliant, and w3c validated.</w:t>
+              <w:t>, slicing those mockups into html/</w:t>
+            </w:r>
+            <w:proofErr w:type="spellStart"/>
+            <w:r>
+              <w:rPr>
+                <w:rFonts w:asciiTheme="minorHAnsi" w:hAnsiTheme="minorHAnsi"/>
+              </w:rPr>
+              <w:t>css</w:t>
+            </w:r>
+            <w:proofErr w:type="spellEnd"/>
+            <w:r>
+              <w:rPr>
+                <w:rFonts w:asciiTheme="minorHAnsi" w:hAnsiTheme="minorHAnsi"/>
+              </w:rPr>
+              <w:t xml:space="preserve"> themes which are cross-browser compatible, 508 compliant, and w3c validated.</w:t>
             </w:r>
             <w:r>
               <w:rPr>
@@ -1497,7 +1749,57 @@
               <w:rPr>
                 <w:rFonts w:asciiTheme="minorHAnsi" w:hAnsiTheme="minorHAnsi"/>
               </w:rPr>
-              <w:t>the home foreclosure crisis that occurred from 2008 - 2009. As a subcontractor, I was tasked with the automation process for compiling thousands of loan documents through a complex process of converting .xlsx, .tif, .docx, .jpg, etc., into PDF format and merg</w:t>
+              <w:t xml:space="preserve">the home foreclosure crisis that occurred from 2008 - 2009. As a subcontractor, I was tasked with the automation process for compiling thousands of loan documents through a complex process of </w:t>
+            </w:r>
+            <w:proofErr w:type="gramStart"/>
+            <w:r>
+              <w:rPr>
+                <w:rFonts w:asciiTheme="minorHAnsi" w:hAnsiTheme="minorHAnsi"/>
+              </w:rPr>
+              <w:t>converting .</w:t>
+            </w:r>
+            <w:proofErr w:type="spellStart"/>
+            <w:r>
+              <w:rPr>
+                <w:rFonts w:asciiTheme="minorHAnsi" w:hAnsiTheme="minorHAnsi"/>
+              </w:rPr>
+              <w:t>xlsx</w:t>
+            </w:r>
+            <w:proofErr w:type="spellEnd"/>
+            <w:proofErr w:type="gramEnd"/>
+            <w:r>
+              <w:rPr>
+                <w:rFonts w:asciiTheme="minorHAnsi" w:hAnsiTheme="minorHAnsi"/>
+              </w:rPr>
+              <w:t>, .</w:t>
+            </w:r>
+            <w:proofErr w:type="spellStart"/>
+            <w:r>
+              <w:rPr>
+                <w:rFonts w:asciiTheme="minorHAnsi" w:hAnsiTheme="minorHAnsi"/>
+              </w:rPr>
+              <w:t>tif</w:t>
+            </w:r>
+            <w:proofErr w:type="spellEnd"/>
+            <w:r>
+              <w:rPr>
+                <w:rFonts w:asciiTheme="minorHAnsi" w:hAnsiTheme="minorHAnsi"/>
+              </w:rPr>
+              <w:t>, .</w:t>
+            </w:r>
+            <w:proofErr w:type="spellStart"/>
+            <w:r>
+              <w:rPr>
+                <w:rFonts w:asciiTheme="minorHAnsi" w:hAnsiTheme="minorHAnsi"/>
+              </w:rPr>
+              <w:t>docx</w:t>
+            </w:r>
+            <w:proofErr w:type="spellEnd"/>
+            <w:r>
+              <w:rPr>
+                <w:rFonts w:asciiTheme="minorHAnsi" w:hAnsiTheme="minorHAnsi"/>
+              </w:rPr>
+              <w:t>, .jpg, etc., into PDF format and merg</w:t>
             </w:r>
             <w:r>
               <w:rPr>
@@ -1527,13 +1829,27 @@
               <w:rPr>
                 <w:rFonts w:asciiTheme="minorHAnsi" w:hAnsiTheme="minorHAnsi"/>
               </w:rPr>
-              <w:t>Upon completion of the scripts needed for compilation, I managed the file transfers</w:t>
-            </w:r>
-            <w:r>
-              <w:rPr>
-                <w:rFonts w:asciiTheme="minorHAnsi" w:hAnsiTheme="minorHAnsi"/>
-              </w:rPr>
-              <w:t xml:space="preserve"> which included </w:t>
+              <w:t xml:space="preserve">Upon completion of the scripts needed for compilation, I managed the file </w:t>
+            </w:r>
+            <w:proofErr w:type="gramStart"/>
+            <w:r>
+              <w:rPr>
+                <w:rFonts w:asciiTheme="minorHAnsi" w:hAnsiTheme="minorHAnsi"/>
+              </w:rPr>
+              <w:t>transfers</w:t>
+            </w:r>
+            <w:r>
+              <w:rPr>
+                <w:rFonts w:asciiTheme="minorHAnsi" w:hAnsiTheme="minorHAnsi"/>
+              </w:rPr>
+              <w:t xml:space="preserve"> which</w:t>
+            </w:r>
+            <w:proofErr w:type="gramEnd"/>
+            <w:r>
+              <w:rPr>
+                <w:rFonts w:asciiTheme="minorHAnsi" w:hAnsiTheme="minorHAnsi"/>
+              </w:rPr>
+              <w:t xml:space="preserve"> included </w:t>
             </w:r>
             <w:r>
               <w:rPr>
@@ -1973,7 +2289,35 @@
               <w:rPr>
                 <w:rFonts w:asciiTheme="minorHAnsi" w:hAnsiTheme="minorHAnsi"/>
               </w:rPr>
-              <w:t xml:space="preserve"> creating custom PHP written modules that use hook_form_alter() functions to make use of the Google Custom Search features,</w:t>
+              <w:t xml:space="preserve"> creating custom PHP written modules that use </w:t>
+            </w:r>
+            <w:proofErr w:type="spellStart"/>
+            <w:r>
+              <w:rPr>
+                <w:rFonts w:asciiTheme="minorHAnsi" w:hAnsiTheme="minorHAnsi"/>
+              </w:rPr>
+              <w:t>hook_form_</w:t>
+            </w:r>
+            <w:proofErr w:type="gramStart"/>
+            <w:r>
+              <w:rPr>
+                <w:rFonts w:asciiTheme="minorHAnsi" w:hAnsiTheme="minorHAnsi"/>
+              </w:rPr>
+              <w:t>alter</w:t>
+            </w:r>
+            <w:proofErr w:type="spellEnd"/>
+            <w:r>
+              <w:rPr>
+                <w:rFonts w:asciiTheme="minorHAnsi" w:hAnsiTheme="minorHAnsi"/>
+              </w:rPr>
+              <w:t>(</w:t>
+            </w:r>
+            <w:proofErr w:type="gramEnd"/>
+            <w:r>
+              <w:rPr>
+                <w:rFonts w:asciiTheme="minorHAnsi" w:hAnsiTheme="minorHAnsi"/>
+              </w:rPr>
+              <w:t>) functions to make use of the Google Custom Search features,</w:t>
             </w:r>
             <w:r>
               <w:rPr>
@@ -2566,7 +2910,7 @@
         </w:tc>
         <w:tc>
           <w:tcPr>
-            <w:tcW w:w="2205" w:type="dxa"/>
+            <w:tcW w:w="2445" w:type="dxa"/>
             <w:shd w:val="clear" w:color="auto" w:fill="F2F2F2"/>
           </w:tcPr>
           <w:p>
@@ -2607,8 +2951,6 @@
               </w:rPr>
               <w:t>Web</w:t>
             </w:r>
-            <w:bookmarkStart w:id="0" w:name="_GoBack"/>
-            <w:bookmarkEnd w:id="0"/>
             <w:r>
               <w:rPr>
                 <w:rFonts w:asciiTheme="minorHAnsi" w:hAnsiTheme="minorHAnsi"/>
@@ -2790,6 +3132,7 @@
                 <w:szCs w:val="20"/>
               </w:rPr>
             </w:pPr>
+            <w:proofErr w:type="spellStart"/>
             <w:r>
               <w:rPr>
                 <w:rFonts w:asciiTheme="minorHAnsi" w:hAnsiTheme="minorHAnsi"/>
@@ -2798,6 +3141,7 @@
               </w:rPr>
               <w:t>JQuery</w:t>
             </w:r>
+            <w:proofErr w:type="spellEnd"/>
           </w:p>
           <w:p>
             <w:pPr>
@@ -2850,7 +3194,25 @@
                 <w:sz w:val="20"/>
                 <w:szCs w:val="20"/>
               </w:rPr>
-              <w:t xml:space="preserve">     Jquery mobile.js</w:t>
+              <w:t xml:space="preserve">     </w:t>
+            </w:r>
+            <w:proofErr w:type="spellStart"/>
+            <w:r>
+              <w:rPr>
+                <w:rFonts w:asciiTheme="minorHAnsi" w:hAnsiTheme="minorHAnsi"/>
+                <w:sz w:val="20"/>
+                <w:szCs w:val="20"/>
+              </w:rPr>
+              <w:t>Jquery</w:t>
+            </w:r>
+            <w:proofErr w:type="spellEnd"/>
+            <w:r>
+              <w:rPr>
+                <w:rFonts w:asciiTheme="minorHAnsi" w:hAnsiTheme="minorHAnsi"/>
+                <w:sz w:val="20"/>
+                <w:szCs w:val="20"/>
+              </w:rPr>
+              <w:t xml:space="preserve"> mobile.js</w:t>
             </w:r>
           </w:p>
           <w:p>
@@ -2952,6 +3314,7 @@
                 <w:szCs w:val="20"/>
               </w:rPr>
             </w:pPr>
+            <w:proofErr w:type="spellStart"/>
             <w:r>
               <w:rPr>
                 <w:rFonts w:asciiTheme="minorHAnsi" w:hAnsiTheme="minorHAnsi"/>
@@ -2960,6 +3323,7 @@
               </w:rPr>
               <w:t>QUnit</w:t>
             </w:r>
+            <w:proofErr w:type="spellEnd"/>
           </w:p>
           <w:p>
             <w:pPr>
@@ -3024,6 +3388,7 @@
                 <w:szCs w:val="20"/>
               </w:rPr>
             </w:pPr>
+            <w:proofErr w:type="spellStart"/>
             <w:r>
               <w:rPr>
                 <w:rFonts w:asciiTheme="minorHAnsi" w:hAnsiTheme="minorHAnsi"/>
@@ -3032,6 +3397,7 @@
               </w:rPr>
               <w:t>Wordpress</w:t>
             </w:r>
+            <w:proofErr w:type="spellEnd"/>
           </w:p>
           <w:p>
             <w:pPr>
@@ -3526,7 +3892,7 @@
         </w:tc>
         <w:tc>
           <w:tcPr>
-            <w:tcW w:w="2205" w:type="dxa"/>
+            <w:tcW w:w="2445" w:type="dxa"/>
             <w:shd w:val="clear" w:color="auto" w:fill="F2F2F2"/>
           </w:tcPr>
           <w:p>

</xml_diff>

<commit_message>
Added a few tools under my belt. As well as updated a few typos, and changed the tags up top.
</commit_message>
<xml_diff>
--- a/files/JoshEagleResume.docx
+++ b/files/JoshEagleResume.docx
@@ -171,7 +171,7 @@
                 <w:sz w:val="32"/>
                 <w:szCs w:val="32"/>
               </w:rPr>
-              <w:t>/HTML5/CSS3/Responsive Design</w:t>
+              <w:t>/HTML5/CSS3</w:t>
             </w:r>
             <w:r>
               <w:rPr>
@@ -180,7 +180,7 @@
                 <w:sz w:val="32"/>
                 <w:szCs w:val="32"/>
               </w:rPr>
-              <w:t>/Mobile-</w:t>
+              <w:t>/</w:t>
             </w:r>
             <w:proofErr w:type="spellStart"/>
             <w:r>
@@ -190,7 +190,7 @@
                 <w:sz w:val="32"/>
                 <w:szCs w:val="32"/>
               </w:rPr>
-              <w:t>Fixrst</w:t>
+              <w:t>Javascript</w:t>
             </w:r>
             <w:proofErr w:type="spellEnd"/>
             <w:r>
@@ -200,9 +200,8 @@
                 <w:sz w:val="32"/>
                 <w:szCs w:val="32"/>
               </w:rPr>
-              <w:t>/</w:t>
-            </w:r>
-            <w:proofErr w:type="spellStart"/>
+              <w:t>/Responsive</w:t>
+            </w:r>
             <w:r>
               <w:rPr>
                 <w:rFonts w:asciiTheme="minorHAnsi" w:hAnsiTheme="minorHAnsi"/>
@@ -210,9 +209,8 @@
                 <w:sz w:val="32"/>
                 <w:szCs w:val="32"/>
               </w:rPr>
-              <w:t>jQuery</w:t>
-            </w:r>
-            <w:proofErr w:type="spellEnd"/>
+              <w:t>/Adaptive</w:t>
+            </w:r>
             <w:r>
               <w:rPr>
                 <w:rFonts w:asciiTheme="minorHAnsi" w:hAnsiTheme="minorHAnsi"/>
@@ -220,7 +218,7 @@
                 <w:sz w:val="32"/>
                 <w:szCs w:val="32"/>
               </w:rPr>
-              <w:t>/</w:t>
+              <w:t xml:space="preserve"> Design</w:t>
             </w:r>
             <w:r>
               <w:rPr>
@@ -229,8 +227,46 @@
                 <w:sz w:val="32"/>
                 <w:szCs w:val="32"/>
               </w:rPr>
+              <w:t>/Mobile-Fi</w:t>
+            </w:r>
+            <w:r>
+              <w:rPr>
+                <w:rFonts w:asciiTheme="minorHAnsi" w:hAnsiTheme="minorHAnsi"/>
+                <w:b/>
+                <w:sz w:val="32"/>
+                <w:szCs w:val="32"/>
+              </w:rPr>
+              <w:t>rst</w:t>
+            </w:r>
+            <w:r>
+              <w:rPr>
+                <w:rFonts w:asciiTheme="minorHAnsi" w:hAnsiTheme="minorHAnsi"/>
+                <w:b/>
+                <w:sz w:val="32"/>
+                <w:szCs w:val="32"/>
+              </w:rPr>
+              <w:t>/</w:t>
+            </w:r>
+            <w:r>
+              <w:rPr>
+                <w:rFonts w:asciiTheme="minorHAnsi" w:hAnsiTheme="minorHAnsi"/>
+                <w:b/>
+                <w:sz w:val="32"/>
+                <w:szCs w:val="32"/>
+              </w:rPr>
               <w:t>MV*</w:t>
             </w:r>
+            <w:r>
+              <w:rPr>
+                <w:rFonts w:asciiTheme="minorHAnsi" w:hAnsiTheme="minorHAnsi"/>
+                <w:b/>
+                <w:sz w:val="32"/>
+                <w:szCs w:val="32"/>
+              </w:rPr>
+              <w:t>/Asynchronous Coding</w:t>
+            </w:r>
+            <w:bookmarkStart w:id="0" w:name="_GoBack"/>
+            <w:bookmarkEnd w:id="0"/>
           </w:p>
           <w:p>
             <w:pPr>
@@ -777,8 +813,6 @@
               </w:rPr>
               <w:t>.</w:t>
             </w:r>
-            <w:bookmarkStart w:id="0" w:name="_GoBack"/>
-            <w:bookmarkEnd w:id="0"/>
           </w:p>
           <w:p>
             <w:pPr>
@@ -3048,6 +3082,24 @@
                 <w:sz w:val="20"/>
                 <w:szCs w:val="20"/>
               </w:rPr>
+              <w:t>Bootstrap</w:t>
+            </w:r>
+          </w:p>
+          <w:p>
+            <w:pPr>
+              <w:spacing w:after="0" w:line="240" w:lineRule="auto"/>
+              <w:rPr>
+                <w:rFonts w:asciiTheme="minorHAnsi" w:hAnsiTheme="minorHAnsi"/>
+                <w:sz w:val="20"/>
+                <w:szCs w:val="20"/>
+              </w:rPr>
+            </w:pPr>
+            <w:r>
+              <w:rPr>
+                <w:rFonts w:asciiTheme="minorHAnsi" w:hAnsiTheme="minorHAnsi"/>
+                <w:sz w:val="20"/>
+                <w:szCs w:val="20"/>
+              </w:rPr>
               <w:t>CSS3</w:t>
             </w:r>
           </w:p>
@@ -3060,6 +3112,26 @@
                 <w:szCs w:val="20"/>
               </w:rPr>
             </w:pPr>
+            <w:proofErr w:type="spellStart"/>
+            <w:r>
+              <w:rPr>
+                <w:rFonts w:asciiTheme="minorHAnsi" w:hAnsiTheme="minorHAnsi"/>
+                <w:sz w:val="20"/>
+                <w:szCs w:val="20"/>
+              </w:rPr>
+              <w:t>Docker</w:t>
+            </w:r>
+            <w:proofErr w:type="spellEnd"/>
+          </w:p>
+          <w:p>
+            <w:pPr>
+              <w:spacing w:after="0" w:line="240" w:lineRule="auto"/>
+              <w:rPr>
+                <w:rFonts w:asciiTheme="minorHAnsi" w:hAnsiTheme="minorHAnsi"/>
+                <w:sz w:val="20"/>
+                <w:szCs w:val="20"/>
+              </w:rPr>
+            </w:pPr>
             <w:r>
               <w:rPr>
                 <w:rFonts w:asciiTheme="minorHAnsi" w:hAnsiTheme="minorHAnsi"/>
@@ -3068,6 +3140,32 @@
               </w:rPr>
               <w:t>Drupal</w:t>
             </w:r>
+            <w:r>
+              <w:rPr>
+                <w:rFonts w:asciiTheme="minorHAnsi" w:hAnsiTheme="minorHAnsi"/>
+                <w:sz w:val="20"/>
+                <w:szCs w:val="20"/>
+              </w:rPr>
+              <w:t xml:space="preserve"> (Retired)</w:t>
+            </w:r>
+          </w:p>
+          <w:p>
+            <w:pPr>
+              <w:spacing w:after="0" w:line="240" w:lineRule="auto"/>
+              <w:rPr>
+                <w:rFonts w:asciiTheme="minorHAnsi" w:hAnsiTheme="minorHAnsi"/>
+                <w:sz w:val="20"/>
+                <w:szCs w:val="20"/>
+              </w:rPr>
+            </w:pPr>
+            <w:r>
+              <w:rPr>
+                <w:rFonts w:asciiTheme="minorHAnsi" w:hAnsiTheme="minorHAnsi"/>
+                <w:sz w:val="20"/>
+                <w:szCs w:val="20"/>
+              </w:rPr>
+              <w:t>Google Material Design</w:t>
+            </w:r>
           </w:p>
           <w:p>
             <w:pPr>
@@ -3158,44 +3256,54 @@
                 <w:sz w:val="20"/>
                 <w:szCs w:val="20"/>
               </w:rPr>
-              <w:t xml:space="preserve">     Datatables.js</w:t>
-            </w:r>
-          </w:p>
-          <w:p>
-            <w:pPr>
-              <w:spacing w:after="0" w:line="240" w:lineRule="auto"/>
-              <w:rPr>
-                <w:rFonts w:asciiTheme="minorHAnsi" w:hAnsiTheme="minorHAnsi"/>
-                <w:sz w:val="20"/>
-                <w:szCs w:val="20"/>
-              </w:rPr>
-            </w:pPr>
-            <w:r>
-              <w:rPr>
-                <w:rFonts w:asciiTheme="minorHAnsi" w:hAnsiTheme="minorHAnsi"/>
-                <w:sz w:val="20"/>
-                <w:szCs w:val="20"/>
-              </w:rPr>
-              <w:t xml:space="preserve">     Datepicker.js</w:t>
-            </w:r>
-          </w:p>
-          <w:p>
-            <w:pPr>
-              <w:spacing w:after="0" w:line="240" w:lineRule="auto"/>
-              <w:rPr>
-                <w:rFonts w:asciiTheme="minorHAnsi" w:hAnsiTheme="minorHAnsi"/>
-                <w:sz w:val="20"/>
-                <w:szCs w:val="20"/>
-              </w:rPr>
-            </w:pPr>
-            <w:r>
-              <w:rPr>
-                <w:rFonts w:asciiTheme="minorHAnsi" w:hAnsiTheme="minorHAnsi"/>
-                <w:sz w:val="20"/>
-                <w:szCs w:val="20"/>
-              </w:rPr>
-              <w:t xml:space="preserve">     </w:t>
-            </w:r>
+              <w:t>JSON</w:t>
+            </w:r>
+          </w:p>
+          <w:p>
+            <w:pPr>
+              <w:spacing w:after="0" w:line="240" w:lineRule="auto"/>
+              <w:rPr>
+                <w:rFonts w:asciiTheme="minorHAnsi" w:hAnsiTheme="minorHAnsi"/>
+                <w:sz w:val="20"/>
+                <w:szCs w:val="20"/>
+              </w:rPr>
+            </w:pPr>
+            <w:r>
+              <w:rPr>
+                <w:rFonts w:asciiTheme="minorHAnsi" w:hAnsiTheme="minorHAnsi"/>
+                <w:sz w:val="20"/>
+                <w:szCs w:val="20"/>
+              </w:rPr>
+              <w:t>Marionette.js</w:t>
+            </w:r>
+          </w:p>
+          <w:p>
+            <w:pPr>
+              <w:spacing w:after="0" w:line="240" w:lineRule="auto"/>
+              <w:rPr>
+                <w:rFonts w:asciiTheme="minorHAnsi" w:hAnsiTheme="minorHAnsi"/>
+                <w:sz w:val="20"/>
+                <w:szCs w:val="20"/>
+              </w:rPr>
+            </w:pPr>
+            <w:r>
+              <w:rPr>
+                <w:rFonts w:asciiTheme="minorHAnsi" w:hAnsiTheme="minorHAnsi"/>
+                <w:sz w:val="20"/>
+                <w:szCs w:val="20"/>
+              </w:rPr>
+              <w:t>PHP</w:t>
+            </w:r>
+          </w:p>
+          <w:p>
+            <w:pPr>
+              <w:spacing w:after="0" w:line="240" w:lineRule="auto"/>
+              <w:rPr>
+                <w:rFonts w:asciiTheme="minorHAnsi" w:hAnsiTheme="minorHAnsi"/>
+                <w:sz w:val="20"/>
+                <w:szCs w:val="20"/>
+              </w:rPr>
+            </w:pPr>
             <w:proofErr w:type="spellStart"/>
             <w:r>
               <w:rPr>
@@ -3203,106 +3311,62 @@
                 <w:sz w:val="20"/>
                 <w:szCs w:val="20"/>
               </w:rPr>
-              <w:t>Jquery</w:t>
+              <w:t>QUnit</w:t>
             </w:r>
             <w:proofErr w:type="spellEnd"/>
-            <w:r>
-              <w:rPr>
-                <w:rFonts w:asciiTheme="minorHAnsi" w:hAnsiTheme="minorHAnsi"/>
-                <w:sz w:val="20"/>
-                <w:szCs w:val="20"/>
-              </w:rPr>
-              <w:t xml:space="preserve"> mobile.js</w:t>
-            </w:r>
-          </w:p>
-          <w:p>
-            <w:pPr>
-              <w:spacing w:after="0" w:line="240" w:lineRule="auto"/>
-              <w:rPr>
-                <w:rFonts w:asciiTheme="minorHAnsi" w:hAnsiTheme="minorHAnsi"/>
-                <w:sz w:val="20"/>
-                <w:szCs w:val="20"/>
-              </w:rPr>
-            </w:pPr>
-            <w:r>
-              <w:rPr>
-                <w:rFonts w:asciiTheme="minorHAnsi" w:hAnsiTheme="minorHAnsi"/>
-                <w:sz w:val="20"/>
-                <w:szCs w:val="20"/>
-              </w:rPr>
-              <w:t xml:space="preserve">     Jquery.ui.js</w:t>
-            </w:r>
-          </w:p>
-          <w:p>
-            <w:pPr>
-              <w:spacing w:after="0" w:line="240" w:lineRule="auto"/>
-              <w:rPr>
-                <w:rFonts w:asciiTheme="minorHAnsi" w:hAnsiTheme="minorHAnsi"/>
-                <w:sz w:val="20"/>
-                <w:szCs w:val="20"/>
-              </w:rPr>
-            </w:pPr>
-            <w:r>
-              <w:rPr>
-                <w:rFonts w:asciiTheme="minorHAnsi" w:hAnsiTheme="minorHAnsi"/>
-                <w:sz w:val="20"/>
-                <w:szCs w:val="20"/>
-              </w:rPr>
-              <w:t xml:space="preserve">     Many more…</w:t>
-            </w:r>
-          </w:p>
-          <w:p>
-            <w:pPr>
-              <w:spacing w:after="0" w:line="240" w:lineRule="auto"/>
-              <w:rPr>
-                <w:rFonts w:asciiTheme="minorHAnsi" w:hAnsiTheme="minorHAnsi"/>
-                <w:sz w:val="20"/>
-                <w:szCs w:val="20"/>
-              </w:rPr>
-            </w:pPr>
-            <w:r>
-              <w:rPr>
-                <w:rFonts w:asciiTheme="minorHAnsi" w:hAnsiTheme="minorHAnsi"/>
-                <w:sz w:val="20"/>
-                <w:szCs w:val="20"/>
-              </w:rPr>
-              <w:t>JSON</w:t>
-            </w:r>
-          </w:p>
-          <w:p>
-            <w:pPr>
-              <w:spacing w:after="0" w:line="240" w:lineRule="auto"/>
-              <w:rPr>
-                <w:rFonts w:asciiTheme="minorHAnsi" w:hAnsiTheme="minorHAnsi"/>
-                <w:sz w:val="20"/>
-                <w:szCs w:val="20"/>
-              </w:rPr>
-            </w:pPr>
-            <w:r>
-              <w:rPr>
-                <w:rFonts w:asciiTheme="minorHAnsi" w:hAnsiTheme="minorHAnsi"/>
-                <w:sz w:val="20"/>
-                <w:szCs w:val="20"/>
-              </w:rPr>
-              <w:t>Marionette.js</w:t>
-            </w:r>
-          </w:p>
-          <w:p>
-            <w:pPr>
-              <w:spacing w:after="0" w:line="240" w:lineRule="auto"/>
-              <w:rPr>
-                <w:rFonts w:asciiTheme="minorHAnsi" w:hAnsiTheme="minorHAnsi"/>
-                <w:sz w:val="20"/>
-                <w:szCs w:val="20"/>
-              </w:rPr>
-            </w:pPr>
-            <w:r>
-              <w:rPr>
-                <w:rFonts w:asciiTheme="minorHAnsi" w:hAnsiTheme="minorHAnsi"/>
-                <w:sz w:val="20"/>
-                <w:szCs w:val="20"/>
-              </w:rPr>
-              <w:t>PHP</w:t>
+          </w:p>
+          <w:p>
+            <w:pPr>
+              <w:spacing w:after="0" w:line="240" w:lineRule="auto"/>
+              <w:rPr>
+                <w:rFonts w:asciiTheme="minorHAnsi" w:hAnsiTheme="minorHAnsi"/>
+                <w:sz w:val="20"/>
+                <w:szCs w:val="20"/>
+              </w:rPr>
+            </w:pPr>
+            <w:r>
+              <w:rPr>
+                <w:rFonts w:asciiTheme="minorHAnsi" w:hAnsiTheme="minorHAnsi"/>
+                <w:sz w:val="20"/>
+                <w:szCs w:val="20"/>
+              </w:rPr>
+              <w:t>Restful Services</w:t>
+            </w:r>
+          </w:p>
+          <w:p>
+            <w:pPr>
+              <w:spacing w:after="0" w:line="240" w:lineRule="auto"/>
+              <w:rPr>
+                <w:rFonts w:asciiTheme="minorHAnsi" w:hAnsiTheme="minorHAnsi"/>
+                <w:sz w:val="20"/>
+                <w:szCs w:val="20"/>
+              </w:rPr>
+            </w:pPr>
+            <w:r>
+              <w:rPr>
+                <w:rFonts w:asciiTheme="minorHAnsi" w:hAnsiTheme="minorHAnsi"/>
+                <w:sz w:val="20"/>
+                <w:szCs w:val="20"/>
+              </w:rPr>
+              <w:t>Selenium (web driver)</w:t>
+            </w:r>
+          </w:p>
+          <w:p>
+            <w:pPr>
+              <w:spacing w:after="0" w:line="240" w:lineRule="auto"/>
+              <w:rPr>
+                <w:rFonts w:asciiTheme="minorHAnsi" w:hAnsiTheme="minorHAnsi"/>
+                <w:sz w:val="20"/>
+                <w:szCs w:val="20"/>
+              </w:rPr>
+            </w:pPr>
+            <w:r>
+              <w:rPr>
+                <w:rFonts w:asciiTheme="minorHAnsi" w:hAnsiTheme="minorHAnsi"/>
+                <w:sz w:val="20"/>
+                <w:szCs w:val="20"/>
+              </w:rPr>
+              <w:t>Visual Studio.net</w:t>
             </w:r>
           </w:p>
           <w:p>
@@ -3321,7 +3385,7 @@
                 <w:sz w:val="20"/>
                 <w:szCs w:val="20"/>
               </w:rPr>
-              <w:t>QUnit</w:t>
+              <w:t>Wordpress</w:t>
             </w:r>
             <w:proofErr w:type="spellEnd"/>
           </w:p>
@@ -3340,80 +3404,6 @@
                 <w:sz w:val="20"/>
                 <w:szCs w:val="20"/>
               </w:rPr>
-              <w:t>Restful Services</w:t>
-            </w:r>
-          </w:p>
-          <w:p>
-            <w:pPr>
-              <w:spacing w:after="0" w:line="240" w:lineRule="auto"/>
-              <w:rPr>
-                <w:rFonts w:asciiTheme="minorHAnsi" w:hAnsiTheme="minorHAnsi"/>
-                <w:sz w:val="20"/>
-                <w:szCs w:val="20"/>
-              </w:rPr>
-            </w:pPr>
-            <w:r>
-              <w:rPr>
-                <w:rFonts w:asciiTheme="minorHAnsi" w:hAnsiTheme="minorHAnsi"/>
-                <w:sz w:val="20"/>
-                <w:szCs w:val="20"/>
-              </w:rPr>
-              <w:t>Selenium (web driver)</w:t>
-            </w:r>
-          </w:p>
-          <w:p>
-            <w:pPr>
-              <w:spacing w:after="0" w:line="240" w:lineRule="auto"/>
-              <w:rPr>
-                <w:rFonts w:asciiTheme="minorHAnsi" w:hAnsiTheme="minorHAnsi"/>
-                <w:sz w:val="20"/>
-                <w:szCs w:val="20"/>
-              </w:rPr>
-            </w:pPr>
-            <w:r>
-              <w:rPr>
-                <w:rFonts w:asciiTheme="minorHAnsi" w:hAnsiTheme="minorHAnsi"/>
-                <w:sz w:val="20"/>
-                <w:szCs w:val="20"/>
-              </w:rPr>
-              <w:t>Visual Studio.net</w:t>
-            </w:r>
-          </w:p>
-          <w:p>
-            <w:pPr>
-              <w:spacing w:after="0" w:line="240" w:lineRule="auto"/>
-              <w:rPr>
-                <w:rFonts w:asciiTheme="minorHAnsi" w:hAnsiTheme="minorHAnsi"/>
-                <w:sz w:val="20"/>
-                <w:szCs w:val="20"/>
-              </w:rPr>
-            </w:pPr>
-            <w:proofErr w:type="spellStart"/>
-            <w:r>
-              <w:rPr>
-                <w:rFonts w:asciiTheme="minorHAnsi" w:hAnsiTheme="minorHAnsi"/>
-                <w:sz w:val="20"/>
-                <w:szCs w:val="20"/>
-              </w:rPr>
-              <w:t>Wordpress</w:t>
-            </w:r>
-            <w:proofErr w:type="spellEnd"/>
-          </w:p>
-          <w:p>
-            <w:pPr>
-              <w:spacing w:after="0" w:line="240" w:lineRule="auto"/>
-              <w:rPr>
-                <w:rFonts w:asciiTheme="minorHAnsi" w:hAnsiTheme="minorHAnsi"/>
-                <w:sz w:val="20"/>
-                <w:szCs w:val="20"/>
-              </w:rPr>
-            </w:pPr>
-            <w:r>
-              <w:rPr>
-                <w:rFonts w:asciiTheme="minorHAnsi" w:hAnsiTheme="minorHAnsi"/>
-                <w:sz w:val="20"/>
-                <w:szCs w:val="20"/>
-              </w:rPr>
               <w:t>XML</w:t>
             </w:r>
           </w:p>
@@ -3791,25 +3781,25 @@
                 <w:sz w:val="20"/>
                 <w:szCs w:val="20"/>
               </w:rPr>
+              <w:t>Linux</w:t>
+            </w:r>
+          </w:p>
+          <w:p>
+            <w:pPr>
+              <w:spacing w:after="0" w:line="240" w:lineRule="auto"/>
+              <w:rPr>
+                <w:rFonts w:asciiTheme="minorHAnsi" w:hAnsiTheme="minorHAnsi"/>
+                <w:sz w:val="20"/>
+                <w:szCs w:val="20"/>
+              </w:rPr>
+            </w:pPr>
+            <w:r>
+              <w:rPr>
+                <w:rFonts w:asciiTheme="minorHAnsi" w:hAnsiTheme="minorHAnsi"/>
+                <w:sz w:val="20"/>
+                <w:szCs w:val="20"/>
+              </w:rPr>
               <w:t>Mac</w:t>
-            </w:r>
-          </w:p>
-          <w:p>
-            <w:pPr>
-              <w:spacing w:after="0" w:line="240" w:lineRule="auto"/>
-              <w:rPr>
-                <w:rFonts w:asciiTheme="minorHAnsi" w:hAnsiTheme="minorHAnsi"/>
-                <w:sz w:val="20"/>
-                <w:szCs w:val="20"/>
-              </w:rPr>
-            </w:pPr>
-            <w:r>
-              <w:rPr>
-                <w:rFonts w:asciiTheme="minorHAnsi" w:hAnsiTheme="minorHAnsi"/>
-                <w:sz w:val="20"/>
-                <w:szCs w:val="20"/>
-              </w:rPr>
-              <w:t>Linux</w:t>
             </w:r>
           </w:p>
           <w:p>

</xml_diff>

<commit_message>
Meta-data was wrong with the word doc, so I adjusted it and added tags for google searching.
</commit_message>
<xml_diff>
--- a/files/JoshEagleResume.docx
+++ b/files/JoshEagleResume.docx
@@ -34,6 +34,8 @@
                 <w:szCs w:val="52"/>
               </w:rPr>
             </w:pPr>
+            <w:bookmarkStart w:id="0" w:name="_GoBack"/>
+            <w:bookmarkEnd w:id="0"/>
             <w:r>
               <w:rPr>
                 <w:rFonts w:asciiTheme="minorHAnsi" w:hAnsiTheme="minorHAnsi" w:cs="Lucida Sans Unicode"/>
@@ -265,8 +267,6 @@
               </w:rPr>
               <w:t>/Asynchronous Coding</w:t>
             </w:r>
-            <w:bookmarkStart w:id="0" w:name="_GoBack"/>
-            <w:bookmarkEnd w:id="0"/>
           </w:p>
           <w:p>
             <w:pPr>
@@ -1243,7 +1243,14 @@
               <w:rPr>
                 <w:rFonts w:asciiTheme="minorHAnsi" w:hAnsiTheme="minorHAnsi"/>
               </w:rPr>
-              <w:t xml:space="preserve">Responsibilities include the development of bash scripting in the Linux environment, managing trouble tickets, and bug reports for the scripts. Trouble-shooting code, implements </w:t>
+              <w:t xml:space="preserve">Responsibilities include the development of bash scripting in the Linux environment, managing </w:t>
+            </w:r>
+            <w:r>
+              <w:rPr>
+                <w:rFonts w:asciiTheme="minorHAnsi" w:hAnsiTheme="minorHAnsi"/>
+              </w:rPr>
+              <w:lastRenderedPageBreak/>
+              <w:t xml:space="preserve">trouble tickets, and bug reports for the scripts. Trouble-shooting code, implements </w:t>
             </w:r>
             <w:r>
               <w:rPr>
@@ -1255,14 +1262,7 @@
               <w:rPr>
                 <w:rFonts w:asciiTheme="minorHAnsi" w:hAnsiTheme="minorHAnsi"/>
               </w:rPr>
-              <w:t xml:space="preserve">, and </w:t>
-            </w:r>
-            <w:r>
-              <w:rPr>
-                <w:rFonts w:asciiTheme="minorHAnsi" w:hAnsiTheme="minorHAnsi"/>
-              </w:rPr>
-              <w:lastRenderedPageBreak/>
-              <w:t>maintaining the overall structure of the Linux environments for Navigant.</w:t>
+              <w:t>, and maintaining the overall structure of the Linux environments for Navigant.</w:t>
             </w:r>
           </w:p>
           <w:p>
@@ -2572,7 +2572,14 @@
               <w:rPr>
                 <w:rFonts w:asciiTheme="minorHAnsi" w:hAnsiTheme="minorHAnsi"/>
               </w:rPr>
-              <w:t>decisive and innovative solutions to customer problems</w:t>
+              <w:t xml:space="preserve">decisive and innovative solutions to </w:t>
+            </w:r>
+            <w:r>
+              <w:rPr>
+                <w:rFonts w:asciiTheme="minorHAnsi" w:hAnsiTheme="minorHAnsi"/>
+              </w:rPr>
+              <w:lastRenderedPageBreak/>
+              <w:t>customer problems</w:t>
             </w:r>
             <w:r>
               <w:rPr>
@@ -2614,14 +2621,7 @@
               <w:rPr>
                 <w:rFonts w:asciiTheme="minorHAnsi" w:hAnsiTheme="minorHAnsi"/>
               </w:rPr>
-              <w:t xml:space="preserve"> Additional duties included processing equipment </w:t>
-            </w:r>
-            <w:r>
-              <w:rPr>
-                <w:rFonts w:asciiTheme="minorHAnsi" w:hAnsiTheme="minorHAnsi"/>
-              </w:rPr>
-              <w:lastRenderedPageBreak/>
-              <w:t>scheduling for classroom facilities and upgrading audio and visual equipment</w:t>
+              <w:t xml:space="preserve"> Additional duties included processing equipment scheduling for classroom facilities and upgrading audio and visual equipment</w:t>
             </w:r>
             <w:r>
               <w:rPr>

</xml_diff>

<commit_message>
Updated my resume and removed irrelevant material
</commit_message>
<xml_diff>
--- a/files/JoshEagleResume.docx
+++ b/files/JoshEagleResume.docx
@@ -34,8 +34,6 @@
                 <w:szCs w:val="52"/>
               </w:rPr>
             </w:pPr>
-            <w:bookmarkStart w:id="0" w:name="_GoBack"/>
-            <w:bookmarkEnd w:id="0"/>
             <w:r>
               <w:rPr>
                 <w:rFonts w:asciiTheme="minorHAnsi" w:hAnsiTheme="minorHAnsi" w:cs="Lucida Sans Unicode"/>
@@ -182,9 +180,8 @@
                 <w:sz w:val="32"/>
                 <w:szCs w:val="32"/>
               </w:rPr>
-              <w:t>/</w:t>
-            </w:r>
-            <w:proofErr w:type="spellStart"/>
+              <w:t>/JavaS</w:t>
+            </w:r>
             <w:r>
               <w:rPr>
                 <w:rFonts w:asciiTheme="minorHAnsi" w:hAnsiTheme="minorHAnsi"/>
@@ -192,9 +189,8 @@
                 <w:sz w:val="32"/>
                 <w:szCs w:val="32"/>
               </w:rPr>
-              <w:t>Javascript</w:t>
-            </w:r>
-            <w:proofErr w:type="spellEnd"/>
+              <w:t>cript</w:t>
+            </w:r>
             <w:r>
               <w:rPr>
                 <w:rFonts w:asciiTheme="minorHAnsi" w:hAnsiTheme="minorHAnsi"/>
@@ -321,9 +317,8 @@
                 <w:sz w:val="26"/>
                 <w:szCs w:val="26"/>
               </w:rPr>
-              <w:t>Web Developer (Front-End Developer</w:t>
-            </w:r>
-            <w:proofErr w:type="gramStart"/>
+              <w:t>Principal Consultant</w:t>
+            </w:r>
             <w:r>
               <w:rPr>
                 <w:rFonts w:asciiTheme="minorHAnsi" w:hAnsiTheme="minorHAnsi"/>
@@ -331,7 +326,7 @@
                 <w:sz w:val="26"/>
                 <w:szCs w:val="26"/>
               </w:rPr>
-              <w:t xml:space="preserve">)                                  </w:t>
+              <w:t xml:space="preserve"> (Front-End Developer)                                  </w:t>
             </w:r>
             <w:r>
               <w:rPr>
@@ -340,15 +335,16 @@
                 <w:sz w:val="26"/>
                 <w:szCs w:val="26"/>
               </w:rPr>
-              <w:t xml:space="preserve">         </w:t>
-            </w:r>
+              <w:t xml:space="preserve">     </w:t>
+            </w:r>
+            <w:bookmarkStart w:id="0" w:name="_GoBack"/>
+            <w:bookmarkEnd w:id="0"/>
             <w:r>
               <w:rPr>
                 <w:rFonts w:asciiTheme="minorHAnsi" w:hAnsiTheme="minorHAnsi"/>
               </w:rPr>
               <w:t>August</w:t>
             </w:r>
-            <w:proofErr w:type="gramEnd"/>
             <w:r>
               <w:rPr>
                 <w:rFonts w:asciiTheme="minorHAnsi" w:hAnsiTheme="minorHAnsi"/>
@@ -612,79 +608,35 @@
                 <w:szCs w:val="20"/>
                 <w:shd w:val="clear" w:color="auto" w:fill="FFFFFF"/>
               </w:rPr>
-              <w:t xml:space="preserve">Node, Angular, Backbone/Marionette, Handlebars, Underscore, Require, </w:t>
-            </w:r>
-            <w:proofErr w:type="spellStart"/>
+              <w:t>Node, Angular, Backbone/Marionette, Handlebars, Underscore, Require, Modernizr, JQM, Twitter Bootstrap, Grunt.</w:t>
+            </w:r>
             <w:r>
               <w:rPr>
                 <w:rFonts w:asciiTheme="minorHAnsi" w:hAnsiTheme="minorHAnsi" w:cs="Arial"/>
                 <w:color w:val="333333"/>
                 <w:sz w:val="20"/>
                 <w:szCs w:val="20"/>
+              </w:rPr>
+              <w:br/>
+            </w:r>
+            <w:r>
+              <w:rPr>
+                <w:rFonts w:asciiTheme="minorHAnsi" w:hAnsiTheme="minorHAnsi" w:cs="Arial"/>
+                <w:color w:val="333333"/>
+                <w:sz w:val="20"/>
+                <w:szCs w:val="20"/>
+              </w:rPr>
+              <w:br/>
+            </w:r>
+            <w:r>
+              <w:rPr>
+                <w:rFonts w:asciiTheme="minorHAnsi" w:hAnsiTheme="minorHAnsi" w:cs="Arial"/>
+                <w:color w:val="333333"/>
+                <w:sz w:val="20"/>
+                <w:szCs w:val="20"/>
                 <w:shd w:val="clear" w:color="auto" w:fill="FFFFFF"/>
               </w:rPr>
-              <w:t>Modernizr</w:t>
-            </w:r>
-            <w:proofErr w:type="spellEnd"/>
-            <w:r>
-              <w:rPr>
-                <w:rFonts w:asciiTheme="minorHAnsi" w:hAnsiTheme="minorHAnsi" w:cs="Arial"/>
-                <w:color w:val="333333"/>
-                <w:sz w:val="20"/>
-                <w:szCs w:val="20"/>
-                <w:shd w:val="clear" w:color="auto" w:fill="FFFFFF"/>
-              </w:rPr>
-              <w:t>, JQM, Twitter Bootstrap, Grunt.</w:t>
-            </w:r>
-            <w:r>
-              <w:rPr>
-                <w:rFonts w:asciiTheme="minorHAnsi" w:hAnsiTheme="minorHAnsi" w:cs="Arial"/>
-                <w:color w:val="333333"/>
-                <w:sz w:val="20"/>
-                <w:szCs w:val="20"/>
-              </w:rPr>
-              <w:br/>
-            </w:r>
-            <w:r>
-              <w:rPr>
-                <w:rFonts w:asciiTheme="minorHAnsi" w:hAnsiTheme="minorHAnsi" w:cs="Arial"/>
-                <w:color w:val="333333"/>
-                <w:sz w:val="20"/>
-                <w:szCs w:val="20"/>
-              </w:rPr>
-              <w:br/>
-            </w:r>
-            <w:r>
-              <w:rPr>
-                <w:rFonts w:asciiTheme="minorHAnsi" w:hAnsiTheme="minorHAnsi" w:cs="Arial"/>
-                <w:color w:val="333333"/>
-                <w:sz w:val="20"/>
-                <w:szCs w:val="20"/>
-                <w:shd w:val="clear" w:color="auto" w:fill="FFFFFF"/>
-              </w:rPr>
-              <w:t xml:space="preserve">CI: </w:t>
-            </w:r>
-            <w:proofErr w:type="spellStart"/>
-            <w:r>
-              <w:rPr>
-                <w:rFonts w:asciiTheme="minorHAnsi" w:hAnsiTheme="minorHAnsi" w:cs="Arial"/>
-                <w:color w:val="333333"/>
-                <w:sz w:val="20"/>
-                <w:szCs w:val="20"/>
-                <w:shd w:val="clear" w:color="auto" w:fill="FFFFFF"/>
-              </w:rPr>
-              <w:t>Git</w:t>
-            </w:r>
-            <w:proofErr w:type="spellEnd"/>
-            <w:r>
-              <w:rPr>
-                <w:rFonts w:asciiTheme="minorHAnsi" w:hAnsiTheme="minorHAnsi" w:cs="Arial"/>
-                <w:color w:val="333333"/>
-                <w:sz w:val="20"/>
-                <w:szCs w:val="20"/>
-                <w:shd w:val="clear" w:color="auto" w:fill="FFFFFF"/>
-              </w:rPr>
-              <w:t>, Jenkins.</w:t>
+              <w:t>CI: Git, Jenkins.</w:t>
             </w:r>
             <w:r>
               <w:rPr>
@@ -733,9 +685,8 @@
                 <w:szCs w:val="20"/>
                 <w:shd w:val="clear" w:color="auto" w:fill="FFFFFF"/>
               </w:rPr>
-              <w:t xml:space="preserve"> </w:t>
-            </w:r>
-            <w:proofErr w:type="spellStart"/>
+              <w:t xml:space="preserve"> qunit,</w:t>
+            </w:r>
             <w:r>
               <w:rPr>
                 <w:rFonts w:asciiTheme="minorHAnsi" w:hAnsiTheme="minorHAnsi" w:cs="Arial"/>
@@ -744,74 +695,7 @@
                 <w:szCs w:val="20"/>
                 <w:shd w:val="clear" w:color="auto" w:fill="FFFFFF"/>
               </w:rPr>
-              <w:t>qunit</w:t>
-            </w:r>
-            <w:proofErr w:type="spellEnd"/>
-            <w:r>
-              <w:rPr>
-                <w:rFonts w:asciiTheme="minorHAnsi" w:hAnsiTheme="minorHAnsi" w:cs="Arial"/>
-                <w:color w:val="333333"/>
-                <w:sz w:val="20"/>
-                <w:szCs w:val="20"/>
-                <w:shd w:val="clear" w:color="auto" w:fill="FFFFFF"/>
-              </w:rPr>
-              <w:t>,</w:t>
-            </w:r>
-            <w:r>
-              <w:rPr>
-                <w:rFonts w:asciiTheme="minorHAnsi" w:hAnsiTheme="minorHAnsi" w:cs="Arial"/>
-                <w:color w:val="333333"/>
-                <w:sz w:val="20"/>
-                <w:szCs w:val="20"/>
-                <w:shd w:val="clear" w:color="auto" w:fill="FFFFFF"/>
-              </w:rPr>
-              <w:t xml:space="preserve"> ruby </w:t>
-            </w:r>
-            <w:proofErr w:type="spellStart"/>
-            <w:r>
-              <w:rPr>
-                <w:rFonts w:asciiTheme="minorHAnsi" w:hAnsiTheme="minorHAnsi" w:cs="Arial"/>
-                <w:color w:val="333333"/>
-                <w:sz w:val="20"/>
-                <w:szCs w:val="20"/>
-                <w:shd w:val="clear" w:color="auto" w:fill="FFFFFF"/>
-              </w:rPr>
-              <w:t>rspec</w:t>
-            </w:r>
-            <w:proofErr w:type="spellEnd"/>
-            <w:r>
-              <w:rPr>
-                <w:rFonts w:asciiTheme="minorHAnsi" w:hAnsiTheme="minorHAnsi" w:cs="Arial"/>
-                <w:color w:val="333333"/>
-                <w:sz w:val="20"/>
-                <w:szCs w:val="20"/>
-                <w:shd w:val="clear" w:color="auto" w:fill="FFFFFF"/>
-              </w:rPr>
-              <w:t xml:space="preserve">, selenium, </w:t>
-            </w:r>
-            <w:proofErr w:type="spellStart"/>
-            <w:proofErr w:type="gramStart"/>
-            <w:r>
-              <w:rPr>
-                <w:rFonts w:asciiTheme="minorHAnsi" w:hAnsiTheme="minorHAnsi" w:cs="Arial"/>
-                <w:color w:val="333333"/>
-                <w:sz w:val="20"/>
-                <w:szCs w:val="20"/>
-                <w:shd w:val="clear" w:color="auto" w:fill="FFFFFF"/>
-              </w:rPr>
-              <w:t>phantomjs</w:t>
-            </w:r>
-            <w:proofErr w:type="spellEnd"/>
-            <w:proofErr w:type="gramEnd"/>
-            <w:r>
-              <w:rPr>
-                <w:rFonts w:asciiTheme="minorHAnsi" w:hAnsiTheme="minorHAnsi" w:cs="Arial"/>
-                <w:color w:val="333333"/>
-                <w:sz w:val="20"/>
-                <w:szCs w:val="20"/>
-                <w:shd w:val="clear" w:color="auto" w:fill="FFFFFF"/>
-              </w:rPr>
-              <w:t>.</w:t>
+              <w:t xml:space="preserve"> ruby rspec, selenium, phantomjs.</w:t>
             </w:r>
           </w:p>
           <w:p>
@@ -848,9 +732,8 @@
                 <w:sz w:val="26"/>
                 <w:szCs w:val="26"/>
               </w:rPr>
-              <w:t>(Front-End Developer</w:t>
-            </w:r>
-            <w:proofErr w:type="gramStart"/>
+              <w:t>(Front-End Developer)</w:t>
+            </w:r>
             <w:r>
               <w:rPr>
                 <w:rFonts w:asciiTheme="minorHAnsi" w:hAnsiTheme="minorHAnsi"/>
@@ -858,7 +741,7 @@
                 <w:sz w:val="26"/>
                 <w:szCs w:val="26"/>
               </w:rPr>
-              <w:t>)</w:t>
+              <w:t xml:space="preserve">      </w:t>
             </w:r>
             <w:r>
               <w:rPr>
@@ -867,7 +750,7 @@
                 <w:sz w:val="26"/>
                 <w:szCs w:val="26"/>
               </w:rPr>
-              <w:t xml:space="preserve">      </w:t>
+              <w:t xml:space="preserve">                            </w:t>
             </w:r>
             <w:r>
               <w:rPr>
@@ -876,7 +759,7 @@
                 <w:sz w:val="26"/>
                 <w:szCs w:val="26"/>
               </w:rPr>
-              <w:t xml:space="preserve">                            </w:t>
+              <w:t xml:space="preserve">         </w:t>
             </w:r>
             <w:r>
               <w:rPr>
@@ -890,19 +773,9 @@
             <w:r>
               <w:rPr>
                 <w:rFonts w:asciiTheme="minorHAnsi" w:hAnsiTheme="minorHAnsi"/>
-                <w:b/>
-                <w:sz w:val="26"/>
-                <w:szCs w:val="26"/>
-              </w:rPr>
-              <w:t xml:space="preserve">         </w:t>
-            </w:r>
-            <w:r>
-              <w:rPr>
-                <w:rFonts w:asciiTheme="minorHAnsi" w:hAnsiTheme="minorHAnsi"/>
               </w:rPr>
               <w:t>April</w:t>
             </w:r>
-            <w:proofErr w:type="gramEnd"/>
             <w:r>
               <w:rPr>
                 <w:rFonts w:asciiTheme="minorHAnsi" w:hAnsiTheme="minorHAnsi"/>
@@ -1076,61 +949,7 @@
                 <w:color w:val="333333"/>
                 <w:shd w:val="clear" w:color="auto" w:fill="FFFFFF"/>
               </w:rPr>
-              <w:t xml:space="preserve">As a Freelancer, I was competing against 2 other companies, I was awarded the contract to develop a responsive website from </w:t>
-            </w:r>
-            <w:proofErr w:type="spellStart"/>
-            <w:r>
-              <w:rPr>
-                <w:rFonts w:asciiTheme="minorHAnsi" w:eastAsia="Times New Roman" w:hAnsiTheme="minorHAnsi"/>
-                <w:color w:val="333333"/>
-                <w:shd w:val="clear" w:color="auto" w:fill="FFFFFF"/>
-              </w:rPr>
-              <w:t>Wordpress</w:t>
-            </w:r>
-            <w:proofErr w:type="spellEnd"/>
-            <w:r>
-              <w:rPr>
-                <w:rFonts w:asciiTheme="minorHAnsi" w:eastAsia="Times New Roman" w:hAnsiTheme="minorHAnsi"/>
-                <w:color w:val="333333"/>
-                <w:shd w:val="clear" w:color="auto" w:fill="FFFFFF"/>
-              </w:rPr>
-              <w:t xml:space="preserve"> that the client could ultimately maintain. Responsibilities include designing a new look and feel, implementing Google Analytics for the use of Search Engine Optimization, and creating a responsive framework using HTML5, CSS3 and </w:t>
-            </w:r>
-            <w:proofErr w:type="spellStart"/>
-            <w:r>
-              <w:rPr>
-                <w:rFonts w:asciiTheme="minorHAnsi" w:eastAsia="Times New Roman" w:hAnsiTheme="minorHAnsi"/>
-                <w:color w:val="333333"/>
-                <w:shd w:val="clear" w:color="auto" w:fill="FFFFFF"/>
-              </w:rPr>
-              <w:t>Javascript</w:t>
-            </w:r>
-            <w:proofErr w:type="spellEnd"/>
-            <w:r>
-              <w:rPr>
-                <w:rFonts w:asciiTheme="minorHAnsi" w:eastAsia="Times New Roman" w:hAnsiTheme="minorHAnsi"/>
-                <w:color w:val="333333"/>
-                <w:shd w:val="clear" w:color="auto" w:fill="FFFFFF"/>
-              </w:rPr>
-              <w:t>/</w:t>
-            </w:r>
-            <w:proofErr w:type="spellStart"/>
-            <w:r>
-              <w:rPr>
-                <w:rFonts w:asciiTheme="minorHAnsi" w:eastAsia="Times New Roman" w:hAnsiTheme="minorHAnsi"/>
-                <w:color w:val="333333"/>
-                <w:shd w:val="clear" w:color="auto" w:fill="FFFFFF"/>
-              </w:rPr>
-              <w:t>jQuery</w:t>
-            </w:r>
-            <w:proofErr w:type="spellEnd"/>
-            <w:r>
-              <w:rPr>
-                <w:rFonts w:asciiTheme="minorHAnsi" w:eastAsia="Times New Roman" w:hAnsiTheme="minorHAnsi"/>
-                <w:color w:val="333333"/>
-                <w:shd w:val="clear" w:color="auto" w:fill="FFFFFF"/>
-              </w:rPr>
-              <w:t>.</w:t>
+              <w:t>As a Freelancer, I was competing against 2 other companies, I was awarded the contract to develop a responsive website from Wordpress that the client could ultimately maintain. Responsibilities include designing a new look and feel, implementing Google Analytics for the use of Search Engine Optimization, and creating a responsive framework using HTML5, CSS3 and Javascript/jQuery.</w:t>
             </w:r>
           </w:p>
           <w:p>
@@ -1149,140 +968,51 @@
               <w:spacing w:after="0" w:line="240" w:lineRule="auto"/>
               <w:rPr>
                 <w:rFonts w:asciiTheme="minorHAnsi" w:hAnsiTheme="minorHAnsi"/>
-              </w:rPr>
-            </w:pPr>
-            <w:r>
-              <w:rPr>
-                <w:rFonts w:asciiTheme="minorHAnsi" w:hAnsiTheme="minorHAnsi"/>
                 <w:b/>
                 <w:sz w:val="26"/>
                 <w:szCs w:val="26"/>
               </w:rPr>
-              <w:t xml:space="preserve">Freelancer     </w:t>
-            </w:r>
-            <w:r>
+            </w:pPr>
+          </w:p>
+          <w:p>
+            <w:pPr>
+              <w:spacing w:after="0" w:line="240" w:lineRule="auto"/>
               <w:rPr>
                 <w:rFonts w:asciiTheme="minorHAnsi" w:hAnsiTheme="minorHAnsi"/>
                 <w:b/>
                 <w:sz w:val="26"/>
                 <w:szCs w:val="26"/>
               </w:rPr>
-              <w:t xml:space="preserve">                                                                       </w:t>
-            </w:r>
-            <w:r>
+            </w:pPr>
+          </w:p>
+          <w:p>
+            <w:pPr>
+              <w:spacing w:after="0" w:line="240" w:lineRule="auto"/>
               <w:rPr>
                 <w:rFonts w:asciiTheme="minorHAnsi" w:hAnsiTheme="minorHAnsi"/>
                 <w:b/>
                 <w:sz w:val="26"/>
                 <w:szCs w:val="26"/>
               </w:rPr>
-              <w:t xml:space="preserve">           </w:t>
-            </w:r>
-            <w:r>
-              <w:rPr>
-                <w:rFonts w:asciiTheme="minorHAnsi" w:hAnsiTheme="minorHAnsi"/>
-              </w:rPr>
-              <w:t>October 2011</w:t>
-            </w:r>
-            <w:r>
-              <w:rPr>
-                <w:rFonts w:asciiTheme="minorHAnsi" w:hAnsiTheme="minorHAnsi"/>
-              </w:rPr>
-              <w:t xml:space="preserve"> – </w:t>
-            </w:r>
-            <w:r>
-              <w:rPr>
-                <w:rFonts w:asciiTheme="minorHAnsi" w:hAnsiTheme="minorHAnsi"/>
-              </w:rPr>
-              <w:t>April</w:t>
-            </w:r>
-            <w:r>
-              <w:rPr>
-                <w:rFonts w:asciiTheme="minorHAnsi" w:hAnsiTheme="minorHAnsi"/>
-              </w:rPr>
-              <w:t xml:space="preserve"> 2012</w:t>
-            </w:r>
-          </w:p>
-          <w:p>
-            <w:pPr>
-              <w:spacing w:after="0" w:line="240" w:lineRule="auto"/>
-              <w:rPr>
-                <w:rFonts w:asciiTheme="minorHAnsi" w:hAnsiTheme="minorHAnsi"/>
-              </w:rPr>
-            </w:pPr>
-            <w:r>
-              <w:rPr>
-                <w:rFonts w:asciiTheme="minorHAnsi" w:hAnsiTheme="minorHAnsi"/>
-                <w:b/>
-              </w:rPr>
-              <w:t>Navigant Consulting, Inc.</w:t>
-            </w:r>
-            <w:r>
-              <w:rPr>
-                <w:rFonts w:asciiTheme="minorHAnsi" w:hAnsiTheme="minorHAnsi"/>
-              </w:rPr>
-              <w:t>, Washington D.C.</w:t>
-            </w:r>
-          </w:p>
-          <w:p>
-            <w:pPr>
-              <w:spacing w:after="0" w:line="240" w:lineRule="auto"/>
-              <w:rPr>
-                <w:rFonts w:asciiTheme="minorHAnsi" w:hAnsiTheme="minorHAnsi"/>
-              </w:rPr>
-            </w:pPr>
-          </w:p>
-          <w:p>
-            <w:pPr>
-              <w:spacing w:after="0" w:line="240" w:lineRule="auto"/>
-              <w:rPr>
-                <w:rFonts w:asciiTheme="minorHAnsi" w:hAnsiTheme="minorHAnsi"/>
-              </w:rPr>
-            </w:pPr>
-            <w:r>
-              <w:rPr>
-                <w:rFonts w:asciiTheme="minorHAnsi" w:hAnsiTheme="minorHAnsi"/>
-              </w:rPr>
-              <w:t xml:space="preserve">Responsibilities include the development of bash scripting in the Linux environment, managing </w:t>
-            </w:r>
-            <w:r>
-              <w:rPr>
-                <w:rFonts w:asciiTheme="minorHAnsi" w:hAnsiTheme="minorHAnsi"/>
-              </w:rPr>
-              <w:lastRenderedPageBreak/>
-              <w:t xml:space="preserve">trouble tickets, and bug reports for the scripts. Trouble-shooting code, implements </w:t>
-            </w:r>
-            <w:r>
-              <w:rPr>
-                <w:rFonts w:asciiTheme="minorHAnsi" w:hAnsiTheme="minorHAnsi"/>
-              </w:rPr>
-              <w:t>bug fixes</w:t>
-            </w:r>
-            <w:r>
-              <w:rPr>
-                <w:rFonts w:asciiTheme="minorHAnsi" w:hAnsiTheme="minorHAnsi"/>
-              </w:rPr>
-              <w:t>, and maintaining the overall structure of the Linux environments for Navigant.</w:t>
-            </w:r>
-          </w:p>
-          <w:p>
-            <w:pPr>
-              <w:spacing w:after="0" w:line="240" w:lineRule="auto"/>
+            </w:pPr>
+          </w:p>
+          <w:p>
+            <w:pPr>
+              <w:spacing w:after="0" w:line="240" w:lineRule="auto"/>
+              <w:rPr>
+                <w:rFonts w:asciiTheme="minorHAnsi" w:hAnsiTheme="minorHAnsi"/>
+              </w:rPr>
+            </w:pPr>
+            <w:r>
               <w:rPr>
                 <w:rFonts w:asciiTheme="minorHAnsi" w:hAnsiTheme="minorHAnsi"/>
                 <w:b/>
                 <w:sz w:val="26"/>
                 <w:szCs w:val="26"/>
               </w:rPr>
-            </w:pPr>
-          </w:p>
-          <w:p>
-            <w:pPr>
-              <w:spacing w:after="0" w:line="240" w:lineRule="auto"/>
-              <w:rPr>
-                <w:rFonts w:asciiTheme="minorHAnsi" w:hAnsiTheme="minorHAnsi"/>
-              </w:rPr>
-            </w:pPr>
+              <w:lastRenderedPageBreak/>
+              <w:t xml:space="preserve">Freelancer     </w:t>
+            </w:r>
             <w:r>
               <w:rPr>
                 <w:rFonts w:asciiTheme="minorHAnsi" w:hAnsiTheme="minorHAnsi"/>
@@ -1290,7 +1020,7 @@
                 <w:sz w:val="26"/>
                 <w:szCs w:val="26"/>
               </w:rPr>
-              <w:t xml:space="preserve">Associate </w:t>
+              <w:t xml:space="preserve">                                                                       </w:t>
             </w:r>
             <w:r>
               <w:rPr>
@@ -1299,18 +1029,106 @@
                 <w:sz w:val="26"/>
                 <w:szCs w:val="26"/>
               </w:rPr>
-              <w:t>(Developer</w:t>
-            </w:r>
-            <w:proofErr w:type="gramStart"/>
-            <w:r>
+              <w:t xml:space="preserve">           </w:t>
+            </w:r>
+            <w:r>
+              <w:rPr>
+                <w:rFonts w:asciiTheme="minorHAnsi" w:hAnsiTheme="minorHAnsi"/>
+              </w:rPr>
+              <w:t>October 2011</w:t>
+            </w:r>
+            <w:r>
+              <w:rPr>
+                <w:rFonts w:asciiTheme="minorHAnsi" w:hAnsiTheme="minorHAnsi"/>
+              </w:rPr>
+              <w:t xml:space="preserve"> – </w:t>
+            </w:r>
+            <w:r>
+              <w:rPr>
+                <w:rFonts w:asciiTheme="minorHAnsi" w:hAnsiTheme="minorHAnsi"/>
+              </w:rPr>
+              <w:t>April</w:t>
+            </w:r>
+            <w:r>
+              <w:rPr>
+                <w:rFonts w:asciiTheme="minorHAnsi" w:hAnsiTheme="minorHAnsi"/>
+              </w:rPr>
+              <w:t xml:space="preserve"> 2012</w:t>
+            </w:r>
+          </w:p>
+          <w:p>
+            <w:pPr>
+              <w:spacing w:after="0" w:line="240" w:lineRule="auto"/>
+              <w:rPr>
+                <w:rFonts w:asciiTheme="minorHAnsi" w:hAnsiTheme="minorHAnsi"/>
+              </w:rPr>
+            </w:pPr>
+            <w:r>
+              <w:rPr>
+                <w:rFonts w:asciiTheme="minorHAnsi" w:hAnsiTheme="minorHAnsi"/>
+                <w:b/>
+              </w:rPr>
+              <w:t>Navigant Consulting, Inc.</w:t>
+            </w:r>
+            <w:r>
+              <w:rPr>
+                <w:rFonts w:asciiTheme="minorHAnsi" w:hAnsiTheme="minorHAnsi"/>
+              </w:rPr>
+              <w:t>, Washington D.C.</w:t>
+            </w:r>
+          </w:p>
+          <w:p>
+            <w:pPr>
+              <w:spacing w:after="0" w:line="240" w:lineRule="auto"/>
+              <w:rPr>
+                <w:rFonts w:asciiTheme="minorHAnsi" w:hAnsiTheme="minorHAnsi"/>
+              </w:rPr>
+            </w:pPr>
+          </w:p>
+          <w:p>
+            <w:pPr>
+              <w:spacing w:after="0" w:line="240" w:lineRule="auto"/>
+              <w:rPr>
+                <w:rFonts w:asciiTheme="minorHAnsi" w:hAnsiTheme="minorHAnsi"/>
+              </w:rPr>
+            </w:pPr>
+            <w:r>
+              <w:rPr>
+                <w:rFonts w:asciiTheme="minorHAnsi" w:hAnsiTheme="minorHAnsi"/>
+              </w:rPr>
+              <w:t xml:space="preserve">Responsibilities include the development of bash scripting in the Linux environment, managing trouble tickets, and bug reports for the scripts. Trouble-shooting code, implements </w:t>
+            </w:r>
+            <w:r>
+              <w:rPr>
+                <w:rFonts w:asciiTheme="minorHAnsi" w:hAnsiTheme="minorHAnsi"/>
+              </w:rPr>
+              <w:t>bug fixes</w:t>
+            </w:r>
+            <w:r>
+              <w:rPr>
+                <w:rFonts w:asciiTheme="minorHAnsi" w:hAnsiTheme="minorHAnsi"/>
+              </w:rPr>
+              <w:t>, and maintaining the overall structure of the Linux environments for Navigant.</w:t>
+            </w:r>
+          </w:p>
+          <w:p>
+            <w:pPr>
+              <w:spacing w:after="0" w:line="240" w:lineRule="auto"/>
               <w:rPr>
                 <w:rFonts w:asciiTheme="minorHAnsi" w:hAnsiTheme="minorHAnsi"/>
                 <w:b/>
                 <w:sz w:val="26"/>
                 <w:szCs w:val="26"/>
               </w:rPr>
-              <w:t xml:space="preserve">)               </w:t>
-            </w:r>
+            </w:pPr>
+          </w:p>
+          <w:p>
+            <w:pPr>
+              <w:spacing w:after="0" w:line="240" w:lineRule="auto"/>
+              <w:rPr>
+                <w:rFonts w:asciiTheme="minorHAnsi" w:hAnsiTheme="minorHAnsi"/>
+              </w:rPr>
+            </w:pPr>
             <w:r>
               <w:rPr>
                 <w:rFonts w:asciiTheme="minorHAnsi" w:hAnsiTheme="minorHAnsi"/>
@@ -1318,7 +1136,7 @@
                 <w:sz w:val="26"/>
                 <w:szCs w:val="26"/>
               </w:rPr>
-              <w:t xml:space="preserve"> </w:t>
+              <w:t xml:space="preserve">Associate </w:t>
             </w:r>
             <w:r>
               <w:rPr>
@@ -1327,7 +1145,7 @@
                 <w:sz w:val="26"/>
                 <w:szCs w:val="26"/>
               </w:rPr>
-              <w:t xml:space="preserve">                                   </w:t>
+              <w:t xml:space="preserve">(Developer)               </w:t>
             </w:r>
             <w:r>
               <w:rPr>
@@ -1336,7 +1154,7 @@
                 <w:sz w:val="26"/>
                 <w:szCs w:val="26"/>
               </w:rPr>
-              <w:t xml:space="preserve">    </w:t>
+              <w:t xml:space="preserve"> </w:t>
             </w:r>
             <w:r>
               <w:rPr>
@@ -1345,20 +1163,31 @@
                 <w:sz w:val="26"/>
                 <w:szCs w:val="26"/>
               </w:rPr>
+              <w:t xml:space="preserve">                                   </w:t>
+            </w:r>
+            <w:r>
+              <w:rPr>
+                <w:rFonts w:asciiTheme="minorHAnsi" w:hAnsiTheme="minorHAnsi"/>
+                <w:b/>
+                <w:sz w:val="26"/>
+                <w:szCs w:val="26"/>
+              </w:rPr>
+              <w:t xml:space="preserve">    </w:t>
+            </w:r>
+            <w:r>
+              <w:rPr>
+                <w:rFonts w:asciiTheme="minorHAnsi" w:hAnsiTheme="minorHAnsi"/>
+                <w:b/>
+                <w:sz w:val="26"/>
+                <w:szCs w:val="26"/>
+              </w:rPr>
               <w:t xml:space="preserve">               </w:t>
             </w:r>
             <w:r>
               <w:rPr>
                 <w:rFonts w:asciiTheme="minorHAnsi" w:hAnsiTheme="minorHAnsi"/>
               </w:rPr>
-              <w:t>June</w:t>
-            </w:r>
-            <w:proofErr w:type="gramEnd"/>
-            <w:r>
-              <w:rPr>
-                <w:rFonts w:asciiTheme="minorHAnsi" w:hAnsiTheme="minorHAnsi"/>
-              </w:rPr>
-              <w:t xml:space="preserve"> 2010 –</w:t>
+              <w:t>June 2010 –</w:t>
             </w:r>
             <w:r>
               <w:rPr>
@@ -1467,21 +1296,7 @@
               <w:rPr>
                 <w:rFonts w:asciiTheme="minorHAnsi" w:hAnsiTheme="minorHAnsi"/>
               </w:rPr>
-              <w:t>, slicing those mockups into html/</w:t>
-            </w:r>
-            <w:proofErr w:type="spellStart"/>
-            <w:r>
-              <w:rPr>
-                <w:rFonts w:asciiTheme="minorHAnsi" w:hAnsiTheme="minorHAnsi"/>
-              </w:rPr>
-              <w:t>css</w:t>
-            </w:r>
-            <w:proofErr w:type="spellEnd"/>
-            <w:r>
-              <w:rPr>
-                <w:rFonts w:asciiTheme="minorHAnsi" w:hAnsiTheme="minorHAnsi"/>
-              </w:rPr>
-              <w:t xml:space="preserve"> themes which are cross-browser compatible, 508 compliant, and w3c validated.</w:t>
+              <w:t>, slicing those mockups into html/css themes which are cross-browser compatible, 508 compliant, and w3c validated.</w:t>
             </w:r>
             <w:r>
               <w:rPr>
@@ -1524,138 +1339,6 @@
                 <w:rFonts w:asciiTheme="minorHAnsi" w:hAnsiTheme="minorHAnsi"/>
               </w:rPr>
               <w:t xml:space="preserve">. </w:t>
-            </w:r>
-            <w:r>
-              <w:rPr>
-                <w:rFonts w:asciiTheme="minorHAnsi" w:hAnsiTheme="minorHAnsi"/>
-              </w:rPr>
-              <w:t xml:space="preserve">I have also been tasked </w:t>
-            </w:r>
-            <w:r>
-              <w:rPr>
-                <w:rFonts w:asciiTheme="minorHAnsi" w:hAnsiTheme="minorHAnsi"/>
-              </w:rPr>
-              <w:t xml:space="preserve">with </w:t>
-            </w:r>
-            <w:r>
-              <w:rPr>
-                <w:rFonts w:asciiTheme="minorHAnsi" w:hAnsiTheme="minorHAnsi"/>
-              </w:rPr>
-              <w:t>implementing</w:t>
-            </w:r>
-            <w:r>
-              <w:rPr>
-                <w:rFonts w:asciiTheme="minorHAnsi" w:hAnsiTheme="minorHAnsi"/>
-              </w:rPr>
-              <w:t xml:space="preserve"> </w:t>
-            </w:r>
-            <w:r>
-              <w:rPr>
-                <w:rFonts w:asciiTheme="minorHAnsi" w:hAnsiTheme="minorHAnsi"/>
-              </w:rPr>
-              <w:t xml:space="preserve">the </w:t>
-            </w:r>
-            <w:r>
-              <w:rPr>
-                <w:rFonts w:asciiTheme="minorHAnsi" w:hAnsiTheme="minorHAnsi"/>
-              </w:rPr>
-              <w:t xml:space="preserve">in-office </w:t>
-            </w:r>
-            <w:r>
-              <w:rPr>
-                <w:rFonts w:asciiTheme="minorHAnsi" w:hAnsiTheme="minorHAnsi"/>
-              </w:rPr>
-              <w:t xml:space="preserve">network infrastructure </w:t>
-            </w:r>
-            <w:r>
-              <w:rPr>
-                <w:rFonts w:asciiTheme="minorHAnsi" w:hAnsiTheme="minorHAnsi"/>
-              </w:rPr>
-              <w:t>where I have created</w:t>
-            </w:r>
-            <w:r>
-              <w:rPr>
-                <w:rFonts w:asciiTheme="minorHAnsi" w:hAnsiTheme="minorHAnsi"/>
-              </w:rPr>
-              <w:t xml:space="preserve"> </w:t>
-            </w:r>
-            <w:r>
-              <w:rPr>
-                <w:rFonts w:asciiTheme="minorHAnsi" w:hAnsiTheme="minorHAnsi"/>
-              </w:rPr>
-              <w:t xml:space="preserve">a </w:t>
-            </w:r>
-            <w:r>
-              <w:rPr>
-                <w:rFonts w:asciiTheme="minorHAnsi" w:hAnsiTheme="minorHAnsi"/>
-              </w:rPr>
-              <w:t>secure environment</w:t>
-            </w:r>
-            <w:r>
-              <w:rPr>
-                <w:rFonts w:asciiTheme="minorHAnsi" w:hAnsiTheme="minorHAnsi"/>
-              </w:rPr>
-              <w:t xml:space="preserve"> </w:t>
-            </w:r>
-            <w:r>
-              <w:rPr>
-                <w:rFonts w:asciiTheme="minorHAnsi" w:hAnsiTheme="minorHAnsi"/>
-              </w:rPr>
-              <w:t>for</w:t>
-            </w:r>
-            <w:r>
-              <w:rPr>
-                <w:rFonts w:asciiTheme="minorHAnsi" w:hAnsiTheme="minorHAnsi"/>
-              </w:rPr>
-              <w:t xml:space="preserve"> peripheral device</w:t>
-            </w:r>
-            <w:r>
-              <w:rPr>
-                <w:rFonts w:asciiTheme="minorHAnsi" w:hAnsiTheme="minorHAnsi"/>
-              </w:rPr>
-              <w:t>s</w:t>
-            </w:r>
-            <w:r>
-              <w:rPr>
-                <w:rFonts w:asciiTheme="minorHAnsi" w:hAnsiTheme="minorHAnsi"/>
-              </w:rPr>
-              <w:t xml:space="preserve"> </w:t>
-            </w:r>
-            <w:r>
-              <w:rPr>
-                <w:rFonts w:asciiTheme="minorHAnsi" w:hAnsiTheme="minorHAnsi"/>
-              </w:rPr>
-              <w:t>(</w:t>
-            </w:r>
-            <w:r>
-              <w:rPr>
-                <w:rFonts w:asciiTheme="minorHAnsi" w:hAnsiTheme="minorHAnsi"/>
-              </w:rPr>
-              <w:t>i.e., printers, and computers</w:t>
-            </w:r>
-            <w:r>
-              <w:rPr>
-                <w:rFonts w:asciiTheme="minorHAnsi" w:hAnsiTheme="minorHAnsi"/>
-              </w:rPr>
-              <w:t>)</w:t>
-            </w:r>
-            <w:r>
-              <w:rPr>
-                <w:rFonts w:asciiTheme="minorHAnsi" w:hAnsiTheme="minorHAnsi"/>
-              </w:rPr>
-              <w:t xml:space="preserve"> using Cisco equipment</w:t>
-            </w:r>
-            <w:r>
-              <w:rPr>
-                <w:rFonts w:asciiTheme="minorHAnsi" w:hAnsiTheme="minorHAnsi"/>
-              </w:rPr>
-              <w:t>.</w:t>
-            </w:r>
-            <w:r>
-              <w:rPr>
-                <w:rFonts w:asciiTheme="minorHAnsi" w:hAnsiTheme="minorHAnsi"/>
-              </w:rPr>
-              <w:t xml:space="preserve"> </w:t>
             </w:r>
           </w:p>
           <w:p>
@@ -1705,571 +1388,352 @@
                 <w:rFonts w:asciiTheme="minorHAnsi" w:hAnsiTheme="minorHAnsi"/>
                 <w:i/>
               </w:rPr>
-              <w:t xml:space="preserve">One West Bank (October 2011 </w:t>
+              <w:t>One West Bank:</w:t>
             </w:r>
             <w:r>
               <w:rPr>
                 <w:rFonts w:asciiTheme="minorHAnsi" w:hAnsiTheme="minorHAnsi"/>
                 <w:i/>
               </w:rPr>
-              <w:t>–</w:t>
-            </w:r>
-            <w:r>
+              <w:t xml:space="preserve"> </w:t>
+            </w:r>
+            <w:r>
+              <w:rPr>
+                <w:rFonts w:asciiTheme="minorHAnsi" w:hAnsiTheme="minorHAnsi"/>
+              </w:rPr>
+              <w:t>One West Bank tasked Navigant Consulting</w:t>
+            </w:r>
+            <w:r>
+              <w:rPr>
+                <w:rFonts w:asciiTheme="minorHAnsi" w:hAnsiTheme="minorHAnsi"/>
+              </w:rPr>
+              <w:t xml:space="preserve"> to lead compliance audit</w:t>
+            </w:r>
+            <w:r>
+              <w:rPr>
+                <w:rFonts w:asciiTheme="minorHAnsi" w:hAnsiTheme="minorHAnsi"/>
+              </w:rPr>
+              <w:t>ing</w:t>
+            </w:r>
+            <w:r>
+              <w:rPr>
+                <w:rFonts w:asciiTheme="minorHAnsi" w:hAnsiTheme="minorHAnsi"/>
+              </w:rPr>
+              <w:t xml:space="preserve"> </w:t>
+            </w:r>
+            <w:r>
+              <w:rPr>
+                <w:rFonts w:asciiTheme="minorHAnsi" w:hAnsiTheme="minorHAnsi"/>
+              </w:rPr>
+              <w:t xml:space="preserve">of </w:t>
+            </w:r>
+            <w:r>
+              <w:rPr>
+                <w:rFonts w:asciiTheme="minorHAnsi" w:hAnsiTheme="minorHAnsi"/>
+              </w:rPr>
+              <w:t>the home foreclosure crisis that occurred from 2008 - 2009. As a subcontractor,</w:t>
+            </w:r>
+            <w:r>
+              <w:rPr>
+                <w:rFonts w:asciiTheme="minorHAnsi" w:hAnsiTheme="minorHAnsi"/>
+              </w:rPr>
+              <w:t xml:space="preserve"> I came up with the idea and was eventually</w:t>
+            </w:r>
+            <w:r>
+              <w:rPr>
+                <w:rFonts w:asciiTheme="minorHAnsi" w:hAnsiTheme="minorHAnsi"/>
+              </w:rPr>
+              <w:t xml:space="preserve"> tasked with the automation process for compiling thousands of loan documents through a complex process of converting .xlsx, .tif, .docx, .jpg, etc., into PDF format and merg</w:t>
+            </w:r>
+            <w:r>
+              <w:rPr>
+                <w:rFonts w:asciiTheme="minorHAnsi" w:hAnsiTheme="minorHAnsi"/>
+              </w:rPr>
+              <w:t>ing them</w:t>
+            </w:r>
+            <w:r>
+              <w:rPr>
+                <w:rFonts w:asciiTheme="minorHAnsi" w:hAnsiTheme="minorHAnsi"/>
+              </w:rPr>
+              <w:t xml:space="preserve"> into one</w:t>
+            </w:r>
+            <w:r>
+              <w:rPr>
+                <w:rFonts w:asciiTheme="minorHAnsi" w:hAnsiTheme="minorHAnsi"/>
+              </w:rPr>
+              <w:t xml:space="preserve"> Master</w:t>
+            </w:r>
+            <w:r>
+              <w:rPr>
+                <w:rFonts w:asciiTheme="minorHAnsi" w:hAnsiTheme="minorHAnsi"/>
+              </w:rPr>
+              <w:t xml:space="preserve"> PDF file using Bash scripting in a Linux environment. </w:t>
+            </w:r>
+            <w:r>
+              <w:rPr>
+                <w:rFonts w:asciiTheme="minorHAnsi" w:hAnsiTheme="minorHAnsi"/>
+              </w:rPr>
+              <w:t xml:space="preserve">Upon completion of the scripts needed for compilation, I managed the file </w:t>
+            </w:r>
+            <w:r>
+              <w:rPr>
+                <w:rFonts w:asciiTheme="minorHAnsi" w:hAnsiTheme="minorHAnsi"/>
+              </w:rPr>
+              <w:t>transfers that</w:t>
+            </w:r>
+            <w:r>
+              <w:rPr>
+                <w:rFonts w:asciiTheme="minorHAnsi" w:hAnsiTheme="minorHAnsi"/>
+              </w:rPr>
+              <w:t xml:space="preserve"> included </w:t>
+            </w:r>
+            <w:r>
+              <w:rPr>
+                <w:rFonts w:asciiTheme="minorHAnsi" w:hAnsiTheme="minorHAnsi"/>
+              </w:rPr>
+              <w:t>encrypting data with PGP in order to maintain the confidentiality, integrity, and availability of the documents.</w:t>
+            </w:r>
+            <w:r>
+              <w:rPr>
+                <w:rFonts w:asciiTheme="minorHAnsi" w:hAnsiTheme="minorHAnsi"/>
+              </w:rPr>
+              <w:t xml:space="preserve"> Before I created this script, Navigant had a team of 6 individuals that would compile these files by hand that took many hours to complete a single batch that could have a hundred or more loan documents and each loan document could have many different file types, whereas my script could compile their entire stack in an </w:t>
+            </w:r>
+            <w:r>
+              <w:rPr>
+                <w:rFonts w:asciiTheme="minorHAnsi" w:hAnsiTheme="minorHAnsi"/>
+              </w:rPr>
+              <w:t>30 minutes or less,</w:t>
+            </w:r>
+            <w:r>
+              <w:rPr>
+                <w:rFonts w:asciiTheme="minorHAnsi" w:hAnsiTheme="minorHAnsi"/>
+              </w:rPr>
+              <w:t xml:space="preserve"> saving thousands of dollars in man-hours that were moved to other tasks. </w:t>
+            </w:r>
+          </w:p>
+          <w:p>
+            <w:pPr>
+              <w:spacing w:after="0" w:line="240" w:lineRule="auto"/>
               <w:rPr>
                 <w:rFonts w:asciiTheme="minorHAnsi" w:hAnsiTheme="minorHAnsi"/>
                 <w:i/>
               </w:rPr>
+            </w:pPr>
+          </w:p>
+          <w:p>
+            <w:pPr>
+              <w:spacing w:after="0" w:line="240" w:lineRule="auto"/>
+              <w:rPr>
+                <w:rFonts w:asciiTheme="minorHAnsi" w:hAnsiTheme="minorHAnsi"/>
+              </w:rPr>
+            </w:pPr>
+            <w:r>
+              <w:rPr>
+                <w:rFonts w:asciiTheme="minorHAnsi" w:hAnsiTheme="minorHAnsi"/>
+                <w:i/>
+              </w:rPr>
+              <w:t>Equal Before Law</w:t>
+            </w:r>
+            <w:r>
+              <w:rPr>
+                <w:rFonts w:asciiTheme="minorHAnsi" w:hAnsiTheme="minorHAnsi"/>
+                <w:i/>
+              </w:rPr>
+              <w:t xml:space="preserve">: </w:t>
+            </w:r>
+            <w:r>
+              <w:rPr>
+                <w:rFonts w:asciiTheme="minorHAnsi" w:hAnsiTheme="minorHAnsi"/>
+              </w:rPr>
+              <w:t>The Eurasia Foundation needed a Drupal website that would provide</w:t>
+            </w:r>
+            <w:r>
+              <w:rPr>
+                <w:rFonts w:asciiTheme="minorHAnsi" w:hAnsiTheme="minorHAnsi"/>
+              </w:rPr>
+              <w:t xml:space="preserve"> the people of</w:t>
+            </w:r>
+            <w:r>
+              <w:rPr>
+                <w:rFonts w:asciiTheme="minorHAnsi" w:hAnsiTheme="minorHAnsi"/>
+              </w:rPr>
+              <w:t xml:space="preserve"> Eurasia</w:t>
+            </w:r>
+            <w:r>
+              <w:rPr>
+                <w:rFonts w:asciiTheme="minorHAnsi" w:hAnsiTheme="minorHAnsi"/>
+              </w:rPr>
+              <w:t xml:space="preserve"> with </w:t>
+            </w:r>
+            <w:r>
+              <w:rPr>
+                <w:rFonts w:asciiTheme="minorHAnsi" w:hAnsiTheme="minorHAnsi"/>
+              </w:rPr>
+              <w:t>pertinent</w:t>
+            </w:r>
+            <w:r>
+              <w:rPr>
+                <w:rFonts w:asciiTheme="minorHAnsi" w:hAnsiTheme="minorHAnsi"/>
+              </w:rPr>
+              <w:t xml:space="preserve"> information</w:t>
+            </w:r>
+            <w:r>
+              <w:rPr>
+                <w:rFonts w:asciiTheme="minorHAnsi" w:hAnsiTheme="minorHAnsi"/>
+              </w:rPr>
+              <w:t xml:space="preserve"> of</w:t>
+            </w:r>
+            <w:r>
+              <w:rPr>
+                <w:rFonts w:asciiTheme="minorHAnsi" w:hAnsiTheme="minorHAnsi"/>
+              </w:rPr>
+              <w:t xml:space="preserve"> an individual’s rights before</w:t>
+            </w:r>
+            <w:r>
+              <w:rPr>
+                <w:rFonts w:asciiTheme="minorHAnsi" w:hAnsiTheme="minorHAnsi"/>
+              </w:rPr>
+              <w:t xml:space="preserve"> the</w:t>
+            </w:r>
+            <w:r>
+              <w:rPr>
+                <w:rFonts w:asciiTheme="minorHAnsi" w:hAnsiTheme="minorHAnsi"/>
+              </w:rPr>
               <w:t xml:space="preserve"> </w:t>
             </w:r>
             <w:r>
               <w:rPr>
                 <w:rFonts w:asciiTheme="minorHAnsi" w:hAnsiTheme="minorHAnsi"/>
+              </w:rPr>
+              <w:t>law.</w:t>
+            </w:r>
+            <w:r>
+              <w:rPr>
+                <w:rFonts w:asciiTheme="minorHAnsi" w:hAnsiTheme="minorHAnsi"/>
+              </w:rPr>
+              <w:t xml:space="preserve"> </w:t>
+            </w:r>
+            <w:r>
+              <w:rPr>
+                <w:rFonts w:asciiTheme="minorHAnsi" w:hAnsiTheme="minorHAnsi"/>
+              </w:rPr>
+              <w:t>Responsibilities</w:t>
+            </w:r>
+            <w:r>
+              <w:rPr>
+                <w:rFonts w:asciiTheme="minorHAnsi" w:hAnsiTheme="minorHAnsi"/>
+              </w:rPr>
+              <w:t xml:space="preserve"> include</w:t>
+            </w:r>
+            <w:r>
+              <w:rPr>
+                <w:rFonts w:asciiTheme="minorHAnsi" w:hAnsiTheme="minorHAnsi"/>
+              </w:rPr>
+              <w:t>d</w:t>
+            </w:r>
+            <w:r>
+              <w:rPr>
+                <w:rFonts w:asciiTheme="minorHAnsi" w:hAnsiTheme="minorHAnsi"/>
+              </w:rPr>
+              <w:t xml:space="preserve"> the</w:t>
+            </w:r>
+            <w:r>
+              <w:rPr>
+                <w:rFonts w:asciiTheme="minorHAnsi" w:hAnsiTheme="minorHAnsi"/>
+              </w:rPr>
+              <w:t xml:space="preserve"> standing up</w:t>
+            </w:r>
+            <w:r>
+              <w:rPr>
+                <w:rFonts w:asciiTheme="minorHAnsi" w:hAnsiTheme="minorHAnsi"/>
+              </w:rPr>
+              <w:t xml:space="preserve"> of</w:t>
+            </w:r>
+            <w:r>
+              <w:rPr>
+                <w:rFonts w:asciiTheme="minorHAnsi" w:hAnsiTheme="minorHAnsi"/>
+              </w:rPr>
+              <w:t xml:space="preserve"> an Amazon (EC2) Li</w:t>
+            </w:r>
+            <w:r>
+              <w:rPr>
+                <w:rFonts w:asciiTheme="minorHAnsi" w:hAnsiTheme="minorHAnsi"/>
+              </w:rPr>
+              <w:t>nux server that would support the implementation of Dru</w:t>
+            </w:r>
+            <w:r>
+              <w:rPr>
+                <w:rFonts w:asciiTheme="minorHAnsi" w:hAnsiTheme="minorHAnsi"/>
+              </w:rPr>
+              <w:t>pal with MySQL, the theming of D</w:t>
+            </w:r>
+            <w:r>
+              <w:rPr>
+                <w:rFonts w:asciiTheme="minorHAnsi" w:hAnsiTheme="minorHAnsi"/>
+              </w:rPr>
+              <w:t>rupal, as well as the development of features requir</w:t>
+            </w:r>
+            <w:r>
+              <w:rPr>
+                <w:rFonts w:asciiTheme="minorHAnsi" w:hAnsiTheme="minorHAnsi"/>
+              </w:rPr>
+              <w:t>ed by the client, including</w:t>
+            </w:r>
+            <w:r>
+              <w:rPr>
+                <w:rFonts w:asciiTheme="minorHAnsi" w:hAnsiTheme="minorHAnsi"/>
+              </w:rPr>
+              <w:t xml:space="preserve"> the creation of custom modules</w:t>
+            </w:r>
+            <w:r>
+              <w:rPr>
+                <w:rFonts w:asciiTheme="minorHAnsi" w:hAnsiTheme="minorHAnsi"/>
+              </w:rPr>
+              <w:t xml:space="preserve"> written in PHP</w:t>
+            </w:r>
+            <w:r>
+              <w:rPr>
+                <w:rFonts w:asciiTheme="minorHAnsi" w:hAnsiTheme="minorHAnsi"/>
+              </w:rPr>
+              <w:t xml:space="preserve"> as well as the implementation of SOLR search powered by Apache. </w:t>
+            </w:r>
+          </w:p>
+          <w:p>
+            <w:pPr>
+              <w:spacing w:after="0" w:line="240" w:lineRule="auto"/>
+              <w:rPr>
+                <w:rFonts w:asciiTheme="minorHAnsi" w:hAnsiTheme="minorHAnsi"/>
                 <w:i/>
               </w:rPr>
-              <w:t>April 13</w:t>
-            </w:r>
+            </w:pPr>
+          </w:p>
+          <w:p>
+            <w:pPr>
+              <w:spacing w:after="0" w:line="240" w:lineRule="auto"/>
+              <w:rPr>
+                <w:rFonts w:asciiTheme="minorHAnsi" w:hAnsiTheme="minorHAnsi"/>
+              </w:rPr>
+            </w:pPr>
             <w:r>
               <w:rPr>
                 <w:rFonts w:asciiTheme="minorHAnsi" w:hAnsiTheme="minorHAnsi"/>
                 <w:i/>
               </w:rPr>
-              <w:t>, 2012</w:t>
+              <w:t>Sba.gov</w:t>
             </w:r>
             <w:r>
               <w:rPr>
                 <w:rFonts w:asciiTheme="minorHAnsi" w:hAnsiTheme="minorHAnsi"/>
                 <w:i/>
               </w:rPr>
-              <w:t>):</w:t>
-            </w:r>
-            <w:r>
-              <w:rPr>
-                <w:rFonts w:asciiTheme="minorHAnsi" w:hAnsiTheme="minorHAnsi"/>
-                <w:i/>
-              </w:rPr>
-              <w:t xml:space="preserve"> </w:t>
-            </w:r>
-            <w:r>
-              <w:rPr>
-                <w:rFonts w:asciiTheme="minorHAnsi" w:hAnsiTheme="minorHAnsi"/>
-              </w:rPr>
-              <w:t>One West Bank tasked Navigant Consulting</w:t>
-            </w:r>
-            <w:r>
-              <w:rPr>
-                <w:rFonts w:asciiTheme="minorHAnsi" w:hAnsiTheme="minorHAnsi"/>
-              </w:rPr>
-              <w:t xml:space="preserve"> to lead compliance audit</w:t>
-            </w:r>
-            <w:r>
-              <w:rPr>
-                <w:rFonts w:asciiTheme="minorHAnsi" w:hAnsiTheme="minorHAnsi"/>
-              </w:rPr>
-              <w:t>ing</w:t>
-            </w:r>
-            <w:r>
-              <w:rPr>
-                <w:rFonts w:asciiTheme="minorHAnsi" w:hAnsiTheme="minorHAnsi"/>
-              </w:rPr>
-              <w:t xml:space="preserve"> </w:t>
-            </w:r>
-            <w:r>
-              <w:rPr>
-                <w:rFonts w:asciiTheme="minorHAnsi" w:hAnsiTheme="minorHAnsi"/>
-              </w:rPr>
-              <w:t xml:space="preserve">of </w:t>
-            </w:r>
-            <w:r>
-              <w:rPr>
-                <w:rFonts w:asciiTheme="minorHAnsi" w:hAnsiTheme="minorHAnsi"/>
-              </w:rPr>
-              <w:t xml:space="preserve">the home foreclosure crisis that occurred from 2008 - 2009. As a subcontractor, I was tasked with the automation process for compiling thousands of loan documents through a complex process of </w:t>
-            </w:r>
-            <w:proofErr w:type="gramStart"/>
-            <w:r>
-              <w:rPr>
-                <w:rFonts w:asciiTheme="minorHAnsi" w:hAnsiTheme="minorHAnsi"/>
-              </w:rPr>
-              <w:t>converting .</w:t>
-            </w:r>
-            <w:proofErr w:type="spellStart"/>
-            <w:r>
-              <w:rPr>
-                <w:rFonts w:asciiTheme="minorHAnsi" w:hAnsiTheme="minorHAnsi"/>
-              </w:rPr>
-              <w:t>xlsx</w:t>
-            </w:r>
-            <w:proofErr w:type="spellEnd"/>
-            <w:proofErr w:type="gramEnd"/>
-            <w:r>
-              <w:rPr>
-                <w:rFonts w:asciiTheme="minorHAnsi" w:hAnsiTheme="minorHAnsi"/>
-              </w:rPr>
-              <w:t>, .</w:t>
-            </w:r>
-            <w:proofErr w:type="spellStart"/>
-            <w:r>
-              <w:rPr>
-                <w:rFonts w:asciiTheme="minorHAnsi" w:hAnsiTheme="minorHAnsi"/>
-              </w:rPr>
-              <w:t>tif</w:t>
-            </w:r>
-            <w:proofErr w:type="spellEnd"/>
-            <w:r>
-              <w:rPr>
-                <w:rFonts w:asciiTheme="minorHAnsi" w:hAnsiTheme="minorHAnsi"/>
-              </w:rPr>
-              <w:t>, .</w:t>
-            </w:r>
-            <w:proofErr w:type="spellStart"/>
-            <w:r>
-              <w:rPr>
-                <w:rFonts w:asciiTheme="minorHAnsi" w:hAnsiTheme="minorHAnsi"/>
-              </w:rPr>
-              <w:t>docx</w:t>
-            </w:r>
-            <w:proofErr w:type="spellEnd"/>
-            <w:r>
-              <w:rPr>
-                <w:rFonts w:asciiTheme="minorHAnsi" w:hAnsiTheme="minorHAnsi"/>
-              </w:rPr>
-              <w:t>, .jpg, etc., into PDF format and merg</w:t>
-            </w:r>
-            <w:r>
-              <w:rPr>
-                <w:rFonts w:asciiTheme="minorHAnsi" w:hAnsiTheme="minorHAnsi"/>
-              </w:rPr>
-              <w:t>ing them</w:t>
-            </w:r>
-            <w:r>
-              <w:rPr>
-                <w:rFonts w:asciiTheme="minorHAnsi" w:hAnsiTheme="minorHAnsi"/>
-              </w:rPr>
-              <w:t xml:space="preserve"> into one</w:t>
-            </w:r>
-            <w:r>
-              <w:rPr>
-                <w:rFonts w:asciiTheme="minorHAnsi" w:hAnsiTheme="minorHAnsi"/>
-              </w:rPr>
-              <w:t xml:space="preserve"> Master</w:t>
-            </w:r>
-            <w:r>
-              <w:rPr>
-                <w:rFonts w:asciiTheme="minorHAnsi" w:hAnsiTheme="minorHAnsi"/>
-              </w:rPr>
-              <w:t xml:space="preserve"> PDF file using Bash scripting in a Linux environment. </w:t>
-            </w:r>
-            <w:r>
-              <w:rPr>
-                <w:rFonts w:asciiTheme="minorHAnsi" w:hAnsiTheme="minorHAnsi"/>
-              </w:rPr>
-              <w:t xml:space="preserve">Upon completion of the scripts needed for compilation, I managed the file </w:t>
-            </w:r>
-            <w:proofErr w:type="gramStart"/>
-            <w:r>
-              <w:rPr>
-                <w:rFonts w:asciiTheme="minorHAnsi" w:hAnsiTheme="minorHAnsi"/>
-              </w:rPr>
-              <w:t>transfers</w:t>
-            </w:r>
-            <w:r>
-              <w:rPr>
-                <w:rFonts w:asciiTheme="minorHAnsi" w:hAnsiTheme="minorHAnsi"/>
-              </w:rPr>
-              <w:t xml:space="preserve"> which</w:t>
-            </w:r>
-            <w:proofErr w:type="gramEnd"/>
-            <w:r>
-              <w:rPr>
-                <w:rFonts w:asciiTheme="minorHAnsi" w:hAnsiTheme="minorHAnsi"/>
-              </w:rPr>
-              <w:t xml:space="preserve"> included </w:t>
-            </w:r>
-            <w:r>
-              <w:rPr>
-                <w:rFonts w:asciiTheme="minorHAnsi" w:hAnsiTheme="minorHAnsi"/>
-              </w:rPr>
-              <w:t>encrypting data with PGP in order to maintain the confidentiality, integrity, and availability of the documents.</w:t>
-            </w:r>
-          </w:p>
-          <w:p>
-            <w:pPr>
-              <w:spacing w:after="0" w:line="240" w:lineRule="auto"/>
-              <w:rPr>
-                <w:rFonts w:asciiTheme="minorHAnsi" w:hAnsiTheme="minorHAnsi"/>
-                <w:i/>
-              </w:rPr>
-            </w:pPr>
-          </w:p>
-          <w:p>
-            <w:pPr>
-              <w:spacing w:after="0" w:line="240" w:lineRule="auto"/>
-              <w:rPr>
-                <w:rFonts w:asciiTheme="minorHAnsi" w:hAnsiTheme="minorHAnsi"/>
-              </w:rPr>
-            </w:pPr>
-            <w:r>
-              <w:rPr>
-                <w:rFonts w:asciiTheme="minorHAnsi" w:hAnsiTheme="minorHAnsi"/>
-                <w:i/>
-              </w:rPr>
-              <w:t>Equal Before Law (September 2011 – October 2011):</w:t>
-            </w:r>
-            <w:r>
-              <w:rPr>
-                <w:rFonts w:asciiTheme="minorHAnsi" w:hAnsiTheme="minorHAnsi"/>
-                <w:i/>
-              </w:rPr>
-              <w:t xml:space="preserve"> </w:t>
-            </w:r>
-            <w:r>
-              <w:rPr>
-                <w:rFonts w:asciiTheme="minorHAnsi" w:hAnsiTheme="minorHAnsi"/>
-              </w:rPr>
-              <w:t>The Eurasia Foundation needed a Drupal website that would provide</w:t>
-            </w:r>
-            <w:r>
-              <w:rPr>
-                <w:rFonts w:asciiTheme="minorHAnsi" w:hAnsiTheme="minorHAnsi"/>
-              </w:rPr>
-              <w:t xml:space="preserve"> the people of</w:t>
-            </w:r>
-            <w:r>
-              <w:rPr>
-                <w:rFonts w:asciiTheme="minorHAnsi" w:hAnsiTheme="minorHAnsi"/>
-              </w:rPr>
-              <w:t xml:space="preserve"> Eurasia</w:t>
-            </w:r>
-            <w:r>
-              <w:rPr>
-                <w:rFonts w:asciiTheme="minorHAnsi" w:hAnsiTheme="minorHAnsi"/>
-              </w:rPr>
-              <w:t xml:space="preserve"> with </w:t>
-            </w:r>
-            <w:r>
-              <w:rPr>
-                <w:rFonts w:asciiTheme="minorHAnsi" w:hAnsiTheme="minorHAnsi"/>
-              </w:rPr>
-              <w:t>pertinent</w:t>
-            </w:r>
-            <w:r>
-              <w:rPr>
-                <w:rFonts w:asciiTheme="minorHAnsi" w:hAnsiTheme="minorHAnsi"/>
-              </w:rPr>
-              <w:t xml:space="preserve"> information</w:t>
-            </w:r>
-            <w:r>
-              <w:rPr>
-                <w:rFonts w:asciiTheme="minorHAnsi" w:hAnsiTheme="minorHAnsi"/>
-              </w:rPr>
-              <w:t xml:space="preserve"> of</w:t>
-            </w:r>
-            <w:r>
-              <w:rPr>
-                <w:rFonts w:asciiTheme="minorHAnsi" w:hAnsiTheme="minorHAnsi"/>
-              </w:rPr>
-              <w:t xml:space="preserve"> an individual’s rights before</w:t>
-            </w:r>
-            <w:r>
-              <w:rPr>
-                <w:rFonts w:asciiTheme="minorHAnsi" w:hAnsiTheme="minorHAnsi"/>
-              </w:rPr>
-              <w:t xml:space="preserve"> the</w:t>
-            </w:r>
-            <w:r>
-              <w:rPr>
-                <w:rFonts w:asciiTheme="minorHAnsi" w:hAnsiTheme="minorHAnsi"/>
-              </w:rPr>
-              <w:t xml:space="preserve"> </w:t>
-            </w:r>
-            <w:r>
-              <w:rPr>
-                <w:rFonts w:asciiTheme="minorHAnsi" w:hAnsiTheme="minorHAnsi"/>
-              </w:rPr>
-              <w:t>law.</w:t>
-            </w:r>
-            <w:r>
-              <w:rPr>
-                <w:rFonts w:asciiTheme="minorHAnsi" w:hAnsiTheme="minorHAnsi"/>
-              </w:rPr>
-              <w:t xml:space="preserve"> </w:t>
-            </w:r>
-            <w:r>
-              <w:rPr>
-                <w:rFonts w:asciiTheme="minorHAnsi" w:hAnsiTheme="minorHAnsi"/>
-              </w:rPr>
-              <w:t>Responsibilities</w:t>
-            </w:r>
-            <w:r>
-              <w:rPr>
-                <w:rFonts w:asciiTheme="minorHAnsi" w:hAnsiTheme="minorHAnsi"/>
-              </w:rPr>
-              <w:t xml:space="preserve"> include</w:t>
-            </w:r>
-            <w:r>
-              <w:rPr>
-                <w:rFonts w:asciiTheme="minorHAnsi" w:hAnsiTheme="minorHAnsi"/>
-              </w:rPr>
-              <w:t>d</w:t>
-            </w:r>
-            <w:r>
-              <w:rPr>
-                <w:rFonts w:asciiTheme="minorHAnsi" w:hAnsiTheme="minorHAnsi"/>
-              </w:rPr>
-              <w:t xml:space="preserve"> the</w:t>
-            </w:r>
-            <w:r>
-              <w:rPr>
-                <w:rFonts w:asciiTheme="minorHAnsi" w:hAnsiTheme="minorHAnsi"/>
-              </w:rPr>
-              <w:t xml:space="preserve"> standing up</w:t>
-            </w:r>
-            <w:r>
-              <w:rPr>
-                <w:rFonts w:asciiTheme="minorHAnsi" w:hAnsiTheme="minorHAnsi"/>
-              </w:rPr>
-              <w:t xml:space="preserve"> of</w:t>
-            </w:r>
-            <w:r>
-              <w:rPr>
-                <w:rFonts w:asciiTheme="minorHAnsi" w:hAnsiTheme="minorHAnsi"/>
-              </w:rPr>
-              <w:t xml:space="preserve"> an Amazon (EC2) Li</w:t>
-            </w:r>
-            <w:r>
-              <w:rPr>
-                <w:rFonts w:asciiTheme="minorHAnsi" w:hAnsiTheme="minorHAnsi"/>
-              </w:rPr>
-              <w:t>nux server that would support the implementation of Dru</w:t>
-            </w:r>
-            <w:r>
-              <w:rPr>
-                <w:rFonts w:asciiTheme="minorHAnsi" w:hAnsiTheme="minorHAnsi"/>
-              </w:rPr>
-              <w:t>pal with MySQL, the theming of D</w:t>
-            </w:r>
-            <w:r>
-              <w:rPr>
-                <w:rFonts w:asciiTheme="minorHAnsi" w:hAnsiTheme="minorHAnsi"/>
-              </w:rPr>
-              <w:t>rupal, as well as the development of features requir</w:t>
-            </w:r>
-            <w:r>
-              <w:rPr>
-                <w:rFonts w:asciiTheme="minorHAnsi" w:hAnsiTheme="minorHAnsi"/>
-              </w:rPr>
-              <w:t>ed by the client, including</w:t>
-            </w:r>
-            <w:r>
-              <w:rPr>
-                <w:rFonts w:asciiTheme="minorHAnsi" w:hAnsiTheme="minorHAnsi"/>
-              </w:rPr>
-              <w:t xml:space="preserve"> the creation of custom modules</w:t>
-            </w:r>
-            <w:r>
-              <w:rPr>
-                <w:rFonts w:asciiTheme="minorHAnsi" w:hAnsiTheme="minorHAnsi"/>
-              </w:rPr>
-              <w:t xml:space="preserve"> written in PHP</w:t>
-            </w:r>
-            <w:r>
-              <w:rPr>
-                <w:rFonts w:asciiTheme="minorHAnsi" w:hAnsiTheme="minorHAnsi"/>
-              </w:rPr>
-              <w:t xml:space="preserve"> as well as the implementation of SOLR search powered by Apache. </w:t>
-            </w:r>
-          </w:p>
-          <w:p>
-            <w:pPr>
-              <w:spacing w:after="0" w:line="240" w:lineRule="auto"/>
-              <w:rPr>
-                <w:rFonts w:asciiTheme="minorHAnsi" w:hAnsiTheme="minorHAnsi"/>
-                <w:i/>
-              </w:rPr>
-            </w:pPr>
-          </w:p>
-          <w:p>
-            <w:pPr>
-              <w:spacing w:after="0" w:line="240" w:lineRule="auto"/>
-              <w:rPr>
-                <w:rFonts w:asciiTheme="minorHAnsi" w:hAnsiTheme="minorHAnsi"/>
-              </w:rPr>
-            </w:pPr>
-            <w:r>
-              <w:rPr>
-                <w:rFonts w:asciiTheme="minorHAnsi" w:hAnsiTheme="minorHAnsi"/>
-                <w:i/>
-              </w:rPr>
-              <w:t>Sba.gov (August 2011 – September 2011):</w:t>
-            </w:r>
-            <w:r>
-              <w:rPr>
-                <w:rFonts w:asciiTheme="minorHAnsi" w:hAnsiTheme="minorHAnsi"/>
-                <w:i/>
-              </w:rPr>
-              <w:t xml:space="preserve"> The Office of </w:t>
-            </w:r>
-            <w:r>
-              <w:rPr>
-                <w:rFonts w:asciiTheme="minorHAnsi" w:hAnsiTheme="minorHAnsi"/>
-              </w:rPr>
-              <w:t>Advocacy, a division of th</w:t>
-            </w:r>
-            <w:r>
-              <w:rPr>
-                <w:rFonts w:asciiTheme="minorHAnsi" w:hAnsiTheme="minorHAnsi"/>
-              </w:rPr>
-              <w:t>e Small Business Administration</w:t>
-            </w:r>
-            <w:r>
-              <w:rPr>
-                <w:rFonts w:asciiTheme="minorHAnsi" w:hAnsiTheme="minorHAnsi"/>
-              </w:rPr>
-              <w:t xml:space="preserve"> awarded DRT with the implementation</w:t>
-            </w:r>
-            <w:r>
-              <w:rPr>
-                <w:rFonts w:asciiTheme="minorHAnsi" w:hAnsiTheme="minorHAnsi"/>
-              </w:rPr>
-              <w:t xml:space="preserve"> of new features to be added to their section of sba.gov.</w:t>
-            </w:r>
-            <w:r>
-              <w:rPr>
-                <w:rFonts w:asciiTheme="minorHAnsi" w:hAnsiTheme="minorHAnsi"/>
-              </w:rPr>
-              <w:t xml:space="preserve"> </w:t>
-            </w:r>
-            <w:r>
-              <w:rPr>
-                <w:rFonts w:asciiTheme="minorHAnsi" w:hAnsiTheme="minorHAnsi"/>
-              </w:rPr>
-              <w:t xml:space="preserve"> Responsibilities include the development of</w:t>
-            </w:r>
-            <w:r>
-              <w:rPr>
-                <w:rFonts w:asciiTheme="minorHAnsi" w:hAnsiTheme="minorHAnsi"/>
-              </w:rPr>
-              <w:t xml:space="preserve"> Google Custom Search features,</w:t>
-            </w:r>
-            <w:r>
-              <w:rPr>
-                <w:rFonts w:asciiTheme="minorHAnsi" w:hAnsiTheme="minorHAnsi"/>
-              </w:rPr>
-              <w:t xml:space="preserve"> creating custom modules that would overwrite the functionality of Drupal search</w:t>
-            </w:r>
-            <w:r>
-              <w:rPr>
-                <w:rFonts w:asciiTheme="minorHAnsi" w:hAnsiTheme="minorHAnsi"/>
-              </w:rPr>
-              <w:t>, creating custom panel pages with include files written in PHP</w:t>
-            </w:r>
-            <w:r>
-              <w:rPr>
-                <w:rFonts w:asciiTheme="minorHAnsi" w:hAnsiTheme="minorHAnsi"/>
-              </w:rPr>
-              <w:t>,</w:t>
-            </w:r>
-            <w:r>
-              <w:rPr>
-                <w:rFonts w:asciiTheme="minorHAnsi" w:hAnsiTheme="minorHAnsi"/>
-              </w:rPr>
-              <w:t xml:space="preserve"> as well as </w:t>
-            </w:r>
-            <w:r>
-              <w:rPr>
-                <w:rFonts w:asciiTheme="minorHAnsi" w:hAnsiTheme="minorHAnsi"/>
-              </w:rPr>
-              <w:t xml:space="preserve">using CSS </w:t>
-            </w:r>
-            <w:r>
-              <w:rPr>
-                <w:rFonts w:asciiTheme="minorHAnsi" w:hAnsiTheme="minorHAnsi"/>
-              </w:rPr>
-              <w:t xml:space="preserve">to accommodate </w:t>
-            </w:r>
-            <w:r>
-              <w:rPr>
-                <w:rFonts w:asciiTheme="minorHAnsi" w:hAnsiTheme="minorHAnsi"/>
-              </w:rPr>
-              <w:t>these features</w:t>
-            </w:r>
-            <w:r>
-              <w:rPr>
-                <w:rFonts w:asciiTheme="minorHAnsi" w:hAnsiTheme="minorHAnsi"/>
-              </w:rPr>
-              <w:t>. Upon successful completion, the Office of Advocacy gave</w:t>
-            </w:r>
-            <w:r>
-              <w:rPr>
-                <w:rFonts w:asciiTheme="minorHAnsi" w:hAnsiTheme="minorHAnsi"/>
-              </w:rPr>
-              <w:t xml:space="preserve"> </w:t>
-            </w:r>
-            <w:r>
-              <w:rPr>
-                <w:rFonts w:asciiTheme="minorHAnsi" w:hAnsiTheme="minorHAnsi"/>
-              </w:rPr>
-              <w:t>me recognition</w:t>
-            </w:r>
-            <w:r>
-              <w:rPr>
-                <w:rFonts w:asciiTheme="minorHAnsi" w:hAnsiTheme="minorHAnsi"/>
-              </w:rPr>
-              <w:t xml:space="preserve"> for the exceptional</w:t>
-            </w:r>
-            <w:r>
-              <w:rPr>
-                <w:rFonts w:asciiTheme="minorHAnsi" w:hAnsiTheme="minorHAnsi"/>
-              </w:rPr>
-              <w:t xml:space="preserve"> quality of work and</w:t>
-            </w:r>
-            <w:r>
-              <w:rPr>
-                <w:rFonts w:asciiTheme="minorHAnsi" w:hAnsiTheme="minorHAnsi"/>
-              </w:rPr>
-              <w:t xml:space="preserve"> effective</w:t>
-            </w:r>
-            <w:r>
-              <w:rPr>
-                <w:rFonts w:asciiTheme="minorHAnsi" w:hAnsiTheme="minorHAnsi"/>
-              </w:rPr>
-              <w:t xml:space="preserve"> communication</w:t>
-            </w:r>
-            <w:r>
-              <w:rPr>
-                <w:rFonts w:asciiTheme="minorHAnsi" w:hAnsiTheme="minorHAnsi"/>
-              </w:rPr>
-              <w:t xml:space="preserve"> with the client throughout the duration of the project.</w:t>
-            </w:r>
-          </w:p>
-          <w:p>
-            <w:pPr>
-              <w:spacing w:after="0" w:line="240" w:lineRule="auto"/>
-              <w:rPr>
-                <w:rFonts w:asciiTheme="minorHAnsi" w:hAnsiTheme="minorHAnsi"/>
-                <w:i/>
-              </w:rPr>
-            </w:pPr>
-          </w:p>
-          <w:p>
-            <w:pPr>
-              <w:spacing w:after="0" w:line="240" w:lineRule="auto"/>
-              <w:rPr>
-                <w:rFonts w:asciiTheme="minorHAnsi" w:hAnsiTheme="minorHAnsi"/>
-              </w:rPr>
-            </w:pPr>
-            <w:r>
-              <w:rPr>
-                <w:rFonts w:asciiTheme="minorHAnsi" w:hAnsiTheme="minorHAnsi"/>
-                <w:i/>
-              </w:rPr>
-              <w:t>Sba.gov (June 2010 – May 2011)</w:t>
-            </w:r>
-            <w:r>
-              <w:rPr>
-                <w:rFonts w:asciiTheme="minorHAnsi" w:hAnsiTheme="minorHAnsi"/>
-              </w:rPr>
-              <w:t xml:space="preserve">: This project involved the website redesign for the Small Business Administration. Using Drupal as the content management system and MySQL as the database system, </w:t>
+              <w:t xml:space="preserve">: </w:t>
+            </w:r>
+            <w:r>
+              <w:rPr>
+                <w:rFonts w:asciiTheme="minorHAnsi" w:hAnsiTheme="minorHAnsi"/>
+              </w:rPr>
+              <w:t xml:space="preserve">This project involved the website redesign for the Small Business Administration. Using Drupal as the content management system and MySQL as the database system, </w:t>
             </w:r>
             <w:r>
               <w:rPr>
@@ -2323,35 +1787,7 @@
               <w:rPr>
                 <w:rFonts w:asciiTheme="minorHAnsi" w:hAnsiTheme="minorHAnsi"/>
               </w:rPr>
-              <w:t xml:space="preserve"> creating custom PHP written modules that use </w:t>
-            </w:r>
-            <w:proofErr w:type="spellStart"/>
-            <w:r>
-              <w:rPr>
-                <w:rFonts w:asciiTheme="minorHAnsi" w:hAnsiTheme="minorHAnsi"/>
-              </w:rPr>
-              <w:t>hook_form_</w:t>
-            </w:r>
-            <w:proofErr w:type="gramStart"/>
-            <w:r>
-              <w:rPr>
-                <w:rFonts w:asciiTheme="minorHAnsi" w:hAnsiTheme="minorHAnsi"/>
-              </w:rPr>
-              <w:t>alter</w:t>
-            </w:r>
-            <w:proofErr w:type="spellEnd"/>
-            <w:r>
-              <w:rPr>
-                <w:rFonts w:asciiTheme="minorHAnsi" w:hAnsiTheme="minorHAnsi"/>
-              </w:rPr>
-              <w:t>(</w:t>
-            </w:r>
-            <w:proofErr w:type="gramEnd"/>
-            <w:r>
-              <w:rPr>
-                <w:rFonts w:asciiTheme="minorHAnsi" w:hAnsiTheme="minorHAnsi"/>
-              </w:rPr>
-              <w:t>) functions to make use of the Google Custom Search features,</w:t>
+              <w:t xml:space="preserve"> creating custom PHP written modules that use hook_form_alter() functions to make use of the Google Custom Search features,</w:t>
             </w:r>
             <w:r>
               <w:rPr>
@@ -2401,374 +1837,6 @@
               </w:rPr>
               <w:t xml:space="preserve"> success and stability. </w:t>
             </w:r>
-          </w:p>
-          <w:p>
-            <w:pPr>
-              <w:spacing w:after="0" w:line="240" w:lineRule="auto"/>
-              <w:rPr>
-                <w:rFonts w:asciiTheme="minorHAnsi" w:hAnsiTheme="minorHAnsi"/>
-              </w:rPr>
-            </w:pPr>
-          </w:p>
-          <w:p>
-            <w:pPr>
-              <w:spacing w:after="0" w:line="240" w:lineRule="auto"/>
-              <w:rPr>
-                <w:rFonts w:asciiTheme="minorHAnsi" w:hAnsiTheme="minorHAnsi"/>
-              </w:rPr>
-            </w:pPr>
-            <w:r>
-              <w:rPr>
-                <w:rFonts w:asciiTheme="minorHAnsi" w:hAnsiTheme="minorHAnsi"/>
-                <w:b/>
-                <w:sz w:val="26"/>
-                <w:szCs w:val="26"/>
-              </w:rPr>
-              <w:t xml:space="preserve">Classroom Technologies Assistant   </w:t>
-            </w:r>
-            <w:r>
-              <w:rPr>
-                <w:rFonts w:asciiTheme="minorHAnsi" w:hAnsiTheme="minorHAnsi"/>
-                <w:sz w:val="26"/>
-                <w:szCs w:val="26"/>
-              </w:rPr>
-              <w:tab/>
-            </w:r>
-            <w:r>
-              <w:rPr>
-                <w:rFonts w:asciiTheme="minorHAnsi" w:hAnsiTheme="minorHAnsi"/>
-              </w:rPr>
-              <w:tab/>
-              <w:t xml:space="preserve">      </w:t>
-            </w:r>
-            <w:r>
-              <w:rPr>
-                <w:rFonts w:asciiTheme="minorHAnsi" w:hAnsiTheme="minorHAnsi"/>
-              </w:rPr>
-              <w:t xml:space="preserve">   </w:t>
-            </w:r>
-            <w:r>
-              <w:rPr>
-                <w:rFonts w:asciiTheme="minorHAnsi" w:hAnsiTheme="minorHAnsi"/>
-              </w:rPr>
-              <w:t xml:space="preserve">   </w:t>
-            </w:r>
-            <w:r>
-              <w:rPr>
-                <w:rFonts w:asciiTheme="minorHAnsi" w:hAnsiTheme="minorHAnsi"/>
-              </w:rPr>
-              <w:t xml:space="preserve">                           </w:t>
-            </w:r>
-            <w:r>
-              <w:rPr>
-                <w:rFonts w:asciiTheme="minorHAnsi" w:hAnsiTheme="minorHAnsi"/>
-              </w:rPr>
-              <w:t>July 2007 – June 2010</w:t>
-            </w:r>
-          </w:p>
-          <w:p>
-            <w:pPr>
-              <w:spacing w:after="0" w:line="240" w:lineRule="auto"/>
-              <w:rPr>
-                <w:rFonts w:asciiTheme="minorHAnsi" w:hAnsiTheme="minorHAnsi"/>
-              </w:rPr>
-            </w:pPr>
-            <w:r>
-              <w:rPr>
-                <w:rFonts w:asciiTheme="minorHAnsi" w:hAnsiTheme="minorHAnsi"/>
-                <w:b/>
-              </w:rPr>
-              <w:t>Fairfax Classroom Support</w:t>
-            </w:r>
-            <w:r>
-              <w:rPr>
-                <w:rFonts w:asciiTheme="minorHAnsi" w:hAnsiTheme="minorHAnsi"/>
-              </w:rPr>
-              <w:t>, Fairfax, Virginia</w:t>
-            </w:r>
-          </w:p>
-          <w:p>
-            <w:pPr>
-              <w:spacing w:after="0" w:line="240" w:lineRule="auto"/>
-              <w:rPr>
-                <w:rFonts w:asciiTheme="minorHAnsi" w:hAnsiTheme="minorHAnsi"/>
-              </w:rPr>
-            </w:pPr>
-          </w:p>
-          <w:p>
-            <w:pPr>
-              <w:spacing w:after="0" w:line="240" w:lineRule="auto"/>
-              <w:rPr>
-                <w:rFonts w:asciiTheme="minorHAnsi" w:hAnsiTheme="minorHAnsi"/>
-              </w:rPr>
-            </w:pPr>
-            <w:r>
-              <w:rPr>
-                <w:rFonts w:asciiTheme="minorHAnsi" w:hAnsiTheme="minorHAnsi"/>
-              </w:rPr>
-              <w:t xml:space="preserve">As a Classroom Technologies Assistant, I had provided technical support to </w:t>
-            </w:r>
-            <w:r>
-              <w:rPr>
-                <w:rFonts w:asciiTheme="minorHAnsi" w:hAnsiTheme="minorHAnsi"/>
-              </w:rPr>
-              <w:t>faculty</w:t>
-            </w:r>
-            <w:r>
-              <w:rPr>
-                <w:rFonts w:asciiTheme="minorHAnsi" w:hAnsiTheme="minorHAnsi"/>
-              </w:rPr>
-              <w:t>, staff, and students.</w:t>
-            </w:r>
-            <w:r>
-              <w:rPr>
-                <w:rFonts w:asciiTheme="minorHAnsi" w:hAnsiTheme="minorHAnsi"/>
-              </w:rPr>
-              <w:t xml:space="preserve"> </w:t>
-            </w:r>
-            <w:r>
-              <w:rPr>
-                <w:rFonts w:asciiTheme="minorHAnsi" w:hAnsiTheme="minorHAnsi"/>
-              </w:rPr>
-              <w:t>Responsibilities included troubleshooting personal computer issue, computer and presentation equipment compatibility, and audio equipment installation.</w:t>
-            </w:r>
-            <w:r>
-              <w:rPr>
-                <w:rFonts w:asciiTheme="minorHAnsi" w:hAnsiTheme="minorHAnsi"/>
-              </w:rPr>
-              <w:t xml:space="preserve"> I</w:t>
-            </w:r>
-            <w:r>
-              <w:rPr>
-                <w:rFonts w:asciiTheme="minorHAnsi" w:hAnsiTheme="minorHAnsi"/>
-              </w:rPr>
-              <w:t xml:space="preserve"> regularly</w:t>
-            </w:r>
-            <w:r>
-              <w:rPr>
-                <w:rFonts w:asciiTheme="minorHAnsi" w:hAnsiTheme="minorHAnsi"/>
-              </w:rPr>
-              <w:t xml:space="preserve"> received</w:t>
-            </w:r>
-            <w:r>
-              <w:rPr>
-                <w:rFonts w:asciiTheme="minorHAnsi" w:hAnsiTheme="minorHAnsi"/>
-              </w:rPr>
-              <w:t xml:space="preserve"> award</w:t>
-            </w:r>
-            <w:r>
-              <w:rPr>
-                <w:rFonts w:asciiTheme="minorHAnsi" w:hAnsiTheme="minorHAnsi"/>
-              </w:rPr>
-              <w:t>s</w:t>
-            </w:r>
-            <w:r>
-              <w:rPr>
-                <w:rFonts w:asciiTheme="minorHAnsi" w:hAnsiTheme="minorHAnsi"/>
-              </w:rPr>
-              <w:t xml:space="preserve"> for my ability to think outside the box and provide </w:t>
-            </w:r>
-            <w:r>
-              <w:rPr>
-                <w:rFonts w:asciiTheme="minorHAnsi" w:hAnsiTheme="minorHAnsi"/>
-              </w:rPr>
-              <w:t xml:space="preserve">decisive and innovative solutions to </w:t>
-            </w:r>
-            <w:r>
-              <w:rPr>
-                <w:rFonts w:asciiTheme="minorHAnsi" w:hAnsiTheme="minorHAnsi"/>
-              </w:rPr>
-              <w:lastRenderedPageBreak/>
-              <w:t>customer problems</w:t>
-            </w:r>
-            <w:r>
-              <w:rPr>
-                <w:rFonts w:asciiTheme="minorHAnsi" w:hAnsiTheme="minorHAnsi"/>
-              </w:rPr>
-              <w:t xml:space="preserve"> </w:t>
-            </w:r>
-            <w:r>
-              <w:rPr>
-                <w:rFonts w:asciiTheme="minorHAnsi" w:hAnsiTheme="minorHAnsi"/>
-              </w:rPr>
-              <w:t>beyond what</w:t>
-            </w:r>
-            <w:r>
-              <w:rPr>
-                <w:rFonts w:asciiTheme="minorHAnsi" w:hAnsiTheme="minorHAnsi"/>
-              </w:rPr>
-              <w:t xml:space="preserve"> was </w:t>
-            </w:r>
-            <w:r>
-              <w:rPr>
-                <w:rFonts w:asciiTheme="minorHAnsi" w:hAnsiTheme="minorHAnsi"/>
-              </w:rPr>
-              <w:t>expect</w:t>
-            </w:r>
-            <w:r>
-              <w:rPr>
-                <w:rFonts w:asciiTheme="minorHAnsi" w:hAnsiTheme="minorHAnsi"/>
-              </w:rPr>
-              <w:t>ation</w:t>
-            </w:r>
-            <w:r>
-              <w:rPr>
-                <w:rFonts w:asciiTheme="minorHAnsi" w:hAnsiTheme="minorHAnsi"/>
-              </w:rPr>
-              <w:t>.</w:t>
-            </w:r>
-            <w:r>
-              <w:rPr>
-                <w:rFonts w:asciiTheme="minorHAnsi" w:hAnsiTheme="minorHAnsi"/>
-              </w:rPr>
-              <w:t xml:space="preserve"> Additional duties included processing equipment scheduling for classroom facilities and upgrading audio and visual equipment</w:t>
-            </w:r>
-            <w:r>
-              <w:rPr>
-                <w:rFonts w:asciiTheme="minorHAnsi" w:hAnsiTheme="minorHAnsi"/>
-              </w:rPr>
-              <w:t xml:space="preserve"> </w:t>
-            </w:r>
-            <w:r>
-              <w:rPr>
-                <w:rFonts w:asciiTheme="minorHAnsi" w:hAnsiTheme="minorHAnsi"/>
-              </w:rPr>
-              <w:t xml:space="preserve">to include </w:t>
-            </w:r>
-            <w:r>
-              <w:rPr>
-                <w:rFonts w:asciiTheme="minorHAnsi" w:hAnsiTheme="minorHAnsi"/>
-              </w:rPr>
-              <w:t>expanding</w:t>
-            </w:r>
-            <w:r>
-              <w:rPr>
-                <w:rFonts w:asciiTheme="minorHAnsi" w:hAnsiTheme="minorHAnsi"/>
-              </w:rPr>
-              <w:t xml:space="preserve"> network infrastructure</w:t>
-            </w:r>
-            <w:r>
-              <w:rPr>
-                <w:rFonts w:asciiTheme="minorHAnsi" w:hAnsiTheme="minorHAnsi"/>
-              </w:rPr>
-              <w:t xml:space="preserve"> in over </w:t>
-            </w:r>
-            <w:r>
-              <w:rPr>
-                <w:rFonts w:asciiTheme="minorHAnsi" w:hAnsiTheme="minorHAnsi"/>
-              </w:rPr>
-              <w:t xml:space="preserve">100 </w:t>
-            </w:r>
-            <w:r>
-              <w:rPr>
-                <w:rFonts w:asciiTheme="minorHAnsi" w:hAnsiTheme="minorHAnsi"/>
-              </w:rPr>
-              <w:t xml:space="preserve">classrooms at the Fairfax Campus of George Mason University. </w:t>
-            </w:r>
-          </w:p>
-          <w:p>
-            <w:pPr>
-              <w:spacing w:after="0" w:line="240" w:lineRule="auto"/>
-              <w:rPr>
-                <w:rFonts w:asciiTheme="minorHAnsi" w:hAnsiTheme="minorHAnsi"/>
-                <w:b/>
-                <w:sz w:val="26"/>
-                <w:szCs w:val="26"/>
-              </w:rPr>
-            </w:pPr>
-          </w:p>
-          <w:p>
-            <w:pPr>
-              <w:spacing w:after="0" w:line="240" w:lineRule="auto"/>
-              <w:rPr>
-                <w:rFonts w:asciiTheme="minorHAnsi" w:hAnsiTheme="minorHAnsi"/>
-              </w:rPr>
-            </w:pPr>
-            <w:r>
-              <w:rPr>
-                <w:rFonts w:asciiTheme="minorHAnsi" w:hAnsiTheme="minorHAnsi"/>
-                <w:b/>
-                <w:sz w:val="26"/>
-                <w:szCs w:val="26"/>
-              </w:rPr>
-              <w:t>Capstone Project</w:t>
-            </w:r>
-            <w:r>
-              <w:rPr>
-                <w:rFonts w:asciiTheme="minorHAnsi" w:hAnsiTheme="minorHAnsi"/>
-                <w:b/>
-                <w:sz w:val="26"/>
-                <w:szCs w:val="26"/>
-              </w:rPr>
-              <w:br/>
-            </w:r>
-            <w:r>
-              <w:rPr>
-                <w:rFonts w:asciiTheme="minorHAnsi" w:hAnsiTheme="minorHAnsi"/>
-                <w:b/>
-              </w:rPr>
-              <w:t>George Mason University</w:t>
-            </w:r>
-            <w:r>
-              <w:rPr>
-                <w:rFonts w:asciiTheme="minorHAnsi" w:hAnsiTheme="minorHAnsi"/>
-              </w:rPr>
-              <w:t xml:space="preserve">                                                             </w:t>
-            </w:r>
-            <w:r>
-              <w:rPr>
-                <w:rFonts w:asciiTheme="minorHAnsi" w:hAnsiTheme="minorHAnsi"/>
-              </w:rPr>
-              <w:t xml:space="preserve">  </w:t>
-            </w:r>
-            <w:r>
-              <w:rPr>
-                <w:rFonts w:asciiTheme="minorHAnsi" w:hAnsiTheme="minorHAnsi"/>
-              </w:rPr>
-              <w:t xml:space="preserve">   </w:t>
-            </w:r>
-            <w:r>
-              <w:rPr>
-                <w:rFonts w:asciiTheme="minorHAnsi" w:hAnsiTheme="minorHAnsi"/>
-              </w:rPr>
-              <w:t xml:space="preserve">          </w:t>
-            </w:r>
-            <w:r>
-              <w:rPr>
-                <w:rFonts w:asciiTheme="minorHAnsi" w:hAnsiTheme="minorHAnsi"/>
-              </w:rPr>
-              <w:t>January 2009 – December 2009</w:t>
-            </w:r>
-          </w:p>
-          <w:p>
-            <w:pPr>
-              <w:spacing w:after="0" w:line="240" w:lineRule="auto"/>
-              <w:rPr>
-                <w:rFonts w:asciiTheme="minorHAnsi" w:hAnsiTheme="minorHAnsi"/>
-              </w:rPr>
-            </w:pPr>
-          </w:p>
-          <w:p>
-            <w:pPr>
-              <w:spacing w:after="0" w:line="240" w:lineRule="auto"/>
-              <w:rPr>
-                <w:rFonts w:asciiTheme="minorHAnsi" w:hAnsiTheme="minorHAnsi"/>
-              </w:rPr>
-            </w:pPr>
-            <w:r>
-              <w:rPr>
-                <w:rFonts w:asciiTheme="minorHAnsi" w:hAnsiTheme="minorHAnsi"/>
-              </w:rPr>
-              <w:t>Using PHP as our programming language, and parsing data from Microsoft SharePoint, my team was able to successfully enhance the user-interface of SharePoint by creating new dimensions to the views that can be seen for calendars, trouble tickets, search features, and much more.  As Project Manager of the senior design project, my group comprised of 5 individuals that collaborated with a corporation in order to solve a business related quandary.</w:t>
-            </w:r>
-          </w:p>
-          <w:p>
-            <w:pPr>
-              <w:spacing w:after="0" w:line="240" w:lineRule="auto"/>
-              <w:rPr>
-                <w:rFonts w:asciiTheme="minorHAnsi" w:hAnsiTheme="minorHAnsi"/>
-              </w:rPr>
-            </w:pPr>
           </w:p>
           <w:p>
             <w:pPr>
@@ -2908,36 +1976,6 @@
                 <w:b/>
                 <w:sz w:val="28"/>
                 <w:szCs w:val="28"/>
-              </w:rPr>
-            </w:pPr>
-            <w:r>
-              <w:rPr>
-                <w:rFonts w:asciiTheme="minorHAnsi" w:hAnsiTheme="minorHAnsi"/>
-              </w:rPr>
-              <w:br/>
-            </w:r>
-          </w:p>
-          <w:p>
-            <w:pPr>
-              <w:spacing w:after="0" w:line="240" w:lineRule="auto"/>
-              <w:rPr>
-                <w:rFonts w:asciiTheme="minorHAnsi" w:hAnsiTheme="minorHAnsi"/>
-              </w:rPr>
-            </w:pPr>
-          </w:p>
-          <w:p>
-            <w:pPr>
-              <w:spacing w:after="0" w:line="240" w:lineRule="auto"/>
-              <w:rPr>
-                <w:rFonts w:asciiTheme="minorHAnsi" w:hAnsiTheme="minorHAnsi"/>
-              </w:rPr>
-            </w:pPr>
-          </w:p>
-          <w:p>
-            <w:pPr>
-              <w:spacing w:after="0" w:line="240" w:lineRule="auto"/>
-              <w:rPr>
-                <w:rFonts w:asciiTheme="minorHAnsi" w:hAnsiTheme="minorHAnsi"/>
               </w:rPr>
             </w:pPr>
           </w:p>
@@ -3112,7 +2150,6 @@
                 <w:szCs w:val="20"/>
               </w:rPr>
             </w:pPr>
-            <w:proofErr w:type="spellStart"/>
             <w:r>
               <w:rPr>
                 <w:rFonts w:asciiTheme="minorHAnsi" w:hAnsiTheme="minorHAnsi"/>
@@ -3121,7 +2158,6 @@
               </w:rPr>
               <w:t>Docker</w:t>
             </w:r>
-            <w:proofErr w:type="spellEnd"/>
           </w:p>
           <w:p>
             <w:pPr>
@@ -3230,7 +2266,6 @@
                 <w:szCs w:val="20"/>
               </w:rPr>
             </w:pPr>
-            <w:proofErr w:type="spellStart"/>
             <w:r>
               <w:rPr>
                 <w:rFonts w:asciiTheme="minorHAnsi" w:hAnsiTheme="minorHAnsi"/>
@@ -3239,7 +2274,6 @@
               </w:rPr>
               <w:t>JQuery</w:t>
             </w:r>
-            <w:proofErr w:type="spellEnd"/>
           </w:p>
           <w:p>
             <w:pPr>
@@ -3304,7 +2338,6 @@
                 <w:szCs w:val="20"/>
               </w:rPr>
             </w:pPr>
-            <w:proofErr w:type="spellStart"/>
             <w:r>
               <w:rPr>
                 <w:rFonts w:asciiTheme="minorHAnsi" w:hAnsiTheme="minorHAnsi"/>
@@ -3313,7 +2346,6 @@
               </w:rPr>
               <w:t>QUnit</w:t>
             </w:r>
-            <w:proofErr w:type="spellEnd"/>
           </w:p>
           <w:p>
             <w:pPr>
@@ -3378,7 +2410,6 @@
                 <w:szCs w:val="20"/>
               </w:rPr>
             </w:pPr>
-            <w:proofErr w:type="spellStart"/>
             <w:r>
               <w:rPr>
                 <w:rFonts w:asciiTheme="minorHAnsi" w:hAnsiTheme="minorHAnsi"/>
@@ -3387,7 +2418,6 @@
               </w:rPr>
               <w:t>Wordpress</w:t>
             </w:r>
-            <w:proofErr w:type="spellEnd"/>
           </w:p>
           <w:p>
             <w:pPr>

</xml_diff>

<commit_message>
Updated my resume to the latest format
</commit_message>
<xml_diff>
--- a/files/JoshEagleResume.docx
+++ b/files/JoshEagleResume.docx
@@ -16,7 +16,7 @@
       </w:tblGrid>
       <w:tr>
         <w:trPr>
-          <w:trHeight w:val="1163"/>
+          <w:trHeight w:val="1080"/>
         </w:trPr>
         <w:tc>
           <w:tcPr>
@@ -44,6 +44,8 @@
               </w:rPr>
               <w:t>Joshua Shane Eagle</w:t>
             </w:r>
+            <w:bookmarkStart w:id="0" w:name="_GoBack"/>
+            <w:bookmarkEnd w:id="0"/>
           </w:p>
         </w:tc>
         <w:tc>
@@ -396,62 +398,42 @@
               <w:rPr>
                 <w:rFonts w:asciiTheme="minorHAnsi" w:hAnsiTheme="minorHAnsi" w:cs="Arial"/>
                 <w:color w:val="333333"/>
-                <w:sz w:val="20"/>
-                <w:szCs w:val="20"/>
-                <w:shd w:val="clear" w:color="auto" w:fill="FFFFFF"/>
-              </w:rPr>
-            </w:pPr>
-            <w:r>
-              <w:rPr>
-                <w:rFonts w:asciiTheme="minorHAnsi" w:hAnsiTheme="minorHAnsi" w:cs="Arial"/>
-                <w:color w:val="333333"/>
-                <w:sz w:val="20"/>
-                <w:szCs w:val="20"/>
-                <w:shd w:val="clear" w:color="auto" w:fill="FFFFFF"/>
-              </w:rPr>
-              <w:t>Working with a tremendous team of professionals that really get continuous integration, mobile and constantly strive to be even better. High standards, no limits on the contributions members can make.</w:t>
-            </w:r>
-            <w:r>
-              <w:rPr>
-                <w:rFonts w:asciiTheme="minorHAnsi" w:hAnsiTheme="minorHAnsi" w:cs="Arial"/>
-                <w:color w:val="333333"/>
-                <w:sz w:val="20"/>
-                <w:szCs w:val="20"/>
-                <w:shd w:val="clear" w:color="auto" w:fill="FFFFFF"/>
-              </w:rPr>
-              <w:t xml:space="preserve"> Responsibilities include working in an agile environment, creating responsive, mobile-first web applications using Backbone/Marionette and Angular, executing 508-compliance, and phone-gap. </w:t>
-            </w:r>
-          </w:p>
-          <w:p>
-            <w:pPr>
-              <w:spacing w:after="0" w:line="240" w:lineRule="auto"/>
-              <w:rPr>
-                <w:rFonts w:asciiTheme="minorHAnsi" w:hAnsiTheme="minorHAnsi" w:cs="Arial"/>
-                <w:color w:val="333333"/>
-                <w:sz w:val="20"/>
-                <w:szCs w:val="20"/>
-                <w:shd w:val="clear" w:color="auto" w:fill="FFFFFF"/>
-              </w:rPr>
-            </w:pPr>
-          </w:p>
-          <w:p>
-            <w:pPr>
-              <w:spacing w:after="0" w:line="240" w:lineRule="auto"/>
-              <w:rPr>
-                <w:rFonts w:asciiTheme="minorHAnsi" w:hAnsiTheme="minorHAnsi" w:cs="Arial"/>
-                <w:color w:val="333333"/>
-                <w:sz w:val="20"/>
-                <w:szCs w:val="20"/>
-                <w:shd w:val="clear" w:color="auto" w:fill="FFFFFF"/>
-              </w:rPr>
-            </w:pPr>
-            <w:r>
-              <w:rPr>
-                <w:rFonts w:asciiTheme="minorHAnsi" w:hAnsiTheme="minorHAnsi" w:cs="Arial"/>
-                <w:b/>
-                <w:color w:val="333333"/>
-                <w:sz w:val="20"/>
-                <w:szCs w:val="20"/>
+                <w:shd w:val="clear" w:color="auto" w:fill="FFFFFF"/>
+              </w:rPr>
+            </w:pPr>
+            <w:r>
+              <w:rPr>
+                <w:rFonts w:asciiTheme="minorHAnsi" w:hAnsiTheme="minorHAnsi" w:cs="Arial"/>
+                <w:color w:val="333333"/>
+                <w:shd w:val="clear" w:color="auto" w:fill="FFFFFF"/>
+              </w:rPr>
+              <w:t xml:space="preserve">Working with a tremendous team of professionals that really get continuous integration, mobile and constantly strive to be even better. High standards, no limits on the contributions members can make. Responsibilities include working in an agile environment, creating responsive, mobile-first web applications using Backbone/Marionette and Angular, executing 508-compliance, and phone-gap. </w:t>
+            </w:r>
+          </w:p>
+          <w:p>
+            <w:pPr>
+              <w:spacing w:after="0" w:line="240" w:lineRule="auto"/>
+              <w:rPr>
+                <w:rFonts w:asciiTheme="minorHAnsi" w:hAnsiTheme="minorHAnsi" w:cs="Arial"/>
+                <w:color w:val="333333"/>
+                <w:shd w:val="clear" w:color="auto" w:fill="FFFFFF"/>
+              </w:rPr>
+            </w:pPr>
+          </w:p>
+          <w:p>
+            <w:pPr>
+              <w:spacing w:after="0" w:line="240" w:lineRule="auto"/>
+              <w:rPr>
+                <w:rFonts w:asciiTheme="minorHAnsi" w:hAnsiTheme="minorHAnsi" w:cs="Arial"/>
+                <w:color w:val="333333"/>
+                <w:shd w:val="clear" w:color="auto" w:fill="FFFFFF"/>
+              </w:rPr>
+            </w:pPr>
+            <w:r>
+              <w:rPr>
+                <w:rFonts w:asciiTheme="minorHAnsi" w:hAnsiTheme="minorHAnsi" w:cs="Arial"/>
+                <w:b/>
+                <w:color w:val="333333"/>
                 <w:shd w:val="clear" w:color="auto" w:fill="FFFFFF"/>
               </w:rPr>
               <w:t>WMSS</w:t>
@@ -460,8 +442,6 @@
               <w:rPr>
                 <w:rFonts w:asciiTheme="minorHAnsi" w:hAnsiTheme="minorHAnsi" w:cs="Arial"/>
                 <w:color w:val="333333"/>
-                <w:sz w:val="20"/>
-                <w:szCs w:val="20"/>
                 <w:shd w:val="clear" w:color="auto" w:fill="FFFFFF"/>
               </w:rPr>
               <w:t>: While working on the WMSS project, I maintained applications like Scheduling Manager, Veteran Appointment Requests as well as many other applications, fixing bugs, running Fortify Scans, and deploying the applications to Nexus.</w:t>
@@ -470,8 +450,6 @@
               <w:rPr>
                 <w:rFonts w:asciiTheme="minorHAnsi" w:hAnsiTheme="minorHAnsi" w:cs="Arial"/>
                 <w:color w:val="333333"/>
-                <w:sz w:val="20"/>
-                <w:szCs w:val="20"/>
                 <w:shd w:val="clear" w:color="auto" w:fill="FFFFFF"/>
               </w:rPr>
               <w:t xml:space="preserve"> </w:t>
@@ -480,30 +458,14 @@
               <w:rPr>
                 <w:rFonts w:asciiTheme="minorHAnsi" w:hAnsiTheme="minorHAnsi" w:cs="Arial"/>
                 <w:color w:val="333333"/>
-                <w:sz w:val="20"/>
-                <w:szCs w:val="20"/>
-                <w:shd w:val="clear" w:color="auto" w:fill="FFFFFF"/>
-              </w:rPr>
-              <w:t xml:space="preserve">Currently, I am working on a </w:t>
-            </w:r>
-            <w:bookmarkStart w:id="0" w:name="_GoBack"/>
-            <w:bookmarkEnd w:id="0"/>
-            <w:r>
-              <w:rPr>
-                <w:rFonts w:asciiTheme="minorHAnsi" w:hAnsiTheme="minorHAnsi" w:cs="Arial"/>
-                <w:color w:val="333333"/>
-                <w:sz w:val="20"/>
-                <w:szCs w:val="20"/>
-                <w:shd w:val="clear" w:color="auto" w:fill="FFFFFF"/>
-              </w:rPr>
-              <w:t xml:space="preserve">team of three individuals </w:t>
-            </w:r>
-            <w:r>
-              <w:rPr>
-                <w:rFonts w:asciiTheme="minorHAnsi" w:hAnsiTheme="minorHAnsi" w:cs="Arial"/>
-                <w:color w:val="333333"/>
-                <w:sz w:val="20"/>
-                <w:szCs w:val="20"/>
+                <w:shd w:val="clear" w:color="auto" w:fill="FFFFFF"/>
+              </w:rPr>
+              <w:t xml:space="preserve">Currently, I am working on a team of three individuals </w:t>
+            </w:r>
+            <w:r>
+              <w:rPr>
+                <w:rFonts w:asciiTheme="minorHAnsi" w:hAnsiTheme="minorHAnsi" w:cs="Arial"/>
+                <w:color w:val="333333"/>
                 <w:shd w:val="clear" w:color="auto" w:fill="FFFFFF"/>
               </w:rPr>
               <w:t>in order to implement</w:t>
@@ -512,8 +474,6 @@
               <w:rPr>
                 <w:rFonts w:asciiTheme="minorHAnsi" w:hAnsiTheme="minorHAnsi" w:cs="Arial"/>
                 <w:color w:val="333333"/>
-                <w:sz w:val="20"/>
-                <w:szCs w:val="20"/>
                 <w:shd w:val="clear" w:color="auto" w:fill="FFFFFF"/>
               </w:rPr>
               <w:t xml:space="preserve"> a </w:t>
@@ -523,8 +483,6 @@
               <w:rPr>
                 <w:rFonts w:asciiTheme="minorHAnsi" w:hAnsiTheme="minorHAnsi" w:cs="Arial"/>
                 <w:color w:val="333333"/>
-                <w:sz w:val="20"/>
-                <w:szCs w:val="20"/>
                 <w:shd w:val="clear" w:color="auto" w:fill="FFFFFF"/>
               </w:rPr>
               <w:t>Docker</w:t>
@@ -534,8 +492,6 @@
               <w:rPr>
                 <w:rFonts w:asciiTheme="minorHAnsi" w:hAnsiTheme="minorHAnsi" w:cs="Arial"/>
                 <w:color w:val="333333"/>
-                <w:sz w:val="20"/>
-                <w:szCs w:val="20"/>
                 <w:shd w:val="clear" w:color="auto" w:fill="FFFFFF"/>
               </w:rPr>
               <w:t xml:space="preserve"> environment for the VA.</w:t>
@@ -547,30 +503,24 @@
               <w:rPr>
                 <w:rFonts w:asciiTheme="minorHAnsi" w:hAnsiTheme="minorHAnsi" w:cs="Arial"/>
                 <w:color w:val="333333"/>
-                <w:sz w:val="20"/>
-                <w:szCs w:val="20"/>
-                <w:shd w:val="clear" w:color="auto" w:fill="FFFFFF"/>
-              </w:rPr>
-            </w:pPr>
-          </w:p>
-          <w:p>
-            <w:pPr>
-              <w:spacing w:after="0" w:line="240" w:lineRule="auto"/>
-              <w:rPr>
-                <w:rFonts w:asciiTheme="minorHAnsi" w:hAnsiTheme="minorHAnsi" w:cs="Arial"/>
-                <w:color w:val="333333"/>
-                <w:sz w:val="20"/>
-                <w:szCs w:val="20"/>
-                <w:shd w:val="clear" w:color="auto" w:fill="FFFFFF"/>
-              </w:rPr>
-            </w:pPr>
-            <w:r>
-              <w:rPr>
-                <w:rFonts w:asciiTheme="minorHAnsi" w:hAnsiTheme="minorHAnsi" w:cs="Arial"/>
-                <w:b/>
-                <w:color w:val="333333"/>
-                <w:sz w:val="20"/>
-                <w:szCs w:val="20"/>
+                <w:shd w:val="clear" w:color="auto" w:fill="FFFFFF"/>
+              </w:rPr>
+            </w:pPr>
+          </w:p>
+          <w:p>
+            <w:pPr>
+              <w:spacing w:after="0" w:line="240" w:lineRule="auto"/>
+              <w:rPr>
+                <w:rFonts w:asciiTheme="minorHAnsi" w:hAnsiTheme="minorHAnsi" w:cs="Arial"/>
+                <w:color w:val="333333"/>
+                <w:shd w:val="clear" w:color="auto" w:fill="FFFFFF"/>
+              </w:rPr>
+            </w:pPr>
+            <w:r>
+              <w:rPr>
+                <w:rFonts w:asciiTheme="minorHAnsi" w:hAnsiTheme="minorHAnsi" w:cs="Arial"/>
+                <w:b/>
+                <w:color w:val="333333"/>
                 <w:shd w:val="clear" w:color="auto" w:fill="FFFFFF"/>
               </w:rPr>
               <w:t>PAMS</w:t>
@@ -579,8 +529,6 @@
               <w:rPr>
                 <w:rFonts w:asciiTheme="minorHAnsi" w:hAnsiTheme="minorHAnsi" w:cs="Arial"/>
                 <w:color w:val="333333"/>
-                <w:sz w:val="20"/>
-                <w:szCs w:val="20"/>
                 <w:shd w:val="clear" w:color="auto" w:fill="FFFFFF"/>
               </w:rPr>
               <w:t>: Applications Developed: 2 (</w:t>
@@ -590,8 +538,6 @@
               <w:rPr>
                 <w:rFonts w:asciiTheme="minorHAnsi" w:hAnsiTheme="minorHAnsi" w:cs="Arial"/>
                 <w:color w:val="333333"/>
-                <w:sz w:val="20"/>
-                <w:szCs w:val="20"/>
                 <w:shd w:val="clear" w:color="auto" w:fill="FFFFFF"/>
               </w:rPr>
               <w:t>Telederm</w:t>
@@ -601,8 +547,6 @@
               <w:rPr>
                 <w:rFonts w:asciiTheme="minorHAnsi" w:hAnsiTheme="minorHAnsi" w:cs="Arial"/>
                 <w:color w:val="333333"/>
-                <w:sz w:val="20"/>
-                <w:szCs w:val="20"/>
                 <w:shd w:val="clear" w:color="auto" w:fill="FFFFFF"/>
               </w:rPr>
               <w:t>, and</w:t>
@@ -611,8 +555,6 @@
               <w:rPr>
                 <w:rFonts w:asciiTheme="minorHAnsi" w:hAnsiTheme="minorHAnsi" w:cs="Arial"/>
                 <w:color w:val="333333"/>
-                <w:sz w:val="20"/>
-                <w:szCs w:val="20"/>
                 <w:shd w:val="clear" w:color="auto" w:fill="FFFFFF"/>
               </w:rPr>
               <w:t xml:space="preserve"> Stroke-</w:t>
@@ -621,8 +563,6 @@
               <w:rPr>
                 <w:rFonts w:asciiTheme="minorHAnsi" w:hAnsiTheme="minorHAnsi" w:cs="Arial"/>
                 <w:color w:val="333333"/>
-                <w:sz w:val="20"/>
-                <w:szCs w:val="20"/>
                 <w:shd w:val="clear" w:color="auto" w:fill="FFFFFF"/>
               </w:rPr>
               <w:t xml:space="preserve">Pathway). For </w:t>
@@ -632,8 +572,6 @@
               <w:rPr>
                 <w:rFonts w:asciiTheme="minorHAnsi" w:hAnsiTheme="minorHAnsi" w:cs="Arial"/>
                 <w:color w:val="333333"/>
-                <w:sz w:val="20"/>
-                <w:szCs w:val="20"/>
                 <w:shd w:val="clear" w:color="auto" w:fill="FFFFFF"/>
               </w:rPr>
               <w:t>Telederm</w:t>
@@ -643,8 +581,6 @@
               <w:rPr>
                 <w:rFonts w:asciiTheme="minorHAnsi" w:hAnsiTheme="minorHAnsi" w:cs="Arial"/>
                 <w:color w:val="333333"/>
-                <w:sz w:val="20"/>
-                <w:szCs w:val="20"/>
                 <w:shd w:val="clear" w:color="auto" w:fill="FFFFFF"/>
               </w:rPr>
               <w:t>, I worked with a backend developer to create the front-end bits of the application. F</w:t>
@@ -653,8 +589,6 @@
               <w:rPr>
                 <w:rFonts w:asciiTheme="minorHAnsi" w:hAnsiTheme="minorHAnsi" w:cs="Arial"/>
                 <w:color w:val="333333"/>
-                <w:sz w:val="20"/>
-                <w:szCs w:val="20"/>
                 <w:shd w:val="clear" w:color="auto" w:fill="FFFFFF"/>
               </w:rPr>
               <w:t>or Stroke-</w:t>
@@ -663,8 +597,6 @@
               <w:rPr>
                 <w:rFonts w:asciiTheme="minorHAnsi" w:hAnsiTheme="minorHAnsi" w:cs="Arial"/>
                 <w:color w:val="333333"/>
-                <w:sz w:val="20"/>
-                <w:szCs w:val="20"/>
                 <w:shd w:val="clear" w:color="auto" w:fill="FFFFFF"/>
               </w:rPr>
               <w:t xml:space="preserve">Pathway, I implemented the Cordova </w:t>
@@ -673,8 +605,6 @@
               <w:rPr>
                 <w:rFonts w:asciiTheme="minorHAnsi" w:hAnsiTheme="minorHAnsi" w:cs="Arial"/>
                 <w:color w:val="333333"/>
-                <w:sz w:val="20"/>
-                <w:szCs w:val="20"/>
                 <w:shd w:val="clear" w:color="auto" w:fill="FFFFFF"/>
               </w:rPr>
               <w:t xml:space="preserve">components so that the application could run under Android as well as </w:t>
@@ -684,8 +614,6 @@
               <w:rPr>
                 <w:rFonts w:asciiTheme="minorHAnsi" w:hAnsiTheme="minorHAnsi" w:cs="Arial"/>
                 <w:color w:val="333333"/>
-                <w:sz w:val="20"/>
-                <w:szCs w:val="20"/>
                 <w:shd w:val="clear" w:color="auto" w:fill="FFFFFF"/>
               </w:rPr>
               <w:t>iOS</w:t>
@@ -695,8 +623,6 @@
               <w:rPr>
                 <w:rFonts w:asciiTheme="minorHAnsi" w:hAnsiTheme="minorHAnsi" w:cs="Arial"/>
                 <w:color w:val="333333"/>
-                <w:sz w:val="20"/>
-                <w:szCs w:val="20"/>
                 <w:shd w:val="clear" w:color="auto" w:fill="FFFFFF"/>
               </w:rPr>
               <w:t>.</w:t>
@@ -705,8 +631,6 @@
               <w:rPr>
                 <w:rFonts w:asciiTheme="minorHAnsi" w:hAnsiTheme="minorHAnsi" w:cs="Arial"/>
                 <w:color w:val="333333"/>
-                <w:sz w:val="20"/>
-                <w:szCs w:val="20"/>
                 <w:shd w:val="clear" w:color="auto" w:fill="FFFFFF"/>
               </w:rPr>
               <w:br/>
@@ -715,8 +639,6 @@
               <w:rPr>
                 <w:rFonts w:asciiTheme="minorHAnsi" w:hAnsiTheme="minorHAnsi" w:cs="Arial"/>
                 <w:color w:val="333333"/>
-                <w:sz w:val="20"/>
-                <w:szCs w:val="20"/>
                 <w:shd w:val="clear" w:color="auto" w:fill="FFFFFF"/>
               </w:rPr>
               <w:br/>
@@ -726,8 +648,6 @@
                 <w:rFonts w:asciiTheme="minorHAnsi" w:hAnsiTheme="minorHAnsi" w:cs="Arial"/>
                 <w:b/>
                 <w:color w:val="333333"/>
-                <w:sz w:val="20"/>
-                <w:szCs w:val="20"/>
                 <w:shd w:val="clear" w:color="auto" w:fill="FFFFFF"/>
               </w:rPr>
               <w:t>MDPD Project:</w:t>
@@ -736,8 +656,6 @@
               <w:rPr>
                 <w:rFonts w:asciiTheme="minorHAnsi" w:hAnsiTheme="minorHAnsi" w:cs="Arial"/>
                 <w:color w:val="333333"/>
-                <w:sz w:val="20"/>
-                <w:szCs w:val="20"/>
                 <w:shd w:val="clear" w:color="auto" w:fill="FFFFFF"/>
               </w:rPr>
               <w:t xml:space="preserve"> </w:t>
@@ -746,8 +664,6 @@
               <w:rPr>
                 <w:rFonts w:asciiTheme="minorHAnsi" w:hAnsiTheme="minorHAnsi" w:cs="Arial"/>
                 <w:color w:val="333333"/>
-                <w:sz w:val="20"/>
-                <w:szCs w:val="20"/>
                 <w:shd w:val="clear" w:color="auto" w:fill="FFFFFF"/>
               </w:rPr>
               <w:t>Applications Developed: 7 (Scheduling Calendar View, Veteran Appointment Request, Warfarin, Secure Messaging, Vitals, Labs, and Radiology)</w:t>
@@ -756,8 +672,6 @@
               <w:rPr>
                 <w:rFonts w:asciiTheme="minorHAnsi" w:hAnsiTheme="minorHAnsi" w:cs="Arial"/>
                 <w:color w:val="333333"/>
-                <w:sz w:val="20"/>
-                <w:szCs w:val="20"/>
                 <w:shd w:val="clear" w:color="auto" w:fill="FFFFFF"/>
               </w:rPr>
               <w:t>. Working with a team of 6, (2 frontend, 3 backend, and 1 tester), I worked as a Front End developer using the technologies listed below in the Stack section.</w:t>
@@ -766,11 +680,353 @@
               <w:rPr>
                 <w:rFonts w:asciiTheme="minorHAnsi" w:hAnsiTheme="minorHAnsi" w:cs="Arial"/>
                 <w:color w:val="333333"/>
-                <w:sz w:val="20"/>
-                <w:szCs w:val="20"/>
                 <w:shd w:val="clear" w:color="auto" w:fill="FFFFFF"/>
               </w:rPr>
               <w:br/>
+            </w:r>
+          </w:p>
+          <w:p>
+            <w:pPr>
+              <w:spacing w:after="0" w:line="240" w:lineRule="auto"/>
+              <w:rPr>
+                <w:rFonts w:asciiTheme="minorHAnsi" w:hAnsiTheme="minorHAnsi"/>
+                <w:b/>
+              </w:rPr>
+            </w:pPr>
+            <w:r>
+              <w:rPr>
+                <w:rFonts w:asciiTheme="minorHAnsi" w:hAnsiTheme="minorHAnsi" w:cs="Arial"/>
+                <w:color w:val="333333"/>
+                <w:shd w:val="clear" w:color="auto" w:fill="FFFFFF"/>
+              </w:rPr>
+              <w:t>Received high marks for Scheduling Calendar View as well as Veteran Appointment Request, which also got recognition from the 58</w:t>
+            </w:r>
+            <w:r>
+              <w:rPr>
+                <w:rFonts w:asciiTheme="minorHAnsi" w:hAnsiTheme="minorHAnsi" w:cs="Arial"/>
+                <w:color w:val="333333"/>
+                <w:shd w:val="clear" w:color="auto" w:fill="FFFFFF"/>
+                <w:vertAlign w:val="superscript"/>
+              </w:rPr>
+              <w:t>th</w:t>
+            </w:r>
+            <w:r>
+              <w:rPr>
+                <w:rFonts w:asciiTheme="minorHAnsi" w:hAnsiTheme="minorHAnsi" w:cs="Arial"/>
+                <w:color w:val="333333"/>
+                <w:shd w:val="clear" w:color="auto" w:fill="FFFFFF"/>
+              </w:rPr>
+              <w:t xml:space="preserve"> </w:t>
+            </w:r>
+            <w:r>
+              <w:rPr>
+                <w:rFonts w:asciiTheme="minorHAnsi" w:eastAsia="Times New Roman" w:hAnsiTheme="minorHAnsi"/>
+                <w:bCs/>
+              </w:rPr>
+              <w:t>Speaker of the United States House of Representatives, Newt Gingrich.</w:t>
+            </w:r>
+            <w:r>
+              <w:rPr>
+                <w:rFonts w:asciiTheme="minorHAnsi" w:hAnsiTheme="minorHAnsi" w:cs="Arial"/>
+                <w:color w:val="333333"/>
+              </w:rPr>
+              <w:br/>
+            </w:r>
+            <w:r>
+              <w:rPr>
+                <w:rFonts w:asciiTheme="minorHAnsi" w:hAnsiTheme="minorHAnsi" w:cs="Arial"/>
+                <w:color w:val="333333"/>
+              </w:rPr>
+              <w:br/>
+            </w:r>
+            <w:r>
+              <w:rPr>
+                <w:rFonts w:asciiTheme="minorHAnsi" w:hAnsiTheme="minorHAnsi" w:cs="Arial"/>
+                <w:b/>
+                <w:color w:val="333333"/>
+                <w:shd w:val="clear" w:color="auto" w:fill="FFFFFF"/>
+              </w:rPr>
+              <w:t>Devices</w:t>
+            </w:r>
+            <w:r>
+              <w:rPr>
+                <w:rFonts w:asciiTheme="minorHAnsi" w:hAnsiTheme="minorHAnsi" w:cs="Arial"/>
+                <w:color w:val="333333"/>
+                <w:shd w:val="clear" w:color="auto" w:fill="FFFFFF"/>
+              </w:rPr>
+              <w:t>: All smart phones / tablets.</w:t>
+            </w:r>
+            <w:r>
+              <w:rPr>
+                <w:rFonts w:asciiTheme="minorHAnsi" w:hAnsiTheme="minorHAnsi" w:cs="Arial"/>
+                <w:color w:val="333333"/>
+              </w:rPr>
+              <w:br/>
+            </w:r>
+            <w:r>
+              <w:rPr>
+                <w:rFonts w:asciiTheme="minorHAnsi" w:hAnsiTheme="minorHAnsi" w:cs="Arial"/>
+                <w:color w:val="333333"/>
+                <w:shd w:val="clear" w:color="auto" w:fill="FFFFFF"/>
+              </w:rPr>
+              <w:t>Desktop Browsers: Chrome, Safari, Firefox latest 4 versions, IE9/10+ (depending on app)</w:t>
+            </w:r>
+            <w:r>
+              <w:rPr>
+                <w:rFonts w:asciiTheme="minorHAnsi" w:hAnsiTheme="minorHAnsi" w:cs="Arial"/>
+                <w:color w:val="333333"/>
+              </w:rPr>
+              <w:br/>
+            </w:r>
+            <w:r>
+              <w:rPr>
+                <w:rFonts w:asciiTheme="minorHAnsi" w:hAnsiTheme="minorHAnsi" w:cs="Arial"/>
+                <w:color w:val="333333"/>
+              </w:rPr>
+              <w:br/>
+            </w:r>
+            <w:r>
+              <w:rPr>
+                <w:rFonts w:asciiTheme="minorHAnsi" w:hAnsiTheme="minorHAnsi" w:cs="Arial"/>
+                <w:b/>
+                <w:color w:val="333333"/>
+                <w:shd w:val="clear" w:color="auto" w:fill="FFFFFF"/>
+              </w:rPr>
+              <w:t>Stack</w:t>
+            </w:r>
+            <w:r>
+              <w:rPr>
+                <w:rFonts w:asciiTheme="minorHAnsi" w:hAnsiTheme="minorHAnsi" w:cs="Arial"/>
+                <w:color w:val="333333"/>
+                <w:shd w:val="clear" w:color="auto" w:fill="FFFFFF"/>
+              </w:rPr>
+              <w:t>:</w:t>
+            </w:r>
+            <w:r>
+              <w:rPr>
+                <w:rFonts w:asciiTheme="minorHAnsi" w:hAnsiTheme="minorHAnsi" w:cs="Arial"/>
+                <w:color w:val="333333"/>
+              </w:rPr>
+              <w:br/>
+            </w:r>
+            <w:r>
+              <w:rPr>
+                <w:rFonts w:asciiTheme="minorHAnsi" w:hAnsiTheme="minorHAnsi" w:cs="Arial"/>
+                <w:color w:val="333333"/>
+                <w:shd w:val="clear" w:color="auto" w:fill="FFFFFF"/>
+              </w:rPr>
+              <w:t>Node, Angular</w:t>
+            </w:r>
+            <w:r>
+              <w:rPr>
+                <w:rFonts w:asciiTheme="minorHAnsi" w:hAnsiTheme="minorHAnsi" w:cs="Arial"/>
+                <w:color w:val="333333"/>
+                <w:shd w:val="clear" w:color="auto" w:fill="FFFFFF"/>
+              </w:rPr>
+              <w:t xml:space="preserve"> (bug-fixes)</w:t>
+            </w:r>
+            <w:r>
+              <w:rPr>
+                <w:rFonts w:asciiTheme="minorHAnsi" w:hAnsiTheme="minorHAnsi" w:cs="Arial"/>
+                <w:color w:val="333333"/>
+                <w:shd w:val="clear" w:color="auto" w:fill="FFFFFF"/>
+              </w:rPr>
+              <w:t xml:space="preserve">, Backbone/Marionette, Handlebars, Underscore, Require, </w:t>
+            </w:r>
+            <w:proofErr w:type="spellStart"/>
+            <w:r>
+              <w:rPr>
+                <w:rFonts w:asciiTheme="minorHAnsi" w:hAnsiTheme="minorHAnsi" w:cs="Arial"/>
+                <w:color w:val="333333"/>
+                <w:shd w:val="clear" w:color="auto" w:fill="FFFFFF"/>
+              </w:rPr>
+              <w:t>Modernizr</w:t>
+            </w:r>
+            <w:proofErr w:type="spellEnd"/>
+            <w:r>
+              <w:rPr>
+                <w:rFonts w:asciiTheme="minorHAnsi" w:hAnsiTheme="minorHAnsi" w:cs="Arial"/>
+                <w:color w:val="333333"/>
+                <w:shd w:val="clear" w:color="auto" w:fill="FFFFFF"/>
+              </w:rPr>
+              <w:t>, JQM, Twitter Bootstrap, Grunt.</w:t>
+            </w:r>
+            <w:r>
+              <w:rPr>
+                <w:rFonts w:asciiTheme="minorHAnsi" w:hAnsiTheme="minorHAnsi" w:cs="Arial"/>
+                <w:color w:val="333333"/>
+              </w:rPr>
+              <w:br/>
+            </w:r>
+            <w:r>
+              <w:rPr>
+                <w:rFonts w:asciiTheme="minorHAnsi" w:hAnsiTheme="minorHAnsi" w:cs="Arial"/>
+                <w:color w:val="333333"/>
+              </w:rPr>
+              <w:br/>
+            </w:r>
+            <w:r>
+              <w:rPr>
+                <w:rFonts w:asciiTheme="minorHAnsi" w:hAnsiTheme="minorHAnsi" w:cs="Arial"/>
+                <w:color w:val="333333"/>
+                <w:shd w:val="clear" w:color="auto" w:fill="FFFFFF"/>
+              </w:rPr>
+              <w:t xml:space="preserve">CI: </w:t>
+            </w:r>
+            <w:proofErr w:type="spellStart"/>
+            <w:r>
+              <w:rPr>
+                <w:rFonts w:asciiTheme="minorHAnsi" w:hAnsiTheme="minorHAnsi" w:cs="Arial"/>
+                <w:color w:val="333333"/>
+                <w:shd w:val="clear" w:color="auto" w:fill="FFFFFF"/>
+              </w:rPr>
+              <w:t>Git</w:t>
+            </w:r>
+            <w:proofErr w:type="spellEnd"/>
+            <w:r>
+              <w:rPr>
+                <w:rFonts w:asciiTheme="minorHAnsi" w:hAnsiTheme="minorHAnsi" w:cs="Arial"/>
+                <w:color w:val="333333"/>
+                <w:shd w:val="clear" w:color="auto" w:fill="FFFFFF"/>
+              </w:rPr>
+              <w:t>, Jenkins</w:t>
+            </w:r>
+            <w:r>
+              <w:rPr>
+                <w:rFonts w:asciiTheme="minorHAnsi" w:hAnsiTheme="minorHAnsi" w:cs="Arial"/>
+                <w:color w:val="333333"/>
+                <w:shd w:val="clear" w:color="auto" w:fill="FFFFFF"/>
+              </w:rPr>
+              <w:t xml:space="preserve">, </w:t>
+            </w:r>
+            <w:proofErr w:type="spellStart"/>
+            <w:r>
+              <w:rPr>
+                <w:rFonts w:asciiTheme="minorHAnsi" w:hAnsiTheme="minorHAnsi" w:cs="Arial"/>
+                <w:color w:val="333333"/>
+                <w:shd w:val="clear" w:color="auto" w:fill="FFFFFF"/>
+              </w:rPr>
+              <w:t>Docker</w:t>
+            </w:r>
+            <w:proofErr w:type="spellEnd"/>
+            <w:r>
+              <w:rPr>
+                <w:rFonts w:asciiTheme="minorHAnsi" w:hAnsiTheme="minorHAnsi" w:cs="Arial"/>
+                <w:color w:val="333333"/>
+                <w:shd w:val="clear" w:color="auto" w:fill="FFFFFF"/>
+              </w:rPr>
+              <w:t>.</w:t>
+            </w:r>
+            <w:r>
+              <w:rPr>
+                <w:rStyle w:val="apple-converted-space"/>
+                <w:rFonts w:asciiTheme="minorHAnsi" w:hAnsiTheme="minorHAnsi" w:cs="Arial"/>
+                <w:color w:val="333333"/>
+                <w:shd w:val="clear" w:color="auto" w:fill="FFFFFF"/>
+              </w:rPr>
+              <w:t> </w:t>
+            </w:r>
+            <w:r>
+              <w:rPr>
+                <w:rFonts w:asciiTheme="minorHAnsi" w:hAnsiTheme="minorHAnsi" w:cs="Arial"/>
+                <w:color w:val="333333"/>
+              </w:rPr>
+              <w:br/>
+            </w:r>
+            <w:r>
+              <w:rPr>
+                <w:rFonts w:asciiTheme="minorHAnsi" w:hAnsiTheme="minorHAnsi" w:cs="Arial"/>
+                <w:color w:val="333333"/>
+              </w:rPr>
+              <w:br/>
+            </w:r>
+            <w:r>
+              <w:rPr>
+                <w:rFonts w:asciiTheme="minorHAnsi" w:hAnsiTheme="minorHAnsi" w:cs="Arial"/>
+                <w:color w:val="333333"/>
+                <w:shd w:val="clear" w:color="auto" w:fill="FFFFFF"/>
+              </w:rPr>
+              <w:t>Testing: J</w:t>
+            </w:r>
+            <w:r>
+              <w:rPr>
+                <w:rFonts w:asciiTheme="minorHAnsi" w:hAnsiTheme="minorHAnsi" w:cs="Arial"/>
+                <w:color w:val="333333"/>
+                <w:shd w:val="clear" w:color="auto" w:fill="FFFFFF"/>
+              </w:rPr>
+              <w:t>asmine,</w:t>
+            </w:r>
+            <w:r>
+              <w:rPr>
+                <w:rFonts w:asciiTheme="minorHAnsi" w:hAnsiTheme="minorHAnsi" w:cs="Arial"/>
+                <w:color w:val="333333"/>
+                <w:shd w:val="clear" w:color="auto" w:fill="FFFFFF"/>
+              </w:rPr>
+              <w:t xml:space="preserve"> </w:t>
+            </w:r>
+            <w:proofErr w:type="spellStart"/>
+            <w:r>
+              <w:rPr>
+                <w:rFonts w:asciiTheme="minorHAnsi" w:hAnsiTheme="minorHAnsi" w:cs="Arial"/>
+                <w:color w:val="333333"/>
+                <w:shd w:val="clear" w:color="auto" w:fill="FFFFFF"/>
+              </w:rPr>
+              <w:t>qunit</w:t>
+            </w:r>
+            <w:proofErr w:type="spellEnd"/>
+            <w:r>
+              <w:rPr>
+                <w:rFonts w:asciiTheme="minorHAnsi" w:hAnsiTheme="minorHAnsi" w:cs="Arial"/>
+                <w:color w:val="333333"/>
+                <w:shd w:val="clear" w:color="auto" w:fill="FFFFFF"/>
+              </w:rPr>
+              <w:t>,</w:t>
+            </w:r>
+            <w:r>
+              <w:rPr>
+                <w:rFonts w:asciiTheme="minorHAnsi" w:hAnsiTheme="minorHAnsi" w:cs="Arial"/>
+                <w:color w:val="333333"/>
+                <w:shd w:val="clear" w:color="auto" w:fill="FFFFFF"/>
+              </w:rPr>
+              <w:t xml:space="preserve"> ruby </w:t>
+            </w:r>
+            <w:proofErr w:type="spellStart"/>
+            <w:r>
+              <w:rPr>
+                <w:rFonts w:asciiTheme="minorHAnsi" w:hAnsiTheme="minorHAnsi" w:cs="Arial"/>
+                <w:color w:val="333333"/>
+                <w:shd w:val="clear" w:color="auto" w:fill="FFFFFF"/>
+              </w:rPr>
+              <w:t>rspec</w:t>
+            </w:r>
+            <w:proofErr w:type="spellEnd"/>
+            <w:r>
+              <w:rPr>
+                <w:rFonts w:asciiTheme="minorHAnsi" w:hAnsiTheme="minorHAnsi" w:cs="Arial"/>
+                <w:color w:val="333333"/>
+                <w:shd w:val="clear" w:color="auto" w:fill="FFFFFF"/>
+              </w:rPr>
+              <w:t xml:space="preserve">, selenium, </w:t>
+            </w:r>
+            <w:proofErr w:type="spellStart"/>
+            <w:proofErr w:type="gramStart"/>
+            <w:r>
+              <w:rPr>
+                <w:rFonts w:asciiTheme="minorHAnsi" w:hAnsiTheme="minorHAnsi" w:cs="Arial"/>
+                <w:color w:val="333333"/>
+                <w:shd w:val="clear" w:color="auto" w:fill="FFFFFF"/>
+              </w:rPr>
+              <w:t>phantomjs</w:t>
+            </w:r>
+            <w:proofErr w:type="spellEnd"/>
+            <w:proofErr w:type="gramEnd"/>
+            <w:r>
+              <w:rPr>
+                <w:rFonts w:asciiTheme="minorHAnsi" w:hAnsiTheme="minorHAnsi" w:cs="Arial"/>
+                <w:color w:val="333333"/>
+                <w:shd w:val="clear" w:color="auto" w:fill="FFFFFF"/>
+              </w:rPr>
+              <w:t>.</w:t>
             </w:r>
           </w:p>
           <w:p>
@@ -783,1552 +1039,1208 @@
                 <w:szCs w:val="26"/>
               </w:rPr>
             </w:pPr>
-            <w:r>
-              <w:rPr>
-                <w:rFonts w:asciiTheme="minorHAnsi" w:hAnsiTheme="minorHAnsi" w:cs="Arial"/>
-                <w:color w:val="333333"/>
-                <w:sz w:val="20"/>
-                <w:szCs w:val="20"/>
-                <w:shd w:val="clear" w:color="auto" w:fill="FFFFFF"/>
-              </w:rPr>
-              <w:t>Received high marks for Scheduling Calendar View as well as Veteran Appointment Request, which also got recognition from the 58</w:t>
-            </w:r>
-            <w:r>
-              <w:rPr>
-                <w:rFonts w:asciiTheme="minorHAnsi" w:hAnsiTheme="minorHAnsi" w:cs="Arial"/>
-                <w:color w:val="333333"/>
-                <w:sz w:val="20"/>
-                <w:szCs w:val="20"/>
-                <w:shd w:val="clear" w:color="auto" w:fill="FFFFFF"/>
-                <w:vertAlign w:val="superscript"/>
-              </w:rPr>
-              <w:t>th</w:t>
-            </w:r>
-            <w:r>
-              <w:rPr>
-                <w:rFonts w:asciiTheme="minorHAnsi" w:hAnsiTheme="minorHAnsi" w:cs="Arial"/>
-                <w:color w:val="333333"/>
-                <w:sz w:val="20"/>
-                <w:szCs w:val="20"/>
+          </w:p>
+          <w:p>
+            <w:pPr>
+              <w:spacing w:after="0" w:line="240" w:lineRule="auto"/>
+              <w:rPr>
+                <w:rFonts w:asciiTheme="minorHAnsi" w:hAnsiTheme="minorHAnsi"/>
+                <w:b/>
+                <w:sz w:val="26"/>
+                <w:szCs w:val="26"/>
+              </w:rPr>
+            </w:pPr>
+          </w:p>
+          <w:p>
+            <w:pPr>
+              <w:spacing w:after="0" w:line="240" w:lineRule="auto"/>
+              <w:rPr>
+                <w:rFonts w:asciiTheme="minorHAnsi" w:hAnsiTheme="minorHAnsi"/>
+                <w:b/>
+                <w:sz w:val="26"/>
+                <w:szCs w:val="26"/>
+              </w:rPr>
+            </w:pPr>
+          </w:p>
+          <w:p>
+            <w:pPr>
+              <w:spacing w:after="0" w:line="240" w:lineRule="auto"/>
+              <w:rPr>
+                <w:rFonts w:asciiTheme="minorHAnsi" w:hAnsiTheme="minorHAnsi"/>
+                <w:b/>
+                <w:sz w:val="26"/>
+                <w:szCs w:val="26"/>
+              </w:rPr>
+            </w:pPr>
+          </w:p>
+          <w:p>
+            <w:pPr>
+              <w:spacing w:after="0" w:line="240" w:lineRule="auto"/>
+              <w:rPr>
+                <w:rFonts w:asciiTheme="minorHAnsi" w:hAnsiTheme="minorHAnsi"/>
+                <w:b/>
+                <w:sz w:val="26"/>
+                <w:szCs w:val="26"/>
+              </w:rPr>
+            </w:pPr>
+          </w:p>
+          <w:p>
+            <w:pPr>
+              <w:spacing w:after="0" w:line="240" w:lineRule="auto"/>
+              <w:rPr>
+                <w:rFonts w:asciiTheme="minorHAnsi" w:hAnsiTheme="minorHAnsi"/>
+              </w:rPr>
+            </w:pPr>
+            <w:r>
+              <w:rPr>
+                <w:rFonts w:asciiTheme="minorHAnsi" w:hAnsiTheme="minorHAnsi"/>
+                <w:b/>
+                <w:sz w:val="26"/>
+                <w:szCs w:val="26"/>
+              </w:rPr>
+              <w:lastRenderedPageBreak/>
+              <w:t xml:space="preserve">Consultant </w:t>
+            </w:r>
+            <w:r>
+              <w:rPr>
+                <w:rFonts w:asciiTheme="minorHAnsi" w:hAnsiTheme="minorHAnsi"/>
+                <w:b/>
+                <w:sz w:val="26"/>
+                <w:szCs w:val="26"/>
+              </w:rPr>
+              <w:t>(Front-End Developer</w:t>
+            </w:r>
+            <w:proofErr w:type="gramStart"/>
+            <w:r>
+              <w:rPr>
+                <w:rFonts w:asciiTheme="minorHAnsi" w:hAnsiTheme="minorHAnsi"/>
+                <w:b/>
+                <w:sz w:val="26"/>
+                <w:szCs w:val="26"/>
+              </w:rPr>
+              <w:t>)</w:t>
+            </w:r>
+            <w:r>
+              <w:rPr>
+                <w:rFonts w:asciiTheme="minorHAnsi" w:hAnsiTheme="minorHAnsi"/>
+                <w:b/>
+                <w:sz w:val="26"/>
+                <w:szCs w:val="26"/>
+              </w:rPr>
+              <w:t xml:space="preserve">      </w:t>
+            </w:r>
+            <w:r>
+              <w:rPr>
+                <w:rFonts w:asciiTheme="minorHAnsi" w:hAnsiTheme="minorHAnsi"/>
+                <w:b/>
+                <w:sz w:val="26"/>
+                <w:szCs w:val="26"/>
+              </w:rPr>
+              <w:t xml:space="preserve">                            </w:t>
+            </w:r>
+            <w:r>
+              <w:rPr>
+                <w:rFonts w:asciiTheme="minorHAnsi" w:hAnsiTheme="minorHAnsi"/>
+                <w:b/>
+                <w:sz w:val="26"/>
+                <w:szCs w:val="26"/>
+              </w:rPr>
+              <w:t xml:space="preserve">         </w:t>
+            </w:r>
+            <w:r>
+              <w:rPr>
+                <w:rFonts w:asciiTheme="minorHAnsi" w:hAnsiTheme="minorHAnsi"/>
+                <w:b/>
+                <w:sz w:val="26"/>
+                <w:szCs w:val="26"/>
+              </w:rPr>
+              <w:t xml:space="preserve">         </w:t>
+            </w:r>
+            <w:r>
+              <w:rPr>
+                <w:rFonts w:asciiTheme="minorHAnsi" w:hAnsiTheme="minorHAnsi"/>
+              </w:rPr>
+              <w:t>April</w:t>
+            </w:r>
+            <w:proofErr w:type="gramEnd"/>
+            <w:r>
+              <w:rPr>
+                <w:rFonts w:asciiTheme="minorHAnsi" w:hAnsiTheme="minorHAnsi"/>
+              </w:rPr>
+              <w:t xml:space="preserve"> 2012 – </w:t>
+            </w:r>
+            <w:r>
+              <w:rPr>
+                <w:rFonts w:asciiTheme="minorHAnsi" w:hAnsiTheme="minorHAnsi"/>
+              </w:rPr>
+              <w:t>August</w:t>
+            </w:r>
+            <w:r>
+              <w:rPr>
+                <w:rFonts w:asciiTheme="minorHAnsi" w:hAnsiTheme="minorHAnsi"/>
+              </w:rPr>
+              <w:t xml:space="preserve"> 2013</w:t>
+            </w:r>
+          </w:p>
+          <w:p>
+            <w:pPr>
+              <w:spacing w:after="0" w:line="240" w:lineRule="auto"/>
+              <w:rPr>
+                <w:rFonts w:asciiTheme="minorHAnsi" w:hAnsiTheme="minorHAnsi"/>
+              </w:rPr>
+            </w:pPr>
+            <w:r>
+              <w:rPr>
+                <w:rFonts w:asciiTheme="minorHAnsi" w:hAnsiTheme="minorHAnsi"/>
+                <w:b/>
+              </w:rPr>
+              <w:t>CGI Federal</w:t>
+            </w:r>
+            <w:r>
+              <w:rPr>
+                <w:rFonts w:asciiTheme="minorHAnsi" w:hAnsiTheme="minorHAnsi"/>
+              </w:rPr>
+              <w:t>, Fairfax, Virginia</w:t>
+            </w:r>
+          </w:p>
+          <w:p>
+            <w:pPr>
+              <w:spacing w:after="0" w:line="240" w:lineRule="auto"/>
+              <w:rPr>
+                <w:rFonts w:asciiTheme="minorHAnsi" w:hAnsiTheme="minorHAnsi"/>
+              </w:rPr>
+            </w:pPr>
+          </w:p>
+          <w:p>
+            <w:pPr>
+              <w:spacing w:after="0" w:line="240" w:lineRule="auto"/>
+              <w:rPr>
+                <w:rFonts w:asciiTheme="minorHAnsi" w:hAnsiTheme="minorHAnsi" w:cs="Arial"/>
+                <w:color w:val="333333"/>
+                <w:shd w:val="clear" w:color="auto" w:fill="FFFFFF"/>
+              </w:rPr>
+            </w:pPr>
+            <w:r>
+              <w:rPr>
+                <w:rFonts w:asciiTheme="minorHAnsi" w:hAnsiTheme="minorHAnsi" w:cs="Arial"/>
+                <w:color w:val="333333"/>
+                <w:shd w:val="clear" w:color="auto" w:fill="FFFFFF"/>
+              </w:rPr>
+              <w:t>Responsibilities include working in a fast-pace, agile environment, creating responsive web pages for government entities such as the Federally-Facilitated Exchange, and Centers for Medicare &amp; Medicaid Services. My most recent work on the Federally-Facilitated Exchange has been presented at the White House for the new health care law that was passed under President Barack Hussein Obama.</w:t>
+            </w:r>
+          </w:p>
+          <w:p>
+            <w:pPr>
+              <w:spacing w:after="0" w:line="240" w:lineRule="auto"/>
+              <w:rPr>
+                <w:rFonts w:asciiTheme="minorHAnsi" w:hAnsiTheme="minorHAnsi" w:cs="Arial"/>
+                <w:color w:val="333333"/>
+                <w:shd w:val="clear" w:color="auto" w:fill="FFFFFF"/>
+              </w:rPr>
+            </w:pPr>
+          </w:p>
+          <w:p>
+            <w:pPr>
+              <w:spacing w:after="0" w:line="240" w:lineRule="auto"/>
+              <w:rPr>
+                <w:rFonts w:asciiTheme="minorHAnsi" w:hAnsiTheme="minorHAnsi" w:cs="Arial"/>
+                <w:color w:val="333333"/>
+                <w:shd w:val="clear" w:color="auto" w:fill="FFFFFF"/>
+              </w:rPr>
+            </w:pPr>
+            <w:r>
+              <w:rPr>
+                <w:rFonts w:asciiTheme="minorHAnsi" w:hAnsiTheme="minorHAnsi" w:cs="Arial"/>
+                <w:b/>
+                <w:color w:val="333333"/>
+                <w:sz w:val="26"/>
+                <w:szCs w:val="26"/>
+                <w:shd w:val="clear" w:color="auto" w:fill="FFFFFF"/>
+              </w:rPr>
+              <w:t xml:space="preserve">Freelancer                    </w:t>
+            </w:r>
+            <w:r>
+              <w:rPr>
+                <w:rFonts w:asciiTheme="minorHAnsi" w:hAnsiTheme="minorHAnsi" w:cs="Arial"/>
+                <w:color w:val="333333"/>
+                <w:sz w:val="26"/>
+                <w:szCs w:val="26"/>
+                <w:shd w:val="clear" w:color="auto" w:fill="FFFFFF"/>
+              </w:rPr>
+              <w:t xml:space="preserve">                                                                         </w:t>
+            </w:r>
+            <w:r>
+              <w:rPr>
+                <w:rFonts w:asciiTheme="minorHAnsi" w:hAnsiTheme="minorHAnsi" w:cs="Arial"/>
+                <w:color w:val="333333"/>
+                <w:shd w:val="clear" w:color="auto" w:fill="FFFFFF"/>
+              </w:rPr>
+              <w:t>January</w:t>
+            </w:r>
+            <w:r>
+              <w:rPr>
+                <w:rFonts w:asciiTheme="minorHAnsi" w:hAnsiTheme="minorHAnsi" w:cs="Arial"/>
+                <w:b/>
+                <w:color w:val="333333"/>
                 <w:shd w:val="clear" w:color="auto" w:fill="FFFFFF"/>
               </w:rPr>
               <w:t xml:space="preserve"> </w:t>
             </w:r>
             <w:r>
               <w:rPr>
+                <w:rFonts w:asciiTheme="minorHAnsi" w:hAnsiTheme="minorHAnsi" w:cs="Arial"/>
+                <w:color w:val="333333"/>
+                <w:shd w:val="clear" w:color="auto" w:fill="FFFFFF"/>
+              </w:rPr>
+              <w:t>2013 – April 2013</w:t>
+            </w:r>
+            <w:r>
+              <w:rPr>
+                <w:rFonts w:asciiTheme="minorHAnsi" w:hAnsiTheme="minorHAnsi" w:cs="Arial"/>
+                <w:b/>
+                <w:color w:val="333333"/>
+                <w:sz w:val="26"/>
+                <w:szCs w:val="26"/>
+                <w:shd w:val="clear" w:color="auto" w:fill="FFFFFF"/>
+              </w:rPr>
+              <w:br/>
+            </w:r>
+            <w:r>
+              <w:rPr>
+                <w:rFonts w:asciiTheme="minorHAnsi" w:hAnsiTheme="minorHAnsi" w:cs="Arial"/>
+                <w:b/>
+                <w:color w:val="333333"/>
+                <w:shd w:val="clear" w:color="auto" w:fill="FFFFFF"/>
+              </w:rPr>
+              <w:t>Lucinda Team</w:t>
+            </w:r>
+            <w:r>
+              <w:rPr>
+                <w:rFonts w:asciiTheme="minorHAnsi" w:hAnsiTheme="minorHAnsi" w:cs="Arial"/>
+                <w:color w:val="333333"/>
+                <w:shd w:val="clear" w:color="auto" w:fill="FFFFFF"/>
+              </w:rPr>
+              <w:t>, Annandale, Virginia</w:t>
+            </w:r>
+          </w:p>
+          <w:p>
+            <w:pPr>
+              <w:spacing w:after="0" w:line="240" w:lineRule="auto"/>
+              <w:rPr>
                 <w:rFonts w:asciiTheme="minorHAnsi" w:eastAsia="Times New Roman" w:hAnsiTheme="minorHAnsi"/>
-                <w:bCs/>
-                <w:sz w:val="20"/>
-                <w:szCs w:val="20"/>
-              </w:rPr>
-              <w:t>Speaker of the United States House of Representatives</w:t>
-            </w:r>
+              </w:rPr>
+            </w:pPr>
             <w:r>
               <w:rPr>
                 <w:rFonts w:asciiTheme="minorHAnsi" w:eastAsia="Times New Roman" w:hAnsiTheme="minorHAnsi"/>
-                <w:bCs/>
-                <w:sz w:val="20"/>
-                <w:szCs w:val="20"/>
-              </w:rPr>
-              <w:t>, Newt Gingrich.</w:t>
-            </w:r>
-            <w:r>
-              <w:rPr>
-                <w:rFonts w:asciiTheme="minorHAnsi" w:hAnsiTheme="minorHAnsi" w:cs="Arial"/>
-                <w:color w:val="333333"/>
-                <w:sz w:val="20"/>
-                <w:szCs w:val="20"/>
-              </w:rPr>
-              <w:br/>
-            </w:r>
-            <w:r>
-              <w:rPr>
-                <w:rFonts w:asciiTheme="minorHAnsi" w:hAnsiTheme="minorHAnsi" w:cs="Arial"/>
-                <w:color w:val="333333"/>
-                <w:sz w:val="20"/>
-                <w:szCs w:val="20"/>
-              </w:rPr>
-              <w:br/>
-            </w:r>
-            <w:r>
-              <w:rPr>
-                <w:rFonts w:asciiTheme="minorHAnsi" w:hAnsiTheme="minorHAnsi" w:cs="Arial"/>
-                <w:b/>
-                <w:color w:val="333333"/>
-                <w:sz w:val="20"/>
-                <w:szCs w:val="20"/>
-                <w:shd w:val="clear" w:color="auto" w:fill="FFFFFF"/>
-              </w:rPr>
-              <w:t>Devices</w:t>
-            </w:r>
-            <w:r>
-              <w:rPr>
-                <w:rFonts w:asciiTheme="minorHAnsi" w:hAnsiTheme="minorHAnsi" w:cs="Arial"/>
-                <w:color w:val="333333"/>
-                <w:sz w:val="20"/>
-                <w:szCs w:val="20"/>
-                <w:shd w:val="clear" w:color="auto" w:fill="FFFFFF"/>
-              </w:rPr>
-              <w:t>: All smart phones / tablets.</w:t>
-            </w:r>
-            <w:r>
-              <w:rPr>
-                <w:rFonts w:asciiTheme="minorHAnsi" w:hAnsiTheme="minorHAnsi" w:cs="Arial"/>
-                <w:color w:val="333333"/>
-                <w:sz w:val="20"/>
-                <w:szCs w:val="20"/>
-              </w:rPr>
-              <w:br/>
-            </w:r>
-            <w:r>
-              <w:rPr>
-                <w:rFonts w:asciiTheme="minorHAnsi" w:hAnsiTheme="minorHAnsi" w:cs="Arial"/>
-                <w:color w:val="333333"/>
-                <w:sz w:val="20"/>
-                <w:szCs w:val="20"/>
-                <w:shd w:val="clear" w:color="auto" w:fill="FFFFFF"/>
-              </w:rPr>
-              <w:t>Desktop Browsers: Chrome, Safari, Firefox latest 4 versions, IE9/10+ (depending on app)</w:t>
-            </w:r>
-            <w:r>
-              <w:rPr>
-                <w:rFonts w:asciiTheme="minorHAnsi" w:hAnsiTheme="minorHAnsi" w:cs="Arial"/>
-                <w:color w:val="333333"/>
-                <w:sz w:val="20"/>
-                <w:szCs w:val="20"/>
-              </w:rPr>
-              <w:br/>
-            </w:r>
-            <w:r>
-              <w:rPr>
-                <w:rFonts w:asciiTheme="minorHAnsi" w:hAnsiTheme="minorHAnsi" w:cs="Arial"/>
-                <w:color w:val="333333"/>
-                <w:sz w:val="20"/>
-                <w:szCs w:val="20"/>
-              </w:rPr>
-              <w:br/>
-            </w:r>
-            <w:r>
-              <w:rPr>
-                <w:rFonts w:asciiTheme="minorHAnsi" w:hAnsiTheme="minorHAnsi" w:cs="Arial"/>
-                <w:b/>
-                <w:color w:val="333333"/>
-                <w:sz w:val="20"/>
-                <w:szCs w:val="20"/>
-                <w:shd w:val="clear" w:color="auto" w:fill="FFFFFF"/>
-              </w:rPr>
-              <w:t>Stack</w:t>
-            </w:r>
-            <w:r>
-              <w:rPr>
-                <w:rFonts w:asciiTheme="minorHAnsi" w:hAnsiTheme="minorHAnsi" w:cs="Arial"/>
-                <w:color w:val="333333"/>
-                <w:sz w:val="20"/>
-                <w:szCs w:val="20"/>
-                <w:shd w:val="clear" w:color="auto" w:fill="FFFFFF"/>
-              </w:rPr>
-              <w:t>:</w:t>
-            </w:r>
-            <w:r>
-              <w:rPr>
-                <w:rFonts w:asciiTheme="minorHAnsi" w:hAnsiTheme="minorHAnsi" w:cs="Arial"/>
-                <w:color w:val="333333"/>
-                <w:sz w:val="20"/>
-                <w:szCs w:val="20"/>
-              </w:rPr>
-              <w:br/>
-            </w:r>
-            <w:r>
-              <w:rPr>
-                <w:rFonts w:asciiTheme="minorHAnsi" w:hAnsiTheme="minorHAnsi" w:cs="Arial"/>
-                <w:color w:val="333333"/>
-                <w:sz w:val="20"/>
-                <w:szCs w:val="20"/>
-                <w:shd w:val="clear" w:color="auto" w:fill="FFFFFF"/>
-              </w:rPr>
-              <w:t>Node, Angular</w:t>
-            </w:r>
-            <w:r>
-              <w:rPr>
-                <w:rFonts w:asciiTheme="minorHAnsi" w:hAnsiTheme="minorHAnsi" w:cs="Arial"/>
-                <w:color w:val="333333"/>
-                <w:sz w:val="20"/>
-                <w:szCs w:val="20"/>
-                <w:shd w:val="clear" w:color="auto" w:fill="FFFFFF"/>
-              </w:rPr>
-              <w:t xml:space="preserve"> (bug-fixes)</w:t>
-            </w:r>
-            <w:r>
-              <w:rPr>
-                <w:rFonts w:asciiTheme="minorHAnsi" w:hAnsiTheme="minorHAnsi" w:cs="Arial"/>
-                <w:color w:val="333333"/>
-                <w:sz w:val="20"/>
-                <w:szCs w:val="20"/>
-                <w:shd w:val="clear" w:color="auto" w:fill="FFFFFF"/>
-              </w:rPr>
-              <w:t xml:space="preserve">, Backbone/Marionette, Handlebars, Underscore, Require, </w:t>
+                <w:color w:val="333333"/>
+                <w:shd w:val="clear" w:color="auto" w:fill="FFFFFF"/>
+              </w:rPr>
+              <w:t xml:space="preserve">As a Freelancer, I was competing against 2 other companies, I was awarded the contract to develop a responsive website from </w:t>
             </w:r>
             <w:proofErr w:type="spellStart"/>
             <w:r>
               <w:rPr>
-                <w:rFonts w:asciiTheme="minorHAnsi" w:hAnsiTheme="minorHAnsi" w:cs="Arial"/>
-                <w:color w:val="333333"/>
-                <w:sz w:val="20"/>
-                <w:szCs w:val="20"/>
-                <w:shd w:val="clear" w:color="auto" w:fill="FFFFFF"/>
-              </w:rPr>
-              <w:t>Modernizr</w:t>
+                <w:rFonts w:asciiTheme="minorHAnsi" w:eastAsia="Times New Roman" w:hAnsiTheme="minorHAnsi"/>
+                <w:color w:val="333333"/>
+                <w:shd w:val="clear" w:color="auto" w:fill="FFFFFF"/>
+              </w:rPr>
+              <w:t>Wordpress</w:t>
             </w:r>
             <w:proofErr w:type="spellEnd"/>
             <w:r>
               <w:rPr>
-                <w:rFonts w:asciiTheme="minorHAnsi" w:hAnsiTheme="minorHAnsi" w:cs="Arial"/>
-                <w:color w:val="333333"/>
-                <w:sz w:val="20"/>
-                <w:szCs w:val="20"/>
-                <w:shd w:val="clear" w:color="auto" w:fill="FFFFFF"/>
-              </w:rPr>
-              <w:t>, JQM, Twitter Bootstrap, Grunt.</w:t>
-            </w:r>
-            <w:r>
-              <w:rPr>
-                <w:rFonts w:asciiTheme="minorHAnsi" w:hAnsiTheme="minorHAnsi" w:cs="Arial"/>
-                <w:color w:val="333333"/>
-                <w:sz w:val="20"/>
-                <w:szCs w:val="20"/>
-              </w:rPr>
-              <w:br/>
-            </w:r>
-            <w:r>
-              <w:rPr>
-                <w:rFonts w:asciiTheme="minorHAnsi" w:hAnsiTheme="minorHAnsi" w:cs="Arial"/>
-                <w:color w:val="333333"/>
-                <w:sz w:val="20"/>
-                <w:szCs w:val="20"/>
-              </w:rPr>
-              <w:br/>
-            </w:r>
-            <w:r>
-              <w:rPr>
-                <w:rFonts w:asciiTheme="minorHAnsi" w:hAnsiTheme="minorHAnsi" w:cs="Arial"/>
-                <w:color w:val="333333"/>
-                <w:sz w:val="20"/>
-                <w:szCs w:val="20"/>
-                <w:shd w:val="clear" w:color="auto" w:fill="FFFFFF"/>
-              </w:rPr>
-              <w:t xml:space="preserve">CI: </w:t>
+                <w:rFonts w:asciiTheme="minorHAnsi" w:eastAsia="Times New Roman" w:hAnsiTheme="minorHAnsi"/>
+                <w:color w:val="333333"/>
+                <w:shd w:val="clear" w:color="auto" w:fill="FFFFFF"/>
+              </w:rPr>
+              <w:t xml:space="preserve"> that the client could ultimately maintain. Responsibilities include designing a new look and feel, implementing Google Analytics for the use of Search Engine Optimization, and creating a responsive framework using HTML5, CSS3 and </w:t>
             </w:r>
             <w:proofErr w:type="spellStart"/>
             <w:r>
               <w:rPr>
-                <w:rFonts w:asciiTheme="minorHAnsi" w:hAnsiTheme="minorHAnsi" w:cs="Arial"/>
-                <w:color w:val="333333"/>
-                <w:sz w:val="20"/>
-                <w:szCs w:val="20"/>
-                <w:shd w:val="clear" w:color="auto" w:fill="FFFFFF"/>
-              </w:rPr>
-              <w:t>Git</w:t>
+                <w:rFonts w:asciiTheme="minorHAnsi" w:eastAsia="Times New Roman" w:hAnsiTheme="minorHAnsi"/>
+                <w:color w:val="333333"/>
+                <w:shd w:val="clear" w:color="auto" w:fill="FFFFFF"/>
+              </w:rPr>
+              <w:t>Javascript</w:t>
             </w:r>
             <w:proofErr w:type="spellEnd"/>
             <w:r>
               <w:rPr>
-                <w:rFonts w:asciiTheme="minorHAnsi" w:hAnsiTheme="minorHAnsi" w:cs="Arial"/>
-                <w:color w:val="333333"/>
-                <w:sz w:val="20"/>
-                <w:szCs w:val="20"/>
-                <w:shd w:val="clear" w:color="auto" w:fill="FFFFFF"/>
-              </w:rPr>
-              <w:t>, Jenkins.</w:t>
-            </w:r>
-            <w:r>
-              <w:rPr>
-                <w:rStyle w:val="apple-converted-space"/>
-                <w:rFonts w:asciiTheme="minorHAnsi" w:hAnsiTheme="minorHAnsi" w:cs="Arial"/>
-                <w:color w:val="333333"/>
-                <w:sz w:val="20"/>
-                <w:szCs w:val="20"/>
-                <w:shd w:val="clear" w:color="auto" w:fill="FFFFFF"/>
-              </w:rPr>
-              <w:t> </w:t>
-            </w:r>
-            <w:r>
-              <w:rPr>
-                <w:rFonts w:asciiTheme="minorHAnsi" w:hAnsiTheme="minorHAnsi" w:cs="Arial"/>
-                <w:color w:val="333333"/>
-                <w:sz w:val="20"/>
-                <w:szCs w:val="20"/>
-              </w:rPr>
-              <w:br/>
-            </w:r>
-            <w:r>
-              <w:rPr>
-                <w:rFonts w:asciiTheme="minorHAnsi" w:hAnsiTheme="minorHAnsi" w:cs="Arial"/>
-                <w:color w:val="333333"/>
-                <w:sz w:val="20"/>
-                <w:szCs w:val="20"/>
-              </w:rPr>
-              <w:br/>
-            </w:r>
-            <w:r>
-              <w:rPr>
-                <w:rFonts w:asciiTheme="minorHAnsi" w:hAnsiTheme="minorHAnsi" w:cs="Arial"/>
-                <w:color w:val="333333"/>
-                <w:sz w:val="20"/>
-                <w:szCs w:val="20"/>
-                <w:shd w:val="clear" w:color="auto" w:fill="FFFFFF"/>
-              </w:rPr>
-              <w:t>Testing: jasmine,</w:t>
-            </w:r>
-            <w:r>
-              <w:rPr>
-                <w:rFonts w:asciiTheme="minorHAnsi" w:hAnsiTheme="minorHAnsi" w:cs="Arial"/>
-                <w:color w:val="333333"/>
-                <w:sz w:val="20"/>
-                <w:szCs w:val="20"/>
-                <w:shd w:val="clear" w:color="auto" w:fill="FFFFFF"/>
+                <w:rFonts w:asciiTheme="minorHAnsi" w:eastAsia="Times New Roman" w:hAnsiTheme="minorHAnsi"/>
+                <w:color w:val="333333"/>
+                <w:shd w:val="clear" w:color="auto" w:fill="FFFFFF"/>
+              </w:rPr>
+              <w:t>/</w:t>
+            </w:r>
+            <w:proofErr w:type="spellStart"/>
+            <w:r>
+              <w:rPr>
+                <w:rFonts w:asciiTheme="minorHAnsi" w:eastAsia="Times New Roman" w:hAnsiTheme="minorHAnsi"/>
+                <w:color w:val="333333"/>
+                <w:shd w:val="clear" w:color="auto" w:fill="FFFFFF"/>
+              </w:rPr>
+              <w:t>jQuery</w:t>
+            </w:r>
+            <w:proofErr w:type="spellEnd"/>
+            <w:r>
+              <w:rPr>
+                <w:rFonts w:asciiTheme="minorHAnsi" w:eastAsia="Times New Roman" w:hAnsiTheme="minorHAnsi"/>
+                <w:color w:val="333333"/>
+                <w:shd w:val="clear" w:color="auto" w:fill="FFFFFF"/>
+              </w:rPr>
+              <w:t>.</w:t>
+            </w:r>
+          </w:p>
+          <w:p>
+            <w:pPr>
+              <w:spacing w:after="0" w:line="240" w:lineRule="auto"/>
+              <w:rPr>
+                <w:rFonts w:asciiTheme="minorHAnsi" w:hAnsiTheme="minorHAnsi"/>
+                <w:b/>
+                <w:sz w:val="26"/>
+                <w:szCs w:val="26"/>
+              </w:rPr>
+            </w:pPr>
+          </w:p>
+          <w:p>
+            <w:pPr>
+              <w:spacing w:after="0" w:line="240" w:lineRule="auto"/>
+              <w:rPr>
+                <w:rFonts w:asciiTheme="minorHAnsi" w:hAnsiTheme="minorHAnsi"/>
+              </w:rPr>
+            </w:pPr>
+            <w:r>
+              <w:rPr>
+                <w:rFonts w:asciiTheme="minorHAnsi" w:hAnsiTheme="minorHAnsi"/>
+                <w:b/>
+                <w:sz w:val="26"/>
+                <w:szCs w:val="26"/>
+              </w:rPr>
+              <w:t xml:space="preserve">Freelancer     </w:t>
+            </w:r>
+            <w:r>
+              <w:rPr>
+                <w:rFonts w:asciiTheme="minorHAnsi" w:hAnsiTheme="minorHAnsi"/>
+                <w:b/>
+                <w:sz w:val="26"/>
+                <w:szCs w:val="26"/>
+              </w:rPr>
+              <w:t xml:space="preserve">                                                                       </w:t>
+            </w:r>
+            <w:r>
+              <w:rPr>
+                <w:rFonts w:asciiTheme="minorHAnsi" w:hAnsiTheme="minorHAnsi"/>
+                <w:b/>
+                <w:sz w:val="26"/>
+                <w:szCs w:val="26"/>
+              </w:rPr>
+              <w:t xml:space="preserve">           </w:t>
+            </w:r>
+            <w:r>
+              <w:rPr>
+                <w:rFonts w:asciiTheme="minorHAnsi" w:hAnsiTheme="minorHAnsi"/>
+              </w:rPr>
+              <w:t>October 2011</w:t>
+            </w:r>
+            <w:r>
+              <w:rPr>
+                <w:rFonts w:asciiTheme="minorHAnsi" w:hAnsiTheme="minorHAnsi"/>
+              </w:rPr>
+              <w:t xml:space="preserve"> – </w:t>
+            </w:r>
+            <w:r>
+              <w:rPr>
+                <w:rFonts w:asciiTheme="minorHAnsi" w:hAnsiTheme="minorHAnsi"/>
+              </w:rPr>
+              <w:t>April</w:t>
+            </w:r>
+            <w:r>
+              <w:rPr>
+                <w:rFonts w:asciiTheme="minorHAnsi" w:hAnsiTheme="minorHAnsi"/>
+              </w:rPr>
+              <w:t xml:space="preserve"> 2012</w:t>
+            </w:r>
+          </w:p>
+          <w:p>
+            <w:pPr>
+              <w:spacing w:after="0" w:line="240" w:lineRule="auto"/>
+              <w:rPr>
+                <w:rFonts w:asciiTheme="minorHAnsi" w:hAnsiTheme="minorHAnsi"/>
+              </w:rPr>
+            </w:pPr>
+            <w:r>
+              <w:rPr>
+                <w:rFonts w:asciiTheme="minorHAnsi" w:hAnsiTheme="minorHAnsi"/>
+                <w:b/>
+              </w:rPr>
+              <w:t>Navigant Consulting, Inc.</w:t>
+            </w:r>
+            <w:r>
+              <w:rPr>
+                <w:rFonts w:asciiTheme="minorHAnsi" w:hAnsiTheme="minorHAnsi"/>
+              </w:rPr>
+              <w:t>, Washington D.C.</w:t>
+            </w:r>
+          </w:p>
+          <w:p>
+            <w:pPr>
+              <w:spacing w:after="0" w:line="240" w:lineRule="auto"/>
+              <w:rPr>
+                <w:rFonts w:asciiTheme="minorHAnsi" w:hAnsiTheme="minorHAnsi"/>
+              </w:rPr>
+            </w:pPr>
+          </w:p>
+          <w:p>
+            <w:pPr>
+              <w:spacing w:after="0" w:line="240" w:lineRule="auto"/>
+              <w:rPr>
+                <w:rFonts w:asciiTheme="minorHAnsi" w:hAnsiTheme="minorHAnsi"/>
+              </w:rPr>
+            </w:pPr>
+            <w:r>
+              <w:rPr>
+                <w:rFonts w:asciiTheme="minorHAnsi" w:hAnsiTheme="minorHAnsi"/>
+              </w:rPr>
+              <w:t xml:space="preserve">Responsibilities include the development of bash scripting in the Linux environment, managing trouble tickets, and bug reports for the scripts. Trouble-shooting code, implements </w:t>
+            </w:r>
+            <w:r>
+              <w:rPr>
+                <w:rFonts w:asciiTheme="minorHAnsi" w:hAnsiTheme="minorHAnsi"/>
+              </w:rPr>
+              <w:t>bug fixes</w:t>
+            </w:r>
+            <w:r>
+              <w:rPr>
+                <w:rFonts w:asciiTheme="minorHAnsi" w:hAnsiTheme="minorHAnsi"/>
+              </w:rPr>
+              <w:t>, and maintaining the overall structure of the Linux environments for Navigant.</w:t>
+            </w:r>
+          </w:p>
+          <w:p>
+            <w:pPr>
+              <w:spacing w:after="0" w:line="240" w:lineRule="auto"/>
+              <w:rPr>
+                <w:rFonts w:asciiTheme="minorHAnsi" w:hAnsiTheme="minorHAnsi"/>
+                <w:b/>
+                <w:sz w:val="26"/>
+                <w:szCs w:val="26"/>
+              </w:rPr>
+            </w:pPr>
+          </w:p>
+          <w:p>
+            <w:pPr>
+              <w:spacing w:after="0" w:line="240" w:lineRule="auto"/>
+              <w:rPr>
+                <w:rFonts w:asciiTheme="minorHAnsi" w:hAnsiTheme="minorHAnsi"/>
+              </w:rPr>
+            </w:pPr>
+            <w:r>
+              <w:rPr>
+                <w:rFonts w:asciiTheme="minorHAnsi" w:hAnsiTheme="minorHAnsi"/>
+                <w:b/>
+                <w:sz w:val="26"/>
+                <w:szCs w:val="26"/>
+              </w:rPr>
+              <w:t xml:space="preserve">Associate </w:t>
+            </w:r>
+            <w:r>
+              <w:rPr>
+                <w:rFonts w:asciiTheme="minorHAnsi" w:hAnsiTheme="minorHAnsi"/>
+                <w:b/>
+                <w:sz w:val="26"/>
+                <w:szCs w:val="26"/>
+              </w:rPr>
+              <w:t>(Developer</w:t>
+            </w:r>
+            <w:proofErr w:type="gramStart"/>
+            <w:r>
+              <w:rPr>
+                <w:rFonts w:asciiTheme="minorHAnsi" w:hAnsiTheme="minorHAnsi"/>
+                <w:b/>
+                <w:sz w:val="26"/>
+                <w:szCs w:val="26"/>
+              </w:rPr>
+              <w:t xml:space="preserve">)               </w:t>
+            </w:r>
+            <w:r>
+              <w:rPr>
+                <w:rFonts w:asciiTheme="minorHAnsi" w:hAnsiTheme="minorHAnsi"/>
+                <w:b/>
+                <w:sz w:val="26"/>
+                <w:szCs w:val="26"/>
               </w:rPr>
               <w:t xml:space="preserve"> </w:t>
             </w:r>
+            <w:r>
+              <w:rPr>
+                <w:rFonts w:asciiTheme="minorHAnsi" w:hAnsiTheme="minorHAnsi"/>
+                <w:b/>
+                <w:sz w:val="26"/>
+                <w:szCs w:val="26"/>
+              </w:rPr>
+              <w:t xml:space="preserve">                                   </w:t>
+            </w:r>
+            <w:r>
+              <w:rPr>
+                <w:rFonts w:asciiTheme="minorHAnsi" w:hAnsiTheme="minorHAnsi"/>
+                <w:b/>
+                <w:sz w:val="26"/>
+                <w:szCs w:val="26"/>
+              </w:rPr>
+              <w:t xml:space="preserve">    </w:t>
+            </w:r>
+            <w:r>
+              <w:rPr>
+                <w:rFonts w:asciiTheme="minorHAnsi" w:hAnsiTheme="minorHAnsi"/>
+                <w:b/>
+                <w:sz w:val="26"/>
+                <w:szCs w:val="26"/>
+              </w:rPr>
+              <w:t xml:space="preserve">               </w:t>
+            </w:r>
+            <w:r>
+              <w:rPr>
+                <w:rFonts w:asciiTheme="minorHAnsi" w:hAnsiTheme="minorHAnsi"/>
+              </w:rPr>
+              <w:t>June</w:t>
+            </w:r>
+            <w:proofErr w:type="gramEnd"/>
+            <w:r>
+              <w:rPr>
+                <w:rFonts w:asciiTheme="minorHAnsi" w:hAnsiTheme="minorHAnsi"/>
+              </w:rPr>
+              <w:t xml:space="preserve"> 2010 –</w:t>
+            </w:r>
+            <w:r>
+              <w:rPr>
+                <w:rFonts w:asciiTheme="minorHAnsi" w:hAnsiTheme="minorHAnsi"/>
+              </w:rPr>
+              <w:t xml:space="preserve"> February 2012</w:t>
+            </w:r>
+          </w:p>
+          <w:p>
+            <w:pPr>
+              <w:spacing w:after="0" w:line="240" w:lineRule="auto"/>
+              <w:rPr>
+                <w:rFonts w:asciiTheme="minorHAnsi" w:hAnsiTheme="minorHAnsi"/>
+              </w:rPr>
+            </w:pPr>
+            <w:r>
+              <w:rPr>
+                <w:rFonts w:asciiTheme="minorHAnsi" w:hAnsiTheme="minorHAnsi"/>
+                <w:b/>
+              </w:rPr>
+              <w:t>DRT Strategies Inc.</w:t>
+            </w:r>
+            <w:r>
+              <w:rPr>
+                <w:rFonts w:asciiTheme="minorHAnsi" w:hAnsiTheme="minorHAnsi"/>
+              </w:rPr>
+              <w:t xml:space="preserve">, Arlington, Virginia </w:t>
+            </w:r>
+          </w:p>
+          <w:p>
+            <w:pPr>
+              <w:spacing w:after="0" w:line="240" w:lineRule="auto"/>
+              <w:rPr>
+                <w:rFonts w:asciiTheme="minorHAnsi" w:hAnsiTheme="minorHAnsi"/>
+              </w:rPr>
+            </w:pPr>
+          </w:p>
+          <w:p>
+            <w:pPr>
+              <w:spacing w:after="0" w:line="240" w:lineRule="auto"/>
+              <w:rPr>
+                <w:rFonts w:asciiTheme="minorHAnsi" w:hAnsiTheme="minorHAnsi"/>
+              </w:rPr>
+            </w:pPr>
+            <w:r>
+              <w:rPr>
+                <w:rFonts w:asciiTheme="minorHAnsi" w:hAnsiTheme="minorHAnsi"/>
+              </w:rPr>
+              <w:t xml:space="preserve">Responsibilities include the development of Google </w:t>
+            </w:r>
+            <w:r>
+              <w:rPr>
+                <w:rFonts w:asciiTheme="minorHAnsi" w:hAnsiTheme="minorHAnsi"/>
+              </w:rPr>
+              <w:t>C</w:t>
+            </w:r>
+            <w:r>
+              <w:rPr>
+                <w:rFonts w:asciiTheme="minorHAnsi" w:hAnsiTheme="minorHAnsi"/>
+              </w:rPr>
+              <w:t xml:space="preserve">ustom </w:t>
+            </w:r>
+            <w:r>
+              <w:rPr>
+                <w:rFonts w:asciiTheme="minorHAnsi" w:hAnsiTheme="minorHAnsi"/>
+              </w:rPr>
+              <w:t>S</w:t>
+            </w:r>
+            <w:r>
+              <w:rPr>
+                <w:rFonts w:asciiTheme="minorHAnsi" w:hAnsiTheme="minorHAnsi"/>
+              </w:rPr>
+              <w:t>earch features, development</w:t>
+            </w:r>
+            <w:r>
+              <w:rPr>
+                <w:rFonts w:asciiTheme="minorHAnsi" w:hAnsiTheme="minorHAnsi"/>
+              </w:rPr>
+              <w:t xml:space="preserve"> with Drupal</w:t>
+            </w:r>
+            <w:r>
+              <w:rPr>
+                <w:rFonts w:asciiTheme="minorHAnsi" w:hAnsiTheme="minorHAnsi"/>
+              </w:rPr>
+              <w:t xml:space="preserve"> front</w:t>
+            </w:r>
+            <w:r>
+              <w:rPr>
+                <w:rFonts w:asciiTheme="minorHAnsi" w:hAnsiTheme="minorHAnsi"/>
+              </w:rPr>
+              <w:t xml:space="preserve"> and back</w:t>
+            </w:r>
+            <w:r>
+              <w:rPr>
+                <w:rFonts w:asciiTheme="minorHAnsi" w:hAnsiTheme="minorHAnsi"/>
+              </w:rPr>
+              <w:t>-end, standing up and main</w:t>
+            </w:r>
+            <w:r>
+              <w:rPr>
+                <w:rFonts w:asciiTheme="minorHAnsi" w:hAnsiTheme="minorHAnsi"/>
+              </w:rPr>
+              <w:t>taining server infrastructure, creating mockups for websites using Photoshop</w:t>
+            </w:r>
+            <w:r>
+              <w:rPr>
+                <w:rFonts w:asciiTheme="minorHAnsi" w:hAnsiTheme="minorHAnsi"/>
+              </w:rPr>
+              <w:t>, slicing those mockups into html/</w:t>
+            </w:r>
             <w:proofErr w:type="spellStart"/>
             <w:r>
               <w:rPr>
-                <w:rFonts w:asciiTheme="minorHAnsi" w:hAnsiTheme="minorHAnsi" w:cs="Arial"/>
-                <w:color w:val="333333"/>
-                <w:sz w:val="20"/>
-                <w:szCs w:val="20"/>
-                <w:shd w:val="clear" w:color="auto" w:fill="FFFFFF"/>
-              </w:rPr>
-              <w:t>qunit</w:t>
+                <w:rFonts w:asciiTheme="minorHAnsi" w:hAnsiTheme="minorHAnsi"/>
+              </w:rPr>
+              <w:t>css</w:t>
             </w:r>
             <w:proofErr w:type="spellEnd"/>
             <w:r>
               <w:rPr>
-                <w:rFonts w:asciiTheme="minorHAnsi" w:hAnsiTheme="minorHAnsi" w:cs="Arial"/>
-                <w:color w:val="333333"/>
-                <w:sz w:val="20"/>
-                <w:szCs w:val="20"/>
-                <w:shd w:val="clear" w:color="auto" w:fill="FFFFFF"/>
-              </w:rPr>
-              <w:t>,</w:t>
-            </w:r>
-            <w:r>
-              <w:rPr>
-                <w:rFonts w:asciiTheme="minorHAnsi" w:hAnsiTheme="minorHAnsi" w:cs="Arial"/>
-                <w:color w:val="333333"/>
-                <w:sz w:val="20"/>
-                <w:szCs w:val="20"/>
-                <w:shd w:val="clear" w:color="auto" w:fill="FFFFFF"/>
-              </w:rPr>
-              <w:t xml:space="preserve"> ruby </w:t>
+                <w:rFonts w:asciiTheme="minorHAnsi" w:hAnsiTheme="minorHAnsi"/>
+              </w:rPr>
+              <w:t xml:space="preserve"> themes which are cross-browser compatible, 508 compliant, and w3c validated.</w:t>
+            </w:r>
+            <w:r>
+              <w:rPr>
+                <w:rFonts w:asciiTheme="minorHAnsi" w:hAnsiTheme="minorHAnsi"/>
+              </w:rPr>
+              <w:t xml:space="preserve"> </w:t>
+            </w:r>
+            <w:r>
+              <w:rPr>
+                <w:rFonts w:asciiTheme="minorHAnsi" w:hAnsiTheme="minorHAnsi"/>
+              </w:rPr>
+              <w:t>M</w:t>
+            </w:r>
+            <w:r>
+              <w:rPr>
+                <w:rFonts w:asciiTheme="minorHAnsi" w:hAnsiTheme="minorHAnsi"/>
+              </w:rPr>
+              <w:t>aintaining</w:t>
+            </w:r>
+            <w:r>
+              <w:rPr>
+                <w:rFonts w:asciiTheme="minorHAnsi" w:hAnsiTheme="minorHAnsi"/>
+              </w:rPr>
+              <w:t xml:space="preserve"> </w:t>
+            </w:r>
+            <w:r>
+              <w:rPr>
+                <w:rFonts w:asciiTheme="minorHAnsi" w:hAnsiTheme="minorHAnsi"/>
+              </w:rPr>
+              <w:t>database infrastructure</w:t>
+            </w:r>
+            <w:r>
+              <w:rPr>
+                <w:rFonts w:asciiTheme="minorHAnsi" w:hAnsiTheme="minorHAnsi"/>
+              </w:rPr>
+              <w:t>, and supporting the IT infrastructure within DRT Strategies</w:t>
+            </w:r>
+            <w:r>
+              <w:rPr>
+                <w:rFonts w:asciiTheme="minorHAnsi" w:hAnsiTheme="minorHAnsi"/>
+              </w:rPr>
+              <w:t xml:space="preserve">. </w:t>
+            </w:r>
+          </w:p>
+          <w:p>
+            <w:pPr>
+              <w:spacing w:after="0" w:line="240" w:lineRule="auto"/>
+              <w:rPr>
+                <w:rFonts w:asciiTheme="minorHAnsi" w:hAnsiTheme="minorHAnsi"/>
+              </w:rPr>
+            </w:pPr>
+          </w:p>
+          <w:p>
+            <w:pPr>
+              <w:spacing w:after="0" w:line="240" w:lineRule="auto"/>
+              <w:rPr>
+                <w:rFonts w:asciiTheme="minorHAnsi" w:hAnsiTheme="minorHAnsi"/>
+                <w:i/>
+                <w:u w:val="single"/>
+              </w:rPr>
+            </w:pPr>
+            <w:r>
+              <w:rPr>
+                <w:rFonts w:asciiTheme="minorHAnsi" w:hAnsiTheme="minorHAnsi"/>
+                <w:i/>
+                <w:u w:val="single"/>
+              </w:rPr>
+              <w:t>Project Summary</w:t>
+            </w:r>
+          </w:p>
+          <w:p>
+            <w:pPr>
+              <w:spacing w:after="0" w:line="240" w:lineRule="auto"/>
+              <w:rPr>
+                <w:rFonts w:asciiTheme="minorHAnsi" w:hAnsiTheme="minorHAnsi"/>
+                <w:i/>
+              </w:rPr>
+            </w:pPr>
+          </w:p>
+          <w:p>
+            <w:pPr>
+              <w:spacing w:after="0" w:line="240" w:lineRule="auto"/>
+              <w:rPr>
+                <w:rFonts w:asciiTheme="minorHAnsi" w:hAnsiTheme="minorHAnsi"/>
+              </w:rPr>
+            </w:pPr>
+            <w:r>
+              <w:rPr>
+                <w:rFonts w:asciiTheme="minorHAnsi" w:hAnsiTheme="minorHAnsi"/>
+                <w:i/>
+              </w:rPr>
+              <w:t>One West Bank:</w:t>
+            </w:r>
+            <w:r>
+              <w:rPr>
+                <w:rFonts w:asciiTheme="minorHAnsi" w:hAnsiTheme="minorHAnsi"/>
+                <w:i/>
+              </w:rPr>
+              <w:t xml:space="preserve"> </w:t>
+            </w:r>
+            <w:r>
+              <w:rPr>
+                <w:rFonts w:asciiTheme="minorHAnsi" w:hAnsiTheme="minorHAnsi"/>
+              </w:rPr>
+              <w:t>One West Bank tasked Navigant Consulting</w:t>
+            </w:r>
+            <w:r>
+              <w:rPr>
+                <w:rFonts w:asciiTheme="minorHAnsi" w:hAnsiTheme="minorHAnsi"/>
+              </w:rPr>
+              <w:t xml:space="preserve"> to lead compliance audit</w:t>
+            </w:r>
+            <w:r>
+              <w:rPr>
+                <w:rFonts w:asciiTheme="minorHAnsi" w:hAnsiTheme="minorHAnsi"/>
+              </w:rPr>
+              <w:t>ing</w:t>
+            </w:r>
+            <w:r>
+              <w:rPr>
+                <w:rFonts w:asciiTheme="minorHAnsi" w:hAnsiTheme="minorHAnsi"/>
+              </w:rPr>
+              <w:t xml:space="preserve"> </w:t>
+            </w:r>
+            <w:r>
+              <w:rPr>
+                <w:rFonts w:asciiTheme="minorHAnsi" w:hAnsiTheme="minorHAnsi"/>
+              </w:rPr>
+              <w:t xml:space="preserve">of </w:t>
+            </w:r>
+            <w:r>
+              <w:rPr>
+                <w:rFonts w:asciiTheme="minorHAnsi" w:hAnsiTheme="minorHAnsi"/>
+              </w:rPr>
+              <w:t>the home foreclosure crisis that occurred from 2008 - 2009. As a subcontractor,</w:t>
+            </w:r>
+            <w:r>
+              <w:rPr>
+                <w:rFonts w:asciiTheme="minorHAnsi" w:hAnsiTheme="minorHAnsi"/>
+              </w:rPr>
+              <w:t xml:space="preserve"> I came up with the idea and was eventually</w:t>
+            </w:r>
+            <w:r>
+              <w:rPr>
+                <w:rFonts w:asciiTheme="minorHAnsi" w:hAnsiTheme="minorHAnsi"/>
+              </w:rPr>
+              <w:t xml:space="preserve"> tasked with the automation process for compiling thousands of loan documents through a complex process of </w:t>
+            </w:r>
+            <w:proofErr w:type="gramStart"/>
+            <w:r>
+              <w:rPr>
+                <w:rFonts w:asciiTheme="minorHAnsi" w:hAnsiTheme="minorHAnsi"/>
+              </w:rPr>
+              <w:t>converting .</w:t>
             </w:r>
             <w:proofErr w:type="spellStart"/>
             <w:r>
               <w:rPr>
-                <w:rFonts w:asciiTheme="minorHAnsi" w:hAnsiTheme="minorHAnsi" w:cs="Arial"/>
-                <w:color w:val="333333"/>
-                <w:sz w:val="20"/>
-                <w:szCs w:val="20"/>
-                <w:shd w:val="clear" w:color="auto" w:fill="FFFFFF"/>
-              </w:rPr>
-              <w:t>rspec</w:t>
-            </w:r>
-            <w:proofErr w:type="spellEnd"/>
-            <w:r>
-              <w:rPr>
-                <w:rFonts w:asciiTheme="minorHAnsi" w:hAnsiTheme="minorHAnsi" w:cs="Arial"/>
-                <w:color w:val="333333"/>
-                <w:sz w:val="20"/>
-                <w:szCs w:val="20"/>
-                <w:shd w:val="clear" w:color="auto" w:fill="FFFFFF"/>
-              </w:rPr>
-              <w:t xml:space="preserve">, selenium, </w:t>
-            </w:r>
-            <w:proofErr w:type="spellStart"/>
-            <w:proofErr w:type="gramStart"/>
-            <w:r>
-              <w:rPr>
-                <w:rFonts w:asciiTheme="minorHAnsi" w:hAnsiTheme="minorHAnsi" w:cs="Arial"/>
-                <w:color w:val="333333"/>
-                <w:sz w:val="20"/>
-                <w:szCs w:val="20"/>
-                <w:shd w:val="clear" w:color="auto" w:fill="FFFFFF"/>
-              </w:rPr>
-              <w:t>phantomjs</w:t>
+                <w:rFonts w:asciiTheme="minorHAnsi" w:hAnsiTheme="minorHAnsi"/>
+              </w:rPr>
+              <w:t>xlsx</w:t>
             </w:r>
             <w:proofErr w:type="spellEnd"/>
             <w:proofErr w:type="gramEnd"/>
             <w:r>
               <w:rPr>
-                <w:rFonts w:asciiTheme="minorHAnsi" w:hAnsiTheme="minorHAnsi" w:cs="Arial"/>
-                <w:color w:val="333333"/>
-                <w:sz w:val="20"/>
-                <w:szCs w:val="20"/>
-                <w:shd w:val="clear" w:color="auto" w:fill="FFFFFF"/>
-              </w:rPr>
-              <w:t>.</w:t>
-            </w:r>
-          </w:p>
-          <w:p>
-            <w:pPr>
-              <w:spacing w:after="0" w:line="240" w:lineRule="auto"/>
-              <w:rPr>
-                <w:rFonts w:asciiTheme="minorHAnsi" w:hAnsiTheme="minorHAnsi"/>
-                <w:b/>
-                <w:sz w:val="26"/>
-                <w:szCs w:val="26"/>
-              </w:rPr>
-            </w:pPr>
-          </w:p>
-          <w:p>
-            <w:pPr>
-              <w:spacing w:after="0" w:line="240" w:lineRule="auto"/>
-              <w:rPr>
-                <w:rFonts w:asciiTheme="minorHAnsi" w:hAnsiTheme="minorHAnsi"/>
-              </w:rPr>
-            </w:pPr>
-            <w:r>
-              <w:rPr>
-                <w:rFonts w:asciiTheme="minorHAnsi" w:hAnsiTheme="minorHAnsi"/>
-                <w:b/>
-                <w:sz w:val="26"/>
-                <w:szCs w:val="26"/>
-              </w:rPr>
-              <w:t xml:space="preserve">Consultant </w:t>
-            </w:r>
-            <w:r>
-              <w:rPr>
-                <w:rFonts w:asciiTheme="minorHAnsi" w:hAnsiTheme="minorHAnsi"/>
-                <w:b/>
-                <w:sz w:val="26"/>
-                <w:szCs w:val="26"/>
-              </w:rPr>
-              <w:t>(Front-End Developer</w:t>
-            </w:r>
-            <w:proofErr w:type="gramStart"/>
-            <w:r>
-              <w:rPr>
-                <w:rFonts w:asciiTheme="minorHAnsi" w:hAnsiTheme="minorHAnsi"/>
-                <w:b/>
-                <w:sz w:val="26"/>
-                <w:szCs w:val="26"/>
-              </w:rPr>
-              <w:t>)</w:t>
-            </w:r>
-            <w:r>
-              <w:rPr>
-                <w:rFonts w:asciiTheme="minorHAnsi" w:hAnsiTheme="minorHAnsi"/>
-                <w:b/>
-                <w:sz w:val="26"/>
-                <w:szCs w:val="26"/>
-              </w:rPr>
-              <w:t xml:space="preserve">      </w:t>
-            </w:r>
-            <w:r>
-              <w:rPr>
-                <w:rFonts w:asciiTheme="minorHAnsi" w:hAnsiTheme="minorHAnsi"/>
-                <w:b/>
-                <w:sz w:val="26"/>
-                <w:szCs w:val="26"/>
-              </w:rPr>
-              <w:t xml:space="preserve">                            </w:t>
-            </w:r>
-            <w:r>
-              <w:rPr>
-                <w:rFonts w:asciiTheme="minorHAnsi" w:hAnsiTheme="minorHAnsi"/>
-                <w:b/>
-                <w:sz w:val="26"/>
-                <w:szCs w:val="26"/>
-              </w:rPr>
-              <w:t xml:space="preserve">         </w:t>
-            </w:r>
-            <w:r>
-              <w:rPr>
-                <w:rFonts w:asciiTheme="minorHAnsi" w:hAnsiTheme="minorHAnsi"/>
-                <w:b/>
-                <w:sz w:val="26"/>
-                <w:szCs w:val="26"/>
-              </w:rPr>
-              <w:t xml:space="preserve">         </w:t>
-            </w:r>
-            <w:r>
-              <w:rPr>
-                <w:rFonts w:asciiTheme="minorHAnsi" w:hAnsiTheme="minorHAnsi"/>
-              </w:rPr>
-              <w:t>April</w:t>
-            </w:r>
-            <w:proofErr w:type="gramEnd"/>
-            <w:r>
-              <w:rPr>
-                <w:rFonts w:asciiTheme="minorHAnsi" w:hAnsiTheme="minorHAnsi"/>
-              </w:rPr>
-              <w:t xml:space="preserve"> 2012 – </w:t>
-            </w:r>
-            <w:r>
-              <w:rPr>
-                <w:rFonts w:asciiTheme="minorHAnsi" w:hAnsiTheme="minorHAnsi"/>
-              </w:rPr>
-              <w:t>August</w:t>
-            </w:r>
-            <w:r>
-              <w:rPr>
-                <w:rFonts w:asciiTheme="minorHAnsi" w:hAnsiTheme="minorHAnsi"/>
-              </w:rPr>
-              <w:t xml:space="preserve"> 2013</w:t>
-            </w:r>
-          </w:p>
-          <w:p>
-            <w:pPr>
-              <w:spacing w:after="0" w:line="240" w:lineRule="auto"/>
-              <w:rPr>
-                <w:rFonts w:asciiTheme="minorHAnsi" w:hAnsiTheme="minorHAnsi"/>
-              </w:rPr>
-            </w:pPr>
-            <w:r>
-              <w:rPr>
-                <w:rFonts w:asciiTheme="minorHAnsi" w:hAnsiTheme="minorHAnsi"/>
-                <w:b/>
-              </w:rPr>
-              <w:t>CGI Federal</w:t>
-            </w:r>
-            <w:r>
-              <w:rPr>
-                <w:rFonts w:asciiTheme="minorHAnsi" w:hAnsiTheme="minorHAnsi"/>
-              </w:rPr>
-              <w:t>, Fairfax, Virginia</w:t>
-            </w:r>
-          </w:p>
-          <w:p>
-            <w:pPr>
-              <w:spacing w:after="0" w:line="240" w:lineRule="auto"/>
-              <w:rPr>
-                <w:rFonts w:asciiTheme="minorHAnsi" w:hAnsiTheme="minorHAnsi"/>
-              </w:rPr>
-            </w:pPr>
-          </w:p>
-          <w:p>
-            <w:pPr>
-              <w:spacing w:after="0" w:line="240" w:lineRule="auto"/>
-              <w:rPr>
-                <w:rFonts w:asciiTheme="minorHAnsi" w:hAnsiTheme="minorHAnsi" w:cs="Arial"/>
-                <w:color w:val="333333"/>
-                <w:shd w:val="clear" w:color="auto" w:fill="FFFFFF"/>
-              </w:rPr>
-            </w:pPr>
-            <w:r>
-              <w:rPr>
-                <w:rFonts w:asciiTheme="minorHAnsi" w:hAnsiTheme="minorHAnsi" w:cs="Arial"/>
-                <w:color w:val="333333"/>
-                <w:shd w:val="clear" w:color="auto" w:fill="FFFFFF"/>
-              </w:rPr>
-              <w:t>Responsibilities include working in a fast-pace, agile environment, creating responsive web pages for government entities such as the Federally-Facilitated Exchange, and Centers for Medicare &amp; Medicaid Services. My most recent work on the Federally-Facilitated Exchange has been presented at the White House for the new health care law that was passed under President Barack Hussein Obama.</w:t>
-            </w:r>
-          </w:p>
-          <w:p>
-            <w:pPr>
-              <w:spacing w:after="0" w:line="240" w:lineRule="auto"/>
-              <w:rPr>
-                <w:rFonts w:asciiTheme="minorHAnsi" w:hAnsiTheme="minorHAnsi" w:cs="Arial"/>
-                <w:color w:val="333333"/>
-                <w:shd w:val="clear" w:color="auto" w:fill="FFFFFF"/>
-              </w:rPr>
-            </w:pPr>
-          </w:p>
-          <w:p>
-            <w:pPr>
-              <w:spacing w:after="0" w:line="240" w:lineRule="auto"/>
-              <w:rPr>
-                <w:rFonts w:asciiTheme="minorHAnsi" w:hAnsiTheme="minorHAnsi" w:cs="Arial"/>
-                <w:color w:val="333333"/>
-                <w:shd w:val="clear" w:color="auto" w:fill="FFFFFF"/>
-              </w:rPr>
-            </w:pPr>
-            <w:r>
-              <w:rPr>
-                <w:rFonts w:asciiTheme="minorHAnsi" w:hAnsiTheme="minorHAnsi" w:cs="Arial"/>
-                <w:b/>
-                <w:color w:val="333333"/>
-                <w:sz w:val="26"/>
-                <w:szCs w:val="26"/>
-                <w:shd w:val="clear" w:color="auto" w:fill="FFFFFF"/>
-              </w:rPr>
-              <w:t xml:space="preserve">Freelancer                    </w:t>
-            </w:r>
-            <w:r>
-              <w:rPr>
-                <w:rFonts w:asciiTheme="minorHAnsi" w:hAnsiTheme="minorHAnsi" w:cs="Arial"/>
-                <w:color w:val="333333"/>
-                <w:sz w:val="26"/>
-                <w:szCs w:val="26"/>
-                <w:shd w:val="clear" w:color="auto" w:fill="FFFFFF"/>
-              </w:rPr>
-              <w:t xml:space="preserve">                                                                         </w:t>
-            </w:r>
-            <w:r>
-              <w:rPr>
-                <w:rFonts w:asciiTheme="minorHAnsi" w:hAnsiTheme="minorHAnsi" w:cs="Arial"/>
-                <w:color w:val="333333"/>
-                <w:shd w:val="clear" w:color="auto" w:fill="FFFFFF"/>
-              </w:rPr>
-              <w:t>January</w:t>
-            </w:r>
-            <w:r>
-              <w:rPr>
-                <w:rFonts w:asciiTheme="minorHAnsi" w:hAnsiTheme="minorHAnsi" w:cs="Arial"/>
-                <w:b/>
-                <w:color w:val="333333"/>
-                <w:shd w:val="clear" w:color="auto" w:fill="FFFFFF"/>
+                <w:rFonts w:asciiTheme="minorHAnsi" w:hAnsiTheme="minorHAnsi"/>
+              </w:rPr>
+              <w:t>, .</w:t>
+            </w:r>
+            <w:proofErr w:type="spellStart"/>
+            <w:r>
+              <w:rPr>
+                <w:rFonts w:asciiTheme="minorHAnsi" w:hAnsiTheme="minorHAnsi"/>
+              </w:rPr>
+              <w:t>tif</w:t>
+            </w:r>
+            <w:proofErr w:type="spellEnd"/>
+            <w:r>
+              <w:rPr>
+                <w:rFonts w:asciiTheme="minorHAnsi" w:hAnsiTheme="minorHAnsi"/>
+              </w:rPr>
+              <w:t>, .</w:t>
+            </w:r>
+            <w:proofErr w:type="spellStart"/>
+            <w:r>
+              <w:rPr>
+                <w:rFonts w:asciiTheme="minorHAnsi" w:hAnsiTheme="minorHAnsi"/>
+              </w:rPr>
+              <w:t>docx</w:t>
+            </w:r>
+            <w:proofErr w:type="spellEnd"/>
+            <w:r>
+              <w:rPr>
+                <w:rFonts w:asciiTheme="minorHAnsi" w:hAnsiTheme="minorHAnsi"/>
+              </w:rPr>
+              <w:t>, .jpg, etc., into PDF format and merg</w:t>
+            </w:r>
+            <w:r>
+              <w:rPr>
+                <w:rFonts w:asciiTheme="minorHAnsi" w:hAnsiTheme="minorHAnsi"/>
+              </w:rPr>
+              <w:t>ing them</w:t>
+            </w:r>
+            <w:r>
+              <w:rPr>
+                <w:rFonts w:asciiTheme="minorHAnsi" w:hAnsiTheme="minorHAnsi"/>
+              </w:rPr>
+              <w:t xml:space="preserve"> into one</w:t>
+            </w:r>
+            <w:r>
+              <w:rPr>
+                <w:rFonts w:asciiTheme="minorHAnsi" w:hAnsiTheme="minorHAnsi"/>
+              </w:rPr>
+              <w:t xml:space="preserve"> Master</w:t>
+            </w:r>
+            <w:r>
+              <w:rPr>
+                <w:rFonts w:asciiTheme="minorHAnsi" w:hAnsiTheme="minorHAnsi"/>
+              </w:rPr>
+              <w:t xml:space="preserve"> PDF file using Bash scripting in a Linux environment. </w:t>
+            </w:r>
+            <w:r>
+              <w:rPr>
+                <w:rFonts w:asciiTheme="minorHAnsi" w:hAnsiTheme="minorHAnsi"/>
+              </w:rPr>
+              <w:t xml:space="preserve">Upon completion of the scripts needed for compilation, I managed the file </w:t>
+            </w:r>
+            <w:r>
+              <w:rPr>
+                <w:rFonts w:asciiTheme="minorHAnsi" w:hAnsiTheme="minorHAnsi"/>
+              </w:rPr>
+              <w:t>transfers that</w:t>
+            </w:r>
+            <w:r>
+              <w:rPr>
+                <w:rFonts w:asciiTheme="minorHAnsi" w:hAnsiTheme="minorHAnsi"/>
+              </w:rPr>
+              <w:t xml:space="preserve"> included </w:t>
+            </w:r>
+            <w:r>
+              <w:rPr>
+                <w:rFonts w:asciiTheme="minorHAnsi" w:hAnsiTheme="minorHAnsi"/>
+              </w:rPr>
+              <w:t>encrypting data with PGP in order to maintain the confidentiality, integrity, and availability of the documents.</w:t>
+            </w:r>
+            <w:r>
+              <w:rPr>
+                <w:rFonts w:asciiTheme="minorHAnsi" w:hAnsiTheme="minorHAnsi"/>
+              </w:rPr>
+              <w:t xml:space="preserve"> Before I created this script, Navigant had a team of 6 individuals that would compile these files by hand that took many hours to complete a single batch that could have a hundred or more loan documents and each loan document could have many different file types, whereas my script could compile their entire stack in an </w:t>
+            </w:r>
+            <w:r>
+              <w:rPr>
+                <w:rFonts w:asciiTheme="minorHAnsi" w:hAnsiTheme="minorHAnsi"/>
+              </w:rPr>
+              <w:t>30 minutes or less,</w:t>
+            </w:r>
+            <w:r>
+              <w:rPr>
+                <w:rFonts w:asciiTheme="minorHAnsi" w:hAnsiTheme="minorHAnsi"/>
+              </w:rPr>
+              <w:t xml:space="preserve"> saving thousands of dollars in man-hours that were moved to other tasks. </w:t>
+            </w:r>
+          </w:p>
+          <w:p>
+            <w:pPr>
+              <w:spacing w:after="0" w:line="240" w:lineRule="auto"/>
+              <w:rPr>
+                <w:rFonts w:asciiTheme="minorHAnsi" w:hAnsiTheme="minorHAnsi"/>
+                <w:i/>
+              </w:rPr>
+            </w:pPr>
+          </w:p>
+          <w:p>
+            <w:pPr>
+              <w:spacing w:after="0" w:line="240" w:lineRule="auto"/>
+              <w:rPr>
+                <w:rFonts w:asciiTheme="minorHAnsi" w:hAnsiTheme="minorHAnsi"/>
+              </w:rPr>
+            </w:pPr>
+            <w:r>
+              <w:rPr>
+                <w:rFonts w:asciiTheme="minorHAnsi" w:hAnsiTheme="minorHAnsi"/>
+                <w:i/>
+              </w:rPr>
+              <w:t>Equal Before Law</w:t>
+            </w:r>
+            <w:r>
+              <w:rPr>
+                <w:rFonts w:asciiTheme="minorHAnsi" w:hAnsiTheme="minorHAnsi"/>
+                <w:i/>
+              </w:rPr>
+              <w:t xml:space="preserve">: </w:t>
+            </w:r>
+            <w:r>
+              <w:rPr>
+                <w:rFonts w:asciiTheme="minorHAnsi" w:hAnsiTheme="minorHAnsi"/>
+              </w:rPr>
+              <w:t>The Eurasia Foundation needed a Drupal website that would provide</w:t>
+            </w:r>
+            <w:r>
+              <w:rPr>
+                <w:rFonts w:asciiTheme="minorHAnsi" w:hAnsiTheme="minorHAnsi"/>
+              </w:rPr>
+              <w:t xml:space="preserve"> the people of</w:t>
+            </w:r>
+            <w:r>
+              <w:rPr>
+                <w:rFonts w:asciiTheme="minorHAnsi" w:hAnsiTheme="minorHAnsi"/>
+              </w:rPr>
+              <w:t xml:space="preserve"> Eurasia</w:t>
+            </w:r>
+            <w:r>
+              <w:rPr>
+                <w:rFonts w:asciiTheme="minorHAnsi" w:hAnsiTheme="minorHAnsi"/>
+              </w:rPr>
+              <w:t xml:space="preserve"> with </w:t>
+            </w:r>
+            <w:r>
+              <w:rPr>
+                <w:rFonts w:asciiTheme="minorHAnsi" w:hAnsiTheme="minorHAnsi"/>
+              </w:rPr>
+              <w:t>pertinent</w:t>
+            </w:r>
+            <w:r>
+              <w:rPr>
+                <w:rFonts w:asciiTheme="minorHAnsi" w:hAnsiTheme="minorHAnsi"/>
+              </w:rPr>
+              <w:t xml:space="preserve"> information</w:t>
+            </w:r>
+            <w:r>
+              <w:rPr>
+                <w:rFonts w:asciiTheme="minorHAnsi" w:hAnsiTheme="minorHAnsi"/>
+              </w:rPr>
+              <w:t xml:space="preserve"> of</w:t>
+            </w:r>
+            <w:r>
+              <w:rPr>
+                <w:rFonts w:asciiTheme="minorHAnsi" w:hAnsiTheme="minorHAnsi"/>
+              </w:rPr>
+              <w:t xml:space="preserve"> an individual’s rights before</w:t>
+            </w:r>
+            <w:r>
+              <w:rPr>
+                <w:rFonts w:asciiTheme="minorHAnsi" w:hAnsiTheme="minorHAnsi"/>
+              </w:rPr>
+              <w:t xml:space="preserve"> the</w:t>
+            </w:r>
+            <w:r>
+              <w:rPr>
+                <w:rFonts w:asciiTheme="minorHAnsi" w:hAnsiTheme="minorHAnsi"/>
               </w:rPr>
               <w:t xml:space="preserve"> </w:t>
             </w:r>
             <w:r>
               <w:rPr>
-                <w:rFonts w:asciiTheme="minorHAnsi" w:hAnsiTheme="minorHAnsi" w:cs="Arial"/>
-                <w:color w:val="333333"/>
-                <w:shd w:val="clear" w:color="auto" w:fill="FFFFFF"/>
-              </w:rPr>
-              <w:t>2013 – April 2013</w:t>
-            </w:r>
-            <w:r>
-              <w:rPr>
-                <w:rFonts w:asciiTheme="minorHAnsi" w:hAnsiTheme="minorHAnsi" w:cs="Arial"/>
-                <w:b/>
-                <w:color w:val="333333"/>
-                <w:sz w:val="26"/>
-                <w:szCs w:val="26"/>
-                <w:shd w:val="clear" w:color="auto" w:fill="FFFFFF"/>
-              </w:rPr>
-              <w:br/>
-            </w:r>
-            <w:r>
-              <w:rPr>
-                <w:rFonts w:asciiTheme="minorHAnsi" w:hAnsiTheme="minorHAnsi" w:cs="Arial"/>
-                <w:b/>
-                <w:color w:val="333333"/>
-                <w:shd w:val="clear" w:color="auto" w:fill="FFFFFF"/>
-              </w:rPr>
-              <w:t>Lucinda Team</w:t>
-            </w:r>
-            <w:r>
-              <w:rPr>
-                <w:rFonts w:asciiTheme="minorHAnsi" w:hAnsiTheme="minorHAnsi" w:cs="Arial"/>
-                <w:color w:val="333333"/>
-                <w:shd w:val="clear" w:color="auto" w:fill="FFFFFF"/>
-              </w:rPr>
-              <w:t>, Annandale, Virginia</w:t>
-            </w:r>
-          </w:p>
-          <w:p>
-            <w:pPr>
-              <w:spacing w:after="0" w:line="240" w:lineRule="auto"/>
-              <w:rPr>
-                <w:rFonts w:asciiTheme="minorHAnsi" w:eastAsia="Times New Roman" w:hAnsiTheme="minorHAnsi"/>
-              </w:rPr>
-            </w:pPr>
-            <w:r>
-              <w:rPr>
-                <w:rFonts w:asciiTheme="minorHAnsi" w:eastAsia="Times New Roman" w:hAnsiTheme="minorHAnsi"/>
-                <w:color w:val="333333"/>
-                <w:shd w:val="clear" w:color="auto" w:fill="FFFFFF"/>
+                <w:rFonts w:asciiTheme="minorHAnsi" w:hAnsiTheme="minorHAnsi"/>
+              </w:rPr>
+              <w:t>law.</w:t>
+            </w:r>
+            <w:r>
+              <w:rPr>
+                <w:rFonts w:asciiTheme="minorHAnsi" w:hAnsiTheme="minorHAnsi"/>
+              </w:rPr>
+              <w:t xml:space="preserve"> </w:t>
+            </w:r>
+            <w:r>
+              <w:rPr>
+                <w:rFonts w:asciiTheme="minorHAnsi" w:hAnsiTheme="minorHAnsi"/>
+              </w:rPr>
+              <w:t>Responsibilities</w:t>
+            </w:r>
+            <w:r>
+              <w:rPr>
+                <w:rFonts w:asciiTheme="minorHAnsi" w:hAnsiTheme="minorHAnsi"/>
+              </w:rPr>
+              <w:t xml:space="preserve"> include</w:t>
+            </w:r>
+            <w:r>
+              <w:rPr>
+                <w:rFonts w:asciiTheme="minorHAnsi" w:hAnsiTheme="minorHAnsi"/>
+              </w:rPr>
+              <w:t>d</w:t>
+            </w:r>
+            <w:r>
+              <w:rPr>
+                <w:rFonts w:asciiTheme="minorHAnsi" w:hAnsiTheme="minorHAnsi"/>
+              </w:rPr>
+              <w:t xml:space="preserve"> the</w:t>
+            </w:r>
+            <w:r>
+              <w:rPr>
+                <w:rFonts w:asciiTheme="minorHAnsi" w:hAnsiTheme="minorHAnsi"/>
+              </w:rPr>
+              <w:t xml:space="preserve"> standing up</w:t>
+            </w:r>
+            <w:r>
+              <w:rPr>
+                <w:rFonts w:asciiTheme="minorHAnsi" w:hAnsiTheme="minorHAnsi"/>
+              </w:rPr>
+              <w:t xml:space="preserve"> of</w:t>
+            </w:r>
+            <w:r>
+              <w:rPr>
+                <w:rFonts w:asciiTheme="minorHAnsi" w:hAnsiTheme="minorHAnsi"/>
+              </w:rPr>
+              <w:t xml:space="preserve"> an Amazon (EC2) Li</w:t>
+            </w:r>
+            <w:r>
+              <w:rPr>
+                <w:rFonts w:asciiTheme="minorHAnsi" w:hAnsiTheme="minorHAnsi"/>
+              </w:rPr>
+              <w:t>nux server that would support the implementation of Dru</w:t>
+            </w:r>
+            <w:r>
+              <w:rPr>
+                <w:rFonts w:asciiTheme="minorHAnsi" w:hAnsiTheme="minorHAnsi"/>
+              </w:rPr>
+              <w:t>pal with MySQL, the theming of D</w:t>
+            </w:r>
+            <w:r>
+              <w:rPr>
+                <w:rFonts w:asciiTheme="minorHAnsi" w:hAnsiTheme="minorHAnsi"/>
+              </w:rPr>
+              <w:t>rupal, as well as the development of features requir</w:t>
+            </w:r>
+            <w:r>
+              <w:rPr>
+                <w:rFonts w:asciiTheme="minorHAnsi" w:hAnsiTheme="minorHAnsi"/>
+              </w:rPr>
+              <w:t>ed by the client, including</w:t>
+            </w:r>
+            <w:r>
+              <w:rPr>
+                <w:rFonts w:asciiTheme="minorHAnsi" w:hAnsiTheme="minorHAnsi"/>
+              </w:rPr>
+              <w:t xml:space="preserve"> the creation of custom modules</w:t>
+            </w:r>
+            <w:r>
+              <w:rPr>
+                <w:rFonts w:asciiTheme="minorHAnsi" w:hAnsiTheme="minorHAnsi"/>
+              </w:rPr>
+              <w:t xml:space="preserve"> written in PHP</w:t>
+            </w:r>
+            <w:r>
+              <w:rPr>
+                <w:rFonts w:asciiTheme="minorHAnsi" w:hAnsiTheme="minorHAnsi"/>
+              </w:rPr>
+              <w:t xml:space="preserve"> as well as the implementation of SOLR search powered by Apache. </w:t>
+            </w:r>
+          </w:p>
+          <w:p>
+            <w:pPr>
+              <w:spacing w:after="0" w:line="240" w:lineRule="auto"/>
+              <w:rPr>
+                <w:rFonts w:asciiTheme="minorHAnsi" w:hAnsiTheme="minorHAnsi"/>
+                <w:i/>
+              </w:rPr>
+            </w:pPr>
+          </w:p>
+          <w:p>
+            <w:pPr>
+              <w:spacing w:after="0" w:line="240" w:lineRule="auto"/>
+              <w:rPr>
+                <w:rFonts w:asciiTheme="minorHAnsi" w:hAnsiTheme="minorHAnsi"/>
+              </w:rPr>
+            </w:pPr>
+            <w:r>
+              <w:rPr>
+                <w:rFonts w:asciiTheme="minorHAnsi" w:hAnsiTheme="minorHAnsi"/>
+                <w:i/>
+              </w:rPr>
+              <w:t>Sba.gov</w:t>
+            </w:r>
+            <w:r>
+              <w:rPr>
+                <w:rFonts w:asciiTheme="minorHAnsi" w:hAnsiTheme="minorHAnsi"/>
+                <w:i/>
+              </w:rPr>
+              <w:t xml:space="preserve">: </w:t>
+            </w:r>
+            <w:r>
+              <w:rPr>
+                <w:rFonts w:asciiTheme="minorHAnsi" w:hAnsiTheme="minorHAnsi"/>
+              </w:rPr>
+              <w:t xml:space="preserve">This project involved the website redesign for the Small Business Administration. Using Drupal as the content management system and MySQL as the database system, </w:t>
+            </w:r>
+            <w:r>
+              <w:rPr>
+                <w:rFonts w:asciiTheme="minorHAnsi" w:hAnsiTheme="minorHAnsi"/>
+              </w:rPr>
+              <w:t>I was</w:t>
+            </w:r>
+            <w:r>
+              <w:rPr>
+                <w:rFonts w:asciiTheme="minorHAnsi" w:hAnsiTheme="minorHAnsi"/>
+              </w:rPr>
+              <w:t xml:space="preserve"> able to </w:t>
+            </w:r>
+            <w:r>
+              <w:rPr>
+                <w:rFonts w:asciiTheme="minorHAnsi" w:hAnsiTheme="minorHAnsi"/>
               </w:rPr>
               <w:lastRenderedPageBreak/>
-              <w:t xml:space="preserve">As a Freelancer, I was competing against 2 other companies, I was awarded the contract to develop a responsive website from </w:t>
-            </w:r>
-            <w:proofErr w:type="spellStart"/>
-            <w:r>
-              <w:rPr>
-                <w:rFonts w:asciiTheme="minorHAnsi" w:eastAsia="Times New Roman" w:hAnsiTheme="minorHAnsi"/>
-                <w:color w:val="333333"/>
-                <w:shd w:val="clear" w:color="auto" w:fill="FFFFFF"/>
-              </w:rPr>
-              <w:t>Wordpress</w:t>
-            </w:r>
-            <w:proofErr w:type="spellEnd"/>
-            <w:r>
-              <w:rPr>
-                <w:rFonts w:asciiTheme="minorHAnsi" w:eastAsia="Times New Roman" w:hAnsiTheme="minorHAnsi"/>
-                <w:color w:val="333333"/>
-                <w:shd w:val="clear" w:color="auto" w:fill="FFFFFF"/>
-              </w:rPr>
-              <w:t xml:space="preserve"> that the client could ultimately maintain. Responsibilities include designing a new look and feel, implementing Google Analytics for the use of Search Engine Optimization, and creating a responsive framework using HTML5, CSS3 and </w:t>
-            </w:r>
-            <w:proofErr w:type="spellStart"/>
-            <w:r>
-              <w:rPr>
-                <w:rFonts w:asciiTheme="minorHAnsi" w:eastAsia="Times New Roman" w:hAnsiTheme="minorHAnsi"/>
-                <w:color w:val="333333"/>
-                <w:shd w:val="clear" w:color="auto" w:fill="FFFFFF"/>
-              </w:rPr>
-              <w:t>Javascript</w:t>
-            </w:r>
-            <w:proofErr w:type="spellEnd"/>
-            <w:r>
-              <w:rPr>
-                <w:rFonts w:asciiTheme="minorHAnsi" w:eastAsia="Times New Roman" w:hAnsiTheme="minorHAnsi"/>
-                <w:color w:val="333333"/>
-                <w:shd w:val="clear" w:color="auto" w:fill="FFFFFF"/>
-              </w:rPr>
-              <w:t>/</w:t>
-            </w:r>
-            <w:proofErr w:type="spellStart"/>
-            <w:r>
-              <w:rPr>
-                <w:rFonts w:asciiTheme="minorHAnsi" w:eastAsia="Times New Roman" w:hAnsiTheme="minorHAnsi"/>
-                <w:color w:val="333333"/>
-                <w:shd w:val="clear" w:color="auto" w:fill="FFFFFF"/>
-              </w:rPr>
-              <w:t>jQuery</w:t>
-            </w:r>
-            <w:proofErr w:type="spellEnd"/>
-            <w:r>
-              <w:rPr>
-                <w:rFonts w:asciiTheme="minorHAnsi" w:eastAsia="Times New Roman" w:hAnsiTheme="minorHAnsi"/>
-                <w:color w:val="333333"/>
-                <w:shd w:val="clear" w:color="auto" w:fill="FFFFFF"/>
-              </w:rPr>
-              <w:t>.</w:t>
-            </w:r>
-          </w:p>
-          <w:p>
-            <w:pPr>
-              <w:spacing w:after="0" w:line="240" w:lineRule="auto"/>
-              <w:rPr>
-                <w:rFonts w:asciiTheme="minorHAnsi" w:hAnsiTheme="minorHAnsi"/>
-                <w:b/>
-                <w:sz w:val="26"/>
-                <w:szCs w:val="26"/>
-              </w:rPr>
-            </w:pPr>
-          </w:p>
-          <w:p>
-            <w:pPr>
-              <w:spacing w:after="0" w:line="240" w:lineRule="auto"/>
-              <w:rPr>
-                <w:rFonts w:asciiTheme="minorHAnsi" w:hAnsiTheme="minorHAnsi"/>
-              </w:rPr>
-            </w:pPr>
-            <w:r>
-              <w:rPr>
-                <w:rFonts w:asciiTheme="minorHAnsi" w:hAnsiTheme="minorHAnsi"/>
-                <w:b/>
-                <w:sz w:val="26"/>
-                <w:szCs w:val="26"/>
-              </w:rPr>
-              <w:t xml:space="preserve">Freelancer     </w:t>
-            </w:r>
-            <w:r>
-              <w:rPr>
-                <w:rFonts w:asciiTheme="minorHAnsi" w:hAnsiTheme="minorHAnsi"/>
-                <w:b/>
-                <w:sz w:val="26"/>
-                <w:szCs w:val="26"/>
-              </w:rPr>
-              <w:t xml:space="preserve">                                                                       </w:t>
-            </w:r>
-            <w:r>
-              <w:rPr>
-                <w:rFonts w:asciiTheme="minorHAnsi" w:hAnsiTheme="minorHAnsi"/>
-                <w:b/>
-                <w:sz w:val="26"/>
-                <w:szCs w:val="26"/>
-              </w:rPr>
-              <w:t xml:space="preserve">           </w:t>
-            </w:r>
-            <w:r>
-              <w:rPr>
-                <w:rFonts w:asciiTheme="minorHAnsi" w:hAnsiTheme="minorHAnsi"/>
-              </w:rPr>
-              <w:t>October 2011</w:t>
-            </w:r>
-            <w:r>
-              <w:rPr>
-                <w:rFonts w:asciiTheme="minorHAnsi" w:hAnsiTheme="minorHAnsi"/>
-              </w:rPr>
-              <w:t xml:space="preserve"> – </w:t>
-            </w:r>
-            <w:r>
-              <w:rPr>
-                <w:rFonts w:asciiTheme="minorHAnsi" w:hAnsiTheme="minorHAnsi"/>
-              </w:rPr>
-              <w:t>April</w:t>
-            </w:r>
-            <w:r>
-              <w:rPr>
-                <w:rFonts w:asciiTheme="minorHAnsi" w:hAnsiTheme="minorHAnsi"/>
-              </w:rPr>
-              <w:t xml:space="preserve"> 2012</w:t>
-            </w:r>
-          </w:p>
-          <w:p>
-            <w:pPr>
-              <w:spacing w:after="0" w:line="240" w:lineRule="auto"/>
-              <w:rPr>
-                <w:rFonts w:asciiTheme="minorHAnsi" w:hAnsiTheme="minorHAnsi"/>
-              </w:rPr>
-            </w:pPr>
-            <w:r>
-              <w:rPr>
-                <w:rFonts w:asciiTheme="minorHAnsi" w:hAnsiTheme="minorHAnsi"/>
-                <w:b/>
-              </w:rPr>
-              <w:t>Navigant Consulting, Inc.</w:t>
-            </w:r>
-            <w:r>
-              <w:rPr>
-                <w:rFonts w:asciiTheme="minorHAnsi" w:hAnsiTheme="minorHAnsi"/>
-              </w:rPr>
-              <w:t>, Washington D.C.</w:t>
-            </w:r>
-          </w:p>
-          <w:p>
-            <w:pPr>
-              <w:spacing w:after="0" w:line="240" w:lineRule="auto"/>
-              <w:rPr>
-                <w:rFonts w:asciiTheme="minorHAnsi" w:hAnsiTheme="minorHAnsi"/>
-              </w:rPr>
-            </w:pPr>
-          </w:p>
-          <w:p>
-            <w:pPr>
-              <w:spacing w:after="0" w:line="240" w:lineRule="auto"/>
-              <w:rPr>
-                <w:rFonts w:asciiTheme="minorHAnsi" w:hAnsiTheme="minorHAnsi"/>
-              </w:rPr>
-            </w:pPr>
-            <w:r>
-              <w:rPr>
-                <w:rFonts w:asciiTheme="minorHAnsi" w:hAnsiTheme="minorHAnsi"/>
-              </w:rPr>
-              <w:t xml:space="preserve">Responsibilities include the development of bash scripting in the Linux environment, managing trouble tickets, and bug reports for the scripts. Trouble-shooting code, implements </w:t>
-            </w:r>
-            <w:r>
-              <w:rPr>
-                <w:rFonts w:asciiTheme="minorHAnsi" w:hAnsiTheme="minorHAnsi"/>
-              </w:rPr>
-              <w:t>bug fixes</w:t>
-            </w:r>
-            <w:r>
-              <w:rPr>
-                <w:rFonts w:asciiTheme="minorHAnsi" w:hAnsiTheme="minorHAnsi"/>
-              </w:rPr>
-              <w:t>, and maintaining the overall structure of the Linux environments for Navigant.</w:t>
-            </w:r>
-          </w:p>
-          <w:p>
-            <w:pPr>
-              <w:spacing w:after="0" w:line="240" w:lineRule="auto"/>
-              <w:rPr>
-                <w:rFonts w:asciiTheme="minorHAnsi" w:hAnsiTheme="minorHAnsi"/>
-                <w:b/>
-                <w:sz w:val="26"/>
-                <w:szCs w:val="26"/>
-              </w:rPr>
-            </w:pPr>
-          </w:p>
-          <w:p>
-            <w:pPr>
-              <w:spacing w:after="0" w:line="240" w:lineRule="auto"/>
-              <w:rPr>
-                <w:rFonts w:asciiTheme="minorHAnsi" w:hAnsiTheme="minorHAnsi"/>
-              </w:rPr>
-            </w:pPr>
-            <w:r>
-              <w:rPr>
-                <w:rFonts w:asciiTheme="minorHAnsi" w:hAnsiTheme="minorHAnsi"/>
-                <w:b/>
-                <w:sz w:val="26"/>
-                <w:szCs w:val="26"/>
-              </w:rPr>
-              <w:t xml:space="preserve">Associate </w:t>
-            </w:r>
-            <w:r>
-              <w:rPr>
-                <w:rFonts w:asciiTheme="minorHAnsi" w:hAnsiTheme="minorHAnsi"/>
-                <w:b/>
-                <w:sz w:val="26"/>
-                <w:szCs w:val="26"/>
-              </w:rPr>
-              <w:t>(Developer</w:t>
-            </w:r>
-            <w:proofErr w:type="gramStart"/>
-            <w:r>
-              <w:rPr>
-                <w:rFonts w:asciiTheme="minorHAnsi" w:hAnsiTheme="minorHAnsi"/>
-                <w:b/>
-                <w:sz w:val="26"/>
-                <w:szCs w:val="26"/>
-              </w:rPr>
-              <w:t xml:space="preserve">)               </w:t>
-            </w:r>
-            <w:r>
-              <w:rPr>
-                <w:rFonts w:asciiTheme="minorHAnsi" w:hAnsiTheme="minorHAnsi"/>
-                <w:b/>
-                <w:sz w:val="26"/>
-                <w:szCs w:val="26"/>
-              </w:rPr>
-              <w:t xml:space="preserve"> </w:t>
-            </w:r>
-            <w:r>
-              <w:rPr>
-                <w:rFonts w:asciiTheme="minorHAnsi" w:hAnsiTheme="minorHAnsi"/>
-                <w:b/>
-                <w:sz w:val="26"/>
-                <w:szCs w:val="26"/>
-              </w:rPr>
-              <w:t xml:space="preserve">                                   </w:t>
-            </w:r>
-            <w:r>
-              <w:rPr>
-                <w:rFonts w:asciiTheme="minorHAnsi" w:hAnsiTheme="minorHAnsi"/>
-                <w:b/>
-                <w:sz w:val="26"/>
-                <w:szCs w:val="26"/>
-              </w:rPr>
-              <w:t xml:space="preserve">    </w:t>
-            </w:r>
-            <w:r>
-              <w:rPr>
-                <w:rFonts w:asciiTheme="minorHAnsi" w:hAnsiTheme="minorHAnsi"/>
-                <w:b/>
-                <w:sz w:val="26"/>
-                <w:szCs w:val="26"/>
-              </w:rPr>
-              <w:t xml:space="preserve">               </w:t>
-            </w:r>
-            <w:r>
-              <w:rPr>
-                <w:rFonts w:asciiTheme="minorHAnsi" w:hAnsiTheme="minorHAnsi"/>
-              </w:rPr>
-              <w:t>June</w:t>
-            </w:r>
-            <w:proofErr w:type="gramEnd"/>
-            <w:r>
-              <w:rPr>
-                <w:rFonts w:asciiTheme="minorHAnsi" w:hAnsiTheme="minorHAnsi"/>
-              </w:rPr>
-              <w:t xml:space="preserve"> 2010 –</w:t>
-            </w:r>
-            <w:r>
-              <w:rPr>
-                <w:rFonts w:asciiTheme="minorHAnsi" w:hAnsiTheme="minorHAnsi"/>
-              </w:rPr>
-              <w:t xml:space="preserve"> February 2012</w:t>
-            </w:r>
-          </w:p>
-          <w:p>
-            <w:pPr>
-              <w:spacing w:after="0" w:line="240" w:lineRule="auto"/>
-              <w:rPr>
-                <w:rFonts w:asciiTheme="minorHAnsi" w:hAnsiTheme="minorHAnsi"/>
-              </w:rPr>
-            </w:pPr>
-            <w:r>
-              <w:rPr>
-                <w:rFonts w:asciiTheme="minorHAnsi" w:hAnsiTheme="minorHAnsi"/>
-                <w:b/>
-              </w:rPr>
-              <w:t>DRT Strategies Inc.</w:t>
-            </w:r>
-            <w:r>
-              <w:rPr>
-                <w:rFonts w:asciiTheme="minorHAnsi" w:hAnsiTheme="minorHAnsi"/>
-              </w:rPr>
-              <w:t xml:space="preserve">, Arlington, Virginia </w:t>
-            </w:r>
-          </w:p>
-          <w:p>
-            <w:pPr>
-              <w:spacing w:after="0" w:line="240" w:lineRule="auto"/>
-              <w:rPr>
-                <w:rFonts w:asciiTheme="minorHAnsi" w:hAnsiTheme="minorHAnsi"/>
-              </w:rPr>
-            </w:pPr>
-          </w:p>
-          <w:p>
-            <w:pPr>
-              <w:spacing w:after="0" w:line="240" w:lineRule="auto"/>
-              <w:rPr>
-                <w:rFonts w:asciiTheme="minorHAnsi" w:hAnsiTheme="minorHAnsi"/>
-              </w:rPr>
-            </w:pPr>
-            <w:r>
-              <w:rPr>
-                <w:rFonts w:asciiTheme="minorHAnsi" w:hAnsiTheme="minorHAnsi"/>
-              </w:rPr>
-              <w:t xml:space="preserve">Responsibilities include the development of Google </w:t>
-            </w:r>
-            <w:r>
-              <w:rPr>
-                <w:rFonts w:asciiTheme="minorHAnsi" w:hAnsiTheme="minorHAnsi"/>
-              </w:rPr>
-              <w:t>C</w:t>
-            </w:r>
-            <w:r>
-              <w:rPr>
-                <w:rFonts w:asciiTheme="minorHAnsi" w:hAnsiTheme="minorHAnsi"/>
-              </w:rPr>
-              <w:t xml:space="preserve">ustom </w:t>
-            </w:r>
-            <w:r>
-              <w:rPr>
-                <w:rFonts w:asciiTheme="minorHAnsi" w:hAnsiTheme="minorHAnsi"/>
-              </w:rPr>
-              <w:t>S</w:t>
-            </w:r>
-            <w:r>
-              <w:rPr>
-                <w:rFonts w:asciiTheme="minorHAnsi" w:hAnsiTheme="minorHAnsi"/>
-              </w:rPr>
-              <w:t>earch features, development</w:t>
-            </w:r>
-            <w:r>
-              <w:rPr>
-                <w:rFonts w:asciiTheme="minorHAnsi" w:hAnsiTheme="minorHAnsi"/>
-              </w:rPr>
-              <w:t xml:space="preserve"> with Drupal</w:t>
-            </w:r>
-            <w:r>
-              <w:rPr>
-                <w:rFonts w:asciiTheme="minorHAnsi" w:hAnsiTheme="minorHAnsi"/>
-              </w:rPr>
-              <w:t xml:space="preserve"> front</w:t>
-            </w:r>
-            <w:r>
-              <w:rPr>
-                <w:rFonts w:asciiTheme="minorHAnsi" w:hAnsiTheme="minorHAnsi"/>
-              </w:rPr>
-              <w:t xml:space="preserve"> and back</w:t>
-            </w:r>
-            <w:r>
-              <w:rPr>
-                <w:rFonts w:asciiTheme="minorHAnsi" w:hAnsiTheme="minorHAnsi"/>
-              </w:rPr>
-              <w:t>-end, standing up and main</w:t>
-            </w:r>
-            <w:r>
-              <w:rPr>
-                <w:rFonts w:asciiTheme="minorHAnsi" w:hAnsiTheme="minorHAnsi"/>
-              </w:rPr>
-              <w:t>taining server infrastructure, creating mockups for websites using Photoshop</w:t>
-            </w:r>
-            <w:r>
-              <w:rPr>
-                <w:rFonts w:asciiTheme="minorHAnsi" w:hAnsiTheme="minorHAnsi"/>
-              </w:rPr>
-              <w:t>, slicing those mockups into html/</w:t>
-            </w:r>
-            <w:proofErr w:type="spellStart"/>
-            <w:r>
-              <w:rPr>
-                <w:rFonts w:asciiTheme="minorHAnsi" w:hAnsiTheme="minorHAnsi"/>
-              </w:rPr>
-              <w:t>css</w:t>
-            </w:r>
-            <w:proofErr w:type="spellEnd"/>
-            <w:r>
-              <w:rPr>
-                <w:rFonts w:asciiTheme="minorHAnsi" w:hAnsiTheme="minorHAnsi"/>
-              </w:rPr>
-              <w:t xml:space="preserve"> themes which are cross-browser compatible, 508 compliant, and w3c validated.</w:t>
-            </w:r>
-            <w:r>
-              <w:rPr>
-                <w:rFonts w:asciiTheme="minorHAnsi" w:hAnsiTheme="minorHAnsi"/>
-              </w:rPr>
-              <w:t xml:space="preserve"> </w:t>
-            </w:r>
-            <w:r>
-              <w:rPr>
-                <w:rFonts w:asciiTheme="minorHAnsi" w:hAnsiTheme="minorHAnsi"/>
-              </w:rPr>
-              <w:t>M</w:t>
-            </w:r>
-            <w:r>
-              <w:rPr>
-                <w:rFonts w:asciiTheme="minorHAnsi" w:hAnsiTheme="minorHAnsi"/>
-              </w:rPr>
-              <w:t>aintaining</w:t>
-            </w:r>
-            <w:r>
-              <w:rPr>
-                <w:rFonts w:asciiTheme="minorHAnsi" w:hAnsiTheme="minorHAnsi"/>
-              </w:rPr>
-              <w:t xml:space="preserve"> </w:t>
-            </w:r>
-            <w:r>
-              <w:rPr>
-                <w:rFonts w:asciiTheme="minorHAnsi" w:hAnsiTheme="minorHAnsi"/>
-              </w:rPr>
-              <w:t>database infrastructure</w:t>
-            </w:r>
-            <w:r>
-              <w:rPr>
-                <w:rFonts w:asciiTheme="minorHAnsi" w:hAnsiTheme="minorHAnsi"/>
-              </w:rPr>
-              <w:t>, and supporting the IT infrastructure within DRT Strategies</w:t>
-            </w:r>
-            <w:r>
-              <w:rPr>
-                <w:rFonts w:asciiTheme="minorHAnsi" w:hAnsiTheme="minorHAnsi"/>
-              </w:rPr>
-              <w:t xml:space="preserve">. </w:t>
-            </w:r>
-          </w:p>
-          <w:p>
-            <w:pPr>
-              <w:spacing w:after="0" w:line="240" w:lineRule="auto"/>
-              <w:rPr>
-                <w:rFonts w:asciiTheme="minorHAnsi" w:hAnsiTheme="minorHAnsi"/>
-              </w:rPr>
-            </w:pPr>
-          </w:p>
-          <w:p>
-            <w:pPr>
-              <w:spacing w:after="0" w:line="240" w:lineRule="auto"/>
-              <w:rPr>
-                <w:rFonts w:asciiTheme="minorHAnsi" w:hAnsiTheme="minorHAnsi"/>
-                <w:i/>
-                <w:u w:val="single"/>
-              </w:rPr>
-            </w:pPr>
-            <w:r>
-              <w:rPr>
-                <w:rFonts w:asciiTheme="minorHAnsi" w:hAnsiTheme="minorHAnsi"/>
-                <w:i/>
-                <w:u w:val="single"/>
-              </w:rPr>
-              <w:t>Project Summary</w:t>
-            </w:r>
-          </w:p>
-          <w:p>
-            <w:pPr>
-              <w:spacing w:after="0" w:line="240" w:lineRule="auto"/>
-              <w:rPr>
-                <w:rFonts w:asciiTheme="minorHAnsi" w:hAnsiTheme="minorHAnsi"/>
-                <w:i/>
-              </w:rPr>
-            </w:pPr>
-          </w:p>
-          <w:p>
-            <w:pPr>
-              <w:spacing w:after="0" w:line="240" w:lineRule="auto"/>
-              <w:rPr>
-                <w:rFonts w:asciiTheme="minorHAnsi" w:hAnsiTheme="minorHAnsi"/>
-              </w:rPr>
-            </w:pPr>
-            <w:r>
-              <w:rPr>
-                <w:rFonts w:asciiTheme="minorHAnsi" w:hAnsiTheme="minorHAnsi"/>
-                <w:i/>
-              </w:rPr>
-              <w:t>One West Bank:</w:t>
-            </w:r>
-            <w:r>
-              <w:rPr>
-                <w:rFonts w:asciiTheme="minorHAnsi" w:hAnsiTheme="minorHAnsi"/>
-                <w:i/>
-              </w:rPr>
-              <w:t xml:space="preserve"> </w:t>
-            </w:r>
-            <w:r>
-              <w:rPr>
-                <w:rFonts w:asciiTheme="minorHAnsi" w:hAnsiTheme="minorHAnsi"/>
-              </w:rPr>
-              <w:t>One West Bank tasked Navigant Consulting</w:t>
-            </w:r>
-            <w:r>
-              <w:rPr>
-                <w:rFonts w:asciiTheme="minorHAnsi" w:hAnsiTheme="minorHAnsi"/>
-              </w:rPr>
-              <w:t xml:space="preserve"> to lead compliance audit</w:t>
-            </w:r>
-            <w:r>
-              <w:rPr>
-                <w:rFonts w:asciiTheme="minorHAnsi" w:hAnsiTheme="minorHAnsi"/>
-              </w:rPr>
-              <w:t>ing</w:t>
-            </w:r>
-            <w:r>
-              <w:rPr>
-                <w:rFonts w:asciiTheme="minorHAnsi" w:hAnsiTheme="minorHAnsi"/>
-              </w:rPr>
-              <w:t xml:space="preserve"> </w:t>
-            </w:r>
-            <w:r>
-              <w:rPr>
-                <w:rFonts w:asciiTheme="minorHAnsi" w:hAnsiTheme="minorHAnsi"/>
-              </w:rPr>
-              <w:t xml:space="preserve">of </w:t>
-            </w:r>
-            <w:r>
-              <w:rPr>
-                <w:rFonts w:asciiTheme="minorHAnsi" w:hAnsiTheme="minorHAnsi"/>
-              </w:rPr>
-              <w:t>the home foreclosure crisis that occurred from 2008 - 2009. As a subcontractor,</w:t>
-            </w:r>
-            <w:r>
-              <w:rPr>
-                <w:rFonts w:asciiTheme="minorHAnsi" w:hAnsiTheme="minorHAnsi"/>
-              </w:rPr>
-              <w:t xml:space="preserve"> I came up with the idea and was eventually</w:t>
-            </w:r>
-            <w:r>
-              <w:rPr>
-                <w:rFonts w:asciiTheme="minorHAnsi" w:hAnsiTheme="minorHAnsi"/>
-              </w:rPr>
-              <w:t xml:space="preserve"> tasked with the automation process for compiling thousands of loan documents through a complex process of </w:t>
-            </w:r>
-            <w:proofErr w:type="gramStart"/>
-            <w:r>
-              <w:rPr>
-                <w:rFonts w:asciiTheme="minorHAnsi" w:hAnsiTheme="minorHAnsi"/>
-              </w:rPr>
-              <w:t>converting .</w:t>
-            </w:r>
-            <w:proofErr w:type="spellStart"/>
-            <w:r>
-              <w:rPr>
-                <w:rFonts w:asciiTheme="minorHAnsi" w:hAnsiTheme="minorHAnsi"/>
-              </w:rPr>
-              <w:t>xlsx</w:t>
-            </w:r>
-            <w:proofErr w:type="spellEnd"/>
-            <w:proofErr w:type="gramEnd"/>
-            <w:r>
-              <w:rPr>
-                <w:rFonts w:asciiTheme="minorHAnsi" w:hAnsiTheme="minorHAnsi"/>
-              </w:rPr>
-              <w:t>, .</w:t>
-            </w:r>
-            <w:proofErr w:type="spellStart"/>
-            <w:r>
-              <w:rPr>
-                <w:rFonts w:asciiTheme="minorHAnsi" w:hAnsiTheme="minorHAnsi"/>
-              </w:rPr>
-              <w:t>tif</w:t>
-            </w:r>
-            <w:proofErr w:type="spellEnd"/>
-            <w:r>
-              <w:rPr>
-                <w:rFonts w:asciiTheme="minorHAnsi" w:hAnsiTheme="minorHAnsi"/>
-              </w:rPr>
-              <w:t>, .</w:t>
-            </w:r>
-            <w:proofErr w:type="spellStart"/>
-            <w:r>
-              <w:rPr>
-                <w:rFonts w:asciiTheme="minorHAnsi" w:hAnsiTheme="minorHAnsi"/>
-              </w:rPr>
-              <w:t>docx</w:t>
-            </w:r>
-            <w:proofErr w:type="spellEnd"/>
-            <w:r>
-              <w:rPr>
-                <w:rFonts w:asciiTheme="minorHAnsi" w:hAnsiTheme="minorHAnsi"/>
-              </w:rPr>
-              <w:t>, .jpg, etc., into PDF format and merg</w:t>
-            </w:r>
-            <w:r>
-              <w:rPr>
-                <w:rFonts w:asciiTheme="minorHAnsi" w:hAnsiTheme="minorHAnsi"/>
-              </w:rPr>
-              <w:t>ing them</w:t>
-            </w:r>
-            <w:r>
-              <w:rPr>
-                <w:rFonts w:asciiTheme="minorHAnsi" w:hAnsiTheme="minorHAnsi"/>
-              </w:rPr>
-              <w:t xml:space="preserve"> into one</w:t>
-            </w:r>
-            <w:r>
-              <w:rPr>
-                <w:rFonts w:asciiTheme="minorHAnsi" w:hAnsiTheme="minorHAnsi"/>
-              </w:rPr>
-              <w:t xml:space="preserve"> Master</w:t>
-            </w:r>
-            <w:r>
-              <w:rPr>
-                <w:rFonts w:asciiTheme="minorHAnsi" w:hAnsiTheme="minorHAnsi"/>
-              </w:rPr>
-              <w:t xml:space="preserve"> PDF file using Bash scripting in a Linux environment. </w:t>
-            </w:r>
-            <w:r>
-              <w:rPr>
-                <w:rFonts w:asciiTheme="minorHAnsi" w:hAnsiTheme="minorHAnsi"/>
-              </w:rPr>
-              <w:t xml:space="preserve">Upon completion of the scripts needed for compilation, I managed the file </w:t>
-            </w:r>
-            <w:r>
-              <w:rPr>
-                <w:rFonts w:asciiTheme="minorHAnsi" w:hAnsiTheme="minorHAnsi"/>
-              </w:rPr>
-              <w:t>transfers that</w:t>
-            </w:r>
-            <w:r>
-              <w:rPr>
-                <w:rFonts w:asciiTheme="minorHAnsi" w:hAnsiTheme="minorHAnsi"/>
-              </w:rPr>
-              <w:t xml:space="preserve"> included </w:t>
-            </w:r>
-            <w:r>
-              <w:rPr>
-                <w:rFonts w:asciiTheme="minorHAnsi" w:hAnsiTheme="minorHAnsi"/>
-              </w:rPr>
-              <w:t>encrypting data with PGP in order to maintain the confidentiality, integrity, and availability of the documents.</w:t>
-            </w:r>
-            <w:r>
-              <w:rPr>
-                <w:rFonts w:asciiTheme="minorHAnsi" w:hAnsiTheme="minorHAnsi"/>
-              </w:rPr>
-              <w:t xml:space="preserve"> Before I created this script, Navigant had a team of 6 individuals that would compile these files by hand that took many hours to complete a single batch that could have a hundred or more loan documents and each loan document could have many different file types, whereas my script could compile their entire stack in an </w:t>
-            </w:r>
-            <w:r>
-              <w:rPr>
-                <w:rFonts w:asciiTheme="minorHAnsi" w:hAnsiTheme="minorHAnsi"/>
-              </w:rPr>
-              <w:t>30 minutes or less,</w:t>
-            </w:r>
-            <w:r>
-              <w:rPr>
-                <w:rFonts w:asciiTheme="minorHAnsi" w:hAnsiTheme="minorHAnsi"/>
-              </w:rPr>
-              <w:t xml:space="preserve"> saving thousands of dollars in man-hours that were moved to other tasks. </w:t>
-            </w:r>
-          </w:p>
-          <w:p>
-            <w:pPr>
-              <w:spacing w:after="0" w:line="240" w:lineRule="auto"/>
-              <w:rPr>
-                <w:rFonts w:asciiTheme="minorHAnsi" w:hAnsiTheme="minorHAnsi"/>
-                <w:i/>
-              </w:rPr>
-            </w:pPr>
-          </w:p>
-          <w:p>
-            <w:pPr>
-              <w:spacing w:after="0" w:line="240" w:lineRule="auto"/>
-              <w:rPr>
-                <w:rFonts w:asciiTheme="minorHAnsi" w:hAnsiTheme="minorHAnsi"/>
-              </w:rPr>
-            </w:pPr>
-            <w:r>
-              <w:rPr>
-                <w:rFonts w:asciiTheme="minorHAnsi" w:hAnsiTheme="minorHAnsi"/>
-                <w:i/>
-              </w:rPr>
-              <w:t>Equal Before Law</w:t>
-            </w:r>
-            <w:r>
-              <w:rPr>
-                <w:rFonts w:asciiTheme="minorHAnsi" w:hAnsiTheme="minorHAnsi"/>
-                <w:i/>
-              </w:rPr>
-              <w:t xml:space="preserve">: </w:t>
-            </w:r>
-            <w:r>
-              <w:rPr>
-                <w:rFonts w:asciiTheme="minorHAnsi" w:hAnsiTheme="minorHAnsi"/>
-              </w:rPr>
-              <w:t>The Eurasia Foundation needed a Drupal website that would provide</w:t>
-            </w:r>
-            <w:r>
-              <w:rPr>
-                <w:rFonts w:asciiTheme="minorHAnsi" w:hAnsiTheme="minorHAnsi"/>
-              </w:rPr>
-              <w:t xml:space="preserve"> the people of</w:t>
-            </w:r>
-            <w:r>
-              <w:rPr>
-                <w:rFonts w:asciiTheme="minorHAnsi" w:hAnsiTheme="minorHAnsi"/>
-              </w:rPr>
-              <w:t xml:space="preserve"> Eurasia</w:t>
-            </w:r>
-            <w:r>
-              <w:rPr>
-                <w:rFonts w:asciiTheme="minorHAnsi" w:hAnsiTheme="minorHAnsi"/>
-              </w:rPr>
-              <w:t xml:space="preserve"> with </w:t>
-            </w:r>
-            <w:r>
-              <w:rPr>
-                <w:rFonts w:asciiTheme="minorHAnsi" w:hAnsiTheme="minorHAnsi"/>
-              </w:rPr>
-              <w:t>pertinent</w:t>
-            </w:r>
-            <w:r>
-              <w:rPr>
-                <w:rFonts w:asciiTheme="minorHAnsi" w:hAnsiTheme="minorHAnsi"/>
-              </w:rPr>
-              <w:t xml:space="preserve"> information</w:t>
-            </w:r>
-            <w:r>
-              <w:rPr>
-                <w:rFonts w:asciiTheme="minorHAnsi" w:hAnsiTheme="minorHAnsi"/>
-              </w:rPr>
-              <w:t xml:space="preserve"> of</w:t>
-            </w:r>
-            <w:r>
-              <w:rPr>
-                <w:rFonts w:asciiTheme="minorHAnsi" w:hAnsiTheme="minorHAnsi"/>
-              </w:rPr>
-              <w:t xml:space="preserve"> an individual’s rights before</w:t>
-            </w:r>
-            <w:r>
-              <w:rPr>
-                <w:rFonts w:asciiTheme="minorHAnsi" w:hAnsiTheme="minorHAnsi"/>
-              </w:rPr>
-              <w:t xml:space="preserve"> the</w:t>
-            </w:r>
-            <w:r>
-              <w:rPr>
-                <w:rFonts w:asciiTheme="minorHAnsi" w:hAnsiTheme="minorHAnsi"/>
-              </w:rPr>
-              <w:t xml:space="preserve"> </w:t>
-            </w:r>
-            <w:r>
-              <w:rPr>
-                <w:rFonts w:asciiTheme="minorHAnsi" w:hAnsiTheme="minorHAnsi"/>
-              </w:rPr>
-              <w:t>law.</w:t>
-            </w:r>
-            <w:r>
-              <w:rPr>
-                <w:rFonts w:asciiTheme="minorHAnsi" w:hAnsiTheme="minorHAnsi"/>
-              </w:rPr>
-              <w:t xml:space="preserve"> </w:t>
-            </w:r>
-            <w:r>
-              <w:rPr>
-                <w:rFonts w:asciiTheme="minorHAnsi" w:hAnsiTheme="minorHAnsi"/>
-              </w:rPr>
-              <w:t>Responsibilities</w:t>
-            </w:r>
-            <w:r>
-              <w:rPr>
-                <w:rFonts w:asciiTheme="minorHAnsi" w:hAnsiTheme="minorHAnsi"/>
-              </w:rPr>
-              <w:t xml:space="preserve"> include</w:t>
-            </w:r>
-            <w:r>
-              <w:rPr>
-                <w:rFonts w:asciiTheme="minorHAnsi" w:hAnsiTheme="minorHAnsi"/>
-              </w:rPr>
-              <w:t>d</w:t>
-            </w:r>
-            <w:r>
-              <w:rPr>
-                <w:rFonts w:asciiTheme="minorHAnsi" w:hAnsiTheme="minorHAnsi"/>
-              </w:rPr>
-              <w:t xml:space="preserve"> the</w:t>
-            </w:r>
-            <w:r>
-              <w:rPr>
-                <w:rFonts w:asciiTheme="minorHAnsi" w:hAnsiTheme="minorHAnsi"/>
-              </w:rPr>
-              <w:t xml:space="preserve"> standing up</w:t>
-            </w:r>
-            <w:r>
-              <w:rPr>
-                <w:rFonts w:asciiTheme="minorHAnsi" w:hAnsiTheme="minorHAnsi"/>
-              </w:rPr>
-              <w:t xml:space="preserve"> of</w:t>
-            </w:r>
-            <w:r>
-              <w:rPr>
-                <w:rFonts w:asciiTheme="minorHAnsi" w:hAnsiTheme="minorHAnsi"/>
-              </w:rPr>
-              <w:t xml:space="preserve"> an Amazon (EC2) Li</w:t>
-            </w:r>
-            <w:r>
-              <w:rPr>
-                <w:rFonts w:asciiTheme="minorHAnsi" w:hAnsiTheme="minorHAnsi"/>
-              </w:rPr>
-              <w:t>nux server that would support the implementation of Dru</w:t>
-            </w:r>
-            <w:r>
-              <w:rPr>
-                <w:rFonts w:asciiTheme="minorHAnsi" w:hAnsiTheme="minorHAnsi"/>
-              </w:rPr>
-              <w:t>pal with MySQL, the theming of D</w:t>
-            </w:r>
-            <w:r>
-              <w:rPr>
-                <w:rFonts w:asciiTheme="minorHAnsi" w:hAnsiTheme="minorHAnsi"/>
-              </w:rPr>
-              <w:t>rupal, as well as the development of features requir</w:t>
-            </w:r>
-            <w:r>
-              <w:rPr>
-                <w:rFonts w:asciiTheme="minorHAnsi" w:hAnsiTheme="minorHAnsi"/>
-              </w:rPr>
-              <w:t>ed by the client, including</w:t>
-            </w:r>
-            <w:r>
-              <w:rPr>
-                <w:rFonts w:asciiTheme="minorHAnsi" w:hAnsiTheme="minorHAnsi"/>
-              </w:rPr>
-              <w:t xml:space="preserve"> the creation of custom modules</w:t>
-            </w:r>
-            <w:r>
-              <w:rPr>
-                <w:rFonts w:asciiTheme="minorHAnsi" w:hAnsiTheme="minorHAnsi"/>
-              </w:rPr>
-              <w:t xml:space="preserve"> written in PHP</w:t>
-            </w:r>
-            <w:r>
-              <w:rPr>
-                <w:rFonts w:asciiTheme="minorHAnsi" w:hAnsiTheme="minorHAnsi"/>
-              </w:rPr>
-              <w:t xml:space="preserve"> as well as the implementation of SOLR search powered by Apache. </w:t>
-            </w:r>
-          </w:p>
-          <w:p>
-            <w:pPr>
-              <w:spacing w:after="0" w:line="240" w:lineRule="auto"/>
-              <w:rPr>
-                <w:rFonts w:asciiTheme="minorHAnsi" w:hAnsiTheme="minorHAnsi"/>
-                <w:i/>
-              </w:rPr>
-            </w:pPr>
-          </w:p>
-          <w:p>
-            <w:pPr>
-              <w:spacing w:after="0" w:line="240" w:lineRule="auto"/>
-              <w:rPr>
-                <w:rFonts w:asciiTheme="minorHAnsi" w:hAnsiTheme="minorHAnsi"/>
-              </w:rPr>
-            </w:pPr>
-            <w:r>
-              <w:rPr>
-                <w:rFonts w:asciiTheme="minorHAnsi" w:hAnsiTheme="minorHAnsi"/>
-                <w:i/>
-              </w:rPr>
-              <w:t>Sba.gov</w:t>
-            </w:r>
-            <w:r>
-              <w:rPr>
-                <w:rFonts w:asciiTheme="minorHAnsi" w:hAnsiTheme="minorHAnsi"/>
-                <w:i/>
-              </w:rPr>
-              <w:t xml:space="preserve">: </w:t>
-            </w:r>
-            <w:r>
-              <w:rPr>
-                <w:rFonts w:asciiTheme="minorHAnsi" w:hAnsiTheme="minorHAnsi"/>
-              </w:rPr>
-              <w:t xml:space="preserve">This project involved the website redesign for the Small Business Administration. Using Drupal as the content management system and MySQL as the database system, </w:t>
-            </w:r>
-            <w:r>
-              <w:rPr>
-                <w:rFonts w:asciiTheme="minorHAnsi" w:hAnsiTheme="minorHAnsi"/>
-              </w:rPr>
-              <w:t>I was</w:t>
-            </w:r>
-            <w:r>
-              <w:rPr>
-                <w:rFonts w:asciiTheme="minorHAnsi" w:hAnsiTheme="minorHAnsi"/>
-              </w:rPr>
-              <w:t xml:space="preserve"> able to successfully redesign SBA’</w:t>
+              <w:t>successfully redesign SBA’</w:t>
             </w:r>
             <w:r>
               <w:rPr>
@@ -2576,7 +2488,6 @@
                 <w:i/>
                 <w:color w:val="000000"/>
               </w:rPr>
-              <w:lastRenderedPageBreak/>
               <w:t>Dean’s List</w:t>
             </w:r>
           </w:p>
@@ -3350,42 +3261,6 @@
                 <w:szCs w:val="20"/>
               </w:rPr>
               <w:t xml:space="preserve">      Illustrator</w:t>
-            </w:r>
-          </w:p>
-          <w:p>
-            <w:pPr>
-              <w:spacing w:after="0" w:line="240" w:lineRule="auto"/>
-              <w:rPr>
-                <w:rFonts w:asciiTheme="minorHAnsi" w:hAnsiTheme="minorHAnsi"/>
-                <w:sz w:val="20"/>
-                <w:szCs w:val="20"/>
-              </w:rPr>
-            </w:pPr>
-            <w:r>
-              <w:rPr>
-                <w:rFonts w:asciiTheme="minorHAnsi" w:hAnsiTheme="minorHAnsi"/>
-                <w:sz w:val="20"/>
-                <w:szCs w:val="20"/>
-              </w:rPr>
-              <w:t>GIMP</w:t>
-            </w:r>
-          </w:p>
-          <w:p>
-            <w:pPr>
-              <w:spacing w:after="0" w:line="240" w:lineRule="auto"/>
-              <w:rPr>
-                <w:rFonts w:asciiTheme="minorHAnsi" w:hAnsiTheme="minorHAnsi"/>
-                <w:sz w:val="20"/>
-                <w:szCs w:val="20"/>
-              </w:rPr>
-            </w:pPr>
-            <w:r>
-              <w:rPr>
-                <w:rFonts w:asciiTheme="minorHAnsi" w:hAnsiTheme="minorHAnsi"/>
-                <w:sz w:val="20"/>
-                <w:szCs w:val="20"/>
-              </w:rPr>
-              <w:t>MS Office Suite</w:t>
             </w:r>
           </w:p>
           <w:p>
@@ -4678,7 +4553,7 @@
 </file>
 
 <file path=customXml/itemProps1.xml><?xml version="1.0" encoding="utf-8"?>
-<ds:datastoreItem xmlns:ds="http://schemas.openxmlformats.org/officeDocument/2006/customXml" ds:itemID="{32D97CAB-C28C-AC47-95AE-8C84BF6D1138}">
+<ds:datastoreItem xmlns:ds="http://schemas.openxmlformats.org/officeDocument/2006/customXml" ds:itemID="{AC5E8CFF-484E-6E43-A083-07BD8DC1266B}">
   <ds:schemaRefs>
     <ds:schemaRef ds:uri="http://schemas.openxmlformats.org/officeDocument/2006/bibliography"/>
   </ds:schemaRefs>

</xml_diff>

<commit_message>
updated resume, and package.json
</commit_message>
<xml_diff>
--- a/files/JoshEagleResume.docx
+++ b/files/JoshEagleResume.docx
@@ -332,7 +332,21 @@
               <w:rPr>
                 <w:rFonts w:asciiTheme="minorHAnsi" w:hAnsiTheme="minorHAnsi"/>
               </w:rPr>
-              <w:t>Specializing in Web Development, I have worked in the industry with a vast background of different technologies from the Backend, Frontend, and DEVOPS. All of these experiences has enabled me to understand what needs to be done not only for my work specifically, but for those who work in tandem together to achieve common goals. Additionally, my experience has empowered me to create powerful applications that adheres to the high standards of the industry, as well as cross-compatibility with multiple devices including mobile, all the way up to desktop.</w:t>
+              <w:t xml:space="preserve">Specializing in Web Development, I have worked in the industry with a vast background of different technologies from the Backend, Frontend, and DEVOPS. All of these experiences </w:t>
+            </w:r>
+            <w:proofErr w:type="gramStart"/>
+            <w:r>
+              <w:rPr>
+                <w:rFonts w:asciiTheme="minorHAnsi" w:hAnsiTheme="minorHAnsi"/>
+              </w:rPr>
+              <w:t>has</w:t>
+            </w:r>
+            <w:proofErr w:type="gramEnd"/>
+            <w:r>
+              <w:rPr>
+                <w:rFonts w:asciiTheme="minorHAnsi" w:hAnsiTheme="minorHAnsi"/>
+              </w:rPr>
+              <w:t xml:space="preserve"> enabled me to understand what needs to be done not only for my work specifically, but for those who work in tandem together to achieve common goals. Additionally, my experience has empowered me to create powerful applications that adheres to the high standards of the industry, as well as cross-compatibility with multiple devices including mobile, all the way up to desktop.</w:t>
             </w:r>
           </w:p>
           <w:p>
@@ -398,8 +412,9 @@
                 <w:sz w:val="26"/>
                 <w:szCs w:val="26"/>
               </w:rPr>
-              <w:t>ull-Stack</w:t>
-            </w:r>
+              <w:t>ull-</w:t>
+            </w:r>
+            <w:proofErr w:type="gramStart"/>
             <w:r>
               <w:rPr>
                 <w:rFonts w:asciiTheme="minorHAnsi" w:hAnsiTheme="minorHAnsi"/>
@@ -407,7 +422,7 @@
                 <w:sz w:val="26"/>
                 <w:szCs w:val="26"/>
               </w:rPr>
-              <w:t xml:space="preserve">)  </w:t>
+              <w:t>Stack</w:t>
             </w:r>
             <w:r>
               <w:rPr>
@@ -416,206 +431,18 @@
                 <w:sz w:val="26"/>
                 <w:szCs w:val="26"/>
               </w:rPr>
-              <w:t xml:space="preserve">                                                   </w:t>
-            </w:r>
-            <w:r>
-              <w:rPr>
-                <w:rFonts w:asciiTheme="minorHAnsi" w:hAnsiTheme="minorHAnsi"/>
-              </w:rPr>
-              <w:t>August</w:t>
-            </w:r>
-            <w:r>
-              <w:rPr>
-                <w:rFonts w:asciiTheme="minorHAnsi" w:hAnsiTheme="minorHAnsi"/>
-              </w:rPr>
-              <w:t xml:space="preserve"> 2013 – </w:t>
-            </w:r>
-            <w:r>
-              <w:rPr>
-                <w:rFonts w:asciiTheme="minorHAnsi" w:hAnsiTheme="minorHAnsi"/>
-              </w:rPr>
-              <w:t>September 2016</w:t>
-            </w:r>
-          </w:p>
-          <w:p>
-            <w:pPr>
-              <w:spacing w:after="0" w:line="240" w:lineRule="auto"/>
-              <w:rPr>
-                <w:rFonts w:asciiTheme="minorHAnsi" w:hAnsiTheme="minorHAnsi"/>
-              </w:rPr>
-            </w:pPr>
-            <w:r>
-              <w:rPr>
-                <w:rFonts w:asciiTheme="minorHAnsi" w:hAnsiTheme="minorHAnsi"/>
-                <w:b/>
-              </w:rPr>
-              <w:t>Unisys Corporation</w:t>
-            </w:r>
-            <w:r>
-              <w:rPr>
-                <w:rFonts w:asciiTheme="minorHAnsi" w:hAnsiTheme="minorHAnsi"/>
-              </w:rPr>
-              <w:t>, Fairfax, Virginia</w:t>
-            </w:r>
-          </w:p>
-          <w:p>
-            <w:pPr>
-              <w:spacing w:before="60"/>
+              <w:t xml:space="preserve">)  </w:t>
+            </w:r>
+            <w:r>
               <w:rPr>
                 <w:rFonts w:asciiTheme="minorHAnsi" w:hAnsiTheme="minorHAnsi"/>
                 <w:b/>
                 <w:sz w:val="26"/>
                 <w:szCs w:val="26"/>
               </w:rPr>
-            </w:pPr>
-          </w:p>
-          <w:p>
-            <w:pPr>
-              <w:spacing w:before="60"/>
-              <w:rPr>
-                <w:rFonts w:asciiTheme="minorHAnsi" w:hAnsiTheme="minorHAnsi"/>
-              </w:rPr>
-            </w:pPr>
-            <w:r>
-              <w:rPr>
-                <w:rFonts w:asciiTheme="minorHAnsi" w:hAnsiTheme="minorHAnsi"/>
-              </w:rPr>
-              <w:t>Designing, architecting, pioneering and implementing the Next Generation of web applications for the United States Customs Border Protection. Where I have received high marks for out-of-box thinking improving the design and ease-of-use for each application.</w:t>
-            </w:r>
-          </w:p>
-          <w:p>
-            <w:pPr>
-              <w:spacing w:before="60"/>
-              <w:rPr>
-                <w:rFonts w:asciiTheme="minorHAnsi" w:hAnsiTheme="minorHAnsi"/>
-              </w:rPr>
-            </w:pPr>
-            <w:r>
-              <w:rPr>
-                <w:rFonts w:asciiTheme="minorHAnsi" w:hAnsiTheme="minorHAnsi" w:cs="Arial"/>
-                <w:b/>
-                <w:color w:val="333333"/>
-                <w:shd w:val="clear" w:color="auto" w:fill="FFFFFF"/>
-              </w:rPr>
-              <w:t>Devices</w:t>
-            </w:r>
-            <w:r>
-              <w:rPr>
-                <w:rFonts w:asciiTheme="minorHAnsi" w:hAnsiTheme="minorHAnsi" w:cs="Arial"/>
-                <w:color w:val="333333"/>
-                <w:shd w:val="clear" w:color="auto" w:fill="FFFFFF"/>
-              </w:rPr>
-              <w:t>:.</w:t>
-            </w:r>
-            <w:r>
-              <w:rPr>
-                <w:rFonts w:asciiTheme="minorHAnsi" w:hAnsiTheme="minorHAnsi" w:cs="Arial"/>
-                <w:color w:val="333333"/>
-              </w:rPr>
-              <w:br/>
-            </w:r>
-            <w:r>
-              <w:rPr>
-                <w:rFonts w:asciiTheme="minorHAnsi" w:hAnsiTheme="minorHAnsi" w:cs="Arial"/>
-                <w:color w:val="333333"/>
-                <w:shd w:val="clear" w:color="auto" w:fill="FFFFFF"/>
-              </w:rPr>
-              <w:t xml:space="preserve">Desktop Browsers: </w:t>
-            </w:r>
-            <w:r>
-              <w:rPr>
-                <w:rFonts w:asciiTheme="minorHAnsi" w:hAnsiTheme="minorHAnsi" w:cs="Arial"/>
-                <w:color w:val="333333"/>
-                <w:shd w:val="clear" w:color="auto" w:fill="FFFFFF"/>
-              </w:rPr>
-              <w:t>Chrome, Safari, Firefox, IE11</w:t>
-            </w:r>
-            <w:r>
-              <w:rPr>
-                <w:rFonts w:asciiTheme="minorHAnsi" w:hAnsiTheme="minorHAnsi" w:cs="Arial"/>
-                <w:color w:val="333333"/>
-                <w:shd w:val="clear" w:color="auto" w:fill="FFFFFF"/>
-              </w:rPr>
-              <w:t>+</w:t>
-            </w:r>
-            <w:r>
-              <w:rPr>
-                <w:rFonts w:asciiTheme="minorHAnsi" w:hAnsiTheme="minorHAnsi" w:cs="Arial"/>
-                <w:color w:val="333333"/>
-              </w:rPr>
-              <w:br/>
-            </w:r>
-            <w:r>
-              <w:rPr>
-                <w:rFonts w:asciiTheme="minorHAnsi" w:hAnsiTheme="minorHAnsi" w:cs="Arial"/>
-                <w:color w:val="333333"/>
-              </w:rPr>
-              <w:br/>
-            </w:r>
-            <w:r>
-              <w:rPr>
-                <w:rFonts w:asciiTheme="minorHAnsi" w:hAnsiTheme="minorHAnsi" w:cs="Arial"/>
-                <w:b/>
-                <w:color w:val="333333"/>
-                <w:shd w:val="clear" w:color="auto" w:fill="FFFFFF"/>
-              </w:rPr>
-              <w:t>Stack</w:t>
-            </w:r>
-            <w:r>
-              <w:rPr>
-                <w:rFonts w:asciiTheme="minorHAnsi" w:hAnsiTheme="minorHAnsi" w:cs="Arial"/>
-                <w:color w:val="333333"/>
-                <w:shd w:val="clear" w:color="auto" w:fill="FFFFFF"/>
-              </w:rPr>
-              <w:t>:</w:t>
-            </w:r>
-            <w:r>
-              <w:rPr>
-                <w:rFonts w:asciiTheme="minorHAnsi" w:hAnsiTheme="minorHAnsi" w:cs="Arial"/>
-                <w:color w:val="333333"/>
-              </w:rPr>
-              <w:br/>
-            </w:r>
-            <w:r>
-              <w:rPr>
-                <w:rFonts w:asciiTheme="minorHAnsi" w:hAnsiTheme="minorHAnsi" w:cs="Arial"/>
-                <w:color w:val="333333"/>
-                <w:shd w:val="clear" w:color="auto" w:fill="FFFFFF"/>
-              </w:rPr>
-              <w:t>Node, Angular,</w:t>
-            </w:r>
-            <w:r>
-              <w:rPr>
-                <w:rFonts w:asciiTheme="minorHAnsi" w:hAnsiTheme="minorHAnsi" w:cs="Arial"/>
-                <w:color w:val="333333"/>
-                <w:shd w:val="clear" w:color="auto" w:fill="FFFFFF"/>
-              </w:rPr>
               <w:t xml:space="preserve"> </w:t>
             </w:r>
-            <w:r>
-              <w:rPr>
-                <w:rFonts w:asciiTheme="minorHAnsi" w:hAnsiTheme="minorHAnsi" w:cs="Arial"/>
-                <w:color w:val="333333"/>
-                <w:shd w:val="clear" w:color="auto" w:fill="FFFFFF"/>
-              </w:rPr>
-              <w:t xml:space="preserve">Webpack, Java with Jersey, Junit, Jasmine, Selenium </w:t>
-            </w:r>
-          </w:p>
-          <w:p>
-            <w:pPr>
-              <w:spacing w:before="60"/>
-              <w:rPr>
-                <w:rFonts w:asciiTheme="minorHAnsi" w:hAnsiTheme="minorHAnsi"/>
-              </w:rPr>
-            </w:pPr>
-          </w:p>
-          <w:p>
-            <w:pPr>
-              <w:spacing w:after="0" w:line="240" w:lineRule="auto"/>
-              <w:rPr>
-                <w:rFonts w:asciiTheme="minorHAnsi" w:hAnsiTheme="minorHAnsi"/>
-              </w:rPr>
-            </w:pPr>
+            <w:proofErr w:type="gramEnd"/>
             <w:r>
               <w:rPr>
                 <w:rFonts w:asciiTheme="minorHAnsi" w:hAnsiTheme="minorHAnsi"/>
@@ -623,8 +450,205 @@
                 <w:sz w:val="26"/>
                 <w:szCs w:val="26"/>
               </w:rPr>
-              <w:t>Principal Consultant</w:t>
-            </w:r>
+              <w:t xml:space="preserve">                                                  </w:t>
+            </w:r>
+            <w:r>
+              <w:rPr>
+                <w:rFonts w:asciiTheme="minorHAnsi" w:hAnsiTheme="minorHAnsi"/>
+              </w:rPr>
+              <w:t>August</w:t>
+            </w:r>
+            <w:r>
+              <w:rPr>
+                <w:rFonts w:asciiTheme="minorHAnsi" w:hAnsiTheme="minorHAnsi"/>
+              </w:rPr>
+              <w:t xml:space="preserve"> 2013 – </w:t>
+            </w:r>
+            <w:r>
+              <w:rPr>
+                <w:rFonts w:asciiTheme="minorHAnsi" w:hAnsiTheme="minorHAnsi"/>
+              </w:rPr>
+              <w:t>September 2016</w:t>
+            </w:r>
+          </w:p>
+          <w:p>
+            <w:pPr>
+              <w:spacing w:after="0" w:line="240" w:lineRule="auto"/>
+              <w:rPr>
+                <w:rFonts w:asciiTheme="minorHAnsi" w:hAnsiTheme="minorHAnsi"/>
+              </w:rPr>
+            </w:pPr>
+            <w:r>
+              <w:rPr>
+                <w:rFonts w:asciiTheme="minorHAnsi" w:hAnsiTheme="minorHAnsi"/>
+                <w:b/>
+              </w:rPr>
+              <w:t>Unisys Corporation</w:t>
+            </w:r>
+            <w:r>
+              <w:rPr>
+                <w:rFonts w:asciiTheme="minorHAnsi" w:hAnsiTheme="minorHAnsi"/>
+              </w:rPr>
+              <w:t>, Fairfax, Virginia</w:t>
+            </w:r>
+          </w:p>
+          <w:p>
+            <w:pPr>
+              <w:spacing w:after="0" w:line="240" w:lineRule="auto"/>
+              <w:rPr>
+                <w:rFonts w:asciiTheme="minorHAnsi" w:hAnsiTheme="minorHAnsi"/>
+              </w:rPr>
+            </w:pPr>
+            <w:bookmarkStart w:id="0" w:name="_GoBack"/>
+            <w:bookmarkEnd w:id="0"/>
+          </w:p>
+          <w:p>
+            <w:pPr>
+              <w:spacing w:before="60"/>
+              <w:rPr>
+                <w:rFonts w:asciiTheme="minorHAnsi" w:hAnsiTheme="minorHAnsi"/>
+              </w:rPr>
+            </w:pPr>
+            <w:r>
+              <w:rPr>
+                <w:rFonts w:asciiTheme="minorHAnsi" w:hAnsiTheme="minorHAnsi"/>
+              </w:rPr>
+              <w:t>Designing, architecting, pioneering and implementing the Next Generation of web applications for the United States Customs Border Protection. Where I have received high marks for out-of-box thinking improving the design and ease-of-use for each application.</w:t>
+            </w:r>
+          </w:p>
+          <w:p>
+            <w:pPr>
+              <w:spacing w:before="60"/>
+              <w:rPr>
+                <w:rFonts w:asciiTheme="minorHAnsi" w:hAnsiTheme="minorHAnsi"/>
+              </w:rPr>
+            </w:pPr>
+            <w:r>
+              <w:rPr>
+                <w:rFonts w:asciiTheme="minorHAnsi" w:hAnsiTheme="minorHAnsi" w:cs="Arial"/>
+                <w:b/>
+                <w:color w:val="333333"/>
+                <w:shd w:val="clear" w:color="auto" w:fill="FFFFFF"/>
+              </w:rPr>
+              <w:t>Devices</w:t>
+            </w:r>
+            <w:r>
+              <w:rPr>
+                <w:rFonts w:asciiTheme="minorHAnsi" w:hAnsiTheme="minorHAnsi" w:cs="Arial"/>
+                <w:color w:val="333333"/>
+                <w:shd w:val="clear" w:color="auto" w:fill="FFFFFF"/>
+              </w:rPr>
+              <w:t>:.</w:t>
+            </w:r>
+            <w:r>
+              <w:rPr>
+                <w:rFonts w:asciiTheme="minorHAnsi" w:hAnsiTheme="minorHAnsi" w:cs="Arial"/>
+                <w:color w:val="333333"/>
+              </w:rPr>
+              <w:br/>
+            </w:r>
+            <w:r>
+              <w:rPr>
+                <w:rFonts w:asciiTheme="minorHAnsi" w:hAnsiTheme="minorHAnsi" w:cs="Arial"/>
+                <w:color w:val="333333"/>
+                <w:shd w:val="clear" w:color="auto" w:fill="FFFFFF"/>
+              </w:rPr>
+              <w:t xml:space="preserve">Desktop Browsers: </w:t>
+            </w:r>
+            <w:r>
+              <w:rPr>
+                <w:rFonts w:asciiTheme="minorHAnsi" w:hAnsiTheme="minorHAnsi" w:cs="Arial"/>
+                <w:color w:val="333333"/>
+                <w:shd w:val="clear" w:color="auto" w:fill="FFFFFF"/>
+              </w:rPr>
+              <w:t>Chrome, Safari, Firefox, IE11</w:t>
+            </w:r>
+            <w:r>
+              <w:rPr>
+                <w:rFonts w:asciiTheme="minorHAnsi" w:hAnsiTheme="minorHAnsi" w:cs="Arial"/>
+                <w:color w:val="333333"/>
+                <w:shd w:val="clear" w:color="auto" w:fill="FFFFFF"/>
+              </w:rPr>
+              <w:t>+</w:t>
+            </w:r>
+            <w:r>
+              <w:rPr>
+                <w:rFonts w:asciiTheme="minorHAnsi" w:hAnsiTheme="minorHAnsi" w:cs="Arial"/>
+                <w:color w:val="333333"/>
+              </w:rPr>
+              <w:br/>
+            </w:r>
+            <w:r>
+              <w:rPr>
+                <w:rFonts w:asciiTheme="minorHAnsi" w:hAnsiTheme="minorHAnsi" w:cs="Arial"/>
+                <w:color w:val="333333"/>
+              </w:rPr>
+              <w:br/>
+            </w:r>
+            <w:r>
+              <w:rPr>
+                <w:rFonts w:asciiTheme="minorHAnsi" w:hAnsiTheme="minorHAnsi" w:cs="Arial"/>
+                <w:b/>
+                <w:color w:val="333333"/>
+                <w:shd w:val="clear" w:color="auto" w:fill="FFFFFF"/>
+              </w:rPr>
+              <w:t>Stack</w:t>
+            </w:r>
+            <w:r>
+              <w:rPr>
+                <w:rFonts w:asciiTheme="minorHAnsi" w:hAnsiTheme="minorHAnsi" w:cs="Arial"/>
+                <w:color w:val="333333"/>
+                <w:shd w:val="clear" w:color="auto" w:fill="FFFFFF"/>
+              </w:rPr>
+              <w:t>:</w:t>
+            </w:r>
+            <w:r>
+              <w:rPr>
+                <w:rFonts w:asciiTheme="minorHAnsi" w:hAnsiTheme="minorHAnsi" w:cs="Arial"/>
+                <w:color w:val="333333"/>
+              </w:rPr>
+              <w:br/>
+            </w:r>
+            <w:r>
+              <w:rPr>
+                <w:rFonts w:asciiTheme="minorHAnsi" w:hAnsiTheme="minorHAnsi" w:cs="Arial"/>
+                <w:color w:val="333333"/>
+                <w:shd w:val="clear" w:color="auto" w:fill="FFFFFF"/>
+              </w:rPr>
+              <w:t>Node, Angular,</w:t>
+            </w:r>
+            <w:r>
+              <w:rPr>
+                <w:rFonts w:asciiTheme="minorHAnsi" w:hAnsiTheme="minorHAnsi" w:cs="Arial"/>
+                <w:color w:val="333333"/>
+                <w:shd w:val="clear" w:color="auto" w:fill="FFFFFF"/>
+              </w:rPr>
+              <w:t xml:space="preserve"> </w:t>
+            </w:r>
+            <w:r>
+              <w:rPr>
+                <w:rFonts w:asciiTheme="minorHAnsi" w:hAnsiTheme="minorHAnsi" w:cs="Arial"/>
+                <w:color w:val="333333"/>
+                <w:shd w:val="clear" w:color="auto" w:fill="FFFFFF"/>
+              </w:rPr>
+              <w:t xml:space="preserve">Webpack, Java with Jersey, Junit, Jasmine, Selenium </w:t>
+            </w:r>
+          </w:p>
+          <w:p>
+            <w:pPr>
+              <w:spacing w:before="60"/>
+              <w:rPr>
+                <w:rFonts w:asciiTheme="minorHAnsi" w:hAnsiTheme="minorHAnsi"/>
+              </w:rPr>
+            </w:pPr>
+          </w:p>
+          <w:p>
+            <w:pPr>
+              <w:spacing w:after="0" w:line="240" w:lineRule="auto"/>
+              <w:rPr>
+                <w:rFonts w:asciiTheme="minorHAnsi" w:hAnsiTheme="minorHAnsi"/>
+              </w:rPr>
+            </w:pPr>
             <w:r>
               <w:rPr>
                 <w:rFonts w:asciiTheme="minorHAnsi" w:hAnsiTheme="minorHAnsi"/>
@@ -632,7 +656,7 @@
                 <w:sz w:val="26"/>
                 <w:szCs w:val="26"/>
               </w:rPr>
-              <w:t xml:space="preserve"> (Front-End Developer)  </w:t>
+              <w:t>Principal Consultant</w:t>
             </w:r>
             <w:r>
               <w:rPr>
@@ -641,7 +665,36 @@
                 <w:sz w:val="26"/>
                 <w:szCs w:val="26"/>
               </w:rPr>
-              <w:t xml:space="preserve">                       </w:t>
+              <w:t xml:space="preserve"> (Front-End </w:t>
+            </w:r>
+            <w:proofErr w:type="gramStart"/>
+            <w:r>
+              <w:rPr>
+                <w:rFonts w:asciiTheme="minorHAnsi" w:hAnsiTheme="minorHAnsi"/>
+                <w:b/>
+                <w:sz w:val="26"/>
+                <w:szCs w:val="26"/>
+              </w:rPr>
+              <w:t xml:space="preserve">Developer)  </w:t>
+            </w:r>
+            <w:r>
+              <w:rPr>
+                <w:rFonts w:asciiTheme="minorHAnsi" w:hAnsiTheme="minorHAnsi"/>
+                <w:b/>
+                <w:sz w:val="26"/>
+                <w:szCs w:val="26"/>
+              </w:rPr>
+              <w:t xml:space="preserve"> </w:t>
+            </w:r>
+            <w:proofErr w:type="gramEnd"/>
+            <w:r>
+              <w:rPr>
+                <w:rFonts w:asciiTheme="minorHAnsi" w:hAnsiTheme="minorHAnsi"/>
+                <w:b/>
+                <w:sz w:val="26"/>
+                <w:szCs w:val="26"/>
+              </w:rPr>
+              <w:t xml:space="preserve">                      </w:t>
             </w:r>
             <w:r>
               <w:rPr>
@@ -742,7 +795,29 @@
                 <w:szCs w:val="22"/>
                 <w:shd w:val="clear" w:color="auto" w:fill="FFFFFF"/>
               </w:rPr>
-              <w:t>Maintained applications like Scheduling Manager, Veteran Appointment Requests as well as many other applications Frontend as well as the Backend. Fixing bugs, running Fortify Scans, and deploying the applications to Nexus preparing them for deployment. I h</w:t>
+              <w:t xml:space="preserve">Maintained applications like Scheduling Manager, Veteran Appointment Requests as well as many other applications </w:t>
+            </w:r>
+            <w:proofErr w:type="gramStart"/>
+            <w:r>
+              <w:rPr>
+                <w:rFonts w:asciiTheme="minorHAnsi" w:hAnsiTheme="minorHAnsi" w:cs="Arial"/>
+                <w:color w:val="333333"/>
+                <w:sz w:val="22"/>
+                <w:szCs w:val="22"/>
+                <w:shd w:val="clear" w:color="auto" w:fill="FFFFFF"/>
+              </w:rPr>
+              <w:t>Frontend</w:t>
+            </w:r>
+            <w:proofErr w:type="gramEnd"/>
+            <w:r>
+              <w:rPr>
+                <w:rFonts w:asciiTheme="minorHAnsi" w:hAnsiTheme="minorHAnsi" w:cs="Arial"/>
+                <w:color w:val="333333"/>
+                <w:sz w:val="22"/>
+                <w:szCs w:val="22"/>
+                <w:shd w:val="clear" w:color="auto" w:fill="FFFFFF"/>
+              </w:rPr>
+              <w:t xml:space="preserve"> as well as the Backend. Fixing bugs, running Fortify Scans, and deploying the applications to Nexus preparing them for deployment. I h</w:t>
             </w:r>
             <w:r>
               <w:rPr>
@@ -800,7 +875,7 @@
                 <w:szCs w:val="22"/>
                 <w:shd w:val="clear" w:color="auto" w:fill="FFFFFF"/>
               </w:rPr>
-              <w:t xml:space="preserve">Applications Developed: 8 (Telederm, Stroke-Pathway, Scheduling Manager, Veteran Appointment Request, Warfarin, Secure Messaging, Vitals, Labs, and Radiology). For Telederm, I worked with a backend developer to create the front-end bits of the </w:t>
+              <w:t xml:space="preserve">Applications Developed: 8 (Telederm, Stroke-Pathway, Scheduling Manager, Veteran Appointment Request, Warfarin, Secure Messaging, Vitals, Labs, and Radiology). For Telederm, I worked with a backend developer to create the front-end bits of the application. For Stroke-Pathway, I implemented the Cordova components so that the </w:t>
             </w:r>
             <w:r>
               <w:rPr>
@@ -811,8 +886,9 @@
                 <w:shd w:val="clear" w:color="auto" w:fill="FFFFFF"/>
               </w:rPr>
               <w:lastRenderedPageBreak/>
-              <w:t>application. For Stroke-Pathway, I implemented the Cordova components so that the application could run under Android as well as iOS. The rest of the applications I worked with a team of 6, (2 frontend, 3 backend, and 1 tester), I worked as a Front End developer using the technologies listed below in the Stack section.</w:t>
-            </w:r>
+              <w:t xml:space="preserve">application could run under Android as well as iOS. The rest of the applications I worked with a team of 6, (2 frontend, 3 backend, and 1 tester), I worked as a </w:t>
+            </w:r>
+            <w:proofErr w:type="gramStart"/>
             <w:r>
               <w:rPr>
                 <w:rFonts w:asciiTheme="minorHAnsi" w:hAnsiTheme="minorHAnsi" w:cs="Arial"/>
@@ -821,12 +897,10 @@
                 <w:szCs w:val="22"/>
                 <w:shd w:val="clear" w:color="auto" w:fill="FFFFFF"/>
               </w:rPr>
-              <w:br/>
-            </w:r>
-          </w:p>
-          <w:p>
-            <w:pPr>
-              <w:pStyle w:val="ListParagraph"/>
+              <w:t>Front End</w:t>
+            </w:r>
+            <w:proofErr w:type="gramEnd"/>
+            <w:r>
               <w:rPr>
                 <w:rFonts w:asciiTheme="minorHAnsi" w:hAnsiTheme="minorHAnsi" w:cs="Arial"/>
                 <w:color w:val="333333"/>
@@ -834,6 +908,29 @@
                 <w:szCs w:val="22"/>
                 <w:shd w:val="clear" w:color="auto" w:fill="FFFFFF"/>
               </w:rPr>
+              <w:t xml:space="preserve"> developer using the technologies listed below in the Stack section.</w:t>
+            </w:r>
+            <w:r>
+              <w:rPr>
+                <w:rFonts w:asciiTheme="minorHAnsi" w:hAnsiTheme="minorHAnsi" w:cs="Arial"/>
+                <w:color w:val="333333"/>
+                <w:sz w:val="22"/>
+                <w:szCs w:val="22"/>
+                <w:shd w:val="clear" w:color="auto" w:fill="FFFFFF"/>
+              </w:rPr>
+              <w:br/>
+            </w:r>
+          </w:p>
+          <w:p>
+            <w:pPr>
+              <w:pStyle w:val="ListParagraph"/>
+              <w:rPr>
+                <w:rFonts w:asciiTheme="minorHAnsi" w:hAnsiTheme="minorHAnsi" w:cs="Arial"/>
+                <w:color w:val="333333"/>
+                <w:sz w:val="22"/>
+                <w:szCs w:val="22"/>
+                <w:shd w:val="clear" w:color="auto" w:fill="FFFFFF"/>
+              </w:rPr>
             </w:pPr>
           </w:p>
           <w:p>
@@ -1019,6 +1116,7 @@
               </w:rPr>
               <w:t xml:space="preserve">UX </w:t>
             </w:r>
+            <w:proofErr w:type="gramStart"/>
             <w:r>
               <w:rPr>
                 <w:rFonts w:asciiTheme="minorHAnsi" w:hAnsiTheme="minorHAnsi"/>
@@ -1035,8 +1133,9 @@
                 <w:sz w:val="26"/>
                 <w:szCs w:val="26"/>
               </w:rPr>
-              <w:t xml:space="preserve">      </w:t>
-            </w:r>
+              <w:t xml:space="preserve">   </w:t>
+            </w:r>
+            <w:proofErr w:type="gramEnd"/>
             <w:r>
               <w:rPr>
                 <w:rFonts w:asciiTheme="minorHAnsi" w:hAnsiTheme="minorHAnsi"/>
@@ -1044,7 +1143,7 @@
                 <w:sz w:val="26"/>
                 <w:szCs w:val="26"/>
               </w:rPr>
-              <w:t xml:space="preserve">                            </w:t>
+              <w:t xml:space="preserve">   </w:t>
             </w:r>
             <w:r>
               <w:rPr>
@@ -1053,7 +1152,7 @@
                 <w:sz w:val="26"/>
                 <w:szCs w:val="26"/>
               </w:rPr>
-              <w:t xml:space="preserve">         </w:t>
+              <w:t xml:space="preserve">                            </w:t>
             </w:r>
             <w:r>
               <w:rPr>
@@ -1067,246 +1166,244 @@
             <w:r>
               <w:rPr>
                 <w:rFonts w:asciiTheme="minorHAnsi" w:hAnsiTheme="minorHAnsi"/>
-              </w:rPr>
-              <w:t>April</w:t>
-            </w:r>
-            <w:r>
-              <w:rPr>
-                <w:rFonts w:asciiTheme="minorHAnsi" w:hAnsiTheme="minorHAnsi"/>
-              </w:rPr>
-              <w:t xml:space="preserve"> 2012 – </w:t>
-            </w:r>
-            <w:r>
-              <w:rPr>
-                <w:rFonts w:asciiTheme="minorHAnsi" w:hAnsiTheme="minorHAnsi"/>
-              </w:rPr>
-              <w:t>August</w:t>
-            </w:r>
-            <w:r>
-              <w:rPr>
-                <w:rFonts w:asciiTheme="minorHAnsi" w:hAnsiTheme="minorHAnsi"/>
-              </w:rPr>
-              <w:t xml:space="preserve"> 2013</w:t>
-            </w:r>
-          </w:p>
-          <w:p>
-            <w:pPr>
-              <w:spacing w:after="0" w:line="240" w:lineRule="auto"/>
-              <w:rPr>
-                <w:rFonts w:asciiTheme="minorHAnsi" w:hAnsiTheme="minorHAnsi"/>
-              </w:rPr>
-            </w:pPr>
-            <w:r>
-              <w:rPr>
-                <w:rFonts w:asciiTheme="minorHAnsi" w:hAnsiTheme="minorHAnsi"/>
-                <w:b/>
-              </w:rPr>
-              <w:t>CGI Federal</w:t>
-            </w:r>
-            <w:r>
-              <w:rPr>
-                <w:rFonts w:asciiTheme="minorHAnsi" w:hAnsiTheme="minorHAnsi"/>
-              </w:rPr>
-              <w:t>, Fairfax, Virginia</w:t>
-            </w:r>
-          </w:p>
-          <w:p>
-            <w:pPr>
-              <w:spacing w:after="0" w:line="240" w:lineRule="auto"/>
-              <w:rPr>
-                <w:rFonts w:asciiTheme="minorHAnsi" w:hAnsiTheme="minorHAnsi"/>
-              </w:rPr>
-            </w:pPr>
-          </w:p>
-          <w:p>
-            <w:pPr>
-              <w:spacing w:after="0" w:line="240" w:lineRule="auto"/>
-              <w:rPr>
-                <w:rFonts w:asciiTheme="minorHAnsi" w:hAnsiTheme="minorHAnsi" w:cs="Arial"/>
-                <w:color w:val="333333"/>
-                <w:shd w:val="clear" w:color="auto" w:fill="FFFFFF"/>
-              </w:rPr>
-            </w:pPr>
-            <w:r>
-              <w:rPr>
-                <w:rFonts w:asciiTheme="minorHAnsi" w:hAnsiTheme="minorHAnsi" w:cs="Arial"/>
-                <w:color w:val="333333"/>
-                <w:shd w:val="clear" w:color="auto" w:fill="FFFFFF"/>
-              </w:rPr>
-              <w:t>Responsibilities</w:t>
-            </w:r>
-            <w:r>
-              <w:rPr>
-                <w:rFonts w:asciiTheme="minorHAnsi" w:hAnsiTheme="minorHAnsi" w:cs="Arial"/>
-                <w:color w:val="333333"/>
-                <w:shd w:val="clear" w:color="auto" w:fill="FFFFFF"/>
-              </w:rPr>
-              <w:t xml:space="preserve"> include working in an,</w:t>
-            </w:r>
-            <w:bookmarkStart w:id="0" w:name="_GoBack"/>
-            <w:bookmarkEnd w:id="0"/>
-            <w:r>
-              <w:rPr>
-                <w:rFonts w:asciiTheme="minorHAnsi" w:hAnsiTheme="minorHAnsi" w:cs="Arial"/>
-                <w:color w:val="333333"/>
-                <w:shd w:val="clear" w:color="auto" w:fill="FFFFFF"/>
-              </w:rPr>
-              <w:t xml:space="preserve"> agile environment, creating responsive web pages for government entities such as the Federally-Facilitated Exchange, and Centers for Medicare &amp; Medicaid Services. My most recent work on the Federally-Facilitated Exchange has been presented at the White House for the new health care law that was passed under President Barack Hussein Obama.</w:t>
-            </w:r>
-            <w:r>
-              <w:rPr>
-                <w:rFonts w:asciiTheme="minorHAnsi" w:hAnsiTheme="minorHAnsi" w:cs="Arial"/>
-                <w:color w:val="333333"/>
-                <w:shd w:val="clear" w:color="auto" w:fill="FFFFFF"/>
-              </w:rPr>
-              <w:br/>
-            </w:r>
-          </w:p>
-          <w:p>
-            <w:pPr>
-              <w:spacing w:after="0" w:line="240" w:lineRule="auto"/>
-              <w:rPr>
-                <w:rFonts w:asciiTheme="minorHAnsi" w:hAnsiTheme="minorHAnsi" w:cs="Arial"/>
-                <w:color w:val="333333"/>
-                <w:shd w:val="clear" w:color="auto" w:fill="FFFFFF"/>
-              </w:rPr>
-            </w:pPr>
-          </w:p>
-          <w:p>
-            <w:pPr>
-              <w:spacing w:after="0" w:line="240" w:lineRule="auto"/>
-              <w:rPr>
-                <w:rFonts w:asciiTheme="minorHAnsi" w:hAnsiTheme="minorHAnsi" w:cs="Arial"/>
-                <w:color w:val="333333"/>
-                <w:shd w:val="clear" w:color="auto" w:fill="FFFFFF"/>
-              </w:rPr>
-            </w:pPr>
-            <w:r>
-              <w:rPr>
-                <w:rFonts w:asciiTheme="minorHAnsi" w:hAnsiTheme="minorHAnsi" w:cs="Arial"/>
-                <w:b/>
-                <w:color w:val="333333"/>
+                <w:b/>
                 <w:sz w:val="26"/>
                 <w:szCs w:val="26"/>
-                <w:shd w:val="clear" w:color="auto" w:fill="FFFFFF"/>
-              </w:rPr>
-              <w:t xml:space="preserve">Freelancer                    </w:t>
-            </w:r>
-            <w:r>
-              <w:rPr>
-                <w:rFonts w:asciiTheme="minorHAnsi" w:hAnsiTheme="minorHAnsi" w:cs="Arial"/>
+              </w:rPr>
+              <w:t xml:space="preserve">         </w:t>
+            </w:r>
+            <w:r>
+              <w:rPr>
+                <w:rFonts w:asciiTheme="minorHAnsi" w:hAnsiTheme="minorHAnsi"/>
+              </w:rPr>
+              <w:t>April</w:t>
+            </w:r>
+            <w:r>
+              <w:rPr>
+                <w:rFonts w:asciiTheme="minorHAnsi" w:hAnsiTheme="minorHAnsi"/>
+              </w:rPr>
+              <w:t xml:space="preserve"> 2012 – </w:t>
+            </w:r>
+            <w:r>
+              <w:rPr>
+                <w:rFonts w:asciiTheme="minorHAnsi" w:hAnsiTheme="minorHAnsi"/>
+              </w:rPr>
+              <w:t>August</w:t>
+            </w:r>
+            <w:r>
+              <w:rPr>
+                <w:rFonts w:asciiTheme="minorHAnsi" w:hAnsiTheme="minorHAnsi"/>
+              </w:rPr>
+              <w:t xml:space="preserve"> 2013</w:t>
+            </w:r>
+          </w:p>
+          <w:p>
+            <w:pPr>
+              <w:spacing w:after="0" w:line="240" w:lineRule="auto"/>
+              <w:rPr>
+                <w:rFonts w:asciiTheme="minorHAnsi" w:hAnsiTheme="minorHAnsi"/>
+              </w:rPr>
+            </w:pPr>
+            <w:r>
+              <w:rPr>
+                <w:rFonts w:asciiTheme="minorHAnsi" w:hAnsiTheme="minorHAnsi"/>
+                <w:b/>
+              </w:rPr>
+              <w:t>CGI Federal</w:t>
+            </w:r>
+            <w:r>
+              <w:rPr>
+                <w:rFonts w:asciiTheme="minorHAnsi" w:hAnsiTheme="minorHAnsi"/>
+              </w:rPr>
+              <w:t>, Fairfax, Virginia</w:t>
+            </w:r>
+          </w:p>
+          <w:p>
+            <w:pPr>
+              <w:spacing w:after="0" w:line="240" w:lineRule="auto"/>
+              <w:rPr>
+                <w:rFonts w:asciiTheme="minorHAnsi" w:hAnsiTheme="minorHAnsi"/>
+              </w:rPr>
+            </w:pPr>
+          </w:p>
+          <w:p>
+            <w:pPr>
+              <w:spacing w:after="0" w:line="240" w:lineRule="auto"/>
+              <w:rPr>
+                <w:rFonts w:asciiTheme="minorHAnsi" w:hAnsiTheme="minorHAnsi" w:cs="Arial"/>
+                <w:color w:val="333333"/>
+                <w:shd w:val="clear" w:color="auto" w:fill="FFFFFF"/>
+              </w:rPr>
+            </w:pPr>
+            <w:r>
+              <w:rPr>
+                <w:rFonts w:asciiTheme="minorHAnsi" w:hAnsiTheme="minorHAnsi" w:cs="Arial"/>
+                <w:color w:val="333333"/>
+                <w:shd w:val="clear" w:color="auto" w:fill="FFFFFF"/>
+              </w:rPr>
+              <w:t>Responsibilities</w:t>
+            </w:r>
+            <w:r>
+              <w:rPr>
+                <w:rFonts w:asciiTheme="minorHAnsi" w:hAnsiTheme="minorHAnsi" w:cs="Arial"/>
+                <w:color w:val="333333"/>
+                <w:shd w:val="clear" w:color="auto" w:fill="FFFFFF"/>
+              </w:rPr>
+              <w:t xml:space="preserve"> include working in an,</w:t>
+            </w:r>
+            <w:r>
+              <w:rPr>
+                <w:rFonts w:asciiTheme="minorHAnsi" w:hAnsiTheme="minorHAnsi" w:cs="Arial"/>
+                <w:color w:val="333333"/>
+                <w:shd w:val="clear" w:color="auto" w:fill="FFFFFF"/>
+              </w:rPr>
+              <w:t xml:space="preserve"> agile environment, creating responsive web pages for government entities such as the Federally-Facilitated Exchange, and Centers for Medicare &amp; Medicaid Services. My most recent work on the Federally-Facilitated Exchange has been presented at the White House for the new health care law that was passed under President Barack Hussein Obama.</w:t>
+            </w:r>
+            <w:r>
+              <w:rPr>
+                <w:rFonts w:asciiTheme="minorHAnsi" w:hAnsiTheme="minorHAnsi" w:cs="Arial"/>
+                <w:color w:val="333333"/>
+                <w:shd w:val="clear" w:color="auto" w:fill="FFFFFF"/>
+              </w:rPr>
+              <w:br/>
+            </w:r>
+          </w:p>
+          <w:p>
+            <w:pPr>
+              <w:spacing w:after="0" w:line="240" w:lineRule="auto"/>
+              <w:rPr>
+                <w:rFonts w:asciiTheme="minorHAnsi" w:hAnsiTheme="minorHAnsi" w:cs="Arial"/>
+                <w:color w:val="333333"/>
+                <w:shd w:val="clear" w:color="auto" w:fill="FFFFFF"/>
+              </w:rPr>
+            </w:pPr>
+          </w:p>
+          <w:p>
+            <w:pPr>
+              <w:spacing w:after="0" w:line="240" w:lineRule="auto"/>
+              <w:rPr>
+                <w:rFonts w:asciiTheme="minorHAnsi" w:hAnsiTheme="minorHAnsi" w:cs="Arial"/>
+                <w:color w:val="333333"/>
+                <w:shd w:val="clear" w:color="auto" w:fill="FFFFFF"/>
+              </w:rPr>
+            </w:pPr>
+            <w:r>
+              <w:rPr>
+                <w:rFonts w:asciiTheme="minorHAnsi" w:hAnsiTheme="minorHAnsi" w:cs="Arial"/>
+                <w:b/>
                 <w:color w:val="333333"/>
                 <w:sz w:val="26"/>
                 <w:szCs w:val="26"/>
                 <w:shd w:val="clear" w:color="auto" w:fill="FFFFFF"/>
               </w:rPr>
-              <w:t xml:space="preserve">                                                                         </w:t>
-            </w:r>
-            <w:r>
-              <w:rPr>
-                <w:rFonts w:asciiTheme="minorHAnsi" w:hAnsiTheme="minorHAnsi" w:cs="Arial"/>
-                <w:color w:val="333333"/>
-                <w:shd w:val="clear" w:color="auto" w:fill="FFFFFF"/>
-              </w:rPr>
-              <w:t>January</w:t>
-            </w:r>
-            <w:r>
-              <w:rPr>
-                <w:rFonts w:asciiTheme="minorHAnsi" w:hAnsiTheme="minorHAnsi" w:cs="Arial"/>
-                <w:b/>
-                <w:color w:val="333333"/>
-                <w:shd w:val="clear" w:color="auto" w:fill="FFFFFF"/>
-              </w:rPr>
-              <w:t xml:space="preserve"> </w:t>
-            </w:r>
-            <w:r>
-              <w:rPr>
-                <w:rFonts w:asciiTheme="minorHAnsi" w:hAnsiTheme="minorHAnsi" w:cs="Arial"/>
-                <w:color w:val="333333"/>
-                <w:shd w:val="clear" w:color="auto" w:fill="FFFFFF"/>
-              </w:rPr>
-              <w:t>2013 – April 2013</w:t>
-            </w:r>
-            <w:r>
-              <w:rPr>
-                <w:rFonts w:asciiTheme="minorHAnsi" w:hAnsiTheme="minorHAnsi" w:cs="Arial"/>
-                <w:b/>
+              <w:t xml:space="preserve">Freelancer                    </w:t>
+            </w:r>
+            <w:r>
+              <w:rPr>
+                <w:rFonts w:asciiTheme="minorHAnsi" w:hAnsiTheme="minorHAnsi" w:cs="Arial"/>
                 <w:color w:val="333333"/>
                 <w:sz w:val="26"/>
                 <w:szCs w:val="26"/>
                 <w:shd w:val="clear" w:color="auto" w:fill="FFFFFF"/>
               </w:rPr>
-              <w:br/>
-            </w:r>
-            <w:r>
-              <w:rPr>
-                <w:rFonts w:asciiTheme="minorHAnsi" w:hAnsiTheme="minorHAnsi" w:cs="Arial"/>
-                <w:b/>
-                <w:color w:val="333333"/>
-                <w:shd w:val="clear" w:color="auto" w:fill="FFFFFF"/>
-              </w:rPr>
-              <w:t>Lucinda Team</w:t>
-            </w:r>
-            <w:r>
-              <w:rPr>
-                <w:rFonts w:asciiTheme="minorHAnsi" w:hAnsiTheme="minorHAnsi" w:cs="Arial"/>
-                <w:color w:val="333333"/>
-                <w:shd w:val="clear" w:color="auto" w:fill="FFFFFF"/>
-              </w:rPr>
-              <w:t>, Annandale, Virginia</w:t>
-            </w:r>
-          </w:p>
-          <w:p>
-            <w:pPr>
-              <w:spacing w:after="0" w:line="240" w:lineRule="auto"/>
-              <w:rPr>
-                <w:rFonts w:asciiTheme="minorHAnsi" w:eastAsia="Times New Roman" w:hAnsiTheme="minorHAnsi"/>
-              </w:rPr>
-            </w:pPr>
-            <w:r>
-              <w:rPr>
-                <w:rFonts w:asciiTheme="minorHAnsi" w:eastAsia="Times New Roman" w:hAnsiTheme="minorHAnsi"/>
-                <w:color w:val="333333"/>
-                <w:shd w:val="clear" w:color="auto" w:fill="FFFFFF"/>
-              </w:rPr>
-              <w:t>As a Freelancer, I was competing against 2 other companies, I was awarded the contract to develop a responsive website from Wordpress that the client could ultimately maintain. Responsibilities include designing a new look and feel, implementing Google Analytics for the use of Search Engine Optimization, and creating a responsive framework using HTML5, CSS3 and Javascript/jQuery.</w:t>
-            </w:r>
-            <w:r>
-              <w:rPr>
-                <w:rFonts w:asciiTheme="minorHAnsi" w:eastAsia="Times New Roman" w:hAnsiTheme="minorHAnsi"/>
-                <w:color w:val="333333"/>
-                <w:shd w:val="clear" w:color="auto" w:fill="FFFFFF"/>
-              </w:rPr>
-              <w:br/>
-            </w:r>
-          </w:p>
-          <w:p>
-            <w:pPr>
-              <w:spacing w:after="0" w:line="240" w:lineRule="auto"/>
-              <w:rPr>
-                <w:rFonts w:asciiTheme="minorHAnsi" w:hAnsiTheme="minorHAnsi"/>
-                <w:b/>
+              <w:t xml:space="preserve">                                                                         </w:t>
+            </w:r>
+            <w:r>
+              <w:rPr>
+                <w:rFonts w:asciiTheme="minorHAnsi" w:hAnsiTheme="minorHAnsi" w:cs="Arial"/>
+                <w:color w:val="333333"/>
+                <w:shd w:val="clear" w:color="auto" w:fill="FFFFFF"/>
+              </w:rPr>
+              <w:t>January</w:t>
+            </w:r>
+            <w:r>
+              <w:rPr>
+                <w:rFonts w:asciiTheme="minorHAnsi" w:hAnsiTheme="minorHAnsi" w:cs="Arial"/>
+                <w:b/>
+                <w:color w:val="333333"/>
+                <w:shd w:val="clear" w:color="auto" w:fill="FFFFFF"/>
+              </w:rPr>
+              <w:t xml:space="preserve"> </w:t>
+            </w:r>
+            <w:r>
+              <w:rPr>
+                <w:rFonts w:asciiTheme="minorHAnsi" w:hAnsiTheme="minorHAnsi" w:cs="Arial"/>
+                <w:color w:val="333333"/>
+                <w:shd w:val="clear" w:color="auto" w:fill="FFFFFF"/>
+              </w:rPr>
+              <w:t>2013 – April 2013</w:t>
+            </w:r>
+            <w:r>
+              <w:rPr>
+                <w:rFonts w:asciiTheme="minorHAnsi" w:hAnsiTheme="minorHAnsi" w:cs="Arial"/>
+                <w:b/>
+                <w:color w:val="333333"/>
                 <w:sz w:val="26"/>
                 <w:szCs w:val="26"/>
-              </w:rPr>
-            </w:pPr>
-          </w:p>
-          <w:p>
-            <w:pPr>
-              <w:spacing w:after="0" w:line="240" w:lineRule="auto"/>
-              <w:rPr>
-                <w:rFonts w:asciiTheme="minorHAnsi" w:hAnsiTheme="minorHAnsi"/>
-              </w:rPr>
-            </w:pPr>
-            <w:r>
+                <w:shd w:val="clear" w:color="auto" w:fill="FFFFFF"/>
+              </w:rPr>
+              <w:br/>
+            </w:r>
+            <w:r>
+              <w:rPr>
+                <w:rFonts w:asciiTheme="minorHAnsi" w:hAnsiTheme="minorHAnsi" w:cs="Arial"/>
+                <w:b/>
+                <w:color w:val="333333"/>
+                <w:shd w:val="clear" w:color="auto" w:fill="FFFFFF"/>
+              </w:rPr>
+              <w:t>Lucinda Team</w:t>
+            </w:r>
+            <w:r>
+              <w:rPr>
+                <w:rFonts w:asciiTheme="minorHAnsi" w:hAnsiTheme="minorHAnsi" w:cs="Arial"/>
+                <w:color w:val="333333"/>
+                <w:shd w:val="clear" w:color="auto" w:fill="FFFFFF"/>
+              </w:rPr>
+              <w:t>, Annandale, Virginia</w:t>
+            </w:r>
+          </w:p>
+          <w:p>
+            <w:pPr>
+              <w:spacing w:after="0" w:line="240" w:lineRule="auto"/>
+              <w:rPr>
+                <w:rFonts w:asciiTheme="minorHAnsi" w:eastAsia="Times New Roman" w:hAnsiTheme="minorHAnsi"/>
+              </w:rPr>
+            </w:pPr>
+            <w:r>
+              <w:rPr>
+                <w:rFonts w:asciiTheme="minorHAnsi" w:eastAsia="Times New Roman" w:hAnsiTheme="minorHAnsi"/>
+                <w:color w:val="333333"/>
+                <w:shd w:val="clear" w:color="auto" w:fill="FFFFFF"/>
+              </w:rPr>
+              <w:t>As a Freelancer, I was competing against 2 other companies, I was awarded the contract to develop a responsive website from Wordpress that the client could ultimately maintain. Responsibilities include designing a new look and feel, implementing Google Analytics for the use of Search Engine Optimization, and creating a responsive framework using HTML5, CSS3 and Javascript/jQuery.</w:t>
+            </w:r>
+            <w:r>
+              <w:rPr>
+                <w:rFonts w:asciiTheme="minorHAnsi" w:eastAsia="Times New Roman" w:hAnsiTheme="minorHAnsi"/>
+                <w:color w:val="333333"/>
+                <w:shd w:val="clear" w:color="auto" w:fill="FFFFFF"/>
+              </w:rPr>
+              <w:br/>
+            </w:r>
+          </w:p>
+          <w:p>
+            <w:pPr>
+              <w:spacing w:after="0" w:line="240" w:lineRule="auto"/>
               <w:rPr>
                 <w:rFonts w:asciiTheme="minorHAnsi" w:hAnsiTheme="minorHAnsi"/>
                 <w:b/>
                 <w:sz w:val="26"/>
                 <w:szCs w:val="26"/>
               </w:rPr>
-              <w:t xml:space="preserve">Freelancer     </w:t>
-            </w:r>
+            </w:pPr>
+          </w:p>
+          <w:p>
+            <w:pPr>
+              <w:spacing w:after="0" w:line="240" w:lineRule="auto"/>
+              <w:rPr>
+                <w:rFonts w:asciiTheme="minorHAnsi" w:hAnsiTheme="minorHAnsi"/>
+              </w:rPr>
+            </w:pPr>
             <w:r>
               <w:rPr>
                 <w:rFonts w:asciiTheme="minorHAnsi" w:hAnsiTheme="minorHAnsi"/>
@@ -1314,7 +1411,7 @@
                 <w:sz w:val="26"/>
                 <w:szCs w:val="26"/>
               </w:rPr>
-              <w:t xml:space="preserve">                                                                       </w:t>
+              <w:t xml:space="preserve">Freelancer     </w:t>
             </w:r>
             <w:r>
               <w:rPr>
@@ -1323,115 +1420,115 @@
                 <w:sz w:val="26"/>
                 <w:szCs w:val="26"/>
               </w:rPr>
-              <w:t xml:space="preserve">           </w:t>
-            </w:r>
-            <w:r>
-              <w:rPr>
-                <w:rFonts w:asciiTheme="minorHAnsi" w:hAnsiTheme="minorHAnsi"/>
-              </w:rPr>
-              <w:t>October 2011</w:t>
-            </w:r>
-            <w:r>
-              <w:rPr>
-                <w:rFonts w:asciiTheme="minorHAnsi" w:hAnsiTheme="minorHAnsi"/>
-              </w:rPr>
-              <w:t xml:space="preserve"> – </w:t>
-            </w:r>
-            <w:r>
-              <w:rPr>
-                <w:rFonts w:asciiTheme="minorHAnsi" w:hAnsiTheme="minorHAnsi"/>
-              </w:rPr>
-              <w:t>April</w:t>
-            </w:r>
-            <w:r>
-              <w:rPr>
-                <w:rFonts w:asciiTheme="minorHAnsi" w:hAnsiTheme="minorHAnsi"/>
-              </w:rPr>
-              <w:t xml:space="preserve"> 2012</w:t>
-            </w:r>
-          </w:p>
-          <w:p>
-            <w:pPr>
-              <w:spacing w:after="0" w:line="240" w:lineRule="auto"/>
-              <w:rPr>
-                <w:rFonts w:asciiTheme="minorHAnsi" w:hAnsiTheme="minorHAnsi"/>
-              </w:rPr>
-            </w:pPr>
-            <w:r>
-              <w:rPr>
-                <w:rFonts w:asciiTheme="minorHAnsi" w:hAnsiTheme="minorHAnsi"/>
-                <w:b/>
-              </w:rPr>
-              <w:t>Navigant Consulting, Inc.</w:t>
-            </w:r>
-            <w:r>
-              <w:rPr>
-                <w:rFonts w:asciiTheme="minorHAnsi" w:hAnsiTheme="minorHAnsi"/>
-              </w:rPr>
-              <w:t>, Washington D.C.</w:t>
-            </w:r>
-          </w:p>
-          <w:p>
-            <w:pPr>
-              <w:spacing w:after="0" w:line="240" w:lineRule="auto"/>
-              <w:rPr>
-                <w:rFonts w:asciiTheme="minorHAnsi" w:hAnsiTheme="minorHAnsi"/>
-              </w:rPr>
-            </w:pPr>
-          </w:p>
-          <w:p>
-            <w:pPr>
-              <w:spacing w:after="0" w:line="240" w:lineRule="auto"/>
-              <w:rPr>
-                <w:rFonts w:asciiTheme="minorHAnsi" w:hAnsiTheme="minorHAnsi"/>
-              </w:rPr>
-            </w:pPr>
-            <w:r>
-              <w:rPr>
-                <w:rFonts w:asciiTheme="minorHAnsi" w:hAnsiTheme="minorHAnsi"/>
-              </w:rPr>
-              <w:t xml:space="preserve">Responsibilities include the development of bash scripting in the Linux environment, managing trouble tickets, and bug reports for the scripts. Trouble-shooting code, implements </w:t>
-            </w:r>
-            <w:r>
-              <w:rPr>
-                <w:rFonts w:asciiTheme="minorHAnsi" w:hAnsiTheme="minorHAnsi"/>
-              </w:rPr>
-              <w:t>bug fixes</w:t>
-            </w:r>
-            <w:r>
-              <w:rPr>
-                <w:rFonts w:asciiTheme="minorHAnsi" w:hAnsiTheme="minorHAnsi"/>
-              </w:rPr>
-              <w:t>, and maintaining the overall structure of the Linux environments for Navigant.</w:t>
-            </w:r>
-          </w:p>
-          <w:p>
-            <w:pPr>
-              <w:spacing w:after="0" w:line="240" w:lineRule="auto"/>
+              <w:t xml:space="preserve">                                                                       </w:t>
+            </w:r>
+            <w:r>
               <w:rPr>
                 <w:rFonts w:asciiTheme="minorHAnsi" w:hAnsiTheme="minorHAnsi"/>
                 <w:b/>
                 <w:sz w:val="26"/>
                 <w:szCs w:val="26"/>
               </w:rPr>
-            </w:pPr>
-          </w:p>
-          <w:p>
-            <w:pPr>
-              <w:spacing w:after="0" w:line="240" w:lineRule="auto"/>
-              <w:rPr>
-                <w:rFonts w:asciiTheme="minorHAnsi" w:hAnsiTheme="minorHAnsi"/>
-              </w:rPr>
-            </w:pPr>
-            <w:r>
+              <w:t xml:space="preserve">           </w:t>
+            </w:r>
+            <w:r>
+              <w:rPr>
+                <w:rFonts w:asciiTheme="minorHAnsi" w:hAnsiTheme="minorHAnsi"/>
+              </w:rPr>
+              <w:t>October 2011</w:t>
+            </w:r>
+            <w:r>
+              <w:rPr>
+                <w:rFonts w:asciiTheme="minorHAnsi" w:hAnsiTheme="minorHAnsi"/>
+              </w:rPr>
+              <w:t xml:space="preserve"> – </w:t>
+            </w:r>
+            <w:r>
+              <w:rPr>
+                <w:rFonts w:asciiTheme="minorHAnsi" w:hAnsiTheme="minorHAnsi"/>
+              </w:rPr>
+              <w:t>April</w:t>
+            </w:r>
+            <w:r>
+              <w:rPr>
+                <w:rFonts w:asciiTheme="minorHAnsi" w:hAnsiTheme="minorHAnsi"/>
+              </w:rPr>
+              <w:t xml:space="preserve"> 2012</w:t>
+            </w:r>
+          </w:p>
+          <w:p>
+            <w:pPr>
+              <w:spacing w:after="0" w:line="240" w:lineRule="auto"/>
+              <w:rPr>
+                <w:rFonts w:asciiTheme="minorHAnsi" w:hAnsiTheme="minorHAnsi"/>
+              </w:rPr>
+            </w:pPr>
+            <w:r>
+              <w:rPr>
+                <w:rFonts w:asciiTheme="minorHAnsi" w:hAnsiTheme="minorHAnsi"/>
+                <w:b/>
+              </w:rPr>
+              <w:t>Navigant Consulting, Inc.</w:t>
+            </w:r>
+            <w:r>
+              <w:rPr>
+                <w:rFonts w:asciiTheme="minorHAnsi" w:hAnsiTheme="minorHAnsi"/>
+              </w:rPr>
+              <w:t>, Washington D.C.</w:t>
+            </w:r>
+          </w:p>
+          <w:p>
+            <w:pPr>
+              <w:spacing w:after="0" w:line="240" w:lineRule="auto"/>
+              <w:rPr>
+                <w:rFonts w:asciiTheme="minorHAnsi" w:hAnsiTheme="minorHAnsi"/>
+              </w:rPr>
+            </w:pPr>
+          </w:p>
+          <w:p>
+            <w:pPr>
+              <w:spacing w:after="0" w:line="240" w:lineRule="auto"/>
+              <w:rPr>
+                <w:rFonts w:asciiTheme="minorHAnsi" w:hAnsiTheme="minorHAnsi"/>
+              </w:rPr>
+            </w:pPr>
+            <w:r>
+              <w:rPr>
+                <w:rFonts w:asciiTheme="minorHAnsi" w:hAnsiTheme="minorHAnsi"/>
+              </w:rPr>
+              <w:t xml:space="preserve">Responsibilities include the development of bash scripting in the Linux environment, managing trouble tickets, and bug reports for the scripts. Trouble-shooting code, implements </w:t>
+            </w:r>
+            <w:r>
+              <w:rPr>
+                <w:rFonts w:asciiTheme="minorHAnsi" w:hAnsiTheme="minorHAnsi"/>
+              </w:rPr>
+              <w:t>bug fixes</w:t>
+            </w:r>
+            <w:r>
+              <w:rPr>
+                <w:rFonts w:asciiTheme="minorHAnsi" w:hAnsiTheme="minorHAnsi"/>
+              </w:rPr>
+              <w:t>, and maintaining the overall structure of the Linux environments for Navigant.</w:t>
+            </w:r>
+          </w:p>
+          <w:p>
+            <w:pPr>
+              <w:spacing w:after="0" w:line="240" w:lineRule="auto"/>
               <w:rPr>
                 <w:rFonts w:asciiTheme="minorHAnsi" w:hAnsiTheme="minorHAnsi"/>
                 <w:b/>
                 <w:sz w:val="26"/>
                 <w:szCs w:val="26"/>
               </w:rPr>
-              <w:t xml:space="preserve">Associate </w:t>
-            </w:r>
+            </w:pPr>
+          </w:p>
+          <w:p>
+            <w:pPr>
+              <w:spacing w:after="0" w:line="240" w:lineRule="auto"/>
+              <w:rPr>
+                <w:rFonts w:asciiTheme="minorHAnsi" w:hAnsiTheme="minorHAnsi"/>
+              </w:rPr>
+            </w:pPr>
             <w:r>
               <w:rPr>
                 <w:rFonts w:asciiTheme="minorHAnsi" w:hAnsiTheme="minorHAnsi"/>
@@ -1439,7 +1536,7 @@
                 <w:sz w:val="26"/>
                 <w:szCs w:val="26"/>
               </w:rPr>
-              <w:t xml:space="preserve">(Developer)               </w:t>
+              <w:t xml:space="preserve">Associate </w:t>
             </w:r>
             <w:r>
               <w:rPr>
@@ -1448,8 +1545,9 @@
                 <w:sz w:val="26"/>
                 <w:szCs w:val="26"/>
               </w:rPr>
-              <w:t xml:space="preserve"> </w:t>
-            </w:r>
+              <w:t>(</w:t>
+            </w:r>
+            <w:proofErr w:type="gramStart"/>
             <w:r>
               <w:rPr>
                 <w:rFonts w:asciiTheme="minorHAnsi" w:hAnsiTheme="minorHAnsi"/>
@@ -1457,8 +1555,9 @@
                 <w:sz w:val="26"/>
                 <w:szCs w:val="26"/>
               </w:rPr>
-              <w:t xml:space="preserve">                                   </w:t>
-            </w:r>
+              <w:t xml:space="preserve">Developer)   </w:t>
+            </w:r>
+            <w:proofErr w:type="gramEnd"/>
             <w:r>
               <w:rPr>
                 <w:rFonts w:asciiTheme="minorHAnsi" w:hAnsiTheme="minorHAnsi"/>
@@ -1466,7 +1565,7 @@
                 <w:sz w:val="26"/>
                 <w:szCs w:val="26"/>
               </w:rPr>
-              <w:t xml:space="preserve">    </w:t>
+              <w:t xml:space="preserve">            </w:t>
             </w:r>
             <w:r>
               <w:rPr>
@@ -1475,6 +1574,33 @@
                 <w:sz w:val="26"/>
                 <w:szCs w:val="26"/>
               </w:rPr>
+              <w:t xml:space="preserve"> </w:t>
+            </w:r>
+            <w:r>
+              <w:rPr>
+                <w:rFonts w:asciiTheme="minorHAnsi" w:hAnsiTheme="minorHAnsi"/>
+                <w:b/>
+                <w:sz w:val="26"/>
+                <w:szCs w:val="26"/>
+              </w:rPr>
+              <w:t xml:space="preserve">                                   </w:t>
+            </w:r>
+            <w:r>
+              <w:rPr>
+                <w:rFonts w:asciiTheme="minorHAnsi" w:hAnsiTheme="minorHAnsi"/>
+                <w:b/>
+                <w:sz w:val="26"/>
+                <w:szCs w:val="26"/>
+              </w:rPr>
+              <w:t xml:space="preserve">    </w:t>
+            </w:r>
+            <w:r>
+              <w:rPr>
+                <w:rFonts w:asciiTheme="minorHAnsi" w:hAnsiTheme="minorHAnsi"/>
+                <w:b/>
+                <w:sz w:val="26"/>
+                <w:szCs w:val="26"/>
+              </w:rPr>
               <w:t xml:space="preserve">               </w:t>
             </w:r>
             <w:r>
@@ -1682,33 +1808,246 @@
                 <w:rFonts w:asciiTheme="minorHAnsi" w:hAnsiTheme="minorHAnsi"/>
                 <w:i/>
               </w:rPr>
+              <w:t>One West Bank:</w:t>
+            </w:r>
+            <w:r>
+              <w:rPr>
+                <w:rFonts w:asciiTheme="minorHAnsi" w:hAnsiTheme="minorHAnsi"/>
+                <w:i/>
+              </w:rPr>
+              <w:t xml:space="preserve"> </w:t>
+            </w:r>
+            <w:r>
+              <w:rPr>
+                <w:rFonts w:asciiTheme="minorHAnsi" w:hAnsiTheme="minorHAnsi"/>
+              </w:rPr>
+              <w:t>One West Bank tasked Navigant Consulting</w:t>
+            </w:r>
+            <w:r>
+              <w:rPr>
+                <w:rFonts w:asciiTheme="minorHAnsi" w:hAnsiTheme="minorHAnsi"/>
+              </w:rPr>
+              <w:t xml:space="preserve"> to lead compliance audit</w:t>
+            </w:r>
+            <w:r>
+              <w:rPr>
+                <w:rFonts w:asciiTheme="minorHAnsi" w:hAnsiTheme="minorHAnsi"/>
+              </w:rPr>
+              <w:t>ing</w:t>
+            </w:r>
+            <w:r>
+              <w:rPr>
+                <w:rFonts w:asciiTheme="minorHAnsi" w:hAnsiTheme="minorHAnsi"/>
+              </w:rPr>
+              <w:t xml:space="preserve"> </w:t>
+            </w:r>
+            <w:r>
+              <w:rPr>
+                <w:rFonts w:asciiTheme="minorHAnsi" w:hAnsiTheme="minorHAnsi"/>
+              </w:rPr>
+              <w:t xml:space="preserve">of </w:t>
+            </w:r>
+            <w:r>
+              <w:rPr>
+                <w:rFonts w:asciiTheme="minorHAnsi" w:hAnsiTheme="minorHAnsi"/>
+              </w:rPr>
+              <w:t xml:space="preserve">the </w:t>
+            </w:r>
+            <w:r>
+              <w:rPr>
+                <w:rFonts w:asciiTheme="minorHAnsi" w:hAnsiTheme="minorHAnsi"/>
+              </w:rPr>
               <w:lastRenderedPageBreak/>
-              <w:t>One West Bank:</w:t>
-            </w:r>
-            <w:r>
+              <w:t>home foreclosure crisis that occurred from 2008 - 2009. As a subcontractor,</w:t>
+            </w:r>
+            <w:r>
+              <w:rPr>
+                <w:rFonts w:asciiTheme="minorHAnsi" w:hAnsiTheme="minorHAnsi"/>
+              </w:rPr>
+              <w:t xml:space="preserve"> I came up with the idea and was eventually</w:t>
+            </w:r>
+            <w:r>
+              <w:rPr>
+                <w:rFonts w:asciiTheme="minorHAnsi" w:hAnsiTheme="minorHAnsi"/>
+              </w:rPr>
+              <w:t xml:space="preserve"> tasked with the automation process for compiling thousands of loan documents through a complex process of converting .xlsx, .tif, .docx, .jpg, etc., into PDF format and merg</w:t>
+            </w:r>
+            <w:r>
+              <w:rPr>
+                <w:rFonts w:asciiTheme="minorHAnsi" w:hAnsiTheme="minorHAnsi"/>
+              </w:rPr>
+              <w:t>ing them</w:t>
+            </w:r>
+            <w:r>
+              <w:rPr>
+                <w:rFonts w:asciiTheme="minorHAnsi" w:hAnsiTheme="minorHAnsi"/>
+              </w:rPr>
+              <w:t xml:space="preserve"> into one</w:t>
+            </w:r>
+            <w:r>
+              <w:rPr>
+                <w:rFonts w:asciiTheme="minorHAnsi" w:hAnsiTheme="minorHAnsi"/>
+              </w:rPr>
+              <w:t xml:space="preserve"> Master</w:t>
+            </w:r>
+            <w:r>
+              <w:rPr>
+                <w:rFonts w:asciiTheme="minorHAnsi" w:hAnsiTheme="minorHAnsi"/>
+              </w:rPr>
+              <w:t xml:space="preserve"> PDF file using Bash scripting in a Linux environment. </w:t>
+            </w:r>
+            <w:r>
+              <w:rPr>
+                <w:rFonts w:asciiTheme="minorHAnsi" w:hAnsiTheme="minorHAnsi"/>
+              </w:rPr>
+              <w:t xml:space="preserve">Upon completion of the scripts needed for compilation, I managed the file </w:t>
+            </w:r>
+            <w:r>
+              <w:rPr>
+                <w:rFonts w:asciiTheme="minorHAnsi" w:hAnsiTheme="minorHAnsi"/>
+              </w:rPr>
+              <w:t>transfers that</w:t>
+            </w:r>
+            <w:r>
+              <w:rPr>
+                <w:rFonts w:asciiTheme="minorHAnsi" w:hAnsiTheme="minorHAnsi"/>
+              </w:rPr>
+              <w:t xml:space="preserve"> included </w:t>
+            </w:r>
+            <w:r>
+              <w:rPr>
+                <w:rFonts w:asciiTheme="minorHAnsi" w:hAnsiTheme="minorHAnsi"/>
+              </w:rPr>
+              <w:t>encrypting data with PGP in order to maintain the confidentiality, integrity, and availability of the documents.</w:t>
+            </w:r>
+            <w:r>
+              <w:rPr>
+                <w:rFonts w:asciiTheme="minorHAnsi" w:hAnsiTheme="minorHAnsi"/>
+              </w:rPr>
+              <w:t xml:space="preserve"> Before I created this script, Navigant had a team of 6 individuals that would compile these files by hand that took many hours to complete a single batch that could have a hundred or more loan documents and each loan document could have many different file types, whereas my script could compile their entire stack in </w:t>
+            </w:r>
+            <w:proofErr w:type="gramStart"/>
+            <w:r>
+              <w:rPr>
+                <w:rFonts w:asciiTheme="minorHAnsi" w:hAnsiTheme="minorHAnsi"/>
+              </w:rPr>
+              <w:t>an</w:t>
+            </w:r>
+            <w:proofErr w:type="gramEnd"/>
+            <w:r>
+              <w:rPr>
+                <w:rFonts w:asciiTheme="minorHAnsi" w:hAnsiTheme="minorHAnsi"/>
+              </w:rPr>
+              <w:t xml:space="preserve"> </w:t>
+            </w:r>
+            <w:r>
+              <w:rPr>
+                <w:rFonts w:asciiTheme="minorHAnsi" w:hAnsiTheme="minorHAnsi"/>
+              </w:rPr>
+              <w:t>30 minutes or less,</w:t>
+            </w:r>
+            <w:r>
+              <w:rPr>
+                <w:rFonts w:asciiTheme="minorHAnsi" w:hAnsiTheme="minorHAnsi"/>
+              </w:rPr>
+              <w:t xml:space="preserve"> saving thousands of dollars in man-hours that were moved to other tasks. </w:t>
+            </w:r>
+          </w:p>
+          <w:p>
+            <w:pPr>
+              <w:spacing w:after="0" w:line="240" w:lineRule="auto"/>
               <w:rPr>
                 <w:rFonts w:asciiTheme="minorHAnsi" w:hAnsiTheme="minorHAnsi"/>
                 <w:i/>
               </w:rPr>
+            </w:pPr>
+          </w:p>
+          <w:p>
+            <w:pPr>
+              <w:spacing w:after="0" w:line="240" w:lineRule="auto"/>
+              <w:rPr>
+                <w:rFonts w:asciiTheme="minorHAnsi" w:hAnsiTheme="minorHAnsi"/>
+              </w:rPr>
+            </w:pPr>
+            <w:r>
+              <w:rPr>
+                <w:rFonts w:asciiTheme="minorHAnsi" w:hAnsiTheme="minorHAnsi"/>
+                <w:i/>
+              </w:rPr>
+              <w:t>Equal Before Law</w:t>
+            </w:r>
+            <w:r>
+              <w:rPr>
+                <w:rFonts w:asciiTheme="minorHAnsi" w:hAnsiTheme="minorHAnsi"/>
+                <w:i/>
+              </w:rPr>
+              <w:t xml:space="preserve">: </w:t>
+            </w:r>
+            <w:r>
+              <w:rPr>
+                <w:rFonts w:asciiTheme="minorHAnsi" w:hAnsiTheme="minorHAnsi"/>
+              </w:rPr>
+              <w:t>The Eurasia Foundation needed a Drupal website that would provide</w:t>
+            </w:r>
+            <w:r>
+              <w:rPr>
+                <w:rFonts w:asciiTheme="minorHAnsi" w:hAnsiTheme="minorHAnsi"/>
+              </w:rPr>
+              <w:t xml:space="preserve"> the people of</w:t>
+            </w:r>
+            <w:r>
+              <w:rPr>
+                <w:rFonts w:asciiTheme="minorHAnsi" w:hAnsiTheme="minorHAnsi"/>
+              </w:rPr>
+              <w:t xml:space="preserve"> Eurasia</w:t>
+            </w:r>
+            <w:r>
+              <w:rPr>
+                <w:rFonts w:asciiTheme="minorHAnsi" w:hAnsiTheme="minorHAnsi"/>
+              </w:rPr>
+              <w:t xml:space="preserve"> with </w:t>
+            </w:r>
+            <w:r>
+              <w:rPr>
+                <w:rFonts w:asciiTheme="minorHAnsi" w:hAnsiTheme="minorHAnsi"/>
+              </w:rPr>
+              <w:t>pertinent</w:t>
+            </w:r>
+            <w:r>
+              <w:rPr>
+                <w:rFonts w:asciiTheme="minorHAnsi" w:hAnsiTheme="minorHAnsi"/>
+              </w:rPr>
+              <w:t xml:space="preserve"> information</w:t>
+            </w:r>
+            <w:r>
+              <w:rPr>
+                <w:rFonts w:asciiTheme="minorHAnsi" w:hAnsiTheme="minorHAnsi"/>
+              </w:rPr>
+              <w:t xml:space="preserve"> of</w:t>
+            </w:r>
+            <w:r>
+              <w:rPr>
+                <w:rFonts w:asciiTheme="minorHAnsi" w:hAnsiTheme="minorHAnsi"/>
+              </w:rPr>
+              <w:t xml:space="preserve"> an individual’s rights before</w:t>
+            </w:r>
+            <w:r>
+              <w:rPr>
+                <w:rFonts w:asciiTheme="minorHAnsi" w:hAnsiTheme="minorHAnsi"/>
+              </w:rPr>
+              <w:t xml:space="preserve"> the</w:t>
+            </w:r>
+            <w:r>
+              <w:rPr>
+                <w:rFonts w:asciiTheme="minorHAnsi" w:hAnsiTheme="minorHAnsi"/>
+              </w:rPr>
               <w:t xml:space="preserve"> </w:t>
             </w:r>
             <w:r>
               <w:rPr>
                 <w:rFonts w:asciiTheme="minorHAnsi" w:hAnsiTheme="minorHAnsi"/>
               </w:rPr>
-              <w:t>One West Bank tasked Navigant Consulting</w:t>
-            </w:r>
-            <w:r>
-              <w:rPr>
-                <w:rFonts w:asciiTheme="minorHAnsi" w:hAnsiTheme="minorHAnsi"/>
-              </w:rPr>
-              <w:t xml:space="preserve"> to lead compliance audit</w:t>
-            </w:r>
-            <w:r>
-              <w:rPr>
-                <w:rFonts w:asciiTheme="minorHAnsi" w:hAnsiTheme="minorHAnsi"/>
-              </w:rPr>
-              <w:t>ing</w:t>
+              <w:t>law.</w:t>
             </w:r>
             <w:r>
               <w:rPr>
@@ -1720,91 +2059,85 @@
               <w:rPr>
                 <w:rFonts w:asciiTheme="minorHAnsi" w:hAnsiTheme="minorHAnsi"/>
               </w:rPr>
-              <w:t xml:space="preserve">of </w:t>
-            </w:r>
-            <w:r>
-              <w:rPr>
-                <w:rFonts w:asciiTheme="minorHAnsi" w:hAnsiTheme="minorHAnsi"/>
-              </w:rPr>
-              <w:t>the home foreclosure crisis that occurred from 2008 - 2009. As a subcontractor,</w:t>
-            </w:r>
-            <w:r>
-              <w:rPr>
-                <w:rFonts w:asciiTheme="minorHAnsi" w:hAnsiTheme="minorHAnsi"/>
-              </w:rPr>
-              <w:t xml:space="preserve"> I came up with the idea and was eventually</w:t>
-            </w:r>
-            <w:r>
-              <w:rPr>
-                <w:rFonts w:asciiTheme="minorHAnsi" w:hAnsiTheme="minorHAnsi"/>
-              </w:rPr>
-              <w:t xml:space="preserve"> tasked with the automation process for compiling thousands of loan documents through a complex process of converting .xlsx, .tif, .docx, .jpg, etc., into PDF format and merg</w:t>
-            </w:r>
-            <w:r>
-              <w:rPr>
-                <w:rFonts w:asciiTheme="minorHAnsi" w:hAnsiTheme="minorHAnsi"/>
-              </w:rPr>
-              <w:t>ing them</w:t>
-            </w:r>
-            <w:r>
-              <w:rPr>
-                <w:rFonts w:asciiTheme="minorHAnsi" w:hAnsiTheme="minorHAnsi"/>
-              </w:rPr>
-              <w:t xml:space="preserve"> into one</w:t>
-            </w:r>
-            <w:r>
-              <w:rPr>
-                <w:rFonts w:asciiTheme="minorHAnsi" w:hAnsiTheme="minorHAnsi"/>
-              </w:rPr>
-              <w:t xml:space="preserve"> Master</w:t>
-            </w:r>
-            <w:r>
-              <w:rPr>
-                <w:rFonts w:asciiTheme="minorHAnsi" w:hAnsiTheme="minorHAnsi"/>
-              </w:rPr>
-              <w:t xml:space="preserve"> PDF file using Bash scripting in a Linux environment. </w:t>
-            </w:r>
-            <w:r>
-              <w:rPr>
-                <w:rFonts w:asciiTheme="minorHAnsi" w:hAnsiTheme="minorHAnsi"/>
-              </w:rPr>
-              <w:t xml:space="preserve">Upon completion of the scripts needed for compilation, I managed the file </w:t>
-            </w:r>
-            <w:r>
-              <w:rPr>
-                <w:rFonts w:asciiTheme="minorHAnsi" w:hAnsiTheme="minorHAnsi"/>
-              </w:rPr>
-              <w:t>transfers that</w:t>
-            </w:r>
-            <w:r>
-              <w:rPr>
-                <w:rFonts w:asciiTheme="minorHAnsi" w:hAnsiTheme="minorHAnsi"/>
-              </w:rPr>
-              <w:t xml:space="preserve"> included </w:t>
-            </w:r>
-            <w:r>
-              <w:rPr>
-                <w:rFonts w:asciiTheme="minorHAnsi" w:hAnsiTheme="minorHAnsi"/>
-              </w:rPr>
-              <w:t>encrypting data with PGP in order to maintain the confidentiality, integrity, and availability of the documents.</w:t>
-            </w:r>
-            <w:r>
-              <w:rPr>
-                <w:rFonts w:asciiTheme="minorHAnsi" w:hAnsiTheme="minorHAnsi"/>
-              </w:rPr>
-              <w:t xml:space="preserve"> Before I created this script, Navigant had a team of 6 individuals that would compile these files by hand that took many hours to complete a single batch that could have a hundred or more loan documents and each loan document could have many different file types, whereas my script could compile their entire stack in an </w:t>
-            </w:r>
-            <w:r>
-              <w:rPr>
-                <w:rFonts w:asciiTheme="minorHAnsi" w:hAnsiTheme="minorHAnsi"/>
-              </w:rPr>
-              <w:t>30 minutes or less,</w:t>
-            </w:r>
-            <w:r>
-              <w:rPr>
-                <w:rFonts w:asciiTheme="minorHAnsi" w:hAnsiTheme="minorHAnsi"/>
-              </w:rPr>
-              <w:t xml:space="preserve"> saving thousands of dollars in man-hours that were moved to other tasks. </w:t>
+              <w:t>Responsibilities</w:t>
+            </w:r>
+            <w:r>
+              <w:rPr>
+                <w:rFonts w:asciiTheme="minorHAnsi" w:hAnsiTheme="minorHAnsi"/>
+              </w:rPr>
+              <w:t xml:space="preserve"> include</w:t>
+            </w:r>
+            <w:r>
+              <w:rPr>
+                <w:rFonts w:asciiTheme="minorHAnsi" w:hAnsiTheme="minorHAnsi"/>
+              </w:rPr>
+              <w:t>d</w:t>
+            </w:r>
+            <w:r>
+              <w:rPr>
+                <w:rFonts w:asciiTheme="minorHAnsi" w:hAnsiTheme="minorHAnsi"/>
+              </w:rPr>
+              <w:t xml:space="preserve"> the</w:t>
+            </w:r>
+            <w:r>
+              <w:rPr>
+                <w:rFonts w:asciiTheme="minorHAnsi" w:hAnsiTheme="minorHAnsi"/>
+              </w:rPr>
+              <w:t xml:space="preserve"> standing up</w:t>
+            </w:r>
+            <w:r>
+              <w:rPr>
+                <w:rFonts w:asciiTheme="minorHAnsi" w:hAnsiTheme="minorHAnsi"/>
+              </w:rPr>
+              <w:t xml:space="preserve"> of</w:t>
+            </w:r>
+            <w:r>
+              <w:rPr>
+                <w:rFonts w:asciiTheme="minorHAnsi" w:hAnsiTheme="minorHAnsi"/>
+              </w:rPr>
+              <w:t xml:space="preserve"> an Amazon (EC2) Li</w:t>
+            </w:r>
+            <w:r>
+              <w:rPr>
+                <w:rFonts w:asciiTheme="minorHAnsi" w:hAnsiTheme="minorHAnsi"/>
+              </w:rPr>
+              <w:t>nux server that would support the implementation of Dru</w:t>
+            </w:r>
+            <w:r>
+              <w:rPr>
+                <w:rFonts w:asciiTheme="minorHAnsi" w:hAnsiTheme="minorHAnsi"/>
+              </w:rPr>
+              <w:t>pal with MySQL, the theming of D</w:t>
+            </w:r>
+            <w:r>
+              <w:rPr>
+                <w:rFonts w:asciiTheme="minorHAnsi" w:hAnsiTheme="minorHAnsi"/>
+              </w:rPr>
+              <w:t>rupal, as well as the development of features requir</w:t>
+            </w:r>
+            <w:r>
+              <w:rPr>
+                <w:rFonts w:asciiTheme="minorHAnsi" w:hAnsiTheme="minorHAnsi"/>
+              </w:rPr>
+              <w:t>ed by the client, including</w:t>
+            </w:r>
+            <w:r>
+              <w:rPr>
+                <w:rFonts w:asciiTheme="minorHAnsi" w:hAnsiTheme="minorHAnsi"/>
+              </w:rPr>
+              <w:t xml:space="preserve"> the creation of custom modules</w:t>
+            </w:r>
+            <w:r>
+              <w:rPr>
+                <w:rFonts w:asciiTheme="minorHAnsi" w:hAnsiTheme="minorHAnsi"/>
+              </w:rPr>
+              <w:t xml:space="preserve"> written in PHP</w:t>
+            </w:r>
+            <w:r>
+              <w:rPr>
+                <w:rFonts w:asciiTheme="minorHAnsi" w:hAnsiTheme="minorHAnsi"/>
+              </w:rPr>
+              <w:t xml:space="preserve"> as well as the implementation of SOLR search powered by Apache. </w:t>
             </w:r>
           </w:p>
           <w:p>
@@ -1828,7 +2161,7 @@
                 <w:rFonts w:asciiTheme="minorHAnsi" w:hAnsiTheme="minorHAnsi"/>
                 <w:i/>
               </w:rPr>
-              <w:t>Equal Before Law</w:t>
+              <w:t>Sba.gov</w:t>
             </w:r>
             <w:r>
               <w:rPr>
@@ -1841,193 +2174,6 @@
               <w:rPr>
                 <w:rFonts w:asciiTheme="minorHAnsi" w:hAnsiTheme="minorHAnsi"/>
               </w:rPr>
-              <w:t>The Eurasia Foundation needed a Drupal website that would provide</w:t>
-            </w:r>
-            <w:r>
-              <w:rPr>
-                <w:rFonts w:asciiTheme="minorHAnsi" w:hAnsiTheme="minorHAnsi"/>
-              </w:rPr>
-              <w:t xml:space="preserve"> the people of</w:t>
-            </w:r>
-            <w:r>
-              <w:rPr>
-                <w:rFonts w:asciiTheme="minorHAnsi" w:hAnsiTheme="minorHAnsi"/>
-              </w:rPr>
-              <w:t xml:space="preserve"> Eurasia</w:t>
-            </w:r>
-            <w:r>
-              <w:rPr>
-                <w:rFonts w:asciiTheme="minorHAnsi" w:hAnsiTheme="minorHAnsi"/>
-              </w:rPr>
-              <w:t xml:space="preserve"> with </w:t>
-            </w:r>
-            <w:r>
-              <w:rPr>
-                <w:rFonts w:asciiTheme="minorHAnsi" w:hAnsiTheme="minorHAnsi"/>
-              </w:rPr>
-              <w:t>pertinent</w:t>
-            </w:r>
-            <w:r>
-              <w:rPr>
-                <w:rFonts w:asciiTheme="minorHAnsi" w:hAnsiTheme="minorHAnsi"/>
-              </w:rPr>
-              <w:t xml:space="preserve"> information</w:t>
-            </w:r>
-            <w:r>
-              <w:rPr>
-                <w:rFonts w:asciiTheme="minorHAnsi" w:hAnsiTheme="minorHAnsi"/>
-              </w:rPr>
-              <w:t xml:space="preserve"> of</w:t>
-            </w:r>
-            <w:r>
-              <w:rPr>
-                <w:rFonts w:asciiTheme="minorHAnsi" w:hAnsiTheme="minorHAnsi"/>
-              </w:rPr>
-              <w:t xml:space="preserve"> an individual’s rights before</w:t>
-            </w:r>
-            <w:r>
-              <w:rPr>
-                <w:rFonts w:asciiTheme="minorHAnsi" w:hAnsiTheme="minorHAnsi"/>
-              </w:rPr>
-              <w:t xml:space="preserve"> the</w:t>
-            </w:r>
-            <w:r>
-              <w:rPr>
-                <w:rFonts w:asciiTheme="minorHAnsi" w:hAnsiTheme="minorHAnsi"/>
-              </w:rPr>
-              <w:t xml:space="preserve"> </w:t>
-            </w:r>
-            <w:r>
-              <w:rPr>
-                <w:rFonts w:asciiTheme="minorHAnsi" w:hAnsiTheme="minorHAnsi"/>
-              </w:rPr>
-              <w:t>law.</w:t>
-            </w:r>
-            <w:r>
-              <w:rPr>
-                <w:rFonts w:asciiTheme="minorHAnsi" w:hAnsiTheme="minorHAnsi"/>
-              </w:rPr>
-              <w:t xml:space="preserve"> </w:t>
-            </w:r>
-            <w:r>
-              <w:rPr>
-                <w:rFonts w:asciiTheme="minorHAnsi" w:hAnsiTheme="minorHAnsi"/>
-              </w:rPr>
-              <w:t>Responsibilities</w:t>
-            </w:r>
-            <w:r>
-              <w:rPr>
-                <w:rFonts w:asciiTheme="minorHAnsi" w:hAnsiTheme="minorHAnsi"/>
-              </w:rPr>
-              <w:t xml:space="preserve"> include</w:t>
-            </w:r>
-            <w:r>
-              <w:rPr>
-                <w:rFonts w:asciiTheme="minorHAnsi" w:hAnsiTheme="minorHAnsi"/>
-              </w:rPr>
-              <w:t>d</w:t>
-            </w:r>
-            <w:r>
-              <w:rPr>
-                <w:rFonts w:asciiTheme="minorHAnsi" w:hAnsiTheme="minorHAnsi"/>
-              </w:rPr>
-              <w:t xml:space="preserve"> the</w:t>
-            </w:r>
-            <w:r>
-              <w:rPr>
-                <w:rFonts w:asciiTheme="minorHAnsi" w:hAnsiTheme="minorHAnsi"/>
-              </w:rPr>
-              <w:t xml:space="preserve"> standing up</w:t>
-            </w:r>
-            <w:r>
-              <w:rPr>
-                <w:rFonts w:asciiTheme="minorHAnsi" w:hAnsiTheme="minorHAnsi"/>
-              </w:rPr>
-              <w:t xml:space="preserve"> of</w:t>
-            </w:r>
-            <w:r>
-              <w:rPr>
-                <w:rFonts w:asciiTheme="minorHAnsi" w:hAnsiTheme="minorHAnsi"/>
-              </w:rPr>
-              <w:t xml:space="preserve"> an Amazon (EC2) Li</w:t>
-            </w:r>
-            <w:r>
-              <w:rPr>
-                <w:rFonts w:asciiTheme="minorHAnsi" w:hAnsiTheme="minorHAnsi"/>
-              </w:rPr>
-              <w:t>nux server that would support the implementation of Dru</w:t>
-            </w:r>
-            <w:r>
-              <w:rPr>
-                <w:rFonts w:asciiTheme="minorHAnsi" w:hAnsiTheme="minorHAnsi"/>
-              </w:rPr>
-              <w:t>pal with MySQL, the theming of D</w:t>
-            </w:r>
-            <w:r>
-              <w:rPr>
-                <w:rFonts w:asciiTheme="minorHAnsi" w:hAnsiTheme="minorHAnsi"/>
-              </w:rPr>
-              <w:t>rupal, as well as the development of features requir</w:t>
-            </w:r>
-            <w:r>
-              <w:rPr>
-                <w:rFonts w:asciiTheme="minorHAnsi" w:hAnsiTheme="minorHAnsi"/>
-              </w:rPr>
-              <w:t>ed by the client, including</w:t>
-            </w:r>
-            <w:r>
-              <w:rPr>
-                <w:rFonts w:asciiTheme="minorHAnsi" w:hAnsiTheme="minorHAnsi"/>
-              </w:rPr>
-              <w:t xml:space="preserve"> the creation of custom modules</w:t>
-            </w:r>
-            <w:r>
-              <w:rPr>
-                <w:rFonts w:asciiTheme="minorHAnsi" w:hAnsiTheme="minorHAnsi"/>
-              </w:rPr>
-              <w:t xml:space="preserve"> written in PHP</w:t>
-            </w:r>
-            <w:r>
-              <w:rPr>
-                <w:rFonts w:asciiTheme="minorHAnsi" w:hAnsiTheme="minorHAnsi"/>
-              </w:rPr>
-              <w:t xml:space="preserve"> as well as the implementation of SOLR search powered by Apache. </w:t>
-            </w:r>
-          </w:p>
-          <w:p>
-            <w:pPr>
-              <w:spacing w:after="0" w:line="240" w:lineRule="auto"/>
-              <w:rPr>
-                <w:rFonts w:asciiTheme="minorHAnsi" w:hAnsiTheme="minorHAnsi"/>
-                <w:i/>
-              </w:rPr>
-            </w:pPr>
-          </w:p>
-          <w:p>
-            <w:pPr>
-              <w:spacing w:after="0" w:line="240" w:lineRule="auto"/>
-              <w:rPr>
-                <w:rFonts w:asciiTheme="minorHAnsi" w:hAnsiTheme="minorHAnsi"/>
-              </w:rPr>
-            </w:pPr>
-            <w:r>
-              <w:rPr>
-                <w:rFonts w:asciiTheme="minorHAnsi" w:hAnsiTheme="minorHAnsi"/>
-                <w:i/>
-              </w:rPr>
-              <w:t>Sba.gov</w:t>
-            </w:r>
-            <w:r>
-              <w:rPr>
-                <w:rFonts w:asciiTheme="minorHAnsi" w:hAnsiTheme="minorHAnsi"/>
-                <w:i/>
-              </w:rPr>
-              <w:t xml:space="preserve">: </w:t>
-            </w:r>
-            <w:r>
-              <w:rPr>
-                <w:rFonts w:asciiTheme="minorHAnsi" w:hAnsiTheme="minorHAnsi"/>
-              </w:rPr>
               <w:t xml:space="preserve">This project involved the website redesign for the Small Business Administration. Using Drupal as the content management system and MySQL as the database system, </w:t>
             </w:r>
             <w:r>
@@ -2082,7 +2228,21 @@
               <w:rPr>
                 <w:rFonts w:asciiTheme="minorHAnsi" w:hAnsiTheme="minorHAnsi"/>
               </w:rPr>
-              <w:t xml:space="preserve"> creating custom PHP written modules that use hook_form_alter() functions to make use of the Google Custom Search features,</w:t>
+              <w:t xml:space="preserve"> creating custom PHP written modules that use hook_form_</w:t>
+            </w:r>
+            <w:proofErr w:type="gramStart"/>
+            <w:r>
+              <w:rPr>
+                <w:rFonts w:asciiTheme="minorHAnsi" w:hAnsiTheme="minorHAnsi"/>
+              </w:rPr>
+              <w:t>alter(</w:t>
+            </w:r>
+            <w:proofErr w:type="gramEnd"/>
+            <w:r>
+              <w:rPr>
+                <w:rFonts w:asciiTheme="minorHAnsi" w:hAnsiTheme="minorHAnsi"/>
+              </w:rPr>
+              <w:t>) functions to make use of the Google Custom Search features,</w:t>
             </w:r>
             <w:r>
               <w:rPr>
@@ -4496,7 +4656,7 @@
 </file>
 
 <file path=customXml/itemProps1.xml><?xml version="1.0" encoding="utf-8"?>
-<ds:datastoreItem xmlns:ds="http://schemas.openxmlformats.org/officeDocument/2006/customXml" ds:itemID="{D3527633-417B-194E-8A50-E051B9CBE68F}">
+<ds:datastoreItem xmlns:ds="http://schemas.openxmlformats.org/officeDocument/2006/customXml" ds:itemID="{00F25F37-4EA3-F145-B19E-6ECB5FD9CA62}">
   <ds:schemaRefs>
     <ds:schemaRef ds:uri="http://schemas.openxmlformats.org/officeDocument/2006/bibliography"/>
   </ds:schemaRefs>

</xml_diff>

<commit_message>
Updated resume with correct dates
</commit_message>
<xml_diff>
--- a/files/JoshEagleResume.docx
+++ b/files/JoshEagleResume.docx
@@ -455,20 +455,23 @@
             <w:r>
               <w:rPr>
                 <w:rFonts w:asciiTheme="minorHAnsi" w:hAnsiTheme="minorHAnsi"/>
-              </w:rPr>
-              <w:t>August</w:t>
-            </w:r>
-            <w:r>
-              <w:rPr>
-                <w:rFonts w:asciiTheme="minorHAnsi" w:hAnsiTheme="minorHAnsi"/>
-              </w:rPr>
-              <w:t xml:space="preserve"> 2013 – </w:t>
+                <w:b/>
+                <w:sz w:val="26"/>
+                <w:szCs w:val="26"/>
+              </w:rPr>
+              <w:t xml:space="preserve">         </w:t>
             </w:r>
             <w:r>
               <w:rPr>
                 <w:rFonts w:asciiTheme="minorHAnsi" w:hAnsiTheme="minorHAnsi"/>
               </w:rPr>
               <w:t>September 2016</w:t>
+            </w:r>
+            <w:r>
+              <w:rPr>
+                <w:rFonts w:asciiTheme="minorHAnsi" w:hAnsiTheme="minorHAnsi"/>
+              </w:rPr>
+              <w:t xml:space="preserve"> - Present</w:t>
             </w:r>
           </w:p>
           <w:p>
@@ -625,13 +628,23 @@
               </w:rPr>
               <w:t xml:space="preserve"> </w:t>
             </w:r>
-            <w:r>
-              <w:rPr>
-                <w:rFonts w:asciiTheme="minorHAnsi" w:hAnsiTheme="minorHAnsi" w:cs="Arial"/>
-                <w:color w:val="333333"/>
-                <w:shd w:val="clear" w:color="auto" w:fill="FFFFFF"/>
-              </w:rPr>
-              <w:t xml:space="preserve">Webpack, Java with Jersey, Junit, Jasmine, Selenium </w:t>
+            <w:proofErr w:type="spellStart"/>
+            <w:r>
+              <w:rPr>
+                <w:rFonts w:asciiTheme="minorHAnsi" w:hAnsiTheme="minorHAnsi" w:cs="Arial"/>
+                <w:color w:val="333333"/>
+                <w:shd w:val="clear" w:color="auto" w:fill="FFFFFF"/>
+              </w:rPr>
+              <w:t>Webpack</w:t>
+            </w:r>
+            <w:proofErr w:type="spellEnd"/>
+            <w:r>
+              <w:rPr>
+                <w:rFonts w:asciiTheme="minorHAnsi" w:hAnsiTheme="minorHAnsi" w:cs="Arial"/>
+                <w:color w:val="333333"/>
+                <w:shd w:val="clear" w:color="auto" w:fill="FFFFFF"/>
+              </w:rPr>
+              <w:t xml:space="preserve">, Java with Jersey, Junit, Jasmine, Selenium </w:t>
             </w:r>
           </w:p>
           <w:p>
@@ -875,8 +888,9 @@
                 <w:szCs w:val="22"/>
                 <w:shd w:val="clear" w:color="auto" w:fill="FFFFFF"/>
               </w:rPr>
-              <w:t xml:space="preserve">Applications Developed: 8 (Telederm, Stroke-Pathway, Scheduling Manager, Veteran Appointment Request, Warfarin, Secure Messaging, Vitals, Labs, and Radiology). For Telederm, I worked with a backend developer to create the front-end bits of the application. For Stroke-Pathway, I implemented the Cordova components so that the </w:t>
-            </w:r>
+              <w:t>Applications Developed: 8 (</w:t>
+            </w:r>
+            <w:proofErr w:type="spellStart"/>
             <w:r>
               <w:rPr>
                 <w:rFonts w:asciiTheme="minorHAnsi" w:hAnsiTheme="minorHAnsi" w:cs="Arial"/>
@@ -885,6 +899,49 @@
                 <w:szCs w:val="22"/>
                 <w:shd w:val="clear" w:color="auto" w:fill="FFFFFF"/>
               </w:rPr>
+              <w:t>Telederm</w:t>
+            </w:r>
+            <w:proofErr w:type="spellEnd"/>
+            <w:r>
+              <w:rPr>
+                <w:rFonts w:asciiTheme="minorHAnsi" w:hAnsiTheme="minorHAnsi" w:cs="Arial"/>
+                <w:color w:val="333333"/>
+                <w:sz w:val="22"/>
+                <w:szCs w:val="22"/>
+                <w:shd w:val="clear" w:color="auto" w:fill="FFFFFF"/>
+              </w:rPr>
+              <w:t xml:space="preserve">, Stroke-Pathway, Scheduling Manager, Veteran Appointment Request, Warfarin, Secure Messaging, Vitals, Labs, and Radiology). For </w:t>
+            </w:r>
+            <w:proofErr w:type="spellStart"/>
+            <w:r>
+              <w:rPr>
+                <w:rFonts w:asciiTheme="minorHAnsi" w:hAnsiTheme="minorHAnsi" w:cs="Arial"/>
+                <w:color w:val="333333"/>
+                <w:sz w:val="22"/>
+                <w:szCs w:val="22"/>
+                <w:shd w:val="clear" w:color="auto" w:fill="FFFFFF"/>
+              </w:rPr>
+              <w:t>Telederm</w:t>
+            </w:r>
+            <w:proofErr w:type="spellEnd"/>
+            <w:r>
+              <w:rPr>
+                <w:rFonts w:asciiTheme="minorHAnsi" w:hAnsiTheme="minorHAnsi" w:cs="Arial"/>
+                <w:color w:val="333333"/>
+                <w:sz w:val="22"/>
+                <w:szCs w:val="22"/>
+                <w:shd w:val="clear" w:color="auto" w:fill="FFFFFF"/>
+              </w:rPr>
+              <w:t xml:space="preserve">, I worked with a backend developer to create the front-end bits of the application. For Stroke-Pathway, I implemented the Cordova components so that the </w:t>
+            </w:r>
+            <w:r>
+              <w:rPr>
+                <w:rFonts w:asciiTheme="minorHAnsi" w:hAnsiTheme="minorHAnsi" w:cs="Arial"/>
+                <w:color w:val="333333"/>
+                <w:sz w:val="22"/>
+                <w:szCs w:val="22"/>
+                <w:shd w:val="clear" w:color="auto" w:fill="FFFFFF"/>
+              </w:rPr>
               <w:lastRenderedPageBreak/>
               <w:t xml:space="preserve">application could run under Android as well as iOS. The rest of the applications I worked with a team of 6, (2 frontend, 3 backend, and 1 tester), I worked as a </w:t>
             </w:r>
@@ -1071,7 +1128,25 @@
                 <w:color w:val="333333"/>
                 <w:shd w:val="clear" w:color="auto" w:fill="FFFFFF"/>
               </w:rPr>
-              <w:t>, Backbone/Marionette, Handlebars, Underscore, Require, Modernizr, JQM, Twitter Bootstrap, Grunt.</w:t>
+              <w:t xml:space="preserve">, Backbone/Marionette, Handlebars, Underscore, Require, </w:t>
+            </w:r>
+            <w:proofErr w:type="spellStart"/>
+            <w:r>
+              <w:rPr>
+                <w:rFonts w:asciiTheme="minorHAnsi" w:hAnsiTheme="minorHAnsi" w:cs="Arial"/>
+                <w:color w:val="333333"/>
+                <w:shd w:val="clear" w:color="auto" w:fill="FFFFFF"/>
+              </w:rPr>
+              <w:t>Modernizr</w:t>
+            </w:r>
+            <w:proofErr w:type="spellEnd"/>
+            <w:r>
+              <w:rPr>
+                <w:rFonts w:asciiTheme="minorHAnsi" w:hAnsiTheme="minorHAnsi" w:cs="Arial"/>
+                <w:color w:val="333333"/>
+                <w:shd w:val="clear" w:color="auto" w:fill="FFFFFF"/>
+              </w:rPr>
+              <w:t>, JQM, Twitter Bootstrap, Grunt.</w:t>
             </w:r>
             <w:r>
               <w:rPr>
@@ -1375,7 +1450,43 @@
                 <w:color w:val="333333"/>
                 <w:shd w:val="clear" w:color="auto" w:fill="FFFFFF"/>
               </w:rPr>
-              <w:t>As a Freelancer, I was competing against 2 other companies, I was awarded the contract to develop a responsive website from Wordpress that the client could ultimately maintain. Responsibilities include designing a new look and feel, implementing Google Analytics for the use of Search Engine Optimization, and creating a responsive framework using HTML5, CSS3 and Javascript/jQuery.</w:t>
+              <w:t xml:space="preserve">As a Freelancer, I was competing against 2 other companies, I was awarded the contract to develop a responsive website from </w:t>
+            </w:r>
+            <w:proofErr w:type="spellStart"/>
+            <w:r>
+              <w:rPr>
+                <w:rFonts w:asciiTheme="minorHAnsi" w:eastAsia="Times New Roman" w:hAnsiTheme="minorHAnsi"/>
+                <w:color w:val="333333"/>
+                <w:shd w:val="clear" w:color="auto" w:fill="FFFFFF"/>
+              </w:rPr>
+              <w:t>Wordpress</w:t>
+            </w:r>
+            <w:proofErr w:type="spellEnd"/>
+            <w:r>
+              <w:rPr>
+                <w:rFonts w:asciiTheme="minorHAnsi" w:eastAsia="Times New Roman" w:hAnsiTheme="minorHAnsi"/>
+                <w:color w:val="333333"/>
+                <w:shd w:val="clear" w:color="auto" w:fill="FFFFFF"/>
+              </w:rPr>
+              <w:t xml:space="preserve"> that the client could ultimately maintain. Responsibilities include designing a new look and feel, implementing Google Analytics for the use of Search Engine Optimization, and creating a responsive framework using HTML5, CSS3 and </w:t>
+            </w:r>
+            <w:proofErr w:type="spellStart"/>
+            <w:r>
+              <w:rPr>
+                <w:rFonts w:asciiTheme="minorHAnsi" w:eastAsia="Times New Roman" w:hAnsiTheme="minorHAnsi"/>
+                <w:color w:val="333333"/>
+                <w:shd w:val="clear" w:color="auto" w:fill="FFFFFF"/>
+              </w:rPr>
+              <w:t>Javascript</w:t>
+            </w:r>
+            <w:proofErr w:type="spellEnd"/>
+            <w:r>
+              <w:rPr>
+                <w:rFonts w:asciiTheme="minorHAnsi" w:eastAsia="Times New Roman" w:hAnsiTheme="minorHAnsi"/>
+                <w:color w:val="333333"/>
+                <w:shd w:val="clear" w:color="auto" w:fill="FFFFFF"/>
+              </w:rPr>
+              <w:t>/jQuery.</w:t>
             </w:r>
             <w:r>
               <w:rPr>
@@ -1716,7 +1827,21 @@
               <w:rPr>
                 <w:rFonts w:asciiTheme="minorHAnsi" w:hAnsiTheme="minorHAnsi"/>
               </w:rPr>
-              <w:t>, slicing those mockups into html/css themes which are cross-browser compatible, 508 compliant, and w3c validated.</w:t>
+              <w:t>, slicing those mockups into html/</w:t>
+            </w:r>
+            <w:proofErr w:type="spellStart"/>
+            <w:r>
+              <w:rPr>
+                <w:rFonts w:asciiTheme="minorHAnsi" w:hAnsiTheme="minorHAnsi"/>
+              </w:rPr>
+              <w:t>css</w:t>
+            </w:r>
+            <w:proofErr w:type="spellEnd"/>
+            <w:r>
+              <w:rPr>
+                <w:rFonts w:asciiTheme="minorHAnsi" w:hAnsiTheme="minorHAnsi"/>
+              </w:rPr>
+              <w:t xml:space="preserve"> themes which are cross-browser compatible, 508 compliant, and w3c validated.</w:t>
             </w:r>
             <w:r>
               <w:rPr>
@@ -1870,7 +1995,49 @@
               <w:rPr>
                 <w:rFonts w:asciiTheme="minorHAnsi" w:hAnsiTheme="minorHAnsi"/>
               </w:rPr>
-              <w:t xml:space="preserve"> tasked with the automation process for compiling thousands of loan documents through a complex process of converting .xlsx, .tif, .docx, .jpg, etc., into PDF format and merg</w:t>
+              <w:t xml:space="preserve"> tasked with the automation process for compiling thousands of loan documents through a complex process of converting .</w:t>
+            </w:r>
+            <w:proofErr w:type="spellStart"/>
+            <w:r>
+              <w:rPr>
+                <w:rFonts w:asciiTheme="minorHAnsi" w:hAnsiTheme="minorHAnsi"/>
+              </w:rPr>
+              <w:t>xlsx</w:t>
+            </w:r>
+            <w:proofErr w:type="spellEnd"/>
+            <w:r>
+              <w:rPr>
+                <w:rFonts w:asciiTheme="minorHAnsi" w:hAnsiTheme="minorHAnsi"/>
+              </w:rPr>
+              <w:t>, .</w:t>
+            </w:r>
+            <w:proofErr w:type="spellStart"/>
+            <w:r>
+              <w:rPr>
+                <w:rFonts w:asciiTheme="minorHAnsi" w:hAnsiTheme="minorHAnsi"/>
+              </w:rPr>
+              <w:t>tif</w:t>
+            </w:r>
+            <w:proofErr w:type="spellEnd"/>
+            <w:r>
+              <w:rPr>
+                <w:rFonts w:asciiTheme="minorHAnsi" w:hAnsiTheme="minorHAnsi"/>
+              </w:rPr>
+              <w:t>, .</w:t>
+            </w:r>
+            <w:proofErr w:type="spellStart"/>
+            <w:r>
+              <w:rPr>
+                <w:rFonts w:asciiTheme="minorHAnsi" w:hAnsiTheme="minorHAnsi"/>
+              </w:rPr>
+              <w:t>docx</w:t>
+            </w:r>
+            <w:proofErr w:type="spellEnd"/>
+            <w:r>
+              <w:rPr>
+                <w:rFonts w:asciiTheme="minorHAnsi" w:hAnsiTheme="minorHAnsi"/>
+              </w:rPr>
+              <w:t>, .jpg, etc., into PDF format and merg</w:t>
             </w:r>
             <w:r>
               <w:rPr>
@@ -2228,14 +2395,28 @@
               <w:rPr>
                 <w:rFonts w:asciiTheme="minorHAnsi" w:hAnsiTheme="minorHAnsi"/>
               </w:rPr>
-              <w:t xml:space="preserve"> creating custom PHP written modules that use hook_form_</w:t>
+              <w:t xml:space="preserve"> creating custom PHP written modules that use </w:t>
+            </w:r>
+            <w:proofErr w:type="spellStart"/>
+            <w:r>
+              <w:rPr>
+                <w:rFonts w:asciiTheme="minorHAnsi" w:hAnsiTheme="minorHAnsi"/>
+              </w:rPr>
+              <w:t>hook_form_</w:t>
             </w:r>
             <w:proofErr w:type="gramStart"/>
             <w:r>
               <w:rPr>
                 <w:rFonts w:asciiTheme="minorHAnsi" w:hAnsiTheme="minorHAnsi"/>
               </w:rPr>
-              <w:t>alter(</w:t>
+              <w:t>alter</w:t>
+            </w:r>
+            <w:proofErr w:type="spellEnd"/>
+            <w:r>
+              <w:rPr>
+                <w:rFonts w:asciiTheme="minorHAnsi" w:hAnsiTheme="minorHAnsi"/>
+              </w:rPr>
+              <w:t>(</w:t>
             </w:r>
             <w:proofErr w:type="gramEnd"/>
             <w:r>
@@ -2821,6 +3002,7 @@
                 <w:szCs w:val="20"/>
               </w:rPr>
             </w:pPr>
+            <w:proofErr w:type="spellStart"/>
             <w:r>
               <w:rPr>
                 <w:rFonts w:asciiTheme="minorHAnsi" w:hAnsiTheme="minorHAnsi"/>
@@ -2829,6 +3011,7 @@
               </w:rPr>
               <w:t>Lodash</w:t>
             </w:r>
+            <w:proofErr w:type="spellEnd"/>
           </w:p>
           <w:p>
             <w:pPr>
@@ -2875,6 +3058,7 @@
                 <w:szCs w:val="20"/>
               </w:rPr>
             </w:pPr>
+            <w:proofErr w:type="spellStart"/>
             <w:r>
               <w:rPr>
                 <w:rFonts w:asciiTheme="minorHAnsi" w:hAnsiTheme="minorHAnsi"/>
@@ -2883,6 +3067,7 @@
               </w:rPr>
               <w:t>QUnit</w:t>
             </w:r>
+            <w:proofErr w:type="spellEnd"/>
           </w:p>
           <w:p>
             <w:pPr>
@@ -2947,6 +3132,7 @@
                 <w:szCs w:val="20"/>
               </w:rPr>
             </w:pPr>
+            <w:proofErr w:type="spellStart"/>
             <w:r>
               <w:rPr>
                 <w:rFonts w:asciiTheme="minorHAnsi" w:hAnsiTheme="minorHAnsi"/>
@@ -2955,16 +3141,18 @@
               </w:rPr>
               <w:t>Webpack</w:t>
             </w:r>
-          </w:p>
-          <w:p>
-            <w:pPr>
-              <w:spacing w:after="0" w:line="240" w:lineRule="auto"/>
-              <w:rPr>
-                <w:rFonts w:asciiTheme="minorHAnsi" w:hAnsiTheme="minorHAnsi"/>
-                <w:sz w:val="20"/>
-                <w:szCs w:val="20"/>
-              </w:rPr>
-            </w:pPr>
+            <w:proofErr w:type="spellEnd"/>
+          </w:p>
+          <w:p>
+            <w:pPr>
+              <w:spacing w:after="0" w:line="240" w:lineRule="auto"/>
+              <w:rPr>
+                <w:rFonts w:asciiTheme="minorHAnsi" w:hAnsiTheme="minorHAnsi"/>
+                <w:sz w:val="20"/>
+                <w:szCs w:val="20"/>
+              </w:rPr>
+            </w:pPr>
+            <w:proofErr w:type="spellStart"/>
             <w:r>
               <w:rPr>
                 <w:rFonts w:asciiTheme="minorHAnsi" w:hAnsiTheme="minorHAnsi"/>
@@ -2973,6 +3161,7 @@
               </w:rPr>
               <w:t>Wordpress</w:t>
             </w:r>
+            <w:proofErr w:type="spellEnd"/>
           </w:p>
           <w:p>
             <w:pPr>
@@ -4656,7 +4845,7 @@
 </file>
 
 <file path=customXml/itemProps1.xml><?xml version="1.0" encoding="utf-8"?>
-<ds:datastoreItem xmlns:ds="http://schemas.openxmlformats.org/officeDocument/2006/customXml" ds:itemID="{00F25F37-4EA3-F145-B19E-6ECB5FD9CA62}">
+<ds:datastoreItem xmlns:ds="http://schemas.openxmlformats.org/officeDocument/2006/customXml" ds:itemID="{6AAA8C90-F4C0-DF4C-98E3-9842E52407D9}">
   <ds:schemaRefs>
     <ds:schemaRef ds:uri="http://schemas.openxmlformats.org/officeDocument/2006/bibliography"/>
   </ds:schemaRefs>

</xml_diff>